<commit_message>
Apply .gitignore and remove ignored files from repository
</commit_message>
<xml_diff>
--- a/student.docx
+++ b/student.docx
@@ -3,9 +3,6 @@
 <w:document xmlns:wpc="http://schemas.microsoft.com/office/word/2010/wordprocessingCanvas" xmlns:cx="http://schemas.microsoft.com/office/drawing/2014/chartex" xmlns:cx1="http://schemas.microsoft.com/office/drawing/2015/9/8/chartex" xmlns:cx2="http://schemas.microsoft.com/office/drawing/2015/10/21/chartex" xmlns:cx3="http://schemas.microsoft.com/office/drawing/2016/5/9/chartex" xmlns:cx4="http://schemas.microsoft.com/office/drawing/2016/5/10/chartex" xmlns:cx5="http://schemas.microsoft.com/office/drawing/2016/5/11/chartex" xmlns:cx6="http://schemas.microsoft.com/office/drawing/2016/5/12/chartex" xmlns:cx7="http://schemas.microsoft.com/office/drawing/2016/5/13/chartex" xmlns:cx8="http://schemas.microsoft.com/office/drawing/2016/5/14/chartex" xmlns:mc="http://schemas.openxmlformats.org/markup-compatibility/2006" xmlns:aink="http://schemas.microsoft.com/office/drawing/2016/ink" xmlns:am3d="http://schemas.microsoft.com/office/drawing/2017/model3d" xmlns:o="urn:schemas-microsoft-com:office:office" xmlns:oel="http://schemas.microsoft.com/office/2019/extlst" xmlns:r="http://schemas.openxmlformats.org/officeDocument/2006/relationships" xmlns:m="http://schemas.openxmlformats.org/officeDocument/2006/math" xmlns:v="urn:schemas-microsoft-com:vml" xmlns:wp14="http://schemas.microsoft.com/office/word/2010/wordprocessingDrawing" xmlns:wp="http://schemas.openxmlformats.org/drawingml/2006/wordprocessingDrawing" xmlns:w10="urn:schemas-microsoft-com:office:word" xmlns:w="http://schemas.openxmlformats.org/wordprocessingml/2006/main" xmlns:w14="http://schemas.microsoft.com/office/word/2010/wordml" xmlns:w15="http://schemas.microsoft.com/office/word/2012/wordml" xmlns:w16cex="http://schemas.microsoft.com/office/word/2018/wordml/cex" xmlns:w16cid="http://schemas.microsoft.com/office/word/2016/wordml/cid" xmlns:w16="http://schemas.microsoft.com/office/word/2018/wordml" xmlns:w16du="http://schemas.microsoft.com/office/word/2023/wordml/word16du" xmlns:w16sdtdh="http://schemas.microsoft.com/office/word/2020/wordml/sdtdatahash" xmlns:w16sdtfl="http://schemas.microsoft.com/office/word/2024/wordml/sdtformatlock" xmlns:w16se="http://schemas.microsoft.com/office/word/2015/wordml/symex" xmlns:wpg="http://schemas.microsoft.com/office/word/2010/wordprocessingGroup" xmlns:wpi="http://schemas.microsoft.com/office/word/2010/wordprocessingInk" xmlns:wne="http://schemas.microsoft.com/office/word/2006/wordml" xmlns:wps="http://schemas.microsoft.com/office/word/2010/wordprocessingShape" mc:Ignorable="w14 w15 w16se w16cid w16 w16cex w16sdtdh w16sdtfl w16du wp14">
   <w:body>
     <w:p>
-      <w:pPr>
-        <w:pStyle w:val="Seznamcitac"/>
-      </w:pPr>
       <w:bookmarkStart w:id="0" w:name="_Toc216877925"/>
       <w:bookmarkStart w:id="1" w:name="_Toc216878603"/>
       <w:bookmarkStart w:id="2" w:name="_Toc216878868"/>
@@ -23,9 +20,6 @@
       <w:proofErr w:type="spellEnd"/>
     </w:p>
     <w:p>
-      <w:pPr>
-        <w:pStyle w:val="Seznamcitac"/>
-      </w:pPr>
       <w:proofErr w:type="spellStart"/>
       <w:r>
         <w:t>Multidisciplinární</w:t>
@@ -645,7 +639,7 @@
     </w:p>
     <w:p>
       <w:pPr>
-        <w:pStyle w:val="Seznamcitac"/>
+        <w:pStyle w:val="Nadpis1"/>
       </w:pPr>
       <w:bookmarkStart w:id="5" w:name="_Toc216877926"/>
       <w:bookmarkStart w:id="6" w:name="_Toc216878604"/>
@@ -653,6 +647,7 @@
       <w:bookmarkStart w:id="8" w:name="_Toc216878988"/>
       <w:bookmarkStart w:id="9" w:name="_Toc216881679"/>
       <w:r>
+        <w:lastRenderedPageBreak/>
         <w:t xml:space="preserve">Role </w:t>
       </w:r>
       <w:proofErr w:type="spellStart"/>
@@ -707,9 +702,6 @@
       <w:proofErr w:type="spellEnd"/>
     </w:p>
     <w:p>
-      <w:pPr>
-        <w:pStyle w:val="Seznamcitac"/>
-      </w:pPr>
       <w:proofErr w:type="spellStart"/>
       <w:r>
         <w:t>Elektronické</w:t>
@@ -1360,9 +1352,6 @@
       </w:r>
     </w:p>
     <w:p>
-      <w:pPr>
-        <w:pStyle w:val="Seznamcitac"/>
-      </w:pPr>
       <w:bookmarkStart w:id="10" w:name="_Toc216877927"/>
       <w:bookmarkStart w:id="11" w:name="_Toc216878605"/>
       <w:bookmarkStart w:id="12" w:name="_Toc216878870"/>
@@ -1421,9 +1410,6 @@
       <w:proofErr w:type="spellEnd"/>
     </w:p>
     <w:p>
-      <w:pPr>
-        <w:pStyle w:val="Seznamcitac"/>
-      </w:pPr>
       <w:bookmarkStart w:id="14" w:name="_Toc216877928"/>
       <w:bookmarkStart w:id="15" w:name="_Toc216878606"/>
       <w:bookmarkStart w:id="16" w:name="_Toc216878871"/>
@@ -1455,9 +1441,6 @@
       <w:proofErr w:type="spellEnd"/>
     </w:p>
     <w:p>
-      <w:pPr>
-        <w:pStyle w:val="Seznamcitac"/>
-      </w:pPr>
       <w:proofErr w:type="spellStart"/>
       <w:r>
         <w:t>Jednou</w:t>
@@ -1932,9 +1915,6 @@
       </w:r>
     </w:p>
     <w:p>
-      <w:pPr>
-        <w:pStyle w:val="Seznamcitac"/>
-      </w:pPr>
       <w:proofErr w:type="spellStart"/>
       <w:r>
         <w:t>Rozvoj</w:t>
@@ -2249,7 +2229,6 @@
       </w:r>
       <w:proofErr w:type="spellStart"/>
       <w:r>
-        <w:lastRenderedPageBreak/>
         <w:t>primární</w:t>
       </w:r>
       <w:proofErr w:type="spellEnd"/>
@@ -2370,9 +2349,6 @@
       </w:r>
     </w:p>
     <w:p>
-      <w:pPr>
-        <w:pStyle w:val="Seznamcitac"/>
-      </w:pPr>
       <w:proofErr w:type="spellStart"/>
       <w:r>
         <w:t>Fyzioterapie</w:t>
@@ -2751,11 +2727,9 @@
       </w:r>
     </w:p>
     <w:p>
-      <w:pPr>
-        <w:pStyle w:val="Seznamcitac"/>
-      </w:pPr>
-      <w:proofErr w:type="spellStart"/>
-      <w:r>
+      <w:proofErr w:type="spellStart"/>
+      <w:r>
+        <w:lastRenderedPageBreak/>
         <w:t>Důležitost</w:t>
       </w:r>
       <w:proofErr w:type="spellEnd"/>
@@ -2793,9 +2767,6 @@
       <w:proofErr w:type="spellEnd"/>
     </w:p>
     <w:p>
-      <w:pPr>
-        <w:pStyle w:val="Seznamcitac"/>
-      </w:pPr>
       <w:proofErr w:type="spellStart"/>
       <w:r>
         <w:t>Důraz</w:t>
@@ -3478,9 +3449,6 @@
       </w:r>
     </w:p>
     <w:p>
-      <w:pPr>
-        <w:pStyle w:val="Seznamcitac"/>
-      </w:pPr>
       <w:proofErr w:type="spellStart"/>
       <w:r>
         <w:t>Díky</w:t>
@@ -3987,9 +3955,6 @@
       </w:r>
     </w:p>
     <w:p>
-      <w:pPr>
-        <w:pStyle w:val="Seznamcitac"/>
-      </w:pPr>
       <w:proofErr w:type="spellStart"/>
       <w:r>
         <w:t>Genomika</w:t>
@@ -4021,9 +3986,6 @@
       <w:proofErr w:type="spellEnd"/>
     </w:p>
     <w:p>
-      <w:pPr>
-        <w:pStyle w:val="Seznamcitac"/>
-      </w:pPr>
       <w:proofErr w:type="spellStart"/>
       <w:r>
         <w:t>Interdisciplinární</w:t>
@@ -4474,457 +4436,457 @@
       </w:r>
     </w:p>
     <w:p>
-      <w:pPr>
-        <w:pStyle w:val="Seznamcitac"/>
-      </w:pPr>
-      <w:proofErr w:type="spellStart"/>
+      <w:proofErr w:type="spellStart"/>
+      <w:r>
+        <w:t>Různé</w:t>
+      </w:r>
+      <w:proofErr w:type="spellEnd"/>
+      <w:r>
+        <w:t xml:space="preserve"> </w:t>
+      </w:r>
+      <w:proofErr w:type="spellStart"/>
+      <w:r>
+        <w:t>modely</w:t>
+      </w:r>
+      <w:proofErr w:type="spellEnd"/>
+      <w:r>
+        <w:t xml:space="preserve"> </w:t>
+      </w:r>
+      <w:proofErr w:type="spellStart"/>
+      <w:r>
+        <w:t>primární</w:t>
+      </w:r>
+      <w:proofErr w:type="spellEnd"/>
+      <w:r>
+        <w:t xml:space="preserve"> </w:t>
+      </w:r>
+      <w:proofErr w:type="spellStart"/>
+      <w:r>
+        <w:t>péče</w:t>
+      </w:r>
+      <w:proofErr w:type="spellEnd"/>
+      <w:r>
+        <w:t xml:space="preserve"> </w:t>
+      </w:r>
+      <w:proofErr w:type="spellStart"/>
+      <w:r>
+        <w:t>zahrnují</w:t>
+      </w:r>
+      <w:proofErr w:type="spellEnd"/>
+      <w:r>
+        <w:t xml:space="preserve"> </w:t>
+      </w:r>
+      <w:proofErr w:type="spellStart"/>
+      <w:r>
+        <w:t>lékařské</w:t>
+      </w:r>
+      <w:proofErr w:type="spellEnd"/>
+      <w:r>
+        <w:t xml:space="preserve"> </w:t>
+      </w:r>
+      <w:proofErr w:type="spellStart"/>
+      <w:r>
+        <w:t>ordinace</w:t>
+      </w:r>
+      <w:proofErr w:type="spellEnd"/>
+      <w:r>
+        <w:t xml:space="preserve">, </w:t>
+      </w:r>
+      <w:proofErr w:type="spellStart"/>
+      <w:r>
+        <w:t>zdravotnická</w:t>
+      </w:r>
+      <w:proofErr w:type="spellEnd"/>
+      <w:r>
+        <w:t xml:space="preserve"> centra a </w:t>
+      </w:r>
+      <w:proofErr w:type="spellStart"/>
+      <w:r>
+        <w:t>mobilní</w:t>
+      </w:r>
+      <w:proofErr w:type="spellEnd"/>
+      <w:r>
+        <w:t xml:space="preserve"> </w:t>
+      </w:r>
+      <w:proofErr w:type="spellStart"/>
+      <w:r>
+        <w:t>kliniky</w:t>
+      </w:r>
+      <w:proofErr w:type="spellEnd"/>
+      <w:r>
+        <w:t xml:space="preserve">, </w:t>
+      </w:r>
+      <w:proofErr w:type="spellStart"/>
+      <w:r>
+        <w:t>což</w:t>
+      </w:r>
+      <w:proofErr w:type="spellEnd"/>
+      <w:r>
+        <w:t xml:space="preserve"> </w:t>
+      </w:r>
+      <w:proofErr w:type="spellStart"/>
+      <w:r>
+        <w:t>umožňuje</w:t>
+      </w:r>
+      <w:proofErr w:type="spellEnd"/>
+      <w:r>
+        <w:t xml:space="preserve"> </w:t>
+      </w:r>
+      <w:proofErr w:type="spellStart"/>
+      <w:r>
+        <w:t>pružnější</w:t>
+      </w:r>
+      <w:proofErr w:type="spellEnd"/>
+      <w:r>
+        <w:t xml:space="preserve"> </w:t>
+      </w:r>
+      <w:proofErr w:type="spellStart"/>
+      <w:r>
+        <w:t>přístup</w:t>
+      </w:r>
+      <w:proofErr w:type="spellEnd"/>
+      <w:r>
+        <w:t xml:space="preserve"> k </w:t>
+      </w:r>
+      <w:proofErr w:type="spellStart"/>
+      <w:r>
+        <w:t>pacientům</w:t>
+      </w:r>
+      <w:proofErr w:type="spellEnd"/>
+      <w:r>
+        <w:t xml:space="preserve"> v </w:t>
+      </w:r>
+      <w:proofErr w:type="spellStart"/>
+      <w:r>
+        <w:t>různých</w:t>
+      </w:r>
+      <w:proofErr w:type="spellEnd"/>
+      <w:r>
+        <w:t xml:space="preserve"> </w:t>
+      </w:r>
+      <w:proofErr w:type="spellStart"/>
+      <w:r>
+        <w:t>lokalitách</w:t>
+      </w:r>
+      <w:proofErr w:type="spellEnd"/>
+      <w:r>
+        <w:t xml:space="preserve">. </w:t>
+      </w:r>
+      <w:proofErr w:type="spellStart"/>
+      <w:r>
+        <w:t>Umělá</w:t>
+      </w:r>
+      <w:proofErr w:type="spellEnd"/>
+      <w:r>
+        <w:t xml:space="preserve"> </w:t>
+      </w:r>
+      <w:proofErr w:type="spellStart"/>
+      <w:r>
+        <w:t>inteligence</w:t>
+      </w:r>
+      <w:proofErr w:type="spellEnd"/>
+      <w:r>
+        <w:t xml:space="preserve"> v </w:t>
+      </w:r>
+      <w:proofErr w:type="spellStart"/>
+      <w:r>
+        <w:t>radiologii</w:t>
+      </w:r>
+      <w:proofErr w:type="spellEnd"/>
+      <w:r>
+        <w:t xml:space="preserve"> </w:t>
+      </w:r>
+      <w:proofErr w:type="spellStart"/>
+      <w:r>
+        <w:t>přispívá</w:t>
+      </w:r>
+      <w:proofErr w:type="spellEnd"/>
+      <w:r>
+        <w:t xml:space="preserve"> k </w:t>
+      </w:r>
+      <w:proofErr w:type="spellStart"/>
+      <w:r>
+        <w:t>rychlejší</w:t>
+      </w:r>
+      <w:proofErr w:type="spellEnd"/>
+      <w:r>
+        <w:t xml:space="preserve"> a </w:t>
+      </w:r>
+      <w:proofErr w:type="spellStart"/>
+      <w:r>
+        <w:t>přesnější</w:t>
+      </w:r>
+      <w:proofErr w:type="spellEnd"/>
+      <w:r>
+        <w:t xml:space="preserve"> </w:t>
+      </w:r>
+      <w:proofErr w:type="spellStart"/>
+      <w:r>
+        <w:t>interpretaci</w:t>
+      </w:r>
+      <w:proofErr w:type="spellEnd"/>
+      <w:r>
+        <w:t xml:space="preserve"> </w:t>
+      </w:r>
+      <w:proofErr w:type="spellStart"/>
+      <w:r>
+        <w:t>lékařských</w:t>
+      </w:r>
+      <w:proofErr w:type="spellEnd"/>
+      <w:r>
+        <w:t xml:space="preserve"> </w:t>
+      </w:r>
+      <w:proofErr w:type="spellStart"/>
+      <w:r>
+        <w:t>zobrazovacích</w:t>
+      </w:r>
+      <w:proofErr w:type="spellEnd"/>
+      <w:r>
+        <w:t xml:space="preserve"> </w:t>
+      </w:r>
+      <w:proofErr w:type="spellStart"/>
+      <w:r>
+        <w:t>metod</w:t>
+      </w:r>
+      <w:proofErr w:type="spellEnd"/>
+      <w:r>
+        <w:t xml:space="preserve">. </w:t>
+      </w:r>
+      <w:proofErr w:type="spellStart"/>
+      <w:r>
+        <w:t>Vývoj</w:t>
+      </w:r>
+      <w:proofErr w:type="spellEnd"/>
+      <w:r>
+        <w:t xml:space="preserve"> </w:t>
+      </w:r>
+      <w:proofErr w:type="spellStart"/>
+      <w:r>
+        <w:t>pokročilých</w:t>
+      </w:r>
+      <w:proofErr w:type="spellEnd"/>
+      <w:r>
+        <w:t xml:space="preserve"> </w:t>
+      </w:r>
+      <w:proofErr w:type="spellStart"/>
+      <w:r>
+        <w:t>zobrazovacích</w:t>
+      </w:r>
+      <w:proofErr w:type="spellEnd"/>
+      <w:r>
+        <w:t xml:space="preserve"> </w:t>
+      </w:r>
+      <w:proofErr w:type="spellStart"/>
+      <w:r>
+        <w:t>metod</w:t>
+      </w:r>
+      <w:proofErr w:type="spellEnd"/>
+      <w:r>
+        <w:t xml:space="preserve">, </w:t>
+      </w:r>
+      <w:proofErr w:type="spellStart"/>
+      <w:r>
+        <w:t>jako</w:t>
+      </w:r>
+      <w:proofErr w:type="spellEnd"/>
+      <w:r>
+        <w:t xml:space="preserve"> je </w:t>
+      </w:r>
+      <w:proofErr w:type="spellStart"/>
+      <w:r>
+        <w:t>funkční</w:t>
+      </w:r>
+      <w:proofErr w:type="spellEnd"/>
+      <w:r>
+        <w:t xml:space="preserve"> </w:t>
+      </w:r>
+      <w:proofErr w:type="spellStart"/>
+      <w:r>
+        <w:t>magnetická</w:t>
+      </w:r>
+      <w:proofErr w:type="spellEnd"/>
+      <w:r>
+        <w:t xml:space="preserve"> </w:t>
+      </w:r>
+      <w:proofErr w:type="spellStart"/>
+      <w:r>
+        <w:t>rezonance</w:t>
+      </w:r>
+      <w:proofErr w:type="spellEnd"/>
+      <w:r>
+        <w:t xml:space="preserve">, </w:t>
+      </w:r>
+      <w:proofErr w:type="spellStart"/>
+      <w:r>
+        <w:t>přináší</w:t>
+      </w:r>
+      <w:proofErr w:type="spellEnd"/>
+      <w:r>
+        <w:t xml:space="preserve"> </w:t>
+      </w:r>
+      <w:proofErr w:type="spellStart"/>
+      <w:r>
+        <w:t>hlubší</w:t>
+      </w:r>
+      <w:proofErr w:type="spellEnd"/>
+      <w:r>
+        <w:t xml:space="preserve"> </w:t>
+      </w:r>
+      <w:proofErr w:type="spellStart"/>
+      <w:r>
+        <w:t>vhled</w:t>
+      </w:r>
+      <w:proofErr w:type="spellEnd"/>
+      <w:r>
+        <w:t xml:space="preserve"> do </w:t>
+      </w:r>
+      <w:proofErr w:type="spellStart"/>
+      <w:r>
+        <w:t>fungování</w:t>
+      </w:r>
+      <w:proofErr w:type="spellEnd"/>
+      <w:r>
+        <w:t xml:space="preserve"> </w:t>
+      </w:r>
+      <w:proofErr w:type="spellStart"/>
+      <w:r>
+        <w:t>lidského</w:t>
+      </w:r>
+      <w:proofErr w:type="spellEnd"/>
+      <w:r>
+        <w:t xml:space="preserve"> </w:t>
+      </w:r>
+      <w:proofErr w:type="spellStart"/>
+      <w:r>
+        <w:t>mozku</w:t>
+      </w:r>
+      <w:proofErr w:type="spellEnd"/>
+      <w:r>
+        <w:t xml:space="preserve">. </w:t>
+      </w:r>
+      <w:proofErr w:type="spellStart"/>
+      <w:r>
+        <w:t>Různé</w:t>
+      </w:r>
+      <w:proofErr w:type="spellEnd"/>
+      <w:r>
+        <w:t xml:space="preserve"> </w:t>
+      </w:r>
+      <w:proofErr w:type="spellStart"/>
+      <w:r>
+        <w:t>modely</w:t>
+      </w:r>
+      <w:proofErr w:type="spellEnd"/>
+      <w:r>
+        <w:t xml:space="preserve"> </w:t>
+      </w:r>
+      <w:proofErr w:type="spellStart"/>
+      <w:r>
+        <w:t>primární</w:t>
+      </w:r>
+      <w:proofErr w:type="spellEnd"/>
+      <w:r>
+        <w:t xml:space="preserve"> </w:t>
+      </w:r>
+      <w:proofErr w:type="spellStart"/>
+      <w:r>
+        <w:t>péče</w:t>
+      </w:r>
+      <w:proofErr w:type="spellEnd"/>
+      <w:r>
+        <w:t xml:space="preserve"> </w:t>
+      </w:r>
+      <w:proofErr w:type="spellStart"/>
+      <w:r>
+        <w:t>zahrnují</w:t>
+      </w:r>
+      <w:proofErr w:type="spellEnd"/>
+      <w:r>
+        <w:t xml:space="preserve"> </w:t>
+      </w:r>
+      <w:proofErr w:type="spellStart"/>
+      <w:r>
+        <w:t>lékařské</w:t>
+      </w:r>
+      <w:proofErr w:type="spellEnd"/>
+      <w:r>
+        <w:t xml:space="preserve"> </w:t>
+      </w:r>
+      <w:proofErr w:type="spellStart"/>
+      <w:r>
+        <w:t>ordinace</w:t>
+      </w:r>
+      <w:proofErr w:type="spellEnd"/>
+      <w:r>
+        <w:t xml:space="preserve">, </w:t>
+      </w:r>
+      <w:proofErr w:type="spellStart"/>
+      <w:r>
+        <w:t>zdravotnická</w:t>
+      </w:r>
+      <w:proofErr w:type="spellEnd"/>
+      <w:r>
+        <w:t xml:space="preserve"> centra a </w:t>
+      </w:r>
+      <w:proofErr w:type="spellStart"/>
+      <w:r>
+        <w:t>mobilní</w:t>
+      </w:r>
+      <w:proofErr w:type="spellEnd"/>
+      <w:r>
+        <w:t xml:space="preserve"> </w:t>
+      </w:r>
+      <w:proofErr w:type="spellStart"/>
+      <w:r>
+        <w:t>kliniky</w:t>
+      </w:r>
+      <w:proofErr w:type="spellEnd"/>
+      <w:r>
+        <w:t xml:space="preserve">, </w:t>
+      </w:r>
+      <w:proofErr w:type="spellStart"/>
+      <w:r>
+        <w:t>což</w:t>
+      </w:r>
+      <w:proofErr w:type="spellEnd"/>
+      <w:r>
+        <w:t xml:space="preserve"> </w:t>
+      </w:r>
+      <w:proofErr w:type="spellStart"/>
+      <w:r>
+        <w:t>umožňuje</w:t>
+      </w:r>
+      <w:proofErr w:type="spellEnd"/>
+      <w:r>
+        <w:t xml:space="preserve"> </w:t>
+      </w:r>
+      <w:proofErr w:type="spellStart"/>
+      <w:r>
+        <w:t>pružnější</w:t>
+      </w:r>
+      <w:proofErr w:type="spellEnd"/>
+      <w:r>
+        <w:t xml:space="preserve"> </w:t>
+      </w:r>
+      <w:proofErr w:type="spellStart"/>
+      <w:r>
+        <w:t>přístup</w:t>
+      </w:r>
+      <w:proofErr w:type="spellEnd"/>
+      <w:r>
+        <w:t xml:space="preserve"> k </w:t>
+      </w:r>
+      <w:proofErr w:type="spellStart"/>
+      <w:r>
+        <w:t>pacientům</w:t>
+      </w:r>
+      <w:proofErr w:type="spellEnd"/>
+      <w:r>
+        <w:t xml:space="preserve"> </w:t>
+      </w:r>
       <w:r>
         <w:lastRenderedPageBreak/>
-        <w:t>Různé</w:t>
-      </w:r>
-      <w:proofErr w:type="spellEnd"/>
-      <w:r>
-        <w:t xml:space="preserve"> </w:t>
-      </w:r>
-      <w:proofErr w:type="spellStart"/>
-      <w:r>
-        <w:t>modely</w:t>
-      </w:r>
-      <w:proofErr w:type="spellEnd"/>
-      <w:r>
-        <w:t xml:space="preserve"> </w:t>
-      </w:r>
-      <w:proofErr w:type="spellStart"/>
-      <w:r>
-        <w:t>primární</w:t>
-      </w:r>
-      <w:proofErr w:type="spellEnd"/>
-      <w:r>
-        <w:t xml:space="preserve"> </w:t>
-      </w:r>
-      <w:proofErr w:type="spellStart"/>
-      <w:r>
-        <w:t>péče</w:t>
-      </w:r>
-      <w:proofErr w:type="spellEnd"/>
-      <w:r>
-        <w:t xml:space="preserve"> </w:t>
-      </w:r>
-      <w:proofErr w:type="spellStart"/>
-      <w:r>
-        <w:t>zahrnují</w:t>
-      </w:r>
-      <w:proofErr w:type="spellEnd"/>
-      <w:r>
-        <w:t xml:space="preserve"> </w:t>
-      </w:r>
-      <w:proofErr w:type="spellStart"/>
-      <w:r>
-        <w:t>lékařské</w:t>
-      </w:r>
-      <w:proofErr w:type="spellEnd"/>
-      <w:r>
-        <w:t xml:space="preserve"> </w:t>
-      </w:r>
-      <w:proofErr w:type="spellStart"/>
-      <w:r>
-        <w:t>ordinace</w:t>
-      </w:r>
-      <w:proofErr w:type="spellEnd"/>
-      <w:r>
-        <w:t xml:space="preserve">, </w:t>
-      </w:r>
-      <w:proofErr w:type="spellStart"/>
-      <w:r>
-        <w:t>zdravotnická</w:t>
-      </w:r>
-      <w:proofErr w:type="spellEnd"/>
-      <w:r>
-        <w:t xml:space="preserve"> centra a </w:t>
-      </w:r>
-      <w:proofErr w:type="spellStart"/>
-      <w:r>
-        <w:t>mobilní</w:t>
-      </w:r>
-      <w:proofErr w:type="spellEnd"/>
-      <w:r>
-        <w:t xml:space="preserve"> </w:t>
-      </w:r>
-      <w:proofErr w:type="spellStart"/>
-      <w:r>
-        <w:t>kliniky</w:t>
-      </w:r>
-      <w:proofErr w:type="spellEnd"/>
-      <w:r>
-        <w:t xml:space="preserve">, </w:t>
-      </w:r>
-      <w:proofErr w:type="spellStart"/>
-      <w:r>
-        <w:t>což</w:t>
-      </w:r>
-      <w:proofErr w:type="spellEnd"/>
-      <w:r>
-        <w:t xml:space="preserve"> </w:t>
-      </w:r>
-      <w:proofErr w:type="spellStart"/>
-      <w:r>
-        <w:t>umožňuje</w:t>
-      </w:r>
-      <w:proofErr w:type="spellEnd"/>
-      <w:r>
-        <w:t xml:space="preserve"> </w:t>
-      </w:r>
-      <w:proofErr w:type="spellStart"/>
-      <w:r>
-        <w:t>pružnější</w:t>
-      </w:r>
-      <w:proofErr w:type="spellEnd"/>
-      <w:r>
-        <w:t xml:space="preserve"> </w:t>
-      </w:r>
-      <w:proofErr w:type="spellStart"/>
-      <w:r>
-        <w:t>přístup</w:t>
-      </w:r>
-      <w:proofErr w:type="spellEnd"/>
-      <w:r>
-        <w:t xml:space="preserve"> k </w:t>
-      </w:r>
-      <w:proofErr w:type="spellStart"/>
-      <w:r>
-        <w:t>pacientům</w:t>
-      </w:r>
-      <w:proofErr w:type="spellEnd"/>
-      <w:r>
-        <w:t xml:space="preserve"> v </w:t>
-      </w:r>
-      <w:proofErr w:type="spellStart"/>
-      <w:r>
-        <w:t>různých</w:t>
-      </w:r>
-      <w:proofErr w:type="spellEnd"/>
-      <w:r>
-        <w:t xml:space="preserve"> </w:t>
-      </w:r>
-      <w:proofErr w:type="spellStart"/>
-      <w:r>
-        <w:t>lokalitách</w:t>
-      </w:r>
-      <w:proofErr w:type="spellEnd"/>
-      <w:r>
-        <w:t xml:space="preserve">. </w:t>
-      </w:r>
-      <w:proofErr w:type="spellStart"/>
-      <w:r>
-        <w:t>Umělá</w:t>
-      </w:r>
-      <w:proofErr w:type="spellEnd"/>
-      <w:r>
-        <w:t xml:space="preserve"> </w:t>
-      </w:r>
-      <w:proofErr w:type="spellStart"/>
-      <w:r>
-        <w:t>inteligence</w:t>
-      </w:r>
-      <w:proofErr w:type="spellEnd"/>
-      <w:r>
-        <w:t xml:space="preserve"> v </w:t>
-      </w:r>
-      <w:proofErr w:type="spellStart"/>
-      <w:r>
-        <w:t>radiologii</w:t>
-      </w:r>
-      <w:proofErr w:type="spellEnd"/>
-      <w:r>
-        <w:t xml:space="preserve"> </w:t>
-      </w:r>
-      <w:proofErr w:type="spellStart"/>
-      <w:r>
-        <w:t>přispívá</w:t>
-      </w:r>
-      <w:proofErr w:type="spellEnd"/>
-      <w:r>
-        <w:t xml:space="preserve"> k </w:t>
-      </w:r>
-      <w:proofErr w:type="spellStart"/>
-      <w:r>
-        <w:t>rychlejší</w:t>
-      </w:r>
-      <w:proofErr w:type="spellEnd"/>
-      <w:r>
-        <w:t xml:space="preserve"> a </w:t>
-      </w:r>
-      <w:proofErr w:type="spellStart"/>
-      <w:r>
-        <w:t>přesnější</w:t>
-      </w:r>
-      <w:proofErr w:type="spellEnd"/>
-      <w:r>
-        <w:t xml:space="preserve"> </w:t>
-      </w:r>
-      <w:proofErr w:type="spellStart"/>
-      <w:r>
-        <w:t>interpretaci</w:t>
-      </w:r>
-      <w:proofErr w:type="spellEnd"/>
-      <w:r>
-        <w:t xml:space="preserve"> </w:t>
-      </w:r>
-      <w:proofErr w:type="spellStart"/>
-      <w:r>
-        <w:t>lékařských</w:t>
-      </w:r>
-      <w:proofErr w:type="spellEnd"/>
-      <w:r>
-        <w:t xml:space="preserve"> </w:t>
-      </w:r>
-      <w:proofErr w:type="spellStart"/>
-      <w:r>
-        <w:t>zobrazovacích</w:t>
-      </w:r>
-      <w:proofErr w:type="spellEnd"/>
-      <w:r>
-        <w:t xml:space="preserve"> </w:t>
-      </w:r>
-      <w:proofErr w:type="spellStart"/>
-      <w:r>
-        <w:t>metod</w:t>
-      </w:r>
-      <w:proofErr w:type="spellEnd"/>
-      <w:r>
-        <w:t xml:space="preserve">. </w:t>
-      </w:r>
-      <w:proofErr w:type="spellStart"/>
-      <w:r>
-        <w:t>Vývoj</w:t>
-      </w:r>
-      <w:proofErr w:type="spellEnd"/>
-      <w:r>
-        <w:t xml:space="preserve"> </w:t>
-      </w:r>
-      <w:proofErr w:type="spellStart"/>
-      <w:r>
-        <w:t>pokročilých</w:t>
-      </w:r>
-      <w:proofErr w:type="spellEnd"/>
-      <w:r>
-        <w:t xml:space="preserve"> </w:t>
-      </w:r>
-      <w:proofErr w:type="spellStart"/>
-      <w:r>
-        <w:t>zobrazovacích</w:t>
-      </w:r>
-      <w:proofErr w:type="spellEnd"/>
-      <w:r>
-        <w:t xml:space="preserve"> </w:t>
-      </w:r>
-      <w:proofErr w:type="spellStart"/>
-      <w:r>
-        <w:t>metod</w:t>
-      </w:r>
-      <w:proofErr w:type="spellEnd"/>
-      <w:r>
-        <w:t xml:space="preserve">, </w:t>
-      </w:r>
-      <w:proofErr w:type="spellStart"/>
-      <w:r>
-        <w:t>jako</w:t>
-      </w:r>
-      <w:proofErr w:type="spellEnd"/>
-      <w:r>
-        <w:t xml:space="preserve"> je </w:t>
-      </w:r>
-      <w:proofErr w:type="spellStart"/>
-      <w:r>
-        <w:t>funkční</w:t>
-      </w:r>
-      <w:proofErr w:type="spellEnd"/>
-      <w:r>
-        <w:t xml:space="preserve"> </w:t>
-      </w:r>
-      <w:proofErr w:type="spellStart"/>
-      <w:r>
-        <w:t>magnetická</w:t>
-      </w:r>
-      <w:proofErr w:type="spellEnd"/>
-      <w:r>
-        <w:t xml:space="preserve"> </w:t>
-      </w:r>
-      <w:proofErr w:type="spellStart"/>
-      <w:r>
-        <w:t>rezonance</w:t>
-      </w:r>
-      <w:proofErr w:type="spellEnd"/>
-      <w:r>
-        <w:t xml:space="preserve">, </w:t>
-      </w:r>
-      <w:proofErr w:type="spellStart"/>
-      <w:r>
-        <w:t>přináší</w:t>
-      </w:r>
-      <w:proofErr w:type="spellEnd"/>
-      <w:r>
-        <w:t xml:space="preserve"> </w:t>
-      </w:r>
-      <w:proofErr w:type="spellStart"/>
-      <w:r>
-        <w:t>hlubší</w:t>
-      </w:r>
-      <w:proofErr w:type="spellEnd"/>
-      <w:r>
-        <w:t xml:space="preserve"> </w:t>
-      </w:r>
-      <w:proofErr w:type="spellStart"/>
-      <w:r>
-        <w:t>vhled</w:t>
-      </w:r>
-      <w:proofErr w:type="spellEnd"/>
-      <w:r>
-        <w:t xml:space="preserve"> do </w:t>
-      </w:r>
-      <w:proofErr w:type="spellStart"/>
-      <w:r>
-        <w:t>fungování</w:t>
-      </w:r>
-      <w:proofErr w:type="spellEnd"/>
-      <w:r>
-        <w:t xml:space="preserve"> </w:t>
-      </w:r>
-      <w:proofErr w:type="spellStart"/>
-      <w:r>
-        <w:t>lidského</w:t>
-      </w:r>
-      <w:proofErr w:type="spellEnd"/>
-      <w:r>
-        <w:t xml:space="preserve"> </w:t>
-      </w:r>
-      <w:proofErr w:type="spellStart"/>
-      <w:r>
-        <w:t>mozku</w:t>
-      </w:r>
-      <w:proofErr w:type="spellEnd"/>
-      <w:r>
-        <w:t xml:space="preserve">. </w:t>
-      </w:r>
-      <w:proofErr w:type="spellStart"/>
-      <w:r>
-        <w:t>Různé</w:t>
-      </w:r>
-      <w:proofErr w:type="spellEnd"/>
-      <w:r>
-        <w:t xml:space="preserve"> </w:t>
-      </w:r>
-      <w:proofErr w:type="spellStart"/>
-      <w:r>
-        <w:t>modely</w:t>
-      </w:r>
-      <w:proofErr w:type="spellEnd"/>
-      <w:r>
-        <w:t xml:space="preserve"> </w:t>
-      </w:r>
-      <w:proofErr w:type="spellStart"/>
-      <w:r>
-        <w:t>primární</w:t>
-      </w:r>
-      <w:proofErr w:type="spellEnd"/>
-      <w:r>
-        <w:t xml:space="preserve"> </w:t>
-      </w:r>
-      <w:proofErr w:type="spellStart"/>
-      <w:r>
-        <w:t>péče</w:t>
-      </w:r>
-      <w:proofErr w:type="spellEnd"/>
-      <w:r>
-        <w:t xml:space="preserve"> </w:t>
-      </w:r>
-      <w:proofErr w:type="spellStart"/>
-      <w:r>
-        <w:t>zahrnují</w:t>
-      </w:r>
-      <w:proofErr w:type="spellEnd"/>
-      <w:r>
-        <w:t xml:space="preserve"> </w:t>
-      </w:r>
-      <w:proofErr w:type="spellStart"/>
-      <w:r>
-        <w:t>lékařské</w:t>
-      </w:r>
-      <w:proofErr w:type="spellEnd"/>
-      <w:r>
-        <w:t xml:space="preserve"> </w:t>
-      </w:r>
-      <w:proofErr w:type="spellStart"/>
-      <w:r>
-        <w:t>ordinace</w:t>
-      </w:r>
-      <w:proofErr w:type="spellEnd"/>
-      <w:r>
-        <w:t xml:space="preserve">, </w:t>
-      </w:r>
-      <w:proofErr w:type="spellStart"/>
-      <w:r>
-        <w:t>zdravotnická</w:t>
-      </w:r>
-      <w:proofErr w:type="spellEnd"/>
-      <w:r>
-        <w:t xml:space="preserve"> centra a </w:t>
-      </w:r>
-      <w:proofErr w:type="spellStart"/>
-      <w:r>
-        <w:t>mobilní</w:t>
-      </w:r>
-      <w:proofErr w:type="spellEnd"/>
-      <w:r>
-        <w:t xml:space="preserve"> </w:t>
-      </w:r>
-      <w:proofErr w:type="spellStart"/>
-      <w:r>
-        <w:t>kliniky</w:t>
-      </w:r>
-      <w:proofErr w:type="spellEnd"/>
-      <w:r>
-        <w:t xml:space="preserve">, </w:t>
-      </w:r>
-      <w:proofErr w:type="spellStart"/>
-      <w:r>
-        <w:t>což</w:t>
-      </w:r>
-      <w:proofErr w:type="spellEnd"/>
-      <w:r>
-        <w:t xml:space="preserve"> </w:t>
-      </w:r>
-      <w:proofErr w:type="spellStart"/>
-      <w:r>
-        <w:t>umožňuje</w:t>
-      </w:r>
-      <w:proofErr w:type="spellEnd"/>
-      <w:r>
-        <w:t xml:space="preserve"> </w:t>
-      </w:r>
-      <w:proofErr w:type="spellStart"/>
-      <w:r>
-        <w:t>pružnější</w:t>
-      </w:r>
-      <w:proofErr w:type="spellEnd"/>
-      <w:r>
-        <w:t xml:space="preserve"> </w:t>
-      </w:r>
-      <w:proofErr w:type="spellStart"/>
-      <w:r>
-        <w:t>přístup</w:t>
-      </w:r>
-      <w:proofErr w:type="spellEnd"/>
-      <w:r>
-        <w:t xml:space="preserve"> k </w:t>
-      </w:r>
-      <w:proofErr w:type="spellStart"/>
-      <w:r>
-        <w:t>pacientům</w:t>
-      </w:r>
-      <w:proofErr w:type="spellEnd"/>
-      <w:r>
-        <w:t xml:space="preserve"> v </w:t>
+        <w:t xml:space="preserve">v </w:t>
       </w:r>
       <w:proofErr w:type="spellStart"/>
       <w:r>
@@ -5032,9 +4994,6 @@
       </w:r>
     </w:p>
     <w:p>
-      <w:pPr>
-        <w:pStyle w:val="Seznamcitac"/>
-      </w:pPr>
       <w:proofErr w:type="spellStart"/>
       <w:r>
         <w:t>Dlouhodobé</w:t>
@@ -5453,9 +5412,6 @@
       </w:r>
     </w:p>
     <w:p>
-      <w:pPr>
-        <w:pStyle w:val="Seznamcitac"/>
-      </w:pPr>
       <w:proofErr w:type="spellStart"/>
       <w:r>
         <w:t>Fyzioterapie</w:t>
@@ -5471,9 +5427,6 @@
       <w:proofErr w:type="spellEnd"/>
     </w:p>
     <w:p>
-      <w:pPr>
-        <w:pStyle w:val="Seznamcitac"/>
-      </w:pPr>
       <w:proofErr w:type="spellStart"/>
       <w:r>
         <w:t>Cvičení</w:t>
@@ -5492,9 +5445,6 @@
       </w:r>
     </w:p>
     <w:p>
-      <w:pPr>
-        <w:pStyle w:val="Seznamcitac"/>
-      </w:pPr>
       <w:proofErr w:type="spellStart"/>
       <w:r>
         <w:t>Terapie</w:t>
@@ -5526,9 +5476,6 @@
       <w:proofErr w:type="spellEnd"/>
     </w:p>
     <w:p>
-      <w:pPr>
-        <w:pStyle w:val="Seznamcitac"/>
-      </w:pPr>
       <w:proofErr w:type="spellStart"/>
       <w:r>
         <w:t>Gastroenterologická</w:t>
@@ -5544,9 +5491,6 @@
       <w:proofErr w:type="spellEnd"/>
     </w:p>
     <w:p>
-      <w:pPr>
-        <w:pStyle w:val="Seznamcitac"/>
-      </w:pPr>
       <w:proofErr w:type="spellStart"/>
       <w:r>
         <w:t>Gastroskopie</w:t>
@@ -5554,9 +5498,6 @@
       <w:proofErr w:type="spellEnd"/>
     </w:p>
     <w:p>
-      <w:pPr>
-        <w:pStyle w:val="Seznamcitac"/>
-      </w:pPr>
       <w:proofErr w:type="spellStart"/>
       <w:r>
         <w:t>Kolonoskopie</w:t>
@@ -5564,9 +5505,6 @@
       <w:proofErr w:type="spellEnd"/>
     </w:p>
     <w:p>
-      <w:pPr>
-        <w:pStyle w:val="Seznamcitac"/>
-      </w:pPr>
       <w:proofErr w:type="spellStart"/>
       <w:r>
         <w:t>FibroScan</w:t>
@@ -5585,9 +5523,6 @@
       </w:r>
     </w:p>
     <w:p>
-      <w:pPr>
-        <w:pStyle w:val="Seznamcitac"/>
-      </w:pPr>
       <w:proofErr w:type="spellStart"/>
       <w:r>
         <w:t>Ultrazvuk</w:t>
@@ -5603,9 +5538,6 @@
       <w:proofErr w:type="spellEnd"/>
     </w:p>
     <w:p>
-      <w:pPr>
-        <w:pStyle w:val="Seznamcitac"/>
-      </w:pPr>
       <w:proofErr w:type="spellStart"/>
       <w:r>
         <w:t>Pediatrická</w:t>
@@ -5621,9 +5553,6 @@
       <w:proofErr w:type="spellEnd"/>
     </w:p>
     <w:p>
-      <w:pPr>
-        <w:pStyle w:val="Seznamcitac"/>
-      </w:pPr>
       <w:proofErr w:type="spellStart"/>
       <w:r>
         <w:t>Měření</w:t>
@@ -5647,9 +5576,6 @@
       <w:proofErr w:type="spellEnd"/>
     </w:p>
     <w:p>
-      <w:pPr>
-        <w:pStyle w:val="Seznamcitac"/>
-      </w:pPr>
       <w:r>
         <w:t xml:space="preserve">Testy </w:t>
       </w:r>
@@ -5676,9 +5602,6 @@
       <w:proofErr w:type="spellEnd"/>
     </w:p>
     <w:p>
-      <w:pPr>
-        <w:pStyle w:val="Seznamcitac"/>
-      </w:pPr>
       <w:proofErr w:type="spellStart"/>
       <w:r>
         <w:t>Imunizační</w:t>
@@ -5689,9 +5612,6 @@
       </w:r>
     </w:p>
     <w:p>
-      <w:pPr>
-        <w:pStyle w:val="Seznamcitac"/>
-      </w:pPr>
       <w:proofErr w:type="spellStart"/>
       <w:r>
         <w:t>Zdravotní</w:t>
@@ -5715,9 +5635,6 @@
       <w:proofErr w:type="spellEnd"/>
     </w:p>
     <w:p>
-      <w:pPr>
-        <w:pStyle w:val="Seznamcitac"/>
-      </w:pPr>
       <w:proofErr w:type="spellStart"/>
       <w:r>
         <w:t>Očkování</w:t>
@@ -5725,9 +5642,6 @@
       <w:proofErr w:type="spellEnd"/>
     </w:p>
     <w:p>
-      <w:pPr>
-        <w:pStyle w:val="Seznamcitac"/>
-      </w:pPr>
       <w:proofErr w:type="spellStart"/>
       <w:r>
         <w:t>Zdravý</w:t>
@@ -5751,9 +5665,6 @@
       <w:proofErr w:type="spellEnd"/>
     </w:p>
     <w:p>
-      <w:pPr>
-        <w:pStyle w:val="Seznamcitac"/>
-      </w:pPr>
       <w:proofErr w:type="spellStart"/>
       <w:r>
         <w:t>Pravidelné</w:t>
@@ -5769,9 +5680,6 @@
       <w:proofErr w:type="spellEnd"/>
     </w:p>
     <w:p>
-      <w:pPr>
-        <w:pStyle w:val="Seznamcitac"/>
-      </w:pPr>
       <w:proofErr w:type="spellStart"/>
       <w:r>
         <w:t>Psychosociální</w:t>
@@ -5795,10 +5703,8 @@
       <w:proofErr w:type="spellEnd"/>
     </w:p>
     <w:p>
-      <w:pPr>
-        <w:pStyle w:val="Seznamcitac"/>
-      </w:pPr>
-      <w:r>
+      <w:r>
+        <w:lastRenderedPageBreak/>
         <w:t xml:space="preserve">3D </w:t>
       </w:r>
       <w:proofErr w:type="spellStart"/>
@@ -5947,7 +5853,6 @@
       </w:r>
       <w:proofErr w:type="spellStart"/>
       <w:r>
-        <w:lastRenderedPageBreak/>
         <w:t>riziko</w:t>
       </w:r>
       <w:proofErr w:type="spellEnd"/>
@@ -6196,9 +6101,6 @@
       </w:r>
     </w:p>
     <w:p>
-      <w:pPr>
-        <w:pStyle w:val="Seznamcitac"/>
-      </w:pPr>
       <w:proofErr w:type="spellStart"/>
       <w:r>
         <w:t>Chronická</w:t>
@@ -6865,9 +6767,6 @@
       </w:r>
     </w:p>
     <w:p>
-      <w:pPr>
-        <w:pStyle w:val="Seznamcitac"/>
-      </w:pPr>
       <w:proofErr w:type="spellStart"/>
       <w:r>
         <w:t>Výzvou</w:t>
@@ -7574,9 +7473,6 @@
       </w:r>
     </w:p>
     <w:p>
-      <w:pPr>
-        <w:pStyle w:val="Seznamcitac"/>
-      </w:pPr>
       <w:proofErr w:type="spellStart"/>
       <w:r>
         <w:t>Stanovení</w:t>
@@ -7600,9 +7496,6 @@
       <w:proofErr w:type="spellEnd"/>
     </w:p>
     <w:p>
-      <w:pPr>
-        <w:pStyle w:val="Seznamcitac"/>
-      </w:pPr>
       <w:proofErr w:type="spellStart"/>
       <w:r>
         <w:t>Konzultace</w:t>
@@ -7618,9 +7511,6 @@
       <w:proofErr w:type="spellEnd"/>
     </w:p>
     <w:p>
-      <w:pPr>
-        <w:pStyle w:val="Seznamcitac"/>
-      </w:pPr>
       <w:proofErr w:type="spellStart"/>
       <w:r>
         <w:t>Předepsání</w:t>
@@ -7636,9 +7526,6 @@
       <w:proofErr w:type="spellEnd"/>
     </w:p>
     <w:p>
-      <w:pPr>
-        <w:pStyle w:val="Seznamcitac"/>
-      </w:pPr>
       <w:proofErr w:type="spellStart"/>
       <w:r>
         <w:t>Onkologická</w:t>
@@ -7662,9 +7549,6 @@
       <w:proofErr w:type="spellEnd"/>
     </w:p>
     <w:p>
-      <w:pPr>
-        <w:pStyle w:val="Seznamcitac"/>
-      </w:pPr>
       <w:proofErr w:type="spellStart"/>
       <w:r>
         <w:t>Mamografie</w:t>
@@ -7680,9 +7564,6 @@
       <w:proofErr w:type="spellEnd"/>
     </w:p>
     <w:p>
-      <w:pPr>
-        <w:pStyle w:val="Seznamcitac"/>
-      </w:pPr>
       <w:proofErr w:type="spellStart"/>
       <w:r>
         <w:t>Kolonoskopie</w:t>
@@ -7706,10 +7587,8 @@
       <w:proofErr w:type="spellEnd"/>
     </w:p>
     <w:p>
-      <w:pPr>
-        <w:pStyle w:val="Seznamcitac"/>
-      </w:pPr>
-      <w:r>
+      <w:r>
+        <w:lastRenderedPageBreak/>
         <w:t xml:space="preserve">PAP test pro </w:t>
       </w:r>
       <w:proofErr w:type="spellStart"/>
@@ -7719,9 +7598,6 @@
       <w:proofErr w:type="spellEnd"/>
     </w:p>
     <w:p>
-      <w:pPr>
-        <w:pStyle w:val="Seznamcitac"/>
-      </w:pPr>
       <w:proofErr w:type="spellStart"/>
       <w:r>
         <w:t>Dermatoskopie</w:t>
@@ -7745,9 +7621,6 @@
       <w:proofErr w:type="spellEnd"/>
     </w:p>
     <w:p>
-      <w:pPr>
-        <w:pStyle w:val="Seznamcitac"/>
-      </w:pPr>
       <w:proofErr w:type="spellStart"/>
       <w:r>
         <w:t>Gastroenterologická</w:t>
@@ -7763,9 +7636,6 @@
       <w:proofErr w:type="spellEnd"/>
     </w:p>
     <w:p>
-      <w:pPr>
-        <w:pStyle w:val="Seznamcitac"/>
-      </w:pPr>
       <w:proofErr w:type="spellStart"/>
       <w:r>
         <w:t>Gastroskopie</w:t>
@@ -7773,9 +7643,6 @@
       <w:proofErr w:type="spellEnd"/>
     </w:p>
     <w:p>
-      <w:pPr>
-        <w:pStyle w:val="Seznamcitac"/>
-      </w:pPr>
       <w:proofErr w:type="spellStart"/>
       <w:r>
         <w:t>Kolonoskopie</w:t>
@@ -7783,9 +7650,6 @@
       <w:proofErr w:type="spellEnd"/>
     </w:p>
     <w:p>
-      <w:pPr>
-        <w:pStyle w:val="Seznamcitac"/>
-      </w:pPr>
       <w:proofErr w:type="spellStart"/>
       <w:r>
         <w:t>FibroScan</w:t>
@@ -7804,12 +7668,8 @@
       </w:r>
     </w:p>
     <w:p>
-      <w:pPr>
-        <w:pStyle w:val="Seznamcitac"/>
-      </w:pPr>
-      <w:proofErr w:type="spellStart"/>
-      <w:r>
-        <w:lastRenderedPageBreak/>
+      <w:proofErr w:type="spellStart"/>
+      <w:r>
         <w:t>Ultrazvuk</w:t>
       </w:r>
       <w:proofErr w:type="spellEnd"/>
@@ -7823,9 +7683,6 @@
       <w:proofErr w:type="spellEnd"/>
     </w:p>
     <w:p>
-      <w:pPr>
-        <w:pStyle w:val="Seznamcitac"/>
-      </w:pPr>
       <w:proofErr w:type="spellStart"/>
       <w:r>
         <w:t>Reprodukční</w:t>
@@ -7841,9 +7698,6 @@
       <w:proofErr w:type="spellEnd"/>
     </w:p>
     <w:p>
-      <w:pPr>
-        <w:pStyle w:val="Seznamcitac"/>
-      </w:pPr>
       <w:proofErr w:type="spellStart"/>
       <w:r>
         <w:t>Ultrazvuková</w:t>
@@ -7867,9 +7721,6 @@
       <w:proofErr w:type="spellEnd"/>
     </w:p>
     <w:p>
-      <w:pPr>
-        <w:pStyle w:val="Seznamcitac"/>
-      </w:pPr>
       <w:proofErr w:type="spellStart"/>
       <w:r>
         <w:t>Spermiogram</w:t>
@@ -7885,9 +7736,6 @@
       <w:proofErr w:type="spellEnd"/>
     </w:p>
     <w:p>
-      <w:pPr>
-        <w:pStyle w:val="Seznamcitac"/>
-      </w:pPr>
       <w:r>
         <w:t xml:space="preserve">Testy </w:t>
       </w:r>
@@ -7914,9 +7762,6 @@
       <w:proofErr w:type="spellEnd"/>
     </w:p>
     <w:p>
-      <w:pPr>
-        <w:pStyle w:val="Seznamcitac"/>
-      </w:pPr>
       <w:proofErr w:type="spellStart"/>
       <w:r>
         <w:t>Analýza</w:t>
@@ -7956,9 +7801,6 @@
       <w:proofErr w:type="spellEnd"/>
     </w:p>
     <w:p>
-      <w:pPr>
-        <w:pStyle w:val="Seznamcitac"/>
-      </w:pPr>
       <w:proofErr w:type="spellStart"/>
       <w:r>
         <w:t>Chirurgické</w:t>
@@ -8006,9 +7848,6 @@
       <w:proofErr w:type="spellEnd"/>
     </w:p>
     <w:p>
-      <w:pPr>
-        <w:pStyle w:val="Seznamcitac"/>
-      </w:pPr>
       <w:proofErr w:type="spellStart"/>
       <w:r>
         <w:t>Zvyšování</w:t>
@@ -8539,9 +8378,6 @@
       </w:r>
     </w:p>
     <w:p>
-      <w:pPr>
-        <w:pStyle w:val="Seznamcitac"/>
-      </w:pPr>
       <w:proofErr w:type="spellStart"/>
       <w:r>
         <w:t>Biomarkery</w:t>
@@ -9136,11 +8972,9 @@
       </w:r>
     </w:p>
     <w:p>
-      <w:pPr>
-        <w:pStyle w:val="Seznamcitac"/>
-      </w:pPr>
-      <w:proofErr w:type="spellStart"/>
-      <w:r>
+      <w:proofErr w:type="spellStart"/>
+      <w:r>
+        <w:lastRenderedPageBreak/>
         <w:t>Umělá</w:t>
       </w:r>
       <w:proofErr w:type="spellEnd"/>
@@ -9162,9 +8996,6 @@
       <w:proofErr w:type="spellEnd"/>
     </w:p>
     <w:p>
-      <w:pPr>
-        <w:pStyle w:val="Seznamcitac"/>
-      </w:pPr>
       <w:proofErr w:type="spellStart"/>
       <w:r>
         <w:t>Intervence</w:t>
@@ -9655,9 +9486,6 @@
       </w:r>
     </w:p>
     <w:p>
-      <w:pPr>
-        <w:pStyle w:val="Seznamcitac"/>
-      </w:pPr>
       <w:proofErr w:type="spellStart"/>
       <w:r>
         <w:t>Integrace</w:t>
@@ -9876,7 +9704,6 @@
       </w:r>
       <w:proofErr w:type="spellStart"/>
       <w:r>
-        <w:lastRenderedPageBreak/>
         <w:t>personalizované</w:t>
       </w:r>
       <w:proofErr w:type="spellEnd"/>
@@ -10253,9 +10080,6 @@
       </w:r>
     </w:p>
     <w:p>
-      <w:pPr>
-        <w:pStyle w:val="Seznamcitac"/>
-      </w:pPr>
       <w:proofErr w:type="spellStart"/>
       <w:r>
         <w:t>Multidisciplinární</w:t>
@@ -10706,9 +10530,6 @@
       </w:r>
     </w:p>
     <w:p>
-      <w:pPr>
-        <w:pStyle w:val="Seznamcitac"/>
-      </w:pPr>
       <w:proofErr w:type="spellStart"/>
       <w:r>
         <w:t>Význam</w:t>
@@ -10764,9 +10585,6 @@
       <w:proofErr w:type="spellEnd"/>
     </w:p>
     <w:p>
-      <w:pPr>
-        <w:pStyle w:val="Seznamcitac"/>
-      </w:pPr>
       <w:proofErr w:type="spellStart"/>
       <w:r>
         <w:t>Kvalitní</w:t>
@@ -11281,11 +11099,9 @@
       </w:r>
     </w:p>
     <w:p>
-      <w:pPr>
-        <w:pStyle w:val="Seznamcitac"/>
-      </w:pPr>
-      <w:proofErr w:type="spellStart"/>
-      <w:r>
+      <w:proofErr w:type="spellStart"/>
+      <w:r>
+        <w:lastRenderedPageBreak/>
         <w:t>Zvyšující</w:t>
       </w:r>
       <w:proofErr w:type="spellEnd"/>
@@ -11966,12 +11782,8 @@
       </w:r>
     </w:p>
     <w:p>
-      <w:pPr>
-        <w:pStyle w:val="desky-rok-a-jmeno"/>
-      </w:pPr>
-      <w:proofErr w:type="spellStart"/>
-      <w:r>
-        <w:lastRenderedPageBreak/>
+      <w:proofErr w:type="spellStart"/>
+      <w:r>
         <w:t>Efektivní</w:t>
       </w:r>
       <w:proofErr w:type="spellEnd"/>
@@ -12444,9 +12256,6 @@
       </w:r>
     </w:p>
     <w:p>
-      <w:pPr>
-        <w:pStyle w:val="desky-rok-a-jmeno"/>
-      </w:pPr>
       <w:proofErr w:type="spellStart"/>
       <w:r>
         <w:t>Důležitost</w:t>
@@ -12486,9 +12295,6 @@
       <w:proofErr w:type="spellEnd"/>
     </w:p>
     <w:p>
-      <w:pPr>
-        <w:pStyle w:val="desky-nazev-prace"/>
-      </w:pPr>
       <w:proofErr w:type="spellStart"/>
       <w:r>
         <w:t>Chronická</w:t>
@@ -13067,9 +12873,6 @@
       </w:r>
     </w:p>
     <w:p>
-      <w:pPr>
-        <w:pStyle w:val="Seznamcitac"/>
-      </w:pPr>
       <w:proofErr w:type="spellStart"/>
       <w:r>
         <w:t>Pokroky</w:t>
@@ -13568,11 +13371,9 @@
       </w:r>
     </w:p>
     <w:p>
-      <w:pPr>
-        <w:pStyle w:val="Seznamcitac"/>
-      </w:pPr>
-      <w:proofErr w:type="spellStart"/>
-      <w:r>
+      <w:proofErr w:type="spellStart"/>
+      <w:r>
+        <w:lastRenderedPageBreak/>
         <w:t>Kardiovaskulární</w:t>
       </w:r>
       <w:proofErr w:type="spellEnd"/>
@@ -13725,7 +13526,6 @@
       </w:r>
       <w:proofErr w:type="spellStart"/>
       <w:r>
-        <w:lastRenderedPageBreak/>
         <w:t>fyzických</w:t>
       </w:r>
       <w:proofErr w:type="spellEnd"/>
@@ -14094,9 +13894,6 @@
       </w:r>
     </w:p>
     <w:p>
-      <w:pPr>
-        <w:pStyle w:val="Seznamcitac"/>
-      </w:pPr>
       <w:proofErr w:type="spellStart"/>
       <w:r>
         <w:t>Psychosociální</w:t>
@@ -14152,9 +13949,6 @@
       <w:proofErr w:type="spellEnd"/>
     </w:p>
     <w:p>
-      <w:pPr>
-        <w:pStyle w:val="Seznamcitac"/>
-      </w:pPr>
       <w:proofErr w:type="spellStart"/>
       <w:r>
         <w:t>Personalizované</w:t>
@@ -14805,9 +14599,6 @@
       </w:r>
     </w:p>
     <w:p>
-      <w:pPr>
-        <w:pStyle w:val="Seznamcitac"/>
-      </w:pPr>
       <w:proofErr w:type="spellStart"/>
       <w:r>
         <w:t>Psychosociální</w:t>
@@ -14831,9 +14622,6 @@
       <w:proofErr w:type="spellEnd"/>
     </w:p>
     <w:p>
-      <w:pPr>
-        <w:pStyle w:val="Seznamcitac"/>
-      </w:pPr>
       <w:proofErr w:type="spellStart"/>
       <w:r>
         <w:t>Význam</w:t>
@@ -14881,9 +14669,6 @@
       <w:proofErr w:type="spellEnd"/>
     </w:p>
     <w:p>
-      <w:pPr>
-        <w:pStyle w:val="Seznamcitac"/>
-      </w:pPr>
       <w:proofErr w:type="spellStart"/>
       <w:r>
         <w:t>Intervence</w:t>
@@ -15462,9 +15247,6 @@
       </w:r>
     </w:p>
     <w:p>
-      <w:pPr>
-        <w:pStyle w:val="Seznamcitac"/>
-      </w:pPr>
       <w:proofErr w:type="spellStart"/>
       <w:r>
         <w:t>Hygienické</w:t>
@@ -15747,6 +15529,7 @@
       </w:r>
       <w:proofErr w:type="spellStart"/>
       <w:r>
+        <w:lastRenderedPageBreak/>
         <w:t>šíření</w:t>
       </w:r>
       <w:proofErr w:type="spellEnd"/>
@@ -15891,7 +15674,6 @@
       </w:r>
       <w:proofErr w:type="spellStart"/>
       <w:r>
-        <w:lastRenderedPageBreak/>
         <w:t>Programy</w:t>
       </w:r>
       <w:proofErr w:type="spellEnd"/>
@@ -15988,9 +15770,6 @@
       </w:r>
     </w:p>
     <w:p>
-      <w:pPr>
-        <w:pStyle w:val="Seznamcitac"/>
-      </w:pPr>
       <w:proofErr w:type="spellStart"/>
       <w:r>
         <w:t>Optimalizace</w:t>
@@ -16038,9 +15817,6 @@
       <w:proofErr w:type="spellEnd"/>
     </w:p>
     <w:p>
-      <w:pPr>
-        <w:pStyle w:val="Seznamcitac"/>
-      </w:pPr>
       <w:proofErr w:type="spellStart"/>
       <w:r>
         <w:t>Nanomedicína</w:t>
@@ -16451,9 +16227,6 @@
       </w:r>
     </w:p>
     <w:p>
-      <w:pPr>
-        <w:pStyle w:val="Seznamcitac"/>
-      </w:pPr>
       <w:r>
         <w:t xml:space="preserve">Management </w:t>
       </w:r>
@@ -17139,9 +16912,6 @@
       </w:r>
     </w:p>
     <w:p>
-      <w:pPr>
-        <w:pStyle w:val="Seznamcitac"/>
-      </w:pPr>
       <w:proofErr w:type="spellStart"/>
       <w:r>
         <w:t>Nicméně</w:t>
@@ -17584,9 +17354,6 @@
       </w:r>
     </w:p>
     <w:p>
-      <w:pPr>
-        <w:pStyle w:val="Seznamcitac"/>
-      </w:pPr>
       <w:proofErr w:type="spellStart"/>
       <w:r>
         <w:t>Vývoj</w:t>
@@ -17642,9 +17409,6 @@
       <w:proofErr w:type="spellEnd"/>
     </w:p>
     <w:p>
-      <w:pPr>
-        <w:pStyle w:val="Seznamcitac"/>
-      </w:pPr>
       <w:proofErr w:type="spellStart"/>
       <w:r>
         <w:t>Multidisciplinární</w:t>
@@ -17951,6 +17715,7 @@
       </w:r>
       <w:proofErr w:type="spellStart"/>
       <w:r>
+        <w:lastRenderedPageBreak/>
         <w:t>limitaci</w:t>
       </w:r>
       <w:proofErr w:type="spellEnd"/>
@@ -18151,11 +17916,7 @@
       </w:r>
     </w:p>
     <w:p>
-      <w:pPr>
-        <w:pStyle w:val="Seznamcitac"/>
-      </w:pPr>
-      <w:r>
-        <w:lastRenderedPageBreak/>
+      <w:r>
         <w:t xml:space="preserve">V </w:t>
       </w:r>
       <w:proofErr w:type="spellStart"/>
@@ -18480,9 +18241,6 @@
       </w:r>
     </w:p>
     <w:p>
-      <w:pPr>
-        <w:pStyle w:val="Seznamcitac"/>
-      </w:pPr>
       <w:proofErr w:type="spellStart"/>
       <w:r>
         <w:t>Robotická</w:t>
@@ -18514,9 +18272,6 @@
       <w:proofErr w:type="spellEnd"/>
     </w:p>
     <w:p>
-      <w:pPr>
-        <w:pStyle w:val="Seznamcitac"/>
-      </w:pPr>
       <w:r>
         <w:t xml:space="preserve">Metody </w:t>
       </w:r>
@@ -19146,9 +18901,6 @@
       </w:r>
     </w:p>
     <w:p>
-      <w:pPr>
-        <w:pStyle w:val="Seznamcitac"/>
-      </w:pPr>
       <w:proofErr w:type="spellStart"/>
       <w:r>
         <w:t>Robotická</w:t>
@@ -19847,9 +19599,6 @@
       </w:r>
     </w:p>
     <w:p>
-      <w:pPr>
-        <w:pStyle w:val="Seznamcitac"/>
-      </w:pPr>
       <w:proofErr w:type="spellStart"/>
       <w:r>
         <w:t>Nanomedicína</w:t>
@@ -20156,6 +19905,7 @@
       </w:r>
       <w:proofErr w:type="spellStart"/>
       <w:r>
+        <w:lastRenderedPageBreak/>
         <w:t>determinantům</w:t>
       </w:r>
       <w:proofErr w:type="spellEnd"/>
@@ -20380,9 +20130,6 @@
       </w:r>
     </w:p>
     <w:p>
-      <w:pPr>
-        <w:pStyle w:val="Seznamcitac"/>
-      </w:pPr>
       <w:proofErr w:type="spellStart"/>
       <w:r>
         <w:t>Personalizované</w:t>
@@ -20422,12 +20169,8 @@
       <w:proofErr w:type="spellEnd"/>
     </w:p>
     <w:p>
-      <w:pPr>
-        <w:pStyle w:val="Seznamcitac"/>
-      </w:pPr>
-      <w:proofErr w:type="spellStart"/>
-      <w:r>
-        <w:lastRenderedPageBreak/>
+      <w:proofErr w:type="spellStart"/>
+      <w:r>
         <w:t>Komunikace</w:t>
       </w:r>
       <w:proofErr w:type="spellEnd"/>
@@ -21004,9 +20747,6 @@
       </w:r>
     </w:p>
     <w:p>
-      <w:pPr>
-        <w:pStyle w:val="Seznamcitac"/>
-      </w:pPr>
       <w:proofErr w:type="spellStart"/>
       <w:r>
         <w:t>Metodika</w:t>
@@ -21054,9 +20794,6 @@
       <w:proofErr w:type="spellEnd"/>
     </w:p>
     <w:p>
-      <w:pPr>
-        <w:pStyle w:val="Seznamcitac"/>
-      </w:pPr>
       <w:proofErr w:type="spellStart"/>
       <w:r>
         <w:t>Nové</w:t>
@@ -21104,9 +20841,6 @@
       <w:proofErr w:type="spellEnd"/>
     </w:p>
     <w:p>
-      <w:pPr>
-        <w:pStyle w:val="Seznamcitac"/>
-      </w:pPr>
       <w:proofErr w:type="spellStart"/>
       <w:r>
         <w:t>Farmakogenomika</w:t>
@@ -21581,9 +21315,6 @@
       </w:r>
     </w:p>
     <w:p>
-      <w:pPr>
-        <w:pStyle w:val="Seznamcitac"/>
-      </w:pPr>
       <w:proofErr w:type="spellStart"/>
       <w:r>
         <w:t>Přestože</w:t>
@@ -22354,11 +22085,9 @@
       </w:r>
     </w:p>
     <w:p>
-      <w:pPr>
-        <w:pStyle w:val="Seznamcitac"/>
-      </w:pPr>
-      <w:proofErr w:type="spellStart"/>
-      <w:r>
+      <w:proofErr w:type="spellStart"/>
+      <w:r>
+        <w:lastRenderedPageBreak/>
         <w:t>Strategie</w:t>
       </w:r>
       <w:proofErr w:type="spellEnd"/>
@@ -22396,9 +22125,6 @@
       <w:proofErr w:type="spellEnd"/>
     </w:p>
     <w:p>
-      <w:pPr>
-        <w:pStyle w:val="Seznamcitac"/>
-      </w:pPr>
       <w:proofErr w:type="spellStart"/>
       <w:r>
         <w:t>Zavedení</w:t>
@@ -22817,12 +22543,8 @@
       </w:r>
     </w:p>
     <w:p>
-      <w:pPr>
-        <w:pStyle w:val="Seznamcitac"/>
-      </w:pPr>
-      <w:proofErr w:type="spellStart"/>
-      <w:r>
-        <w:lastRenderedPageBreak/>
+      <w:proofErr w:type="spellStart"/>
+      <w:r>
         <w:t>Syntetická</w:t>
       </w:r>
       <w:proofErr w:type="spellEnd"/>
@@ -23271,9 +22993,6 @@
       </w:r>
     </w:p>
     <w:p>
-      <w:pPr>
-        <w:pStyle w:val="Seznamcitac"/>
-      </w:pPr>
       <w:proofErr w:type="spellStart"/>
       <w:r>
         <w:t>Zdravotnické</w:t>
@@ -23297,9 +23016,6 @@
       <w:proofErr w:type="spellEnd"/>
     </w:p>
     <w:p>
-      <w:pPr>
-        <w:pStyle w:val="Seznamcitac"/>
-      </w:pPr>
       <w:proofErr w:type="spellStart"/>
       <w:r>
         <w:t>Robotické</w:t>
@@ -23766,9 +23482,6 @@
       </w:r>
     </w:p>
     <w:p>
-      <w:pPr>
-        <w:pStyle w:val="Seznamcitac"/>
-      </w:pPr>
       <w:proofErr w:type="spellStart"/>
       <w:r>
         <w:t>Molekulární</w:t>
@@ -24363,9 +24076,6 @@
       </w:r>
     </w:p>
     <w:p>
-      <w:pPr>
-        <w:pStyle w:val="Seznamcitac"/>
-      </w:pPr>
       <w:proofErr w:type="spellStart"/>
       <w:r>
         <w:t>Biomarkery</w:t>
@@ -24389,11 +24099,9 @@
       <w:proofErr w:type="spellEnd"/>
     </w:p>
     <w:p>
-      <w:pPr>
-        <w:pStyle w:val="Seznamcitac"/>
-      </w:pPr>
-      <w:proofErr w:type="spellStart"/>
-      <w:r>
+      <w:proofErr w:type="spellStart"/>
+      <w:r>
+        <w:lastRenderedPageBreak/>
         <w:t>Rostoucí</w:t>
       </w:r>
       <w:proofErr w:type="spellEnd"/>
@@ -24786,9 +24494,6 @@
       </w:r>
     </w:p>
     <w:p>
-      <w:pPr>
-        <w:pStyle w:val="Seznamcitac"/>
-      </w:pPr>
       <w:proofErr w:type="spellStart"/>
       <w:r>
         <w:t>Navzdory</w:t>
@@ -25087,7 +24792,6 @@
       </w:r>
       <w:proofErr w:type="spellStart"/>
       <w:r>
-        <w:lastRenderedPageBreak/>
         <w:t>Syntetická</w:t>
       </w:r>
       <w:proofErr w:type="spellEnd"/>
@@ -25160,9 +24864,6 @@
       </w:r>
     </w:p>
     <w:p>
-      <w:pPr>
-        <w:pStyle w:val="Seznamcitac"/>
-      </w:pPr>
       <w:proofErr w:type="spellStart"/>
       <w:r>
         <w:t>Strategie</w:t>
@@ -25202,9 +24903,6 @@
       <w:proofErr w:type="spellEnd"/>
     </w:p>
     <w:p>
-      <w:pPr>
-        <w:pStyle w:val="Seznamcitac"/>
-      </w:pPr>
       <w:proofErr w:type="spellStart"/>
       <w:r>
         <w:t>Význam</w:t>
@@ -25228,9 +24926,6 @@
       <w:proofErr w:type="spellEnd"/>
     </w:p>
     <w:p>
-      <w:pPr>
-        <w:pStyle w:val="Seznamcitac"/>
-      </w:pPr>
       <w:proofErr w:type="spellStart"/>
       <w:r>
         <w:t>Problematika</w:t>
@@ -25633,9 +25328,6 @@
       </w:r>
     </w:p>
     <w:p>
-      <w:pPr>
-        <w:pStyle w:val="Seznamcitac"/>
-      </w:pPr>
       <w:proofErr w:type="spellStart"/>
       <w:r>
         <w:t>Paliativní</w:t>
@@ -26086,9 +25778,6 @@
       </w:r>
     </w:p>
     <w:p>
-      <w:pPr>
-        <w:pStyle w:val="Seznamcitac"/>
-      </w:pPr>
       <w:proofErr w:type="spellStart"/>
       <w:r>
         <w:t>Inovace</w:t>
@@ -26144,9 +25833,6 @@
       <w:proofErr w:type="spellEnd"/>
     </w:p>
     <w:p>
-      <w:pPr>
-        <w:pStyle w:val="Seznamcitac"/>
-      </w:pPr>
       <w:proofErr w:type="spellStart"/>
       <w:r>
         <w:t>Tlak</w:t>
@@ -26469,6 +26155,7 @@
       </w:r>
       <w:proofErr w:type="spellStart"/>
       <w:r>
+        <w:lastRenderedPageBreak/>
         <w:t>slibným</w:t>
       </w:r>
       <w:proofErr w:type="spellEnd"/>
@@ -26917,9 +26604,6 @@
       </w:r>
     </w:p>
     <w:p>
-      <w:pPr>
-        <w:pStyle w:val="Seznamcitac"/>
-      </w:pPr>
       <w:proofErr w:type="spellStart"/>
       <w:r>
         <w:t>Zavádění</w:t>
@@ -27218,7 +26902,6 @@
       </w:r>
       <w:proofErr w:type="spellStart"/>
       <w:r>
-        <w:lastRenderedPageBreak/>
         <w:t>pouze</w:t>
       </w:r>
       <w:proofErr w:type="spellEnd"/>
@@ -27315,9 +26998,6 @@
       </w:r>
     </w:p>
     <w:p>
-      <w:pPr>
-        <w:pStyle w:val="Seznamcitac"/>
-      </w:pPr>
       <w:proofErr w:type="spellStart"/>
       <w:r>
         <w:t>Interdisciplinární</w:t>
@@ -27349,9 +27029,6 @@
       <w:proofErr w:type="spellEnd"/>
     </w:p>
     <w:p>
-      <w:pPr>
-        <w:pStyle w:val="Seznamcitac"/>
-      </w:pPr>
       <w:proofErr w:type="spellStart"/>
       <w:r>
         <w:t>Prevence</w:t>
@@ -27407,9 +27084,6 @@
       <w:proofErr w:type="spellEnd"/>
     </w:p>
     <w:p>
-      <w:pPr>
-        <w:pStyle w:val="Seznamcitac"/>
-      </w:pPr>
       <w:proofErr w:type="spellStart"/>
       <w:r>
         <w:t>Personalizovaná</w:t>
@@ -27852,9 +27526,6 @@
       </w:r>
     </w:p>
     <w:p>
-      <w:pPr>
-        <w:pStyle w:val="Seznamcitac"/>
-      </w:pPr>
       <w:proofErr w:type="spellStart"/>
       <w:r>
         <w:t>Vývoj</w:t>
@@ -28297,9 +27968,6 @@
       </w:r>
     </w:p>
     <w:p>
-      <w:pPr>
-        <w:pStyle w:val="Seznamcitac"/>
-      </w:pPr>
       <w:proofErr w:type="spellStart"/>
       <w:r>
         <w:t>Strategie</w:t>
@@ -28339,9 +28007,6 @@
       <w:proofErr w:type="spellEnd"/>
     </w:p>
     <w:p>
-      <w:pPr>
-        <w:pStyle w:val="Seznamcitac"/>
-      </w:pPr>
       <w:proofErr w:type="spellStart"/>
       <w:r>
         <w:t>Matematické</w:t>
@@ -28632,6 +28297,7 @@
       </w:r>
       <w:proofErr w:type="spellStart"/>
       <w:r>
+        <w:lastRenderedPageBreak/>
         <w:t>stanovení</w:t>
       </w:r>
       <w:proofErr w:type="spellEnd"/>
@@ -28816,9 +28482,6 @@
       </w:r>
     </w:p>
     <w:p>
-      <w:pPr>
-        <w:pStyle w:val="Seznamcitac"/>
-      </w:pPr>
       <w:r>
         <w:t xml:space="preserve">V </w:t>
       </w:r>
@@ -29264,9 +28927,6 @@
       </w:r>
     </w:p>
     <w:p>
-      <w:pPr>
-        <w:pStyle w:val="Seznamcitac"/>
-      </w:pPr>
       <w:proofErr w:type="spellStart"/>
       <w:r>
         <w:t>Farmakogenetika</w:t>
@@ -29405,7 +29065,6 @@
       </w:r>
       <w:proofErr w:type="spellStart"/>
       <w:r>
-        <w:lastRenderedPageBreak/>
         <w:t>multidisciplinárního</w:t>
       </w:r>
       <w:proofErr w:type="spellEnd"/>
@@ -29790,9 +29449,6 @@
       </w:r>
     </w:p>
     <w:p>
-      <w:pPr>
-        <w:pStyle w:val="Seznamcitac"/>
-      </w:pPr>
       <w:proofErr w:type="spellStart"/>
       <w:r>
         <w:t>Pokroky</w:t>
@@ -29816,9 +29472,6 @@
       <w:proofErr w:type="spellEnd"/>
     </w:p>
     <w:p>
-      <w:pPr>
-        <w:pStyle w:val="Seznamcitac"/>
-      </w:pPr>
       <w:proofErr w:type="spellStart"/>
       <w:r>
         <w:t>Vývoj</w:t>
@@ -30429,9 +30082,6 @@
       </w:r>
     </w:p>
     <w:p>
-      <w:pPr>
-        <w:pStyle w:val="Seznamcitac"/>
-      </w:pPr>
       <w:proofErr w:type="spellStart"/>
       <w:r>
         <w:t>Paliativní</w:t>
@@ -30742,7 +30392,11 @@
       </w:r>
       <w:proofErr w:type="spellEnd"/>
       <w:r>
-        <w:t xml:space="preserve"> a </w:t>
+        <w:t xml:space="preserve"> </w:t>
+      </w:r>
+      <w:r>
+        <w:lastRenderedPageBreak/>
+        <w:t xml:space="preserve">a </w:t>
       </w:r>
       <w:proofErr w:type="spellStart"/>
       <w:r>
@@ -30978,9 +30632,6 @@
       </w:r>
     </w:p>
     <w:p>
-      <w:pPr>
-        <w:pStyle w:val="Seznamcitac"/>
-      </w:pPr>
       <w:proofErr w:type="spellStart"/>
       <w:r>
         <w:t>Multimodální</w:t>
@@ -31471,9 +31122,6 @@
       </w:r>
     </w:p>
     <w:p>
-      <w:pPr>
-        <w:pStyle w:val="Seznamcitac"/>
-      </w:pPr>
       <w:proofErr w:type="spellStart"/>
       <w:r>
         <w:t>Závěr</w:t>
@@ -31481,9 +31129,6 @@
       <w:proofErr w:type="spellEnd"/>
     </w:p>
     <w:p>
-      <w:pPr>
-        <w:pStyle w:val="Seznamcitac"/>
-      </w:pPr>
       <w:proofErr w:type="spellStart"/>
       <w:r>
         <w:t>Programy</w:t>
@@ -31646,7 +31291,6 @@
       </w:r>
       <w:proofErr w:type="spellStart"/>
       <w:r>
-        <w:lastRenderedPageBreak/>
         <w:t>stále</w:t>
       </w:r>
       <w:proofErr w:type="spellEnd"/>
@@ -32071,9 +31715,6 @@
       </w:r>
     </w:p>
     <w:p>
-      <w:pPr>
-        <w:pStyle w:val="Seznamcitac"/>
-      </w:pPr>
       <w:proofErr w:type="spellStart"/>
       <w:r>
         <w:t>Dlouhodobá</w:t>
@@ -32555,15 +32196,8 @@
         <w:t>.</w:t>
       </w:r>
     </w:p>
+    <w:p/>
     <w:p>
-      <w:pPr>
-        <w:pStyle w:val="Seznamcitac"/>
-      </w:pPr>
-    </w:p>
-    <w:p>
-      <w:pPr>
-        <w:pStyle w:val="Seznamcitac"/>
-      </w:pPr>
       <w:bookmarkStart w:id="18" w:name="_Toc216881532"/>
       <w:proofErr w:type="spellStart"/>
       <w:r>
@@ -32610,31 +32244,19 @@
           <w:tcPr>
             <w:tcW w:w="3055" w:type="dxa"/>
           </w:tcPr>
-          <w:p>
-            <w:pPr>
-              <w:pStyle w:val="Seznamcitac"/>
-            </w:pPr>
-          </w:p>
+          <w:p/>
         </w:tc>
         <w:tc>
           <w:tcPr>
             <w:tcW w:w="3055" w:type="dxa"/>
           </w:tcPr>
-          <w:p>
-            <w:pPr>
-              <w:pStyle w:val="Seznamcitac"/>
-            </w:pPr>
-          </w:p>
+          <w:p/>
         </w:tc>
         <w:tc>
           <w:tcPr>
             <w:tcW w:w="3055" w:type="dxa"/>
           </w:tcPr>
-          <w:p>
-            <w:pPr>
-              <w:pStyle w:val="Seznamcitac"/>
-            </w:pPr>
-          </w:p>
+          <w:p/>
         </w:tc>
       </w:tr>
       <w:tr>
@@ -32642,31 +32264,19 @@
           <w:tcPr>
             <w:tcW w:w="3055" w:type="dxa"/>
           </w:tcPr>
-          <w:p>
-            <w:pPr>
-              <w:pStyle w:val="Seznamcitac"/>
-            </w:pPr>
-          </w:p>
+          <w:p/>
         </w:tc>
         <w:tc>
           <w:tcPr>
             <w:tcW w:w="3055" w:type="dxa"/>
           </w:tcPr>
-          <w:p>
-            <w:pPr>
-              <w:pStyle w:val="Seznamcitac"/>
-            </w:pPr>
-          </w:p>
+          <w:p/>
         </w:tc>
         <w:tc>
           <w:tcPr>
             <w:tcW w:w="3055" w:type="dxa"/>
           </w:tcPr>
-          <w:p>
-            <w:pPr>
-              <w:pStyle w:val="Seznamcitac"/>
-            </w:pPr>
-          </w:p>
+          <w:p/>
         </w:tc>
       </w:tr>
       <w:tr>
@@ -32674,39 +32284,23 @@
           <w:tcPr>
             <w:tcW w:w="3055" w:type="dxa"/>
           </w:tcPr>
-          <w:p>
-            <w:pPr>
-              <w:pStyle w:val="Seznamcitac"/>
-            </w:pPr>
-          </w:p>
+          <w:p/>
         </w:tc>
         <w:tc>
           <w:tcPr>
             <w:tcW w:w="3055" w:type="dxa"/>
           </w:tcPr>
-          <w:p>
-            <w:pPr>
-              <w:pStyle w:val="Seznamcitac"/>
-            </w:pPr>
-          </w:p>
+          <w:p/>
         </w:tc>
         <w:tc>
           <w:tcPr>
             <w:tcW w:w="3055" w:type="dxa"/>
           </w:tcPr>
-          <w:p>
-            <w:pPr>
-              <w:pStyle w:val="Seznamcitac"/>
-            </w:pPr>
-          </w:p>
+          <w:p/>
         </w:tc>
       </w:tr>
     </w:tbl>
-    <w:p>
-      <w:pPr>
-        <w:pStyle w:val="Seznamcitac"/>
-      </w:pPr>
-    </w:p>
+    <w:p/>
     <w:sdt>
       <w:sdtPr>
         <w:id w:val="-1773002651"/>
@@ -32723,9 +32317,6 @@
       </w:sdtEndPr>
       <w:sdtContent>
         <w:p>
-          <w:pPr>
-            <w:pStyle w:val="Seznamcitac"/>
-          </w:pPr>
           <w:r>
             <w:rPr>
               <w:lang w:val="cs-CZ"/>
@@ -32735,7 +32326,6 @@
         </w:p>
         <w:p>
           <w:pPr>
-            <w:pStyle w:val="Seznamcitac"/>
             <w:rPr>
               <w:rFonts w:eastAsiaTheme="minorEastAsia" w:cstheme="minorBidi"/>
               <w:noProof/>
@@ -32828,7 +32418,6 @@
         </w:p>
         <w:p>
           <w:pPr>
-            <w:pStyle w:val="Seznamcitac"/>
             <w:rPr>
               <w:rFonts w:eastAsiaTheme="minorEastAsia" w:cstheme="minorBidi"/>
               <w:noProof/>
@@ -32912,7 +32501,6 @@
         </w:p>
         <w:p>
           <w:pPr>
-            <w:pStyle w:val="Seznamcitac"/>
             <w:rPr>
               <w:rFonts w:eastAsiaTheme="minorEastAsia" w:cstheme="minorBidi"/>
               <w:noProof/>
@@ -32998,7 +32586,6 @@
         </w:p>
         <w:p>
           <w:pPr>
-            <w:pStyle w:val="Seznamcitac"/>
             <w:rPr>
               <w:rFonts w:eastAsiaTheme="minorEastAsia" w:cstheme="minorBidi"/>
               <w:noProof/>
@@ -33083,9 +32670,6 @@
           </w:hyperlink>
         </w:p>
         <w:p>
-          <w:pPr>
-            <w:pStyle w:val="Seznamcitac"/>
-          </w:pPr>
           <w:r>
             <w:rPr>
               <w:b/>
@@ -33097,9 +32681,6 @@
       </w:sdtContent>
     </w:sdt>
     <w:p>
-      <w:pPr>
-        <w:pStyle w:val="Seznamcitac"/>
-      </w:pPr>
       <w:r>
         <w:rPr>
           <w:noProof/>
@@ -33149,9 +32730,6 @@
       </w:r>
     </w:p>
     <w:p>
-      <w:pPr>
-        <w:pStyle w:val="Seznamcitac"/>
-      </w:pPr>
       <w:proofErr w:type="spellStart"/>
       <w:r>
         <w:t>Obrázek</w:t>
@@ -33181,7 +32759,6 @@
     </w:p>
     <w:p>
       <w:pPr>
-        <w:pStyle w:val="Seznamcitac"/>
         <w:rPr>
           <w:rFonts w:asciiTheme="minorHAnsi" w:eastAsiaTheme="minorEastAsia" w:hAnsiTheme="minorHAnsi" w:cstheme="minorBidi"/>
           <w:noProof/>
@@ -33278,7 +32855,6 @@
     </w:p>
     <w:p>
       <w:pPr>
-        <w:pStyle w:val="Seznamcitac"/>
         <w:rPr>
           <w:rFonts w:asciiTheme="minorHAnsi" w:eastAsiaTheme="minorEastAsia" w:hAnsiTheme="minorHAnsi" w:cstheme="minorBidi"/>
           <w:noProof/>
@@ -33365,41 +32941,17 @@
       </w:hyperlink>
     </w:p>
     <w:p>
-      <w:pPr>
-        <w:pStyle w:val="Seznamcitac"/>
-      </w:pPr>
       <w:r>
         <w:fldChar w:fldCharType="end"/>
       </w:r>
     </w:p>
+    <w:p/>
+    <w:p/>
+    <w:p/>
+    <w:p/>
+    <w:p/>
     <w:p>
       <w:pPr>
-        <w:pStyle w:val="Seznamcitac"/>
-      </w:pPr>
-    </w:p>
-    <w:p>
-      <w:pPr>
-        <w:pStyle w:val="Seznamcitac"/>
-      </w:pPr>
-    </w:p>
-    <w:p>
-      <w:pPr>
-        <w:pStyle w:val="Seznamcitac"/>
-      </w:pPr>
-    </w:p>
-    <w:p>
-      <w:pPr>
-        <w:pStyle w:val="Seznamcitac"/>
-      </w:pPr>
-    </w:p>
-    <w:p>
-      <w:pPr>
-        <w:pStyle w:val="Seznamcitac"/>
-      </w:pPr>
-    </w:p>
-    <w:p>
-      <w:pPr>
-        <w:pStyle w:val="Seznamcitac"/>
         <w:rPr>
           <w:rFonts w:asciiTheme="minorHAnsi" w:eastAsiaTheme="minorEastAsia" w:hAnsiTheme="minorHAnsi" w:cstheme="minorBidi"/>
           <w:noProof/>
@@ -33477,23 +33029,12 @@
       </w:hyperlink>
     </w:p>
     <w:p>
-      <w:pPr>
-        <w:pStyle w:val="Seznamcitac"/>
-      </w:pPr>
       <w:r>
         <w:fldChar w:fldCharType="end"/>
       </w:r>
     </w:p>
-    <w:p>
-      <w:pPr>
-        <w:pStyle w:val="Seznamcitac"/>
-      </w:pPr>
-    </w:p>
-    <w:p>
-      <w:pPr>
-        <w:pStyle w:val="Seznamcitac"/>
-      </w:pPr>
-    </w:p>
+    <w:p/>
+    <w:p/>
     <w:sectPr>
       <w:pgSz w:w="11905" w:h="16837"/>
       <w:pgMar w:top="1440" w:right="1440" w:bottom="1440" w:left="1440" w:header="720" w:footer="720" w:gutter="0"/>
@@ -37527,14 +37068,16 @@
     <w:link w:val="Nadpis1Char"/>
     <w:uiPriority w:val="9"/>
     <w:qFormat/>
-    <w:rsid w:val="00106B5E"/>
+    <w:rsid w:val="00594769"/>
     <w:pPr>
       <w:keepNext/>
       <w:keepLines/>
+      <w:pageBreakBefore/>
       <w:numPr>
         <w:numId w:val="26"/>
       </w:numPr>
       <w:spacing w:before="240" w:after="0"/>
+      <w:ind w:left="357" w:hanging="357"/>
       <w:outlineLvl w:val="0"/>
     </w:pPr>
     <w:rPr>
@@ -37648,7 +37191,7 @@
     <w:basedOn w:val="Standardnpsmoodstavce"/>
     <w:link w:val="Nadpis1"/>
     <w:uiPriority w:val="9"/>
-    <w:rsid w:val="005B2B59"/>
+    <w:rsid w:val="00594769"/>
     <w:rPr>
       <w:rFonts w:asciiTheme="majorHAnsi" w:eastAsiaTheme="majorEastAsia" w:hAnsiTheme="majorHAnsi" w:cstheme="majorBidi"/>
       <w:color w:val="365F91" w:themeColor="accent1" w:themeShade="BF"/>

</xml_diff>

<commit_message>
cislovani ve 3. oddilu pokracuje v cislovani
</commit_message>
<xml_diff>
--- a/student.docx
+++ b/student.docx
@@ -4,11 +4,11 @@
   <w:body>
     <w:p>
       <w:pPr>
+        <w:pStyle w:val="Nadpis1"/>
         <w:rPr>
           <w:lang w:val="cs-CZ"/>
         </w:rPr>
         <w:sectPr>
-          <w:footerReference w:type="default" r:id="rId8"/>
           <w:pgSz w:w="11905" w:h="16837"/>
           <w:pgMar w:top="1440" w:right="1440" w:bottom="1440" w:left="1440" w:header="720" w:footer="720" w:gutter="0"/>
           <w:pgNumType w:start="1"/>
@@ -26,6 +26,22 @@
     </w:p>
     <w:p>
       <w:pPr>
+        <w:pStyle w:val="Nadpis1"/>
+        <w:rPr>
+          <w:lang w:val="cs-CZ"/>
+        </w:rPr>
+      </w:pPr>
+      <w:r>
+        <w:rPr>
+          <w:lang w:val="cs-CZ"/>
+        </w:rPr>
+        <w:lastRenderedPageBreak/>
+        <w:t>Petr</w:t>
+      </w:r>
+    </w:p>
+    <w:p>
+      <w:pPr>
+        <w:pStyle w:val="Nadpis1"/>
         <w:rPr>
           <w:lang w:val="cs-CZ"/>
         </w:rPr>
@@ -43,8 +59,61 @@
         <w:rPr>
           <w:lang w:val="cs-CZ"/>
         </w:rPr>
+        <w:t>Awdawdawd</w:t>
+      </w:r>
+      <w:proofErr w:type="spellEnd"/>
+    </w:p>
+    <w:p>
+      <w:pPr>
+        <w:pStyle w:val="Nadpis1"/>
+        <w:rPr>
+          <w:lang w:val="cs-CZ"/>
+        </w:rPr>
+      </w:pPr>
+    </w:p>
+    <w:p>
+      <w:pPr>
+        <w:pStyle w:val="Nadpis1"/>
+        <w:rPr>
+          <w:lang w:val="cs-CZ"/>
+        </w:rPr>
+        <w:sectPr>
+          <w:pgSz w:w="11905" w:h="16837"/>
+          <w:pgMar w:top="1440" w:right="1440" w:bottom="1440" w:left="1440" w:header="720" w:footer="720" w:gutter="0"/>
+          <w:cols w:space="720"/>
+        </w:sectPr>
+      </w:pPr>
+      <w:proofErr w:type="spellStart"/>
+      <w:r>
+        <w:rPr>
+          <w:lang w:val="cs-CZ"/>
+        </w:rPr>
+        <w:t>awdkawnd</w:t>
+      </w:r>
+      <w:proofErr w:type="spellEnd"/>
+    </w:p>
+    <w:p>
+      <w:pPr>
+        <w:pStyle w:val="Nadpis1"/>
+      </w:pPr>
+      <w:r>
         <w:lastRenderedPageBreak/>
-        <w:t>awd</w:t>
+        <w:t>Lukas</w:t>
+      </w:r>
+    </w:p>
+    <w:p>
+      <w:pPr>
+        <w:pStyle w:val="Nadpis1"/>
+        <w:rPr>
+          <w:lang w:val="cs-CZ"/>
+        </w:rPr>
+      </w:pPr>
+      <w:proofErr w:type="spellStart"/>
+      <w:r>
+        <w:rPr>
+          <w:lang w:val="cs-CZ"/>
+        </w:rPr>
+        <w:t>ajndajwdjkn</w:t>
       </w:r>
       <w:proofErr w:type="spellEnd"/>
     </w:p>
@@ -82,16 +151,6 @@
 </w:endnotes>
 </file>
 
-<file path=word/footer1.xml><?xml version="1.0" encoding="utf-8"?>
-<w:ftr xmlns:wpc="http://schemas.microsoft.com/office/word/2010/wordprocessingCanvas" xmlns:cx="http://schemas.microsoft.com/office/drawing/2014/chartex" xmlns:cx1="http://schemas.microsoft.com/office/drawing/2015/9/8/chartex" xmlns:cx2="http://schemas.microsoft.com/office/drawing/2015/10/21/chartex" xmlns:cx3="http://schemas.microsoft.com/office/drawing/2016/5/9/chartex" xmlns:cx4="http://schemas.microsoft.com/office/drawing/2016/5/10/chartex" xmlns:cx5="http://schemas.microsoft.com/office/drawing/2016/5/11/chartex" xmlns:cx6="http://schemas.microsoft.com/office/drawing/2016/5/12/chartex" xmlns:cx7="http://schemas.microsoft.com/office/drawing/2016/5/13/chartex" xmlns:cx8="http://schemas.microsoft.com/office/drawing/2016/5/14/chartex" xmlns:mc="http://schemas.openxmlformats.org/markup-compatibility/2006" xmlns:aink="http://schemas.microsoft.com/office/drawing/2016/ink" xmlns:am3d="http://schemas.microsoft.com/office/drawing/2017/model3d" xmlns:o="urn:schemas-microsoft-com:office:office" xmlns:oel="http://schemas.microsoft.com/office/2019/extlst" xmlns:r="http://schemas.openxmlformats.org/officeDocument/2006/relationships" xmlns:m="http://schemas.openxmlformats.org/officeDocument/2006/math" xmlns:v="urn:schemas-microsoft-com:vml" xmlns:wp14="http://schemas.microsoft.com/office/word/2010/wordprocessingDrawing" xmlns:wp="http://schemas.openxmlformats.org/drawingml/2006/wordprocessingDrawing" xmlns:w10="urn:schemas-microsoft-com:office:word" xmlns:w="http://schemas.openxmlformats.org/wordprocessingml/2006/main" xmlns:w14="http://schemas.microsoft.com/office/word/2010/wordml" xmlns:w15="http://schemas.microsoft.com/office/word/2012/wordml" xmlns:w16cex="http://schemas.microsoft.com/office/word/2018/wordml/cex" xmlns:w16cid="http://schemas.microsoft.com/office/word/2016/wordml/cid" xmlns:w16="http://schemas.microsoft.com/office/word/2018/wordml" xmlns:w16du="http://schemas.microsoft.com/office/word/2023/wordml/word16du" xmlns:w16sdtdh="http://schemas.microsoft.com/office/word/2020/wordml/sdtdatahash" xmlns:w16sdtfl="http://schemas.microsoft.com/office/word/2024/wordml/sdtformatlock" xmlns:w16se="http://schemas.microsoft.com/office/word/2015/wordml/symex" xmlns:wpg="http://schemas.microsoft.com/office/word/2010/wordprocessingGroup" xmlns:wpi="http://schemas.microsoft.com/office/word/2010/wordprocessingInk" xmlns:wne="http://schemas.microsoft.com/office/word/2006/wordml" xmlns:wps="http://schemas.microsoft.com/office/word/2010/wordprocessingShape" mc:Ignorable="w14 w15 w16se w16cid w16 w16cex w16sdtdh w16sdtfl w16du wp14">
-  <w:p>
-    <w:pPr>
-      <w:pStyle w:val="Zpat"/>
-    </w:pPr>
-  </w:p>
-</w:ftr>
-</file>
-
 <file path=word/footnotes.xml><?xml version="1.0" encoding="utf-8"?>
 <w:footnotes xmlns:wpc="http://schemas.microsoft.com/office/word/2010/wordprocessingCanvas" xmlns:cx="http://schemas.microsoft.com/office/drawing/2014/chartex" xmlns:cx1="http://schemas.microsoft.com/office/drawing/2015/9/8/chartex" xmlns:cx2="http://schemas.microsoft.com/office/drawing/2015/10/21/chartex" xmlns:cx3="http://schemas.microsoft.com/office/drawing/2016/5/9/chartex" xmlns:cx4="http://schemas.microsoft.com/office/drawing/2016/5/10/chartex" xmlns:cx5="http://schemas.microsoft.com/office/drawing/2016/5/11/chartex" xmlns:cx6="http://schemas.microsoft.com/office/drawing/2016/5/12/chartex" xmlns:cx7="http://schemas.microsoft.com/office/drawing/2016/5/13/chartex" xmlns:cx8="http://schemas.microsoft.com/office/drawing/2016/5/14/chartex" xmlns:mc="http://schemas.openxmlformats.org/markup-compatibility/2006" xmlns:aink="http://schemas.microsoft.com/office/drawing/2016/ink" xmlns:am3d="http://schemas.microsoft.com/office/drawing/2017/model3d" xmlns:o="urn:schemas-microsoft-com:office:office" xmlns:oel="http://schemas.microsoft.com/office/2019/extlst" xmlns:r="http://schemas.openxmlformats.org/officeDocument/2006/relationships" xmlns:m="http://schemas.openxmlformats.org/officeDocument/2006/math" xmlns:v="urn:schemas-microsoft-com:vml" xmlns:wp14="http://schemas.microsoft.com/office/word/2010/wordprocessingDrawing" xmlns:wp="http://schemas.openxmlformats.org/drawingml/2006/wordprocessingDrawing" xmlns:w10="urn:schemas-microsoft-com:office:word" xmlns:w="http://schemas.openxmlformats.org/wordprocessingml/2006/main" xmlns:w14="http://schemas.microsoft.com/office/word/2010/wordml" xmlns:w15="http://schemas.microsoft.com/office/word/2012/wordml" xmlns:w16cex="http://schemas.microsoft.com/office/word/2018/wordml/cex" xmlns:w16cid="http://schemas.microsoft.com/office/word/2016/wordml/cid" xmlns:w16="http://schemas.microsoft.com/office/word/2018/wordml" xmlns:w16du="http://schemas.microsoft.com/office/word/2023/wordml/word16du" xmlns:w16sdtdh="http://schemas.microsoft.com/office/word/2020/wordml/sdtdatahash" xmlns:w16sdtfl="http://schemas.microsoft.com/office/word/2024/wordml/sdtformatlock" xmlns:w16se="http://schemas.microsoft.com/office/word/2015/wordml/symex" xmlns:wpg="http://schemas.microsoft.com/office/word/2010/wordprocessingGroup" xmlns:wpi="http://schemas.microsoft.com/office/word/2010/wordprocessingInk" xmlns:wne="http://schemas.microsoft.com/office/word/2006/wordml" xmlns:wps="http://schemas.microsoft.com/office/word/2010/wordprocessingShape" mc:Ignorable="w14 w15 w16se w16cid w16 w16cex w16sdtdh w16sdtfl w16du wp14">
   <w:footnote w:type="separator" w:id="-1">
@@ -2044,6 +2103,120 @@
     </w:lvl>
   </w:abstractNum>
   <w:abstractNum w:abstractNumId="20" w15:restartNumberingAfterBreak="0">
+    <w:nsid w:val="4823260C"/>
+    <w:multiLevelType w:val="multilevel"/>
+    <w:tmpl w:val="71AAEE2E"/>
+    <w:styleLink w:val="Aktulnseznam19"/>
+    <w:lvl w:ilvl="0">
+      <w:start w:val="1"/>
+      <w:numFmt w:val="decimal"/>
+      <w:lvlText w:val="%1."/>
+      <w:lvlJc w:val="left"/>
+      <w:pPr>
+        <w:ind w:left="8298" w:hanging="360"/>
+      </w:pPr>
+      <w:rPr>
+        <w:rFonts w:hint="default"/>
+      </w:rPr>
+    </w:lvl>
+    <w:lvl w:ilvl="1">
+      <w:start w:val="1"/>
+      <w:numFmt w:val="decimal"/>
+      <w:lvlText w:val="%1.%2."/>
+      <w:lvlJc w:val="left"/>
+      <w:pPr>
+        <w:ind w:left="792" w:hanging="432"/>
+      </w:pPr>
+      <w:rPr>
+        <w:rFonts w:hint="default"/>
+      </w:rPr>
+    </w:lvl>
+    <w:lvl w:ilvl="2">
+      <w:start w:val="1"/>
+      <w:numFmt w:val="decimal"/>
+      <w:lvlText w:val="%1.%2.%3."/>
+      <w:lvlJc w:val="left"/>
+      <w:pPr>
+        <w:ind w:left="1224" w:hanging="504"/>
+      </w:pPr>
+      <w:rPr>
+        <w:rFonts w:hint="default"/>
+      </w:rPr>
+    </w:lvl>
+    <w:lvl w:ilvl="3">
+      <w:start w:val="1"/>
+      <w:numFmt w:val="decimal"/>
+      <w:lvlText w:val="%1.%2.%3.%4."/>
+      <w:lvlJc w:val="left"/>
+      <w:pPr>
+        <w:ind w:left="1728" w:hanging="648"/>
+      </w:pPr>
+      <w:rPr>
+        <w:rFonts w:hint="default"/>
+      </w:rPr>
+    </w:lvl>
+    <w:lvl w:ilvl="4">
+      <w:start w:val="1"/>
+      <w:numFmt w:val="decimal"/>
+      <w:lvlText w:val="%1.%2.%3.%4.%5."/>
+      <w:lvlJc w:val="left"/>
+      <w:pPr>
+        <w:ind w:left="2232" w:hanging="792"/>
+      </w:pPr>
+      <w:rPr>
+        <w:rFonts w:hint="default"/>
+      </w:rPr>
+    </w:lvl>
+    <w:lvl w:ilvl="5">
+      <w:start w:val="1"/>
+      <w:numFmt w:val="decimal"/>
+      <w:lvlText w:val="%1.%2.%3.%4.%5.%6."/>
+      <w:lvlJc w:val="left"/>
+      <w:pPr>
+        <w:ind w:left="2736" w:hanging="936"/>
+      </w:pPr>
+      <w:rPr>
+        <w:rFonts w:hint="default"/>
+      </w:rPr>
+    </w:lvl>
+    <w:lvl w:ilvl="6">
+      <w:start w:val="1"/>
+      <w:numFmt w:val="decimal"/>
+      <w:lvlText w:val="%1.%2.%3.%4.%5.%6.%7."/>
+      <w:lvlJc w:val="left"/>
+      <w:pPr>
+        <w:ind w:left="3240" w:hanging="1080"/>
+      </w:pPr>
+      <w:rPr>
+        <w:rFonts w:hint="default"/>
+      </w:rPr>
+    </w:lvl>
+    <w:lvl w:ilvl="7">
+      <w:start w:val="1"/>
+      <w:numFmt w:val="decimal"/>
+      <w:lvlText w:val="%1.%2.%3.%4.%5.%6.%7.%8."/>
+      <w:lvlJc w:val="left"/>
+      <w:pPr>
+        <w:ind w:left="3744" w:hanging="1224"/>
+      </w:pPr>
+      <w:rPr>
+        <w:rFonts w:hint="default"/>
+      </w:rPr>
+    </w:lvl>
+    <w:lvl w:ilvl="8">
+      <w:start w:val="1"/>
+      <w:numFmt w:val="decimal"/>
+      <w:lvlText w:val="%1.%2.%3.%4.%5.%6.%7.%8.%9."/>
+      <w:lvlJc w:val="left"/>
+      <w:pPr>
+        <w:ind w:left="4320" w:hanging="1440"/>
+      </w:pPr>
+      <w:rPr>
+        <w:rFonts w:hint="default"/>
+      </w:rPr>
+    </w:lvl>
+  </w:abstractNum>
+  <w:abstractNum w:abstractNumId="21" w15:restartNumberingAfterBreak="0">
     <w:nsid w:val="48900FA8"/>
     <w:multiLevelType w:val="multilevel"/>
     <w:tmpl w:val="C1C2CC76"/>
@@ -2157,7 +2330,7 @@
       </w:rPr>
     </w:lvl>
   </w:abstractNum>
-  <w:abstractNum w:abstractNumId="21" w15:restartNumberingAfterBreak="0">
+  <w:abstractNum w:abstractNumId="22" w15:restartNumberingAfterBreak="0">
     <w:nsid w:val="4BCF0897"/>
     <w:multiLevelType w:val="multilevel"/>
     <w:tmpl w:val="3E2EE764"/>
@@ -2271,7 +2444,7 @@
       </w:rPr>
     </w:lvl>
   </w:abstractNum>
-  <w:abstractNum w:abstractNumId="22" w15:restartNumberingAfterBreak="0">
+  <w:abstractNum w:abstractNumId="23" w15:restartNumberingAfterBreak="0">
     <w:nsid w:val="50372701"/>
     <w:multiLevelType w:val="multilevel"/>
     <w:tmpl w:val="6122CA66"/>
@@ -2384,7 +2557,7 @@
       </w:rPr>
     </w:lvl>
   </w:abstractNum>
-  <w:abstractNum w:abstractNumId="23" w15:restartNumberingAfterBreak="0">
+  <w:abstractNum w:abstractNumId="24" w15:restartNumberingAfterBreak="0">
     <w:nsid w:val="589501C1"/>
     <w:multiLevelType w:val="multilevel"/>
     <w:tmpl w:val="0405001D"/>
@@ -2471,7 +2644,7 @@
       </w:pPr>
     </w:lvl>
   </w:abstractNum>
-  <w:abstractNum w:abstractNumId="24" w15:restartNumberingAfterBreak="0">
+  <w:abstractNum w:abstractNumId="25" w15:restartNumberingAfterBreak="0">
     <w:nsid w:val="5A00018E"/>
     <w:multiLevelType w:val="multilevel"/>
     <w:tmpl w:val="5B2862D8"/>
@@ -2584,7 +2757,7 @@
       </w:rPr>
     </w:lvl>
   </w:abstractNum>
-  <w:abstractNum w:abstractNumId="25" w15:restartNumberingAfterBreak="0">
+  <w:abstractNum w:abstractNumId="26" w15:restartNumberingAfterBreak="0">
     <w:nsid w:val="5BB03051"/>
     <w:multiLevelType w:val="multilevel"/>
     <w:tmpl w:val="B5E0F6C4"/>
@@ -2697,7 +2870,7 @@
       </w:rPr>
     </w:lvl>
   </w:abstractNum>
-  <w:abstractNum w:abstractNumId="26" w15:restartNumberingAfterBreak="0">
+  <w:abstractNum w:abstractNumId="27" w15:restartNumberingAfterBreak="0">
     <w:nsid w:val="5C045C0B"/>
     <w:multiLevelType w:val="multilevel"/>
     <w:tmpl w:val="2C8A389E"/>
@@ -2810,7 +2983,7 @@
       </w:rPr>
     </w:lvl>
   </w:abstractNum>
-  <w:abstractNum w:abstractNumId="27" w15:restartNumberingAfterBreak="0">
+  <w:abstractNum w:abstractNumId="28" w15:restartNumberingAfterBreak="0">
     <w:nsid w:val="63B029DD"/>
     <w:multiLevelType w:val="multilevel"/>
     <w:tmpl w:val="EDF8EFC2"/>
@@ -2924,7 +3097,7 @@
       </w:rPr>
     </w:lvl>
   </w:abstractNum>
-  <w:abstractNum w:abstractNumId="28" w15:restartNumberingAfterBreak="0">
+  <w:abstractNum w:abstractNumId="29" w15:restartNumberingAfterBreak="0">
     <w:nsid w:val="6554053A"/>
     <w:multiLevelType w:val="multilevel"/>
     <w:tmpl w:val="2FC88CFC"/>
@@ -3038,7 +3211,7 @@
       </w:rPr>
     </w:lvl>
   </w:abstractNum>
-  <w:abstractNum w:abstractNumId="29" w15:restartNumberingAfterBreak="0">
+  <w:abstractNum w:abstractNumId="30" w15:restartNumberingAfterBreak="0">
     <w:nsid w:val="6C9C728F"/>
     <w:multiLevelType w:val="multilevel"/>
     <w:tmpl w:val="39E460FC"/>
@@ -3151,10 +3324,10 @@
       </w:rPr>
     </w:lvl>
   </w:abstractNum>
-  <w:abstractNum w:abstractNumId="30" w15:restartNumberingAfterBreak="0">
+  <w:abstractNum w:abstractNumId="31" w15:restartNumberingAfterBreak="0">
     <w:nsid w:val="6DB74976"/>
     <w:multiLevelType w:val="multilevel"/>
-    <w:tmpl w:val="71AAEE2E"/>
+    <w:tmpl w:val="6958BA1C"/>
     <w:lvl w:ilvl="0">
       <w:start w:val="1"/>
       <w:numFmt w:val="decimal"/>
@@ -3162,7 +3335,7 @@
       <w:lvlText w:val="%1."/>
       <w:lvlJc w:val="left"/>
       <w:pPr>
-        <w:ind w:left="8298" w:hanging="360"/>
+        <w:ind w:left="360" w:hanging="360"/>
       </w:pPr>
       <w:rPr>
         <w:rFonts w:hint="default"/>
@@ -3174,7 +3347,7 @@
       <w:lvlText w:val="%1.%2."/>
       <w:lvlJc w:val="left"/>
       <w:pPr>
-        <w:ind w:left="792" w:hanging="432"/>
+        <w:ind w:left="-7146" w:hanging="432"/>
       </w:pPr>
       <w:rPr>
         <w:rFonts w:hint="default"/>
@@ -3186,7 +3359,7 @@
       <w:lvlText w:val="%1.%2.%3."/>
       <w:lvlJc w:val="left"/>
       <w:pPr>
-        <w:ind w:left="1224" w:hanging="504"/>
+        <w:ind w:left="-6714" w:hanging="504"/>
       </w:pPr>
       <w:rPr>
         <w:rFonts w:hint="default"/>
@@ -3198,7 +3371,7 @@
       <w:lvlText w:val="%1.%2.%3.%4."/>
       <w:lvlJc w:val="left"/>
       <w:pPr>
-        <w:ind w:left="1728" w:hanging="648"/>
+        <w:ind w:left="-6210" w:hanging="648"/>
       </w:pPr>
       <w:rPr>
         <w:rFonts w:hint="default"/>
@@ -3210,7 +3383,7 @@
       <w:lvlText w:val="%1.%2.%3.%4.%5."/>
       <w:lvlJc w:val="left"/>
       <w:pPr>
-        <w:ind w:left="2232" w:hanging="792"/>
+        <w:ind w:left="-5706" w:hanging="792"/>
       </w:pPr>
       <w:rPr>
         <w:rFonts w:hint="default"/>
@@ -3222,7 +3395,7 @@
       <w:lvlText w:val="%1.%2.%3.%4.%5.%6."/>
       <w:lvlJc w:val="left"/>
       <w:pPr>
-        <w:ind w:left="2736" w:hanging="936"/>
+        <w:ind w:left="-5202" w:hanging="936"/>
       </w:pPr>
       <w:rPr>
         <w:rFonts w:hint="default"/>
@@ -3234,7 +3407,7 @@
       <w:lvlText w:val="%1.%2.%3.%4.%5.%6.%7."/>
       <w:lvlJc w:val="left"/>
       <w:pPr>
-        <w:ind w:left="3240" w:hanging="1080"/>
+        <w:ind w:left="-4698" w:hanging="1080"/>
       </w:pPr>
       <w:rPr>
         <w:rFonts w:hint="default"/>
@@ -3246,7 +3419,7 @@
       <w:lvlText w:val="%1.%2.%3.%4.%5.%6.%7.%8."/>
       <w:lvlJc w:val="left"/>
       <w:pPr>
-        <w:ind w:left="3744" w:hanging="1224"/>
+        <w:ind w:left="-4194" w:hanging="1224"/>
       </w:pPr>
       <w:rPr>
         <w:rFonts w:hint="default"/>
@@ -3258,14 +3431,14 @@
       <w:lvlText w:val="%1.%2.%3.%4.%5.%6.%7.%8.%9."/>
       <w:lvlJc w:val="left"/>
       <w:pPr>
-        <w:ind w:left="4320" w:hanging="1440"/>
+        <w:ind w:left="-3618" w:hanging="1440"/>
       </w:pPr>
       <w:rPr>
         <w:rFonts w:hint="default"/>
       </w:rPr>
     </w:lvl>
   </w:abstractNum>
-  <w:abstractNum w:abstractNumId="31" w15:restartNumberingAfterBreak="0">
+  <w:abstractNum w:abstractNumId="32" w15:restartNumberingAfterBreak="0">
     <w:nsid w:val="6E9C2270"/>
     <w:multiLevelType w:val="multilevel"/>
     <w:tmpl w:val="7E482922"/>
@@ -3379,7 +3552,7 @@
       </w:rPr>
     </w:lvl>
   </w:abstractNum>
-  <w:abstractNum w:abstractNumId="32" w15:restartNumberingAfterBreak="0">
+  <w:abstractNum w:abstractNumId="33" w15:restartNumberingAfterBreak="0">
     <w:nsid w:val="6F3F14B9"/>
     <w:multiLevelType w:val="multilevel"/>
     <w:tmpl w:val="7E482922"/>
@@ -3493,7 +3666,7 @@
       </w:rPr>
     </w:lvl>
   </w:abstractNum>
-  <w:abstractNum w:abstractNumId="33" w15:restartNumberingAfterBreak="0">
+  <w:abstractNum w:abstractNumId="34" w15:restartNumberingAfterBreak="0">
     <w:nsid w:val="71D25A0D"/>
     <w:multiLevelType w:val="hybridMultilevel"/>
     <w:tmpl w:val="21B09D5E"/>
@@ -3582,7 +3755,7 @@
       </w:pPr>
     </w:lvl>
   </w:abstractNum>
-  <w:abstractNum w:abstractNumId="34" w15:restartNumberingAfterBreak="0">
+  <w:abstractNum w:abstractNumId="35" w15:restartNumberingAfterBreak="0">
     <w:nsid w:val="769E6170"/>
     <w:multiLevelType w:val="multilevel"/>
     <w:tmpl w:val="0405001D"/>
@@ -3669,7 +3842,7 @@
       </w:pPr>
     </w:lvl>
   </w:abstractNum>
-  <w:abstractNum w:abstractNumId="35" w15:restartNumberingAfterBreak="0">
+  <w:abstractNum w:abstractNumId="36" w15:restartNumberingAfterBreak="0">
     <w:nsid w:val="777A5B32"/>
     <w:multiLevelType w:val="multilevel"/>
     <w:tmpl w:val="0405001D"/>
@@ -3756,7 +3929,120 @@
       </w:pPr>
     </w:lvl>
   </w:abstractNum>
-  <w:abstractNum w:abstractNumId="36" w15:restartNumberingAfterBreak="0">
+  <w:abstractNum w:abstractNumId="37" w15:restartNumberingAfterBreak="0">
+    <w:nsid w:val="77C50C65"/>
+    <w:multiLevelType w:val="multilevel"/>
+    <w:tmpl w:val="9E048B48"/>
+    <w:lvl w:ilvl="0">
+      <w:start w:val="1"/>
+      <w:numFmt w:val="decimal"/>
+      <w:lvlText w:val="%1."/>
+      <w:lvlJc w:val="left"/>
+      <w:pPr>
+        <w:ind w:left="8298" w:hanging="360"/>
+      </w:pPr>
+      <w:rPr>
+        <w:rFonts w:hint="default"/>
+      </w:rPr>
+    </w:lvl>
+    <w:lvl w:ilvl="1">
+      <w:start w:val="1"/>
+      <w:numFmt w:val="decimal"/>
+      <w:lvlText w:val="%1.%2."/>
+      <w:lvlJc w:val="left"/>
+      <w:pPr>
+        <w:ind w:left="792" w:hanging="432"/>
+      </w:pPr>
+      <w:rPr>
+        <w:rFonts w:hint="default"/>
+      </w:rPr>
+    </w:lvl>
+    <w:lvl w:ilvl="2">
+      <w:start w:val="1"/>
+      <w:numFmt w:val="decimal"/>
+      <w:lvlText w:val="%1.%2.%3."/>
+      <w:lvlJc w:val="left"/>
+      <w:pPr>
+        <w:ind w:left="1224" w:hanging="504"/>
+      </w:pPr>
+      <w:rPr>
+        <w:rFonts w:hint="default"/>
+      </w:rPr>
+    </w:lvl>
+    <w:lvl w:ilvl="3">
+      <w:start w:val="1"/>
+      <w:numFmt w:val="decimal"/>
+      <w:lvlText w:val="%1.%2.%3.%4."/>
+      <w:lvlJc w:val="left"/>
+      <w:pPr>
+        <w:ind w:left="1728" w:hanging="648"/>
+      </w:pPr>
+      <w:rPr>
+        <w:rFonts w:hint="default"/>
+      </w:rPr>
+    </w:lvl>
+    <w:lvl w:ilvl="4">
+      <w:start w:val="1"/>
+      <w:numFmt w:val="decimal"/>
+      <w:lvlText w:val="%1.%2.%3.%4.%5."/>
+      <w:lvlJc w:val="left"/>
+      <w:pPr>
+        <w:ind w:left="2232" w:hanging="792"/>
+      </w:pPr>
+      <w:rPr>
+        <w:rFonts w:hint="default"/>
+      </w:rPr>
+    </w:lvl>
+    <w:lvl w:ilvl="5">
+      <w:start w:val="1"/>
+      <w:numFmt w:val="decimal"/>
+      <w:lvlText w:val="%1.%2.%3.%4.%5.%6."/>
+      <w:lvlJc w:val="left"/>
+      <w:pPr>
+        <w:ind w:left="2736" w:hanging="936"/>
+      </w:pPr>
+      <w:rPr>
+        <w:rFonts w:hint="default"/>
+      </w:rPr>
+    </w:lvl>
+    <w:lvl w:ilvl="6">
+      <w:start w:val="1"/>
+      <w:numFmt w:val="decimal"/>
+      <w:lvlText w:val="%1.%2.%3.%4.%5.%6.%7."/>
+      <w:lvlJc w:val="left"/>
+      <w:pPr>
+        <w:ind w:left="3240" w:hanging="1080"/>
+      </w:pPr>
+      <w:rPr>
+        <w:rFonts w:hint="default"/>
+      </w:rPr>
+    </w:lvl>
+    <w:lvl w:ilvl="7">
+      <w:start w:val="1"/>
+      <w:numFmt w:val="decimal"/>
+      <w:lvlText w:val="%1.%2.%3.%4.%5.%6.%7.%8."/>
+      <w:lvlJc w:val="left"/>
+      <w:pPr>
+        <w:ind w:left="3744" w:hanging="1224"/>
+      </w:pPr>
+      <w:rPr>
+        <w:rFonts w:hint="default"/>
+      </w:rPr>
+    </w:lvl>
+    <w:lvl w:ilvl="8">
+      <w:start w:val="1"/>
+      <w:numFmt w:val="decimal"/>
+      <w:lvlText w:val="%1.%2.%3.%4.%5.%6.%7.%8.%9."/>
+      <w:lvlJc w:val="left"/>
+      <w:pPr>
+        <w:ind w:left="4320" w:hanging="1440"/>
+      </w:pPr>
+      <w:rPr>
+        <w:rFonts w:hint="default"/>
+      </w:rPr>
+    </w:lvl>
+  </w:abstractNum>
+  <w:abstractNum w:abstractNumId="38" w15:restartNumberingAfterBreak="0">
     <w:nsid w:val="7C2F6F7B"/>
     <w:multiLevelType w:val="multilevel"/>
     <w:tmpl w:val="BD14214E"/>
@@ -3882,7 +4168,7 @@
     <w:abstractNumId w:val="3"/>
   </w:num>
   <w:num w:numId="5" w16cid:durableId="761923667">
-    <w:abstractNumId w:val="27"/>
+    <w:abstractNumId w:val="28"/>
   </w:num>
   <w:num w:numId="6" w16cid:durableId="1338117136">
     <w:abstractNumId w:val="2"/>
@@ -3900,22 +4186,22 @@
     <w:abstractNumId w:val="8"/>
   </w:num>
   <w:num w:numId="11" w16cid:durableId="138620976">
-    <w:abstractNumId w:val="24"/>
+    <w:abstractNumId w:val="25"/>
   </w:num>
   <w:num w:numId="12" w16cid:durableId="745763147">
     <w:abstractNumId w:val="13"/>
   </w:num>
   <w:num w:numId="13" w16cid:durableId="482429805">
-    <w:abstractNumId w:val="22"/>
+    <w:abstractNumId w:val="23"/>
   </w:num>
   <w:num w:numId="14" w16cid:durableId="535585020">
     <w:abstractNumId w:val="7"/>
   </w:num>
   <w:num w:numId="15" w16cid:durableId="515075432">
-    <w:abstractNumId w:val="28"/>
+    <w:abstractNumId w:val="29"/>
   </w:num>
   <w:num w:numId="16" w16cid:durableId="341930430">
-    <w:abstractNumId w:val="26"/>
+    <w:abstractNumId w:val="27"/>
   </w:num>
   <w:num w:numId="17" w16cid:durableId="1719088379">
     <w:abstractNumId w:val="14"/>
@@ -3924,16 +4210,16 @@
     <w:abstractNumId w:val="16"/>
   </w:num>
   <w:num w:numId="19" w16cid:durableId="2115854902">
-    <w:abstractNumId w:val="35"/>
+    <w:abstractNumId w:val="36"/>
   </w:num>
   <w:num w:numId="20" w16cid:durableId="555239358">
-    <w:abstractNumId w:val="36"/>
+    <w:abstractNumId w:val="38"/>
   </w:num>
   <w:num w:numId="21" w16cid:durableId="1093403366">
-    <w:abstractNumId w:val="25"/>
+    <w:abstractNumId w:val="26"/>
   </w:num>
   <w:num w:numId="22" w16cid:durableId="697002166">
-    <w:abstractNumId w:val="21"/>
+    <w:abstractNumId w:val="22"/>
   </w:num>
   <w:num w:numId="23" w16cid:durableId="1132862675">
     <w:abstractNumId w:val="6"/>
@@ -3942,19 +4228,19 @@
     <w:abstractNumId w:val="15"/>
   </w:num>
   <w:num w:numId="25" w16cid:durableId="1194417087">
-    <w:abstractNumId w:val="34"/>
+    <w:abstractNumId w:val="35"/>
   </w:num>
   <w:num w:numId="26" w16cid:durableId="993677209">
-    <w:abstractNumId w:val="30"/>
+    <w:abstractNumId w:val="31"/>
   </w:num>
   <w:num w:numId="27" w16cid:durableId="1109666316">
+    <w:abstractNumId w:val="33"/>
+  </w:num>
+  <w:num w:numId="28" w16cid:durableId="1240671299">
     <w:abstractNumId w:val="32"/>
   </w:num>
-  <w:num w:numId="28" w16cid:durableId="1240671299">
-    <w:abstractNumId w:val="31"/>
-  </w:num>
   <w:num w:numId="29" w16cid:durableId="1823615824">
-    <w:abstractNumId w:val="23"/>
+    <w:abstractNumId w:val="24"/>
   </w:num>
   <w:num w:numId="30" w16cid:durableId="1329477877">
     <w:abstractNumId w:val="19"/>
@@ -3963,10 +4249,10 @@
     <w:abstractNumId w:val="17"/>
   </w:num>
   <w:num w:numId="32" w16cid:durableId="378285962">
-    <w:abstractNumId w:val="29"/>
+    <w:abstractNumId w:val="30"/>
   </w:num>
   <w:num w:numId="33" w16cid:durableId="225996535">
-    <w:abstractNumId w:val="20"/>
+    <w:abstractNumId w:val="21"/>
   </w:num>
   <w:num w:numId="34" w16cid:durableId="1746150823">
     <w:abstractNumId w:val="0"/>
@@ -3975,10 +4261,46 @@
     <w:abstractNumId w:val="1"/>
   </w:num>
   <w:num w:numId="36" w16cid:durableId="1262105226">
-    <w:abstractNumId w:val="33"/>
+    <w:abstractNumId w:val="34"/>
   </w:num>
   <w:num w:numId="37" w16cid:durableId="625428453">
     <w:abstractNumId w:val="10"/>
+  </w:num>
+  <w:num w:numId="38" w16cid:durableId="705375806">
+    <w:abstractNumId w:val="37"/>
+  </w:num>
+  <w:num w:numId="39" w16cid:durableId="1127311726">
+    <w:abstractNumId w:val="20"/>
+  </w:num>
+  <w:num w:numId="40" w16cid:durableId="1578855478">
+    <w:abstractNumId w:val="31"/>
+    <w:lvlOverride w:ilvl="0">
+      <w:startOverride w:val="1"/>
+    </w:lvlOverride>
+    <w:lvlOverride w:ilvl="1">
+      <w:startOverride w:val="1"/>
+    </w:lvlOverride>
+    <w:lvlOverride w:ilvl="2">
+      <w:startOverride w:val="1"/>
+    </w:lvlOverride>
+    <w:lvlOverride w:ilvl="3">
+      <w:startOverride w:val="1"/>
+    </w:lvlOverride>
+    <w:lvlOverride w:ilvl="4">
+      <w:startOverride w:val="1"/>
+    </w:lvlOverride>
+    <w:lvlOverride w:ilvl="5">
+      <w:startOverride w:val="1"/>
+    </w:lvlOverride>
+    <w:lvlOverride w:ilvl="6">
+      <w:startOverride w:val="1"/>
+    </w:lvlOverride>
+    <w:lvlOverride w:ilvl="7">
+      <w:startOverride w:val="1"/>
+    </w:lvlOverride>
+    <w:lvlOverride w:ilvl="8">
+      <w:startOverride w:val="1"/>
+    </w:lvlOverride>
   </w:num>
 </w:numbering>
 </file>
@@ -4394,16 +4716,14 @@
     <w:link w:val="Nadpis1Char"/>
     <w:uiPriority w:val="9"/>
     <w:qFormat/>
-    <w:rsid w:val="00A92C1B"/>
+    <w:rsid w:val="00830871"/>
     <w:pPr>
       <w:keepNext/>
       <w:keepLines/>
-      <w:pageBreakBefore/>
       <w:numPr>
         <w:numId w:val="26"/>
       </w:numPr>
       <w:spacing w:before="240" w:after="0"/>
-      <w:ind w:left="357" w:hanging="357"/>
       <w:outlineLvl w:val="0"/>
     </w:pPr>
     <w:rPr>
@@ -4516,7 +4836,7 @@
     <w:basedOn w:val="Standardnpsmoodstavce"/>
     <w:link w:val="Nadpis1"/>
     <w:uiPriority w:val="9"/>
-    <w:rsid w:val="00A92C1B"/>
+    <w:rsid w:val="00AE7979"/>
     <w:rPr>
       <w:rFonts w:asciiTheme="majorHAnsi" w:eastAsiaTheme="majorEastAsia" w:hAnsiTheme="majorHAnsi" w:cstheme="majorBidi"/>
       <w:color w:val="365F91" w:themeColor="accent1" w:themeShade="BF"/>
@@ -5184,6 +5504,16 @@
       <w:rFonts w:ascii="Times New Roman" w:hAnsi="Times New Roman"/>
       <w:sz w:val="24"/>
     </w:rPr>
+  </w:style>
+  <w:style w:type="numbering" w:customStyle="1" w:styleId="Aktulnseznam19">
+    <w:name w:val="Aktuální seznam19"/>
+    <w:uiPriority w:val="99"/>
+    <w:rsid w:val="00830871"/>
+    <w:pPr>
+      <w:numPr>
+        <w:numId w:val="39"/>
+      </w:numPr>
+    </w:pPr>
   </w:style>
 </w:styles>
 </file>

</xml_diff>

<commit_message>
zda chybi seznam obrazku a je akutalni
</commit_message>
<xml_diff>
--- a/student.docx
+++ b/student.docx
@@ -74,6 +74,149 @@
     <w:p>
       <w:pPr>
         <w:pStyle w:val="Nadpis1"/>
+      </w:pPr>
+      <w:proofErr w:type="spellStart"/>
+      <w:r>
+        <w:rPr>
+          <w:lang w:val="cs-CZ"/>
+        </w:rPr>
+        <w:t>awdkawnd</w:t>
+      </w:r>
+      <w:proofErr w:type="spellEnd"/>
+      <w:r>
+        <w:rPr>
+          <w:noProof/>
+          <w:lang w:val="cs-CZ"/>
+        </w:rPr>
+        <w:drawing>
+          <wp:inline distT="0" distB="0" distL="0" distR="0" wp14:anchorId="66CF016B" wp14:editId="716391FF">
+            <wp:extent cx="5730875" cy="2644140"/>
+            <wp:effectExtent l="0" t="0" r="0" b="0"/>
+            <wp:docPr id="1358729126" name="Obrázek 8" descr="Obsah obrázku snímek obrazovky, PC hra, plavidlo, loď&#10;&#10;Obsah generovaný pomocí AI může být nesprávný."/>
+            <wp:cNvGraphicFramePr>
+              <a:graphicFrameLocks xmlns:a="http://schemas.openxmlformats.org/drawingml/2006/main" noChangeAspect="1"/>
+            </wp:cNvGraphicFramePr>
+            <a:graphic xmlns:a="http://schemas.openxmlformats.org/drawingml/2006/main">
+              <a:graphicData uri="http://schemas.openxmlformats.org/drawingml/2006/picture">
+                <pic:pic xmlns:pic="http://schemas.openxmlformats.org/drawingml/2006/picture">
+                  <pic:nvPicPr>
+                    <pic:cNvPr id="1358729126" name="Obrázek 8" descr="Obsah obrázku snímek obrazovky, PC hra, plavidlo, loď&#10;&#10;Obsah generovaný pomocí AI může být nesprávný."/>
+                    <pic:cNvPicPr/>
+                  </pic:nvPicPr>
+                  <pic:blipFill>
+                    <a:blip r:embed="rId8" cstate="print">
+                      <a:extLst>
+                        <a:ext uri="{28A0092B-C50C-407E-A947-70E740481C1C}">
+                          <a14:useLocalDpi xmlns:a14="http://schemas.microsoft.com/office/drawing/2010/main" val="0"/>
+                        </a:ext>
+                      </a:extLst>
+                    </a:blip>
+                    <a:stretch>
+                      <a:fillRect/>
+                    </a:stretch>
+                  </pic:blipFill>
+                  <pic:spPr>
+                    <a:xfrm>
+                      <a:off x="0" y="0"/>
+                      <a:ext cx="5730875" cy="2644140"/>
+                    </a:xfrm>
+                    <a:prstGeom prst="rect">
+                      <a:avLst/>
+                    </a:prstGeom>
+                  </pic:spPr>
+                </pic:pic>
+              </a:graphicData>
+            </a:graphic>
+          </wp:inline>
+        </w:drawing>
+      </w:r>
+    </w:p>
+    <w:p>
+      <w:pPr>
+        <w:pStyle w:val="Titulek"/>
+        <w:keepNext/>
+      </w:pPr>
+      <w:bookmarkStart w:id="0" w:name="_Toc217813028"/>
+      <w:bookmarkStart w:id="1" w:name="_Toc217813349"/>
+      <w:proofErr w:type="spellStart"/>
+      <w:r>
+        <w:t>Obrázek</w:t>
+      </w:r>
+      <w:proofErr w:type="spellEnd"/>
+      <w:r>
+        <w:t xml:space="preserve"> </w:t>
+      </w:r>
+      <w:r>
+        <w:fldChar w:fldCharType="begin"/>
+      </w:r>
+      <w:r>
+        <w:instrText xml:space="preserve"> SEQ Obrázek \* ARABIC </w:instrText>
+      </w:r>
+      <w:r>
+        <w:fldChar w:fldCharType="separate"/>
+      </w:r>
+      <w:r>
+        <w:rPr>
+          <w:noProof/>
+        </w:rPr>
+        <w:t>1</w:t>
+      </w:r>
+      <w:bookmarkEnd w:id="0"/>
+      <w:r>
+        <w:fldChar w:fldCharType="end"/>
+      </w:r>
+      <w:r>
+        <w:rPr>
+          <w:noProof/>
+          <w:lang w:val="cs-CZ"/>
+        </w:rPr>
+        <w:drawing>
+          <wp:inline distT="0" distB="0" distL="0" distR="0" wp14:anchorId="1F7B68EC" wp14:editId="46D8C606">
+            <wp:extent cx="5730875" cy="3065145"/>
+            <wp:effectExtent l="0" t="0" r="0" b="0"/>
+            <wp:docPr id="1106618637" name="Obrázek 9" descr="Obsah obrázku text, snímek obrazovky, Písmo&#10;&#10;Obsah generovaný pomocí AI může být nesprávný."/>
+            <wp:cNvGraphicFramePr>
+              <a:graphicFrameLocks xmlns:a="http://schemas.openxmlformats.org/drawingml/2006/main" noChangeAspect="1"/>
+            </wp:cNvGraphicFramePr>
+            <a:graphic xmlns:a="http://schemas.openxmlformats.org/drawingml/2006/main">
+              <a:graphicData uri="http://schemas.openxmlformats.org/drawingml/2006/picture">
+                <pic:pic xmlns:pic="http://schemas.openxmlformats.org/drawingml/2006/picture">
+                  <pic:nvPicPr>
+                    <pic:cNvPr id="1106618637" name="Obrázek 9" descr="Obsah obrázku text, snímek obrazovky, Písmo&#10;&#10;Obsah generovaný pomocí AI může být nesprávný."/>
+                    <pic:cNvPicPr/>
+                  </pic:nvPicPr>
+                  <pic:blipFill>
+                    <a:blip r:embed="rId9">
+                      <a:extLst>
+                        <a:ext uri="{28A0092B-C50C-407E-A947-70E740481C1C}">
+                          <a14:useLocalDpi xmlns:a14="http://schemas.microsoft.com/office/drawing/2010/main" val="0"/>
+                        </a:ext>
+                      </a:extLst>
+                    </a:blip>
+                    <a:stretch>
+                      <a:fillRect/>
+                    </a:stretch>
+                  </pic:blipFill>
+                  <pic:spPr>
+                    <a:xfrm>
+                      <a:off x="0" y="0"/>
+                      <a:ext cx="5730875" cy="3065145"/>
+                    </a:xfrm>
+                    <a:prstGeom prst="rect">
+                      <a:avLst/>
+                    </a:prstGeom>
+                  </pic:spPr>
+                </pic:pic>
+              </a:graphicData>
+            </a:graphic>
+          </wp:inline>
+        </w:drawing>
+      </w:r>
+      <w:bookmarkEnd w:id="1"/>
+    </w:p>
+    <w:p>
+      <w:pPr>
+        <w:pStyle w:val="Titulek"/>
         <w:rPr>
           <w:lang w:val="cs-CZ"/>
         </w:rPr>
@@ -83,14 +226,34 @@
           <w:cols w:space="720"/>
         </w:sectPr>
       </w:pPr>
+      <w:bookmarkStart w:id="2" w:name="_Toc217813350"/>
       <w:proofErr w:type="spellStart"/>
       <w:r>
-        <w:rPr>
-          <w:lang w:val="cs-CZ"/>
-        </w:rPr>
-        <w:t>awdkawnd</w:t>
+        <w:t>Obrázek</w:t>
       </w:r>
       <w:proofErr w:type="spellEnd"/>
+      <w:r>
+        <w:t xml:space="preserve"> </w:t>
+      </w:r>
+      <w:r>
+        <w:fldChar w:fldCharType="begin"/>
+      </w:r>
+      <w:r>
+        <w:instrText xml:space="preserve"> SEQ Obrázek \* ARABIC </w:instrText>
+      </w:r>
+      <w:r>
+        <w:fldChar w:fldCharType="separate"/>
+      </w:r>
+      <w:r>
+        <w:rPr>
+          <w:noProof/>
+        </w:rPr>
+        <w:t>2</w:t>
+      </w:r>
+      <w:bookmarkEnd w:id="2"/>
+      <w:r>
+        <w:fldChar w:fldCharType="end"/>
+      </w:r>
     </w:p>
     <w:p>
       <w:pPr>
@@ -113,9 +276,253 @@
         <w:rPr>
           <w:lang w:val="cs-CZ"/>
         </w:rPr>
-        <w:t>ajndajwdjkn</w:t>
+        <w:t>A</w:t>
+      </w:r>
+      <w:r>
+        <w:rPr>
+          <w:lang w:val="cs-CZ"/>
+        </w:rPr>
+        <w:t>jndajwdjkn</w:t>
       </w:r>
       <w:proofErr w:type="spellEnd"/>
+    </w:p>
+    <w:p>
+      <w:pPr>
+        <w:rPr>
+          <w:lang w:val="cs-CZ"/>
+        </w:rPr>
+      </w:pPr>
+    </w:p>
+    <w:p>
+      <w:pPr>
+        <w:pStyle w:val="Seznamobrzk"/>
+        <w:tabs>
+          <w:tab w:val="right" w:leader="dot" w:pos="9015"/>
+        </w:tabs>
+        <w:rPr>
+          <w:rFonts w:asciiTheme="minorHAnsi" w:eastAsiaTheme="minorEastAsia" w:hAnsiTheme="minorHAnsi" w:cstheme="minorBidi"/>
+          <w:noProof/>
+          <w:kern w:val="2"/>
+          <w:szCs w:val="24"/>
+          <w:lang w:val="cs-CZ"/>
+          <w14:ligatures w14:val="standardContextual"/>
+        </w:rPr>
+      </w:pPr>
+      <w:r>
+        <w:rPr>
+          <w:lang w:val="cs-CZ"/>
+        </w:rPr>
+        <w:fldChar w:fldCharType="begin"/>
+      </w:r>
+      <w:r>
+        <w:rPr>
+          <w:lang w:val="cs-CZ"/>
+        </w:rPr>
+        <w:instrText xml:space="preserve"> TOC \h \z \c "Obrázek" </w:instrText>
+      </w:r>
+      <w:r>
+        <w:rPr>
+          <w:lang w:val="cs-CZ"/>
+        </w:rPr>
+        <w:fldChar w:fldCharType="separate"/>
+      </w:r>
+      <w:hyperlink w:anchor="_Toc217813349" w:history="1">
+        <w:r>
+          <w:rPr>
+            <w:rStyle w:val="Hypertextovodkaz"/>
+            <w:noProof/>
+          </w:rPr>
+          <w:t>Obrázek 1</w:t>
+        </w:r>
+        <w:r>
+          <w:rPr>
+            <w:rStyle w:val="Hypertextovodkaz"/>
+            <w:noProof/>
+          </w:rPr>
+          <w:drawing>
+            <wp:inline distT="0" distB="0" distL="0" distR="0" wp14:anchorId="624D1E06" wp14:editId="4385CA36">
+              <wp:extent cx="5730875" cy="3065145"/>
+              <wp:effectExtent l="0" t="0" r="0" b="0"/>
+              <wp:docPr id="459641519" name="Obrázek 9" descr="Obsah obrázku text, snímek obrazovky, Písmo&#10;&#10;Obsah generovaný pomocí AI může být nesprávný."/>
+              <wp:cNvGraphicFramePr>
+                <a:graphicFrameLocks xmlns:a="http://schemas.openxmlformats.org/drawingml/2006/main" noChangeAspect="1"/>
+              </wp:cNvGraphicFramePr>
+              <a:graphic xmlns:a="http://schemas.openxmlformats.org/drawingml/2006/main">
+                <a:graphicData uri="http://schemas.openxmlformats.org/drawingml/2006/picture">
+                  <pic:pic xmlns:pic="http://schemas.openxmlformats.org/drawingml/2006/picture">
+                    <pic:nvPicPr>
+                      <pic:cNvPr id="1106618637" name="Obrázek 9" descr="Obsah obrázku text, snímek obrazovky, Písmo&#10;&#10;Obsah generovaný pomocí AI může být nesprávný."/>
+                      <pic:cNvPicPr/>
+                    </pic:nvPicPr>
+                    <pic:blipFill>
+                      <a:blip r:embed="rId9">
+                        <a:extLst>
+                          <a:ext uri="{28A0092B-C50C-407E-A947-70E740481C1C}">
+                            <a14:useLocalDpi xmlns:a14="http://schemas.microsoft.com/office/drawing/2010/main" val="0"/>
+                          </a:ext>
+                        </a:extLst>
+                      </a:blip>
+                      <a:stretch>
+                        <a:fillRect/>
+                      </a:stretch>
+                    </pic:blipFill>
+                    <pic:spPr>
+                      <a:xfrm>
+                        <a:off x="0" y="0"/>
+                        <a:ext cx="5730875" cy="3065145"/>
+                      </a:xfrm>
+                      <a:prstGeom prst="rect">
+                        <a:avLst/>
+                      </a:prstGeom>
+                    </pic:spPr>
+                  </pic:pic>
+                </a:graphicData>
+              </a:graphic>
+            </wp:inline>
+          </w:drawing>
+        </w:r>
+        <w:r>
+          <w:rPr>
+            <w:noProof/>
+            <w:webHidden/>
+          </w:rPr>
+          <w:tab/>
+        </w:r>
+        <w:r>
+          <w:rPr>
+            <w:noProof/>
+            <w:webHidden/>
+          </w:rPr>
+          <w:fldChar w:fldCharType="begin"/>
+        </w:r>
+        <w:r>
+          <w:rPr>
+            <w:noProof/>
+            <w:webHidden/>
+          </w:rPr>
+          <w:instrText xml:space="preserve"> PAGEREF _Toc217813349 \h </w:instrText>
+        </w:r>
+        <w:r>
+          <w:rPr>
+            <w:noProof/>
+            <w:webHidden/>
+          </w:rPr>
+        </w:r>
+        <w:r>
+          <w:rPr>
+            <w:noProof/>
+            <w:webHidden/>
+          </w:rPr>
+          <w:fldChar w:fldCharType="separate"/>
+        </w:r>
+        <w:r>
+          <w:rPr>
+            <w:noProof/>
+            <w:webHidden/>
+          </w:rPr>
+          <w:t>2</w:t>
+        </w:r>
+        <w:r>
+          <w:rPr>
+            <w:noProof/>
+            <w:webHidden/>
+          </w:rPr>
+          <w:fldChar w:fldCharType="end"/>
+        </w:r>
+      </w:hyperlink>
+    </w:p>
+    <w:p>
+      <w:pPr>
+        <w:pStyle w:val="Seznamobrzk"/>
+        <w:tabs>
+          <w:tab w:val="right" w:leader="dot" w:pos="9015"/>
+        </w:tabs>
+        <w:rPr>
+          <w:rFonts w:asciiTheme="minorHAnsi" w:eastAsiaTheme="minorEastAsia" w:hAnsiTheme="minorHAnsi" w:cstheme="minorBidi"/>
+          <w:noProof/>
+          <w:kern w:val="2"/>
+          <w:szCs w:val="24"/>
+          <w:lang w:val="cs-CZ"/>
+          <w14:ligatures w14:val="standardContextual"/>
+        </w:rPr>
+      </w:pPr>
+      <w:hyperlink w:anchor="_Toc217813350" w:history="1">
+        <w:r>
+          <w:rPr>
+            <w:rStyle w:val="Hypertextovodkaz"/>
+            <w:noProof/>
+          </w:rPr>
+          <w:t>Obrázek 2</w:t>
+        </w:r>
+        <w:r>
+          <w:rPr>
+            <w:noProof/>
+            <w:webHidden/>
+          </w:rPr>
+          <w:tab/>
+        </w:r>
+        <w:r>
+          <w:rPr>
+            <w:noProof/>
+            <w:webHidden/>
+          </w:rPr>
+          <w:fldChar w:fldCharType="begin"/>
+        </w:r>
+        <w:r>
+          <w:rPr>
+            <w:noProof/>
+            <w:webHidden/>
+          </w:rPr>
+          <w:instrText xml:space="preserve"> PAGEREF _Toc217813350 \h </w:instrText>
+        </w:r>
+        <w:r>
+          <w:rPr>
+            <w:noProof/>
+            <w:webHidden/>
+          </w:rPr>
+        </w:r>
+        <w:r>
+          <w:rPr>
+            <w:noProof/>
+            <w:webHidden/>
+          </w:rPr>
+          <w:fldChar w:fldCharType="separate"/>
+        </w:r>
+        <w:r>
+          <w:rPr>
+            <w:noProof/>
+            <w:webHidden/>
+          </w:rPr>
+          <w:t>2</w:t>
+        </w:r>
+        <w:r>
+          <w:rPr>
+            <w:noProof/>
+            <w:webHidden/>
+          </w:rPr>
+          <w:fldChar w:fldCharType="end"/>
+        </w:r>
+      </w:hyperlink>
+    </w:p>
+    <w:p>
+      <w:pPr>
+        <w:rPr>
+          <w:lang w:val="cs-CZ"/>
+        </w:rPr>
+      </w:pPr>
+      <w:r>
+        <w:rPr>
+          <w:lang w:val="cs-CZ"/>
+        </w:rPr>
+        <w:fldChar w:fldCharType="end"/>
+      </w:r>
+    </w:p>
+    <w:p>
+      <w:pPr>
+        <w:rPr>
+          <w:lang w:val="cs-CZ"/>
+        </w:rPr>
+      </w:pPr>
     </w:p>
     <w:sectPr>
       <w:pgSz w:w="11905" w:h="16837"/>

</xml_diff>

<commit_message>
kontroa zda ma titulek spravnou predponu nebo je vlozen rucne
</commit_message>
<xml_diff>
--- a/student.docx
+++ b/student.docx
@@ -65,9 +65,7 @@
     </w:p>
     <w:p>
       <w:pPr>
-        <w:rPr>
-          <w:lang w:val="cs-CZ"/>
-        </w:rPr>
+        <w:keepNext/>
       </w:pPr>
       <w:r>
         <w:rPr>
@@ -119,6 +117,45 @@
     </w:p>
     <w:p>
       <w:pPr>
+        <w:pStyle w:val="Titulek"/>
+      </w:pPr>
+      <w:proofErr w:type="spellStart"/>
+      <w:r>
+        <w:t>Obrázek</w:t>
+      </w:r>
+      <w:proofErr w:type="spellEnd"/>
+      <w:r>
+        <w:t xml:space="preserve"> </w:t>
+      </w:r>
+      <w:r>
+        <w:fldChar w:fldCharType="begin"/>
+      </w:r>
+      <w:r>
+        <w:instrText xml:space="preserve"> SEQ Obrázek \* ARABIC </w:instrText>
+      </w:r>
+      <w:r>
+        <w:fldChar w:fldCharType="separate"/>
+      </w:r>
+      <w:r>
+        <w:rPr>
+          <w:noProof/>
+        </w:rPr>
+        <w:t>1</w:t>
+      </w:r>
+      <w:r>
+        <w:fldChar w:fldCharType="end"/>
+      </w:r>
+    </w:p>
+    <w:p>
+      <w:pPr>
+        <w:pStyle w:val="Titulek"/>
+        <w:rPr>
+          <w:lang w:val="cs-CZ"/>
+        </w:rPr>
+      </w:pPr>
+    </w:p>
+    <w:p>
+      <w:pPr>
         <w:pStyle w:val="Nadpis1"/>
         <w:rPr>
           <w:lang w:val="cs-CZ"/>
@@ -127,9 +164,45 @@
     </w:p>
     <w:p>
       <w:pPr>
+        <w:pStyle w:val="Titulek"/>
+        <w:keepNext/>
+      </w:pPr>
+    </w:p>
+    <w:p>
+      <w:pPr>
+        <w:pStyle w:val="Titulek"/>
+        <w:keepNext/>
+      </w:pPr>
+      <w:proofErr w:type="spellStart"/>
+      <w:r>
+        <w:t>Tabulka</w:t>
+      </w:r>
+      <w:proofErr w:type="spellEnd"/>
+      <w:r>
+        <w:t xml:space="preserve"> </w:t>
+      </w:r>
+      <w:r>
+        <w:fldChar w:fldCharType="begin"/>
+      </w:r>
+      <w:r>
+        <w:instrText xml:space="preserve"> SEQ Tabulka \* ARABIC </w:instrText>
+      </w:r>
+      <w:r>
+        <w:fldChar w:fldCharType="separate"/>
+      </w:r>
+      <w:r>
         <w:rPr>
-          <w:lang w:val="cs-CZ"/>
+          <w:noProof/>
         </w:rPr>
+        <w:t>1</w:t>
+      </w:r>
+      <w:r>
+        <w:fldChar w:fldCharType="end"/>
+      </w:r>
+    </w:p>
+    <w:p>
+      <w:pPr>
+        <w:keepNext/>
       </w:pPr>
       <w:r>
         <w:rPr>
@@ -181,17 +254,165 @@
     </w:p>
     <w:p>
       <w:pPr>
-        <w:pStyle w:val="Nadpis1"/>
+        <w:pStyle w:val="Titulek"/>
+      </w:pPr>
+    </w:p>
+    <w:p>
+      <w:pPr>
+        <w:pStyle w:val="Titulek"/>
+        <w:keepNext/>
+      </w:pPr>
+    </w:p>
+    <w:p>
+      <w:pPr>
+        <w:pStyle w:val="Titulek"/>
+        <w:keepNext/>
+      </w:pPr>
+    </w:p>
+    <w:p>
+      <w:pPr>
+        <w:pStyle w:val="Titulek"/>
+        <w:keepNext/>
+      </w:pPr>
+    </w:p>
+    <w:tbl>
+      <w:tblPr>
+        <w:tblStyle w:val="Mkatabulky"/>
+        <w:tblW w:w="0" w:type="auto"/>
+        <w:tblLook w:val="04A0" w:firstRow="1" w:lastRow="0" w:firstColumn="1" w:lastColumn="0" w:noHBand="0" w:noVBand="1"/>
+      </w:tblPr>
+      <w:tblGrid>
+        <w:gridCol w:w="1502"/>
+        <w:gridCol w:w="1502"/>
+        <w:gridCol w:w="1502"/>
+        <w:gridCol w:w="1503"/>
+        <w:gridCol w:w="1503"/>
+        <w:gridCol w:w="1503"/>
+      </w:tblGrid>
+      <w:tr>
+        <w:tc>
+          <w:tcPr>
+            <w:tcW w:w="1502" w:type="dxa"/>
+          </w:tcPr>
+          <w:p/>
+        </w:tc>
+        <w:tc>
+          <w:tcPr>
+            <w:tcW w:w="1502" w:type="dxa"/>
+          </w:tcPr>
+          <w:p/>
+        </w:tc>
+        <w:tc>
+          <w:tcPr>
+            <w:tcW w:w="1502" w:type="dxa"/>
+          </w:tcPr>
+          <w:p/>
+        </w:tc>
+        <w:tc>
+          <w:tcPr>
+            <w:tcW w:w="1503" w:type="dxa"/>
+          </w:tcPr>
+          <w:p/>
+        </w:tc>
+        <w:tc>
+          <w:tcPr>
+            <w:tcW w:w="1503" w:type="dxa"/>
+          </w:tcPr>
+          <w:p/>
+        </w:tc>
+        <w:tc>
+          <w:tcPr>
+            <w:tcW w:w="1503" w:type="dxa"/>
+          </w:tcPr>
+          <w:p/>
+        </w:tc>
+      </w:tr>
+      <w:tr>
+        <w:tc>
+          <w:tcPr>
+            <w:tcW w:w="1502" w:type="dxa"/>
+          </w:tcPr>
+          <w:p/>
+        </w:tc>
+        <w:tc>
+          <w:tcPr>
+            <w:tcW w:w="1502" w:type="dxa"/>
+          </w:tcPr>
+          <w:p/>
+        </w:tc>
+        <w:tc>
+          <w:tcPr>
+            <w:tcW w:w="1502" w:type="dxa"/>
+          </w:tcPr>
+          <w:p/>
+        </w:tc>
+        <w:tc>
+          <w:tcPr>
+            <w:tcW w:w="1503" w:type="dxa"/>
+          </w:tcPr>
+          <w:p/>
+        </w:tc>
+        <w:tc>
+          <w:tcPr>
+            <w:tcW w:w="1503" w:type="dxa"/>
+          </w:tcPr>
+          <w:p/>
+        </w:tc>
+        <w:tc>
+          <w:tcPr>
+            <w:tcW w:w="1503" w:type="dxa"/>
+          </w:tcPr>
+          <w:p/>
+        </w:tc>
+      </w:tr>
+      <w:tr>
+        <w:tc>
+          <w:tcPr>
+            <w:tcW w:w="1502" w:type="dxa"/>
+          </w:tcPr>
+          <w:p/>
+        </w:tc>
+        <w:tc>
+          <w:tcPr>
+            <w:tcW w:w="1502" w:type="dxa"/>
+          </w:tcPr>
+          <w:p/>
+        </w:tc>
+        <w:tc>
+          <w:tcPr>
+            <w:tcW w:w="1502" w:type="dxa"/>
+          </w:tcPr>
+          <w:p/>
+        </w:tc>
+        <w:tc>
+          <w:tcPr>
+            <w:tcW w:w="1503" w:type="dxa"/>
+          </w:tcPr>
+          <w:p/>
+        </w:tc>
+        <w:tc>
+          <w:tcPr>
+            <w:tcW w:w="1503" w:type="dxa"/>
+          </w:tcPr>
+          <w:p/>
+        </w:tc>
+        <w:tc>
+          <w:tcPr>
+            <w:tcW w:w="1503" w:type="dxa"/>
+          </w:tcPr>
+          <w:p>
+            <w:pPr>
+              <w:keepNext/>
+            </w:pPr>
+          </w:p>
+        </w:tc>
+      </w:tr>
+    </w:tbl>
+    <w:p>
+      <w:pPr>
+        <w:pStyle w:val="Titulek"/>
       </w:pPr>
       <w:proofErr w:type="spellStart"/>
-      <w:r>
-        <w:rPr>
-          <w:lang w:val="cs-CZ"/>
-        </w:rPr>
-        <w:t>awdkawnd</w:t>
-      </w:r>
-      <w:bookmarkStart w:id="0" w:name="_Toc217813028"/>
-      <w:bookmarkStart w:id="1" w:name="_Toc217813349"/>
       <w:r>
         <w:t>Obrázek</w:t>
       </w:r>
@@ -212,98 +433,75 @@
         <w:rPr>
           <w:noProof/>
         </w:rPr>
-        <w:t>1</w:t>
+        <w:t>3</w:t>
       </w:r>
-      <w:bookmarkEnd w:id="0"/>
       <w:r>
         <w:fldChar w:fldCharType="end"/>
       </w:r>
-      <w:bookmarkEnd w:id="1"/>
     </w:p>
     <w:p>
       <w:pPr>
         <w:pStyle w:val="Titulek"/>
-        <w:rPr>
-          <w:lang w:val="cs-CZ"/>
-        </w:rPr>
+        <w:keepNext/>
       </w:pPr>
     </w:p>
     <w:p>
       <w:pPr>
+        <w:keepNext/>
+      </w:pPr>
+      <w:r>
         <w:rPr>
-          <w:lang w:val="cs-CZ"/>
+          <w:noProof/>
         </w:rPr>
-        <w:sectPr>
-          <w:pgSz w:w="11905" w:h="16837"/>
-          <w:pgMar w:top="1440" w:right="1440" w:bottom="1440" w:left="1440" w:header="720" w:footer="720" w:gutter="0"/>
-          <w:cols w:space="720"/>
-        </w:sectPr>
-      </w:pPr>
-    </w:p>
-    <w:p>
-      <w:pPr>
-        <w:pStyle w:val="Nadpis1"/>
-      </w:pPr>
-      <w:r>
-        <w:lastRenderedPageBreak/>
-        <w:t>Lukas</w:t>
+        <w:drawing>
+          <wp:inline distT="0" distB="0" distL="0" distR="0" wp14:anchorId="7C02E3FC" wp14:editId="6222AC99">
+            <wp:extent cx="5486400" cy="3200400"/>
+            <wp:effectExtent l="0" t="0" r="12700" b="12700"/>
+            <wp:docPr id="355698894" name="Graf 14"/>
+            <wp:cNvGraphicFramePr/>
+            <a:graphic xmlns:a="http://schemas.openxmlformats.org/drawingml/2006/main">
+              <a:graphicData uri="http://schemas.openxmlformats.org/drawingml/2006/chart">
+                <c:chart xmlns:c="http://schemas.openxmlformats.org/drawingml/2006/chart" xmlns:r="http://schemas.openxmlformats.org/officeDocument/2006/relationships" r:id="rId10"/>
+              </a:graphicData>
+            </a:graphic>
+          </wp:inline>
+        </w:drawing>
       </w:r>
     </w:p>
     <w:p>
       <w:pPr>
-        <w:pStyle w:val="Nadpis1"/>
-        <w:rPr>
-          <w:lang w:val="cs-CZ"/>
-        </w:rPr>
+        <w:pStyle w:val="Titulek"/>
       </w:pPr>
       <w:proofErr w:type="spellStart"/>
       <w:r>
-        <w:rPr>
-          <w:lang w:val="cs-CZ"/>
-        </w:rPr>
-        <w:t>A</w:t>
+        <w:t>Obrázek</w:t>
+      </w:r>
+      <w:proofErr w:type="spellEnd"/>
+      <w:r>
+        <w:t xml:space="preserve"> </w:t>
+      </w:r>
+      <w:r>
+        <w:fldChar w:fldCharType="begin"/>
+      </w:r>
+      <w:r>
+        <w:instrText xml:space="preserve"> SEQ Obrázek \* ARABIC </w:instrText>
+      </w:r>
+      <w:r>
+        <w:fldChar w:fldCharType="separate"/>
       </w:r>
       <w:r>
         <w:rPr>
-          <w:lang w:val="cs-CZ"/>
+          <w:noProof/>
         </w:rPr>
-        <w:t>jndajwdjkn</w:t>
+        <w:t>4</w:t>
       </w:r>
-      <w:proofErr w:type="spellEnd"/>
+      <w:r>
+        <w:fldChar w:fldCharType="end"/>
+      </w:r>
     </w:p>
     <w:p>
       <w:pPr>
-        <w:rPr>
-          <w:lang w:val="cs-CZ"/>
-        </w:rPr>
-      </w:pPr>
-    </w:p>
-    <w:p>
-      <w:pPr>
-        <w:pStyle w:val="Seznamobrzk"/>
-        <w:numPr>
-          <w:ilvl w:val="0"/>
-          <w:numId w:val="0"/>
-        </w:numPr>
-        <w:tabs>
-          <w:tab w:val="right" w:leader="dot" w:pos="9015"/>
-        </w:tabs>
-        <w:ind w:left="360"/>
-        <w:rPr>
-          <w:rFonts w:asciiTheme="minorHAnsi" w:eastAsiaTheme="minorEastAsia" w:hAnsiTheme="minorHAnsi" w:cstheme="minorBidi"/>
-          <w:noProof/>
-          <w:kern w:val="2"/>
-          <w:szCs w:val="24"/>
-          <w:lang w:val="cs-CZ"/>
-          <w14:ligatures w14:val="standardContextual"/>
-        </w:rPr>
-      </w:pPr>
-    </w:p>
-    <w:p>
-      <w:pPr>
-        <w:rPr>
-          <w:lang w:val="cs-CZ"/>
-        </w:rPr>
+        <w:keepNext/>
       </w:pPr>
     </w:p>
     <w:sectPr>
@@ -5707,6 +5905,1014 @@
 </w:styles>
 </file>
 
+<file path=word/charts/chart1.xml><?xml version="1.0" encoding="utf-8"?>
+<c:chartSpace xmlns:c="http://schemas.openxmlformats.org/drawingml/2006/chart" xmlns:a="http://schemas.openxmlformats.org/drawingml/2006/main" xmlns:r="http://schemas.openxmlformats.org/officeDocument/2006/relationships" xmlns:c16r2="http://schemas.microsoft.com/office/drawing/2015/06/chart">
+  <c:date1904 val="0"/>
+  <c:lang val="cs-CZ"/>
+  <c:roundedCorners val="0"/>
+  <mc:AlternateContent xmlns:mc="http://schemas.openxmlformats.org/markup-compatibility/2006">
+    <mc:Choice xmlns:c14="http://schemas.microsoft.com/office/drawing/2007/8/2/chart" Requires="c14">
+      <c14:style val="102"/>
+    </mc:Choice>
+    <mc:Fallback>
+      <c:style val="2"/>
+    </mc:Fallback>
+  </mc:AlternateContent>
+  <c:chart>
+    <c:title>
+      <c:overlay val="0"/>
+      <c:spPr>
+        <a:noFill/>
+        <a:ln>
+          <a:noFill/>
+        </a:ln>
+        <a:effectLst/>
+      </c:spPr>
+      <c:txPr>
+        <a:bodyPr rot="0" spcFirstLastPara="1" vertOverflow="ellipsis" vert="horz" wrap="square" anchor="ctr" anchorCtr="1"/>
+        <a:lstStyle/>
+        <a:p>
+          <a:pPr>
+            <a:defRPr sz="1400" b="0" i="0" u="none" strike="noStrike" kern="1200" spc="0" baseline="0">
+              <a:solidFill>
+                <a:schemeClr val="tx1">
+                  <a:lumMod val="65000"/>
+                  <a:lumOff val="35000"/>
+                </a:schemeClr>
+              </a:solidFill>
+              <a:latin typeface="+mn-lt"/>
+              <a:ea typeface="+mn-ea"/>
+              <a:cs typeface="+mn-cs"/>
+            </a:defRPr>
+          </a:pPr>
+          <a:endParaRPr lang="cs-CZ"/>
+        </a:p>
+      </c:txPr>
+    </c:title>
+    <c:autoTitleDeleted val="0"/>
+    <c:plotArea>
+      <c:layout/>
+      <c:barChart>
+        <c:barDir val="col"/>
+        <c:grouping val="clustered"/>
+        <c:varyColors val="0"/>
+        <c:ser>
+          <c:idx val="0"/>
+          <c:order val="0"/>
+          <c:tx>
+            <c:strRef>
+              <c:f>List1!$B$1</c:f>
+              <c:strCache>
+                <c:ptCount val="1"/>
+                <c:pt idx="0">
+                  <c:v>Řada 1</c:v>
+                </c:pt>
+              </c:strCache>
+            </c:strRef>
+          </c:tx>
+          <c:spPr>
+            <a:solidFill>
+              <a:schemeClr val="accent1"/>
+            </a:solidFill>
+            <a:ln>
+              <a:noFill/>
+            </a:ln>
+            <a:effectLst/>
+          </c:spPr>
+          <c:invertIfNegative val="0"/>
+          <c:cat>
+            <c:strRef>
+              <c:f>List1!$A$2:$A$5</c:f>
+              <c:strCache>
+                <c:ptCount val="4"/>
+                <c:pt idx="0">
+                  <c:v>Kategorie 1</c:v>
+                </c:pt>
+                <c:pt idx="1">
+                  <c:v>Kategorie 2</c:v>
+                </c:pt>
+                <c:pt idx="2">
+                  <c:v>Kategorie 3</c:v>
+                </c:pt>
+                <c:pt idx="3">
+                  <c:v>Kategorie 4</c:v>
+                </c:pt>
+              </c:strCache>
+            </c:strRef>
+          </c:cat>
+          <c:val>
+            <c:numRef>
+              <c:f>List1!$B$2:$B$5</c:f>
+              <c:numCache>
+                <c:formatCode>General</c:formatCode>
+                <c:ptCount val="4"/>
+                <c:pt idx="0">
+                  <c:v>4.3</c:v>
+                </c:pt>
+                <c:pt idx="1">
+                  <c:v>2.5</c:v>
+                </c:pt>
+                <c:pt idx="2">
+                  <c:v>3.5</c:v>
+                </c:pt>
+                <c:pt idx="3">
+                  <c:v>4.5</c:v>
+                </c:pt>
+              </c:numCache>
+            </c:numRef>
+          </c:val>
+          <c:extLst>
+            <c:ext xmlns:c16="http://schemas.microsoft.com/office/drawing/2014/chart" uri="{C3380CC4-5D6E-409C-BE32-E72D297353CC}">
+              <c16:uniqueId val="{00000000-FF60-1A4C-997A-9A03EFEA6842}"/>
+            </c:ext>
+          </c:extLst>
+        </c:ser>
+        <c:ser>
+          <c:idx val="1"/>
+          <c:order val="1"/>
+          <c:tx>
+            <c:strRef>
+              <c:f>List1!$C$1</c:f>
+              <c:strCache>
+                <c:ptCount val="1"/>
+                <c:pt idx="0">
+                  <c:v>Řada 2</c:v>
+                </c:pt>
+              </c:strCache>
+            </c:strRef>
+          </c:tx>
+          <c:spPr>
+            <a:solidFill>
+              <a:schemeClr val="accent2"/>
+            </a:solidFill>
+            <a:ln>
+              <a:noFill/>
+            </a:ln>
+            <a:effectLst/>
+          </c:spPr>
+          <c:invertIfNegative val="0"/>
+          <c:cat>
+            <c:strRef>
+              <c:f>List1!$A$2:$A$5</c:f>
+              <c:strCache>
+                <c:ptCount val="4"/>
+                <c:pt idx="0">
+                  <c:v>Kategorie 1</c:v>
+                </c:pt>
+                <c:pt idx="1">
+                  <c:v>Kategorie 2</c:v>
+                </c:pt>
+                <c:pt idx="2">
+                  <c:v>Kategorie 3</c:v>
+                </c:pt>
+                <c:pt idx="3">
+                  <c:v>Kategorie 4</c:v>
+                </c:pt>
+              </c:strCache>
+            </c:strRef>
+          </c:cat>
+          <c:val>
+            <c:numRef>
+              <c:f>List1!$C$2:$C$5</c:f>
+              <c:numCache>
+                <c:formatCode>General</c:formatCode>
+                <c:ptCount val="4"/>
+                <c:pt idx="0">
+                  <c:v>2.4</c:v>
+                </c:pt>
+                <c:pt idx="1">
+                  <c:v>4.4000000000000004</c:v>
+                </c:pt>
+                <c:pt idx="2">
+                  <c:v>1.8</c:v>
+                </c:pt>
+                <c:pt idx="3">
+                  <c:v>2.8</c:v>
+                </c:pt>
+              </c:numCache>
+            </c:numRef>
+          </c:val>
+          <c:extLst>
+            <c:ext xmlns:c16="http://schemas.microsoft.com/office/drawing/2014/chart" uri="{C3380CC4-5D6E-409C-BE32-E72D297353CC}">
+              <c16:uniqueId val="{00000001-FF60-1A4C-997A-9A03EFEA6842}"/>
+            </c:ext>
+          </c:extLst>
+        </c:ser>
+        <c:ser>
+          <c:idx val="2"/>
+          <c:order val="2"/>
+          <c:tx>
+            <c:strRef>
+              <c:f>List1!$D$1</c:f>
+              <c:strCache>
+                <c:ptCount val="1"/>
+                <c:pt idx="0">
+                  <c:v>Řada 3</c:v>
+                </c:pt>
+              </c:strCache>
+            </c:strRef>
+          </c:tx>
+          <c:spPr>
+            <a:solidFill>
+              <a:schemeClr val="accent3"/>
+            </a:solidFill>
+            <a:ln>
+              <a:noFill/>
+            </a:ln>
+            <a:effectLst/>
+          </c:spPr>
+          <c:invertIfNegative val="0"/>
+          <c:cat>
+            <c:strRef>
+              <c:f>List1!$A$2:$A$5</c:f>
+              <c:strCache>
+                <c:ptCount val="4"/>
+                <c:pt idx="0">
+                  <c:v>Kategorie 1</c:v>
+                </c:pt>
+                <c:pt idx="1">
+                  <c:v>Kategorie 2</c:v>
+                </c:pt>
+                <c:pt idx="2">
+                  <c:v>Kategorie 3</c:v>
+                </c:pt>
+                <c:pt idx="3">
+                  <c:v>Kategorie 4</c:v>
+                </c:pt>
+              </c:strCache>
+            </c:strRef>
+          </c:cat>
+          <c:val>
+            <c:numRef>
+              <c:f>List1!$D$2:$D$5</c:f>
+              <c:numCache>
+                <c:formatCode>General</c:formatCode>
+                <c:ptCount val="4"/>
+                <c:pt idx="0">
+                  <c:v>2</c:v>
+                </c:pt>
+                <c:pt idx="1">
+                  <c:v>2</c:v>
+                </c:pt>
+                <c:pt idx="2">
+                  <c:v>3</c:v>
+                </c:pt>
+                <c:pt idx="3">
+                  <c:v>5</c:v>
+                </c:pt>
+              </c:numCache>
+            </c:numRef>
+          </c:val>
+          <c:extLst>
+            <c:ext xmlns:c16="http://schemas.microsoft.com/office/drawing/2014/chart" uri="{C3380CC4-5D6E-409C-BE32-E72D297353CC}">
+              <c16:uniqueId val="{00000002-FF60-1A4C-997A-9A03EFEA6842}"/>
+            </c:ext>
+          </c:extLst>
+        </c:ser>
+        <c:dLbls>
+          <c:showLegendKey val="0"/>
+          <c:showVal val="0"/>
+          <c:showCatName val="0"/>
+          <c:showSerName val="0"/>
+          <c:showPercent val="0"/>
+          <c:showBubbleSize val="0"/>
+        </c:dLbls>
+        <c:gapWidth val="219"/>
+        <c:overlap val="-27"/>
+        <c:axId val="909027391"/>
+        <c:axId val="909017535"/>
+      </c:barChart>
+      <c:catAx>
+        <c:axId val="909027391"/>
+        <c:scaling>
+          <c:orientation val="minMax"/>
+        </c:scaling>
+        <c:delete val="0"/>
+        <c:axPos val="b"/>
+        <c:numFmt formatCode="General" sourceLinked="1"/>
+        <c:majorTickMark val="none"/>
+        <c:minorTickMark val="none"/>
+        <c:tickLblPos val="nextTo"/>
+        <c:spPr>
+          <a:noFill/>
+          <a:ln w="9525" cap="flat" cmpd="sng" algn="ctr">
+            <a:solidFill>
+              <a:schemeClr val="tx1">
+                <a:lumMod val="15000"/>
+                <a:lumOff val="85000"/>
+              </a:schemeClr>
+            </a:solidFill>
+            <a:round/>
+          </a:ln>
+          <a:effectLst/>
+        </c:spPr>
+        <c:txPr>
+          <a:bodyPr rot="-60000000" spcFirstLastPara="1" vertOverflow="ellipsis" vert="horz" wrap="square" anchor="ctr" anchorCtr="1"/>
+          <a:lstStyle/>
+          <a:p>
+            <a:pPr>
+              <a:defRPr sz="900" b="0" i="0" u="none" strike="noStrike" kern="1200" baseline="0">
+                <a:solidFill>
+                  <a:schemeClr val="tx1">
+                    <a:lumMod val="65000"/>
+                    <a:lumOff val="35000"/>
+                  </a:schemeClr>
+                </a:solidFill>
+                <a:latin typeface="+mn-lt"/>
+                <a:ea typeface="+mn-ea"/>
+                <a:cs typeface="+mn-cs"/>
+              </a:defRPr>
+            </a:pPr>
+            <a:endParaRPr lang="cs-CZ"/>
+          </a:p>
+        </c:txPr>
+        <c:crossAx val="909017535"/>
+        <c:crosses val="autoZero"/>
+        <c:auto val="1"/>
+        <c:lblAlgn val="ctr"/>
+        <c:lblOffset val="100"/>
+        <c:noMultiLvlLbl val="0"/>
+      </c:catAx>
+      <c:valAx>
+        <c:axId val="909017535"/>
+        <c:scaling>
+          <c:orientation val="minMax"/>
+        </c:scaling>
+        <c:delete val="0"/>
+        <c:axPos val="l"/>
+        <c:majorGridlines>
+          <c:spPr>
+            <a:ln w="9525" cap="flat" cmpd="sng" algn="ctr">
+              <a:solidFill>
+                <a:schemeClr val="tx1">
+                  <a:lumMod val="15000"/>
+                  <a:lumOff val="85000"/>
+                </a:schemeClr>
+              </a:solidFill>
+              <a:round/>
+            </a:ln>
+            <a:effectLst/>
+          </c:spPr>
+        </c:majorGridlines>
+        <c:numFmt formatCode="General" sourceLinked="1"/>
+        <c:majorTickMark val="none"/>
+        <c:minorTickMark val="none"/>
+        <c:tickLblPos val="nextTo"/>
+        <c:spPr>
+          <a:noFill/>
+          <a:ln>
+            <a:noFill/>
+          </a:ln>
+          <a:effectLst/>
+        </c:spPr>
+        <c:txPr>
+          <a:bodyPr rot="-60000000" spcFirstLastPara="1" vertOverflow="ellipsis" vert="horz" wrap="square" anchor="ctr" anchorCtr="1"/>
+          <a:lstStyle/>
+          <a:p>
+            <a:pPr>
+              <a:defRPr sz="900" b="0" i="0" u="none" strike="noStrike" kern="1200" baseline="0">
+                <a:solidFill>
+                  <a:schemeClr val="tx1">
+                    <a:lumMod val="65000"/>
+                    <a:lumOff val="35000"/>
+                  </a:schemeClr>
+                </a:solidFill>
+                <a:latin typeface="+mn-lt"/>
+                <a:ea typeface="+mn-ea"/>
+                <a:cs typeface="+mn-cs"/>
+              </a:defRPr>
+            </a:pPr>
+            <a:endParaRPr lang="cs-CZ"/>
+          </a:p>
+        </c:txPr>
+        <c:crossAx val="909027391"/>
+        <c:crosses val="autoZero"/>
+        <c:crossBetween val="between"/>
+      </c:valAx>
+      <c:spPr>
+        <a:noFill/>
+        <a:ln>
+          <a:noFill/>
+        </a:ln>
+        <a:effectLst/>
+      </c:spPr>
+    </c:plotArea>
+    <c:legend>
+      <c:legendPos val="b"/>
+      <c:overlay val="0"/>
+      <c:spPr>
+        <a:noFill/>
+        <a:ln>
+          <a:noFill/>
+        </a:ln>
+        <a:effectLst/>
+      </c:spPr>
+      <c:txPr>
+        <a:bodyPr rot="0" spcFirstLastPara="1" vertOverflow="ellipsis" vert="horz" wrap="square" anchor="ctr" anchorCtr="1"/>
+        <a:lstStyle/>
+        <a:p>
+          <a:pPr>
+            <a:defRPr sz="900" b="0" i="0" u="none" strike="noStrike" kern="1200" baseline="0">
+              <a:solidFill>
+                <a:schemeClr val="tx1">
+                  <a:lumMod val="65000"/>
+                  <a:lumOff val="35000"/>
+                </a:schemeClr>
+              </a:solidFill>
+              <a:latin typeface="+mn-lt"/>
+              <a:ea typeface="+mn-ea"/>
+              <a:cs typeface="+mn-cs"/>
+            </a:defRPr>
+          </a:pPr>
+          <a:endParaRPr lang="cs-CZ"/>
+        </a:p>
+      </c:txPr>
+    </c:legend>
+    <c:plotVisOnly val="1"/>
+    <c:dispBlanksAs val="gap"/>
+    <c:showDLblsOverMax val="0"/>
+    <c:extLst>
+      <c:ext xmlns:c16r3="http://schemas.microsoft.com/office/drawing/2017/03/chart" uri="{56B9EC1D-385E-4148-901F-78D8002777C0}">
+        <c16r3:dataDisplayOptions16>
+          <c16r3:dispNaAsBlank val="1"/>
+        </c16r3:dataDisplayOptions16>
+      </c:ext>
+    </c:extLst>
+  </c:chart>
+  <c:spPr>
+    <a:solidFill>
+      <a:schemeClr val="bg1"/>
+    </a:solidFill>
+    <a:ln w="9525" cap="flat" cmpd="sng" algn="ctr">
+      <a:solidFill>
+        <a:schemeClr val="tx1">
+          <a:lumMod val="15000"/>
+          <a:lumOff val="85000"/>
+        </a:schemeClr>
+      </a:solidFill>
+      <a:round/>
+    </a:ln>
+    <a:effectLst/>
+  </c:spPr>
+  <c:txPr>
+    <a:bodyPr/>
+    <a:lstStyle/>
+    <a:p>
+      <a:pPr>
+        <a:defRPr/>
+      </a:pPr>
+      <a:endParaRPr lang="cs-CZ"/>
+    </a:p>
+  </c:txPr>
+  <c:externalData r:id="rId3">
+    <c:autoUpdate val="0"/>
+  </c:externalData>
+</c:chartSpace>
+</file>
+
+<file path=word/charts/colors1.xml><?xml version="1.0" encoding="utf-8"?>
+<cs:colorStyle xmlns:cs="http://schemas.microsoft.com/office/drawing/2012/chartStyle" xmlns:a="http://schemas.openxmlformats.org/drawingml/2006/main" meth="cycle" id="10">
+  <a:schemeClr val="accent1"/>
+  <a:schemeClr val="accent2"/>
+  <a:schemeClr val="accent3"/>
+  <a:schemeClr val="accent4"/>
+  <a:schemeClr val="accent5"/>
+  <a:schemeClr val="accent6"/>
+  <cs:variation/>
+  <cs:variation>
+    <a:lumMod val="60000"/>
+  </cs:variation>
+  <cs:variation>
+    <a:lumMod val="80000"/>
+    <a:lumOff val="20000"/>
+  </cs:variation>
+  <cs:variation>
+    <a:lumMod val="80000"/>
+  </cs:variation>
+  <cs:variation>
+    <a:lumMod val="60000"/>
+    <a:lumOff val="40000"/>
+  </cs:variation>
+  <cs:variation>
+    <a:lumMod val="50000"/>
+  </cs:variation>
+  <cs:variation>
+    <a:lumMod val="70000"/>
+    <a:lumOff val="30000"/>
+  </cs:variation>
+  <cs:variation>
+    <a:lumMod val="70000"/>
+  </cs:variation>
+  <cs:variation>
+    <a:lumMod val="50000"/>
+    <a:lumOff val="50000"/>
+  </cs:variation>
+</cs:colorStyle>
+</file>
+
+<file path=word/charts/style1.xml><?xml version="1.0" encoding="utf-8"?>
+<cs:chartStyle xmlns:cs="http://schemas.microsoft.com/office/drawing/2012/chartStyle" xmlns:a="http://schemas.openxmlformats.org/drawingml/2006/main" id="201">
+  <cs:axisTitle>
+    <cs:lnRef idx="0"/>
+    <cs:fillRef idx="0"/>
+    <cs:effectRef idx="0"/>
+    <cs:fontRef idx="minor">
+      <a:schemeClr val="tx1">
+        <a:lumMod val="65000"/>
+        <a:lumOff val="35000"/>
+      </a:schemeClr>
+    </cs:fontRef>
+    <cs:defRPr sz="1000" kern="1200"/>
+  </cs:axisTitle>
+  <cs:categoryAxis>
+    <cs:lnRef idx="0"/>
+    <cs:fillRef idx="0"/>
+    <cs:effectRef idx="0"/>
+    <cs:fontRef idx="minor">
+      <a:schemeClr val="tx1">
+        <a:lumMod val="65000"/>
+        <a:lumOff val="35000"/>
+      </a:schemeClr>
+    </cs:fontRef>
+    <cs:spPr>
+      <a:ln w="9525" cap="flat" cmpd="sng" algn="ctr">
+        <a:solidFill>
+          <a:schemeClr val="tx1">
+            <a:lumMod val="15000"/>
+            <a:lumOff val="85000"/>
+          </a:schemeClr>
+        </a:solidFill>
+        <a:round/>
+      </a:ln>
+    </cs:spPr>
+    <cs:defRPr sz="900" kern="1200"/>
+  </cs:categoryAxis>
+  <cs:chartArea mods="allowNoFillOverride allowNoLineOverride">
+    <cs:lnRef idx="0"/>
+    <cs:fillRef idx="0"/>
+    <cs:effectRef idx="0"/>
+    <cs:fontRef idx="minor">
+      <a:schemeClr val="tx1"/>
+    </cs:fontRef>
+    <cs:spPr>
+      <a:solidFill>
+        <a:schemeClr val="bg1"/>
+      </a:solidFill>
+      <a:ln w="9525" cap="flat" cmpd="sng" algn="ctr">
+        <a:solidFill>
+          <a:schemeClr val="tx1">
+            <a:lumMod val="15000"/>
+            <a:lumOff val="85000"/>
+          </a:schemeClr>
+        </a:solidFill>
+        <a:round/>
+      </a:ln>
+    </cs:spPr>
+    <cs:defRPr sz="1000" kern="1200"/>
+  </cs:chartArea>
+  <cs:dataLabel>
+    <cs:lnRef idx="0"/>
+    <cs:fillRef idx="0"/>
+    <cs:effectRef idx="0"/>
+    <cs:fontRef idx="minor">
+      <a:schemeClr val="tx1">
+        <a:lumMod val="75000"/>
+        <a:lumOff val="25000"/>
+      </a:schemeClr>
+    </cs:fontRef>
+    <cs:defRPr sz="900" kern="1200"/>
+  </cs:dataLabel>
+  <cs:dataLabelCallout>
+    <cs:lnRef idx="0"/>
+    <cs:fillRef idx="0"/>
+    <cs:effectRef idx="0"/>
+    <cs:fontRef idx="minor">
+      <a:schemeClr val="dk1">
+        <a:lumMod val="65000"/>
+        <a:lumOff val="35000"/>
+      </a:schemeClr>
+    </cs:fontRef>
+    <cs:spPr>
+      <a:solidFill>
+        <a:schemeClr val="lt1"/>
+      </a:solidFill>
+      <a:ln>
+        <a:solidFill>
+          <a:schemeClr val="dk1">
+            <a:lumMod val="25000"/>
+            <a:lumOff val="75000"/>
+          </a:schemeClr>
+        </a:solidFill>
+      </a:ln>
+    </cs:spPr>
+    <cs:defRPr sz="900" kern="1200"/>
+    <cs:bodyPr rot="0" spcFirstLastPara="1" vertOverflow="clip" horzOverflow="clip" vert="horz" wrap="square" lIns="36576" tIns="18288" rIns="36576" bIns="18288" anchor="ctr" anchorCtr="1">
+      <a:spAutoFit/>
+    </cs:bodyPr>
+  </cs:dataLabelCallout>
+  <cs:dataPoint>
+    <cs:lnRef idx="0"/>
+    <cs:fillRef idx="1">
+      <cs:styleClr val="auto"/>
+    </cs:fillRef>
+    <cs:effectRef idx="0"/>
+    <cs:fontRef idx="minor">
+      <a:schemeClr val="tx1"/>
+    </cs:fontRef>
+  </cs:dataPoint>
+  <cs:dataPoint3D>
+    <cs:lnRef idx="0"/>
+    <cs:fillRef idx="1">
+      <cs:styleClr val="auto"/>
+    </cs:fillRef>
+    <cs:effectRef idx="0"/>
+    <cs:fontRef idx="minor">
+      <a:schemeClr val="tx1"/>
+    </cs:fontRef>
+  </cs:dataPoint3D>
+  <cs:dataPointLine>
+    <cs:lnRef idx="0">
+      <cs:styleClr val="auto"/>
+    </cs:lnRef>
+    <cs:fillRef idx="1"/>
+    <cs:effectRef idx="0"/>
+    <cs:fontRef idx="minor">
+      <a:schemeClr val="tx1"/>
+    </cs:fontRef>
+    <cs:spPr>
+      <a:ln w="28575" cap="rnd">
+        <a:solidFill>
+          <a:schemeClr val="phClr"/>
+        </a:solidFill>
+        <a:round/>
+      </a:ln>
+    </cs:spPr>
+  </cs:dataPointLine>
+  <cs:dataPointMarker>
+    <cs:lnRef idx="0">
+      <cs:styleClr val="auto"/>
+    </cs:lnRef>
+    <cs:fillRef idx="1">
+      <cs:styleClr val="auto"/>
+    </cs:fillRef>
+    <cs:effectRef idx="0"/>
+    <cs:fontRef idx="minor">
+      <a:schemeClr val="tx1"/>
+    </cs:fontRef>
+    <cs:spPr>
+      <a:ln w="9525">
+        <a:solidFill>
+          <a:schemeClr val="phClr"/>
+        </a:solidFill>
+      </a:ln>
+    </cs:spPr>
+  </cs:dataPointMarker>
+  <cs:dataPointMarkerLayout symbol="circle" size="5"/>
+  <cs:dataPointWireframe>
+    <cs:lnRef idx="0">
+      <cs:styleClr val="auto"/>
+    </cs:lnRef>
+    <cs:fillRef idx="1"/>
+    <cs:effectRef idx="0"/>
+    <cs:fontRef idx="minor">
+      <a:schemeClr val="tx1"/>
+    </cs:fontRef>
+    <cs:spPr>
+      <a:ln w="9525" cap="rnd">
+        <a:solidFill>
+          <a:schemeClr val="phClr"/>
+        </a:solidFill>
+        <a:round/>
+      </a:ln>
+    </cs:spPr>
+  </cs:dataPointWireframe>
+  <cs:dataTable>
+    <cs:lnRef idx="0"/>
+    <cs:fillRef idx="0"/>
+    <cs:effectRef idx="0"/>
+    <cs:fontRef idx="minor">
+      <a:schemeClr val="tx1">
+        <a:lumMod val="65000"/>
+        <a:lumOff val="35000"/>
+      </a:schemeClr>
+    </cs:fontRef>
+    <cs:spPr>
+      <a:noFill/>
+      <a:ln w="9525" cap="flat" cmpd="sng" algn="ctr">
+        <a:solidFill>
+          <a:schemeClr val="tx1">
+            <a:lumMod val="15000"/>
+            <a:lumOff val="85000"/>
+          </a:schemeClr>
+        </a:solidFill>
+        <a:round/>
+      </a:ln>
+    </cs:spPr>
+    <cs:defRPr sz="900" kern="1200"/>
+  </cs:dataTable>
+  <cs:downBar>
+    <cs:lnRef idx="0"/>
+    <cs:fillRef idx="0"/>
+    <cs:effectRef idx="0"/>
+    <cs:fontRef idx="minor">
+      <a:schemeClr val="dk1"/>
+    </cs:fontRef>
+    <cs:spPr>
+      <a:solidFill>
+        <a:schemeClr val="dk1">
+          <a:lumMod val="65000"/>
+          <a:lumOff val="35000"/>
+        </a:schemeClr>
+      </a:solidFill>
+      <a:ln w="9525">
+        <a:solidFill>
+          <a:schemeClr val="tx1">
+            <a:lumMod val="65000"/>
+            <a:lumOff val="35000"/>
+          </a:schemeClr>
+        </a:solidFill>
+      </a:ln>
+    </cs:spPr>
+  </cs:downBar>
+  <cs:dropLine>
+    <cs:lnRef idx="0"/>
+    <cs:fillRef idx="0"/>
+    <cs:effectRef idx="0"/>
+    <cs:fontRef idx="minor">
+      <a:schemeClr val="tx1"/>
+    </cs:fontRef>
+    <cs:spPr>
+      <a:ln w="9525" cap="flat" cmpd="sng" algn="ctr">
+        <a:solidFill>
+          <a:schemeClr val="tx1">
+            <a:lumMod val="35000"/>
+            <a:lumOff val="65000"/>
+          </a:schemeClr>
+        </a:solidFill>
+        <a:round/>
+      </a:ln>
+    </cs:spPr>
+  </cs:dropLine>
+  <cs:errorBar>
+    <cs:lnRef idx="0"/>
+    <cs:fillRef idx="0"/>
+    <cs:effectRef idx="0"/>
+    <cs:fontRef idx="minor">
+      <a:schemeClr val="tx1"/>
+    </cs:fontRef>
+    <cs:spPr>
+      <a:ln w="9525" cap="flat" cmpd="sng" algn="ctr">
+        <a:solidFill>
+          <a:schemeClr val="tx1">
+            <a:lumMod val="65000"/>
+            <a:lumOff val="35000"/>
+          </a:schemeClr>
+        </a:solidFill>
+        <a:round/>
+      </a:ln>
+    </cs:spPr>
+  </cs:errorBar>
+  <cs:floor>
+    <cs:lnRef idx="0"/>
+    <cs:fillRef idx="0"/>
+    <cs:effectRef idx="0"/>
+    <cs:fontRef idx="minor">
+      <a:schemeClr val="tx1"/>
+    </cs:fontRef>
+    <cs:spPr>
+      <a:noFill/>
+      <a:ln>
+        <a:noFill/>
+      </a:ln>
+    </cs:spPr>
+  </cs:floor>
+  <cs:gridlineMajor>
+    <cs:lnRef idx="0"/>
+    <cs:fillRef idx="0"/>
+    <cs:effectRef idx="0"/>
+    <cs:fontRef idx="minor">
+      <a:schemeClr val="tx1"/>
+    </cs:fontRef>
+    <cs:spPr>
+      <a:ln w="9525" cap="flat" cmpd="sng" algn="ctr">
+        <a:solidFill>
+          <a:schemeClr val="tx1">
+            <a:lumMod val="15000"/>
+            <a:lumOff val="85000"/>
+          </a:schemeClr>
+        </a:solidFill>
+        <a:round/>
+      </a:ln>
+    </cs:spPr>
+  </cs:gridlineMajor>
+  <cs:gridlineMinor>
+    <cs:lnRef idx="0"/>
+    <cs:fillRef idx="0"/>
+    <cs:effectRef idx="0"/>
+    <cs:fontRef idx="minor">
+      <a:schemeClr val="tx1"/>
+    </cs:fontRef>
+    <cs:spPr>
+      <a:ln w="9525" cap="flat" cmpd="sng" algn="ctr">
+        <a:solidFill>
+          <a:schemeClr val="tx1">
+            <a:lumMod val="5000"/>
+            <a:lumOff val="95000"/>
+          </a:schemeClr>
+        </a:solidFill>
+        <a:round/>
+      </a:ln>
+    </cs:spPr>
+  </cs:gridlineMinor>
+  <cs:hiLoLine>
+    <cs:lnRef idx="0"/>
+    <cs:fillRef idx="0"/>
+    <cs:effectRef idx="0"/>
+    <cs:fontRef idx="minor">
+      <a:schemeClr val="tx1"/>
+    </cs:fontRef>
+    <cs:spPr>
+      <a:ln w="9525" cap="flat" cmpd="sng" algn="ctr">
+        <a:solidFill>
+          <a:schemeClr val="tx1">
+            <a:lumMod val="75000"/>
+            <a:lumOff val="25000"/>
+          </a:schemeClr>
+        </a:solidFill>
+        <a:round/>
+      </a:ln>
+    </cs:spPr>
+  </cs:hiLoLine>
+  <cs:leaderLine>
+    <cs:lnRef idx="0"/>
+    <cs:fillRef idx="0"/>
+    <cs:effectRef idx="0"/>
+    <cs:fontRef idx="minor">
+      <a:schemeClr val="tx1"/>
+    </cs:fontRef>
+    <cs:spPr>
+      <a:ln w="9525" cap="flat" cmpd="sng" algn="ctr">
+        <a:solidFill>
+          <a:schemeClr val="tx1">
+            <a:lumMod val="35000"/>
+            <a:lumOff val="65000"/>
+          </a:schemeClr>
+        </a:solidFill>
+        <a:round/>
+      </a:ln>
+    </cs:spPr>
+  </cs:leaderLine>
+  <cs:legend>
+    <cs:lnRef idx="0"/>
+    <cs:fillRef idx="0"/>
+    <cs:effectRef idx="0"/>
+    <cs:fontRef idx="minor">
+      <a:schemeClr val="tx1">
+        <a:lumMod val="65000"/>
+        <a:lumOff val="35000"/>
+      </a:schemeClr>
+    </cs:fontRef>
+    <cs:defRPr sz="900" kern="1200"/>
+  </cs:legend>
+  <cs:plotArea mods="allowNoFillOverride allowNoLineOverride">
+    <cs:lnRef idx="0"/>
+    <cs:fillRef idx="0"/>
+    <cs:effectRef idx="0"/>
+    <cs:fontRef idx="minor">
+      <a:schemeClr val="tx1"/>
+    </cs:fontRef>
+  </cs:plotArea>
+  <cs:plotArea3D mods="allowNoFillOverride allowNoLineOverride">
+    <cs:lnRef idx="0"/>
+    <cs:fillRef idx="0"/>
+    <cs:effectRef idx="0"/>
+    <cs:fontRef idx="minor">
+      <a:schemeClr val="tx1"/>
+    </cs:fontRef>
+  </cs:plotArea3D>
+  <cs:seriesAxis>
+    <cs:lnRef idx="0"/>
+    <cs:fillRef idx="0"/>
+    <cs:effectRef idx="0"/>
+    <cs:fontRef idx="minor">
+      <a:schemeClr val="tx1">
+        <a:lumMod val="65000"/>
+        <a:lumOff val="35000"/>
+      </a:schemeClr>
+    </cs:fontRef>
+    <cs:defRPr sz="900" kern="1200"/>
+  </cs:seriesAxis>
+  <cs:seriesLine>
+    <cs:lnRef idx="0"/>
+    <cs:fillRef idx="0"/>
+    <cs:effectRef idx="0"/>
+    <cs:fontRef idx="minor">
+      <a:schemeClr val="tx1"/>
+    </cs:fontRef>
+    <cs:spPr>
+      <a:ln w="9525" cap="flat" cmpd="sng" algn="ctr">
+        <a:solidFill>
+          <a:schemeClr val="tx1">
+            <a:lumMod val="35000"/>
+            <a:lumOff val="65000"/>
+          </a:schemeClr>
+        </a:solidFill>
+        <a:round/>
+      </a:ln>
+    </cs:spPr>
+  </cs:seriesLine>
+  <cs:title>
+    <cs:lnRef idx="0"/>
+    <cs:fillRef idx="0"/>
+    <cs:effectRef idx="0"/>
+    <cs:fontRef idx="minor">
+      <a:schemeClr val="tx1">
+        <a:lumMod val="65000"/>
+        <a:lumOff val="35000"/>
+      </a:schemeClr>
+    </cs:fontRef>
+    <cs:defRPr sz="1400" b="0" kern="1200" spc="0" baseline="0"/>
+  </cs:title>
+  <cs:trendline>
+    <cs:lnRef idx="0">
+      <cs:styleClr val="auto"/>
+    </cs:lnRef>
+    <cs:fillRef idx="0"/>
+    <cs:effectRef idx="0"/>
+    <cs:fontRef idx="minor">
+      <a:schemeClr val="tx1"/>
+    </cs:fontRef>
+    <cs:spPr>
+      <a:ln w="19050" cap="rnd">
+        <a:solidFill>
+          <a:schemeClr val="phClr"/>
+        </a:solidFill>
+        <a:prstDash val="sysDot"/>
+      </a:ln>
+    </cs:spPr>
+  </cs:trendline>
+  <cs:trendlineLabel>
+    <cs:lnRef idx="0"/>
+    <cs:fillRef idx="0"/>
+    <cs:effectRef idx="0"/>
+    <cs:fontRef idx="minor">
+      <a:schemeClr val="tx1">
+        <a:lumMod val="65000"/>
+        <a:lumOff val="35000"/>
+      </a:schemeClr>
+    </cs:fontRef>
+    <cs:defRPr sz="900" kern="1200"/>
+  </cs:trendlineLabel>
+  <cs:upBar>
+    <cs:lnRef idx="0"/>
+    <cs:fillRef idx="0"/>
+    <cs:effectRef idx="0"/>
+    <cs:fontRef idx="minor">
+      <a:schemeClr val="dk1"/>
+    </cs:fontRef>
+    <cs:spPr>
+      <a:solidFill>
+        <a:schemeClr val="lt1"/>
+      </a:solidFill>
+      <a:ln w="9525">
+        <a:solidFill>
+          <a:schemeClr val="tx1">
+            <a:lumMod val="15000"/>
+            <a:lumOff val="85000"/>
+          </a:schemeClr>
+        </a:solidFill>
+      </a:ln>
+    </cs:spPr>
+  </cs:upBar>
+  <cs:valueAxis>
+    <cs:lnRef idx="0"/>
+    <cs:fillRef idx="0"/>
+    <cs:effectRef idx="0"/>
+    <cs:fontRef idx="minor">
+      <a:schemeClr val="tx1">
+        <a:lumMod val="65000"/>
+        <a:lumOff val="35000"/>
+      </a:schemeClr>
+    </cs:fontRef>
+    <cs:defRPr sz="900" kern="1200"/>
+  </cs:valueAxis>
+  <cs:wall>
+    <cs:lnRef idx="0"/>
+    <cs:fillRef idx="0"/>
+    <cs:effectRef idx="0"/>
+    <cs:fontRef idx="minor">
+      <a:schemeClr val="tx1"/>
+    </cs:fontRef>
+    <cs:spPr>
+      <a:noFill/>
+      <a:ln>
+        <a:noFill/>
+      </a:ln>
+    </cs:spPr>
+  </cs:wall>
+</cs:chartStyle>
+</file>
+
 <file path=word/theme/theme1.xml><?xml version="1.0" encoding="utf-8"?>
 <a:theme xmlns:a="http://schemas.openxmlformats.org/drawingml/2006/main" name="Office Theme">
   <a:themeElements>

</xml_diff>

<commit_message>
kontrola strucneho popisku u objektu
</commit_message>
<xml_diff>
--- a/student.docx
+++ b/student.docx
@@ -15,14 +15,12 @@
           <w:cols w:space="720"/>
         </w:sectPr>
       </w:pPr>
-      <w:proofErr w:type="spellStart"/>
       <w:r>
         <w:rPr>
           <w:lang w:val="cs-CZ"/>
         </w:rPr>
         <w:t>Awdawd</w:t>
       </w:r>
-      <w:proofErr w:type="spellEnd"/>
     </w:p>
     <w:p>
       <w:pPr>
@@ -54,14 +52,12 @@
           <w:lang w:val="cs-CZ"/>
         </w:rPr>
       </w:pPr>
-      <w:proofErr w:type="spellStart"/>
       <w:r>
         <w:rPr>
           <w:lang w:val="cs-CZ"/>
         </w:rPr>
         <w:t>Awdawdawd</w:t>
       </w:r>
-      <w:proofErr w:type="spellEnd"/>
     </w:p>
     <w:p>
       <w:pPr>
@@ -119,13 +115,8 @@
       <w:pPr>
         <w:pStyle w:val="Titulek"/>
       </w:pPr>
-      <w:proofErr w:type="spellStart"/>
       <w:r>
-        <w:t>Obrázek</w:t>
-      </w:r>
-      <w:proofErr w:type="spellEnd"/>
-      <w:r>
-        <w:t xml:space="preserve"> </w:t>
+        <w:t xml:space="preserve">Obrázek </w:t>
       </w:r>
       <w:r>
         <w:fldChar w:fldCharType="begin"/>
@@ -145,6 +136,15 @@
       <w:r>
         <w:fldChar w:fldCharType="end"/>
       </w:r>
+      <w:r>
+        <w:t xml:space="preserve"> </w:t>
+      </w:r>
+      <w:r>
+        <w:t>Skupina pacientů</w:t>
+      </w:r>
+      <w:r>
+        <w:t xml:space="preserve"> se leci</w:t>
+      </w:r>
     </w:p>
     <w:p>
       <w:pPr>
@@ -173,13 +173,8 @@
         <w:pStyle w:val="Titulek"/>
         <w:keepNext/>
       </w:pPr>
-      <w:proofErr w:type="spellStart"/>
       <w:r>
-        <w:t>Tabulka</w:t>
-      </w:r>
-      <w:proofErr w:type="spellEnd"/>
-      <w:r>
-        <w:t xml:space="preserve"> </w:t>
+        <w:t xml:space="preserve">Tabulka </w:t>
       </w:r>
       <w:r>
         <w:fldChar w:fldCharType="begin"/>
@@ -198,6 +193,12 @@
       </w:r>
       <w:r>
         <w:fldChar w:fldCharType="end"/>
+      </w:r>
+      <w:r>
+        <w:t xml:space="preserve"> o hovne awdawd</w:t>
+      </w:r>
+      <w:r>
+        <w:t xml:space="preserve"> je to super</w:t>
       </w:r>
     </w:p>
     <w:p>
@@ -412,13 +413,8 @@
       <w:pPr>
         <w:pStyle w:val="Titulek"/>
       </w:pPr>
-      <w:proofErr w:type="spellStart"/>
       <w:r>
-        <w:t>Obrázek</w:t>
-      </w:r>
-      <w:proofErr w:type="spellEnd"/>
-      <w:r>
-        <w:t xml:space="preserve"> </w:t>
+        <w:t xml:space="preserve">Obrázek </w:t>
       </w:r>
       <w:r>
         <w:fldChar w:fldCharType="begin"/>
@@ -437,6 +433,9 @@
       </w:r>
       <w:r>
         <w:fldChar w:fldCharType="end"/>
+      </w:r>
+      <w:r>
+        <w:t xml:space="preserve"> tohle sice neni obrazek ale to nevadi</w:t>
       </w:r>
     </w:p>
     <w:p>
@@ -472,13 +471,8 @@
       <w:pPr>
         <w:pStyle w:val="Titulek"/>
       </w:pPr>
-      <w:proofErr w:type="spellStart"/>
       <w:r>
-        <w:t>Obrázek</w:t>
-      </w:r>
-      <w:proofErr w:type="spellEnd"/>
-      <w:r>
-        <w:t xml:space="preserve"> </w:t>
+        <w:t xml:space="preserve">Obrázek </w:t>
       </w:r>
       <w:r>
         <w:fldChar w:fldCharType="begin"/>

</xml_diff>

<commit_message>
kontrola zda je objekt seskupen
</commit_message>
<xml_diff>
--- a/student.docx
+++ b/student.docx
@@ -4,99 +4,17 @@
   <w:body>
     <w:p>
       <w:pPr>
-        <w:pStyle w:val="Nadpis1"/>
-        <w:rPr>
-          <w:lang w:val="cs-CZ"/>
-        </w:rPr>
-      </w:pPr>
-      <w:r>
-        <w:rPr>
-          <w:lang w:val="cs-CZ"/>
-        </w:rPr>
-        <w:t>Awdawd</w:t>
-      </w:r>
-    </w:p>
-    <w:p>
-      <w:pPr>
-        <w:rPr>
-          <w:lang w:val="cs-CZ"/>
-        </w:rPr>
-      </w:pPr>
-      <w:r>
-        <w:rPr>
-          <w:lang w:val="cs-CZ"/>
-        </w:rPr>
-        <w:fldChar w:fldCharType="begin"/>
-      </w:r>
-      <w:r>
-        <w:rPr>
-          <w:lang w:val="cs-CZ"/>
-        </w:rPr>
-        <w:instrText xml:space="preserve"> REF _Ref217833724 \h </w:instrText>
-      </w:r>
-      <w:r>
-        <w:rPr>
-          <w:lang w:val="cs-CZ"/>
-        </w:rPr>
-      </w:r>
-      <w:r>
-        <w:rPr>
-          <w:lang w:val="cs-CZ"/>
-        </w:rPr>
-        <w:fldChar w:fldCharType="separate"/>
-      </w:r>
-      <w:r>
-        <w:t xml:space="preserve">Obrázek </w:t>
-      </w:r>
+        <w:keepNext/>
+      </w:pPr>
       <w:r>
         <w:rPr>
           <w:noProof/>
         </w:rPr>
-        <w:t>2</w:t>
-      </w:r>
-      <w:r>
-        <w:rPr>
-          <w:lang w:val="cs-CZ"/>
-        </w:rPr>
-        <w:fldChar w:fldCharType="end"/>
-      </w:r>
-    </w:p>
-    <w:p>
-      <w:pPr>
-        <w:pStyle w:val="Nadpis1"/>
-        <w:rPr>
-          <w:lang w:val="cs-CZ"/>
-        </w:rPr>
-      </w:pPr>
-      <w:r>
-        <w:rPr>
-          <w:lang w:val="cs-CZ"/>
-        </w:rPr>
-        <w:t>Petr</w:t>
-      </w:r>
-    </w:p>
-    <w:p>
-      <w:pPr>
-        <w:pStyle w:val="Nadpis1"/>
-        <w:rPr>
-          <w:lang w:val="cs-CZ"/>
-        </w:rPr>
-      </w:pPr>
-    </w:p>
-    <w:p>
-      <w:pPr>
-        <w:keepNext/>
-      </w:pPr>
-      <w:r>
-        <w:rPr>
-          <w:noProof/>
-          <w:lang w:val="cs-CZ"/>
-        </w:rPr>
         <w:drawing>
-          <wp:inline distT="0" distB="0" distL="0" distR="0" wp14:anchorId="36A6C964" wp14:editId="3788C716">
-            <wp:extent cx="2543577" cy="1907683"/>
+          <wp:inline distT="0" distB="0" distL="0" distR="0" wp14:anchorId="4D23341E" wp14:editId="1D63F976">
+            <wp:extent cx="3810000" cy="2857500"/>
             <wp:effectExtent l="0" t="0" r="0" b="0"/>
-            <wp:docPr id="1670308113" name="Obrázek 15" descr="Obsah obrázku text, logo, Grafika, Písmo&#10;&#10;Obsah generovaný pomocí AI může být nesprávný."/>
+            <wp:docPr id="1908050168" name="Obrázek 16" descr="Obsah obrázku text, logo, Grafika, Písmo&#10;&#10;Obsah generovaný pomocí AI může být nesprávný."/>
             <wp:cNvGraphicFramePr>
               <a:graphicFrameLocks xmlns:a="http://schemas.openxmlformats.org/drawingml/2006/main" noChangeAspect="1"/>
             </wp:cNvGraphicFramePr>
@@ -104,248 +22,7 @@
               <a:graphicData uri="http://schemas.openxmlformats.org/drawingml/2006/picture">
                 <pic:pic xmlns:pic="http://schemas.openxmlformats.org/drawingml/2006/picture">
                   <pic:nvPicPr>
-                    <pic:cNvPr id="1670308113" name="Obrázek 15" descr="Obsah obrázku text, logo, Grafika, Písmo&#10;&#10;Obsah generovaný pomocí AI může být nesprávný."/>
-                    <pic:cNvPicPr/>
-                  </pic:nvPicPr>
-                  <pic:blipFill>
-                    <a:blip r:embed="rId8">
-                      <a:extLst>
-                        <a:ext uri="{28A0092B-C50C-407E-A947-70E740481C1C}">
-                          <a14:useLocalDpi xmlns:a14="http://schemas.microsoft.com/office/drawing/2010/main" val="0"/>
-                        </a:ext>
-                      </a:extLst>
-                    </a:blip>
-                    <a:stretch>
-                      <a:fillRect/>
-                    </a:stretch>
-                  </pic:blipFill>
-                  <pic:spPr>
-                    <a:xfrm>
-                      <a:off x="0" y="0"/>
-                      <a:ext cx="2557969" cy="1918477"/>
-                    </a:xfrm>
-                    <a:prstGeom prst="rect">
-                      <a:avLst/>
-                    </a:prstGeom>
-                  </pic:spPr>
-                </pic:pic>
-              </a:graphicData>
-            </a:graphic>
-          </wp:inline>
-        </w:drawing>
-      </w:r>
-    </w:p>
-    <w:p>
-      <w:pPr>
-        <w:pStyle w:val="Titulek"/>
-        <w:rPr>
-          <w:lang w:val="cs-CZ"/>
-        </w:rPr>
-      </w:pPr>
-      <w:r>
-        <w:t xml:space="preserve">Obrázek </w:t>
-      </w:r>
-      <w:r>
-        <w:fldChar w:fldCharType="begin"/>
-      </w:r>
-      <w:r>
-        <w:instrText xml:space="preserve"> SEQ Obrázek \* ARABIC </w:instrText>
-      </w:r>
-      <w:r>
-        <w:fldChar w:fldCharType="separate"/>
-      </w:r>
-      <w:r>
-        <w:rPr>
-          <w:noProof/>
-        </w:rPr>
-        <w:t>1</w:t>
-      </w:r>
-      <w:r>
-        <w:fldChar w:fldCharType="end"/>
-      </w:r>
-    </w:p>
-    <w:p>
-      <w:pPr>
-        <w:pStyle w:val="Nadpis1"/>
-        <w:rPr>
-          <w:lang w:val="cs-CZ"/>
-        </w:rPr>
-      </w:pPr>
-      <w:r>
-        <w:rPr>
-          <w:lang w:val="cs-CZ"/>
-        </w:rPr>
-        <w:t>Awdawdawd</w:t>
-      </w:r>
-    </w:p>
-    <w:p>
-      <w:pPr>
-        <w:keepNext/>
-      </w:pPr>
-      <w:r>
-        <w:rPr>
-          <w:noProof/>
-          <w:lang w:val="cs-CZ"/>
-        </w:rPr>
-        <w:drawing>
-          <wp:inline distT="0" distB="0" distL="0" distR="0" wp14:anchorId="3AE2DF7F" wp14:editId="2C72ED1E">
-            <wp:extent cx="3855037" cy="2878428"/>
-            <wp:effectExtent l="0" t="0" r="0" b="5080"/>
-            <wp:docPr id="871984719" name="Obrázek 12"/>
-            <wp:cNvGraphicFramePr>
-              <a:graphicFrameLocks xmlns:a="http://schemas.openxmlformats.org/drawingml/2006/main" noChangeAspect="1"/>
-            </wp:cNvGraphicFramePr>
-            <a:graphic xmlns:a="http://schemas.openxmlformats.org/drawingml/2006/main">
-              <a:graphicData uri="http://schemas.openxmlformats.org/drawingml/2006/picture">
-                <pic:pic xmlns:pic="http://schemas.openxmlformats.org/drawingml/2006/picture">
-                  <pic:nvPicPr>
-                    <pic:cNvPr id="871984719" name="Obrázek 871984719"/>
-                    <pic:cNvPicPr/>
-                  </pic:nvPicPr>
-                  <pic:blipFill>
-                    <a:blip r:embed="rId9">
-                      <a:extLst>
-                        <a:ext uri="{28A0092B-C50C-407E-A947-70E740481C1C}">
-                          <a14:useLocalDpi xmlns:a14="http://schemas.microsoft.com/office/drawing/2010/main" val="0"/>
-                        </a:ext>
-                      </a:extLst>
-                    </a:blip>
-                    <a:stretch>
-                      <a:fillRect/>
-                    </a:stretch>
-                  </pic:blipFill>
-                  <pic:spPr>
-                    <a:xfrm>
-                      <a:off x="0" y="0"/>
-                      <a:ext cx="3873666" cy="2892338"/>
-                    </a:xfrm>
-                    <a:prstGeom prst="rect">
-                      <a:avLst/>
-                    </a:prstGeom>
-                  </pic:spPr>
-                </pic:pic>
-              </a:graphicData>
-            </a:graphic>
-          </wp:inline>
-        </w:drawing>
-      </w:r>
-    </w:p>
-    <w:p>
-      <w:pPr>
-        <w:pStyle w:val="Titulek"/>
-      </w:pPr>
-      <w:bookmarkStart w:id="0" w:name="_Ref217833673"/>
-      <w:bookmarkStart w:id="1" w:name="_Ref217833724"/>
-      <w:r>
-        <w:t xml:space="preserve">Obrázek </w:t>
-      </w:r>
-      <w:r>
-        <w:fldChar w:fldCharType="begin"/>
-      </w:r>
-      <w:r>
-        <w:instrText xml:space="preserve"> SEQ Obrázek \* ARABIC </w:instrText>
-      </w:r>
-      <w:r>
-        <w:fldChar w:fldCharType="separate"/>
-      </w:r>
-      <w:r>
-        <w:rPr>
-          <w:noProof/>
-        </w:rPr>
-        <w:t>2</w:t>
-      </w:r>
-      <w:r>
-        <w:fldChar w:fldCharType="end"/>
-      </w:r>
-      <w:bookmarkEnd w:id="1"/>
-      <w:r>
-        <w:t xml:space="preserve"> </w:t>
-      </w:r>
-      <w:r>
-        <w:t>Skupina pacientů</w:t>
-      </w:r>
-      <w:r>
-        <w:t xml:space="preserve"> se leci</w:t>
-      </w:r>
-      <w:bookmarkEnd w:id="0"/>
-    </w:p>
-    <w:p>
-      <w:pPr>
-        <w:pStyle w:val="Titulek"/>
-        <w:rPr>
-          <w:lang w:val="cs-CZ"/>
-        </w:rPr>
-      </w:pPr>
-    </w:p>
-    <w:p>
-      <w:pPr>
-        <w:pStyle w:val="Nadpis1"/>
-        <w:rPr>
-          <w:lang w:val="cs-CZ"/>
-        </w:rPr>
-      </w:pPr>
-    </w:p>
-    <w:p>
-      <w:pPr>
-        <w:pStyle w:val="Titulek"/>
-        <w:keepNext/>
-      </w:pPr>
-    </w:p>
-    <w:p>
-      <w:pPr>
-        <w:pStyle w:val="Titulek"/>
-        <w:keepNext/>
-      </w:pPr>
-      <w:r>
-        <w:t xml:space="preserve">Tabulka </w:t>
-      </w:r>
-      <w:r>
-        <w:fldChar w:fldCharType="begin"/>
-      </w:r>
-      <w:r>
-        <w:instrText xml:space="preserve"> SEQ Tabulka \* ARABIC </w:instrText>
-      </w:r>
-      <w:r>
-        <w:fldChar w:fldCharType="separate"/>
-      </w:r>
-      <w:r>
-        <w:rPr>
-          <w:noProof/>
-        </w:rPr>
-        <w:t>1</w:t>
-      </w:r>
-      <w:r>
-        <w:fldChar w:fldCharType="end"/>
-      </w:r>
-      <w:r>
-        <w:t xml:space="preserve"> o hovne awdawd</w:t>
-      </w:r>
-      <w:r>
-        <w:t xml:space="preserve"> je to super</w:t>
-      </w:r>
-    </w:p>
-    <w:p>
-      <w:pPr>
-        <w:keepNext/>
-      </w:pPr>
-      <w:r>
-        <w:rPr>
-          <w:noProof/>
-          <w:lang w:val="cs-CZ"/>
-        </w:rPr>
-        <w:drawing>
-          <wp:inline distT="0" distB="0" distL="0" distR="0" wp14:anchorId="6E684064" wp14:editId="343ECFF4">
-            <wp:extent cx="3810000" cy="2857500"/>
-            <wp:effectExtent l="0" t="0" r="0" b="0"/>
-            <wp:docPr id="477005115" name="Obrázek 10" descr="Obsah obrázku text, logo, Grafika, Písmo&#10;&#10;Obsah generovaný pomocí AI může být nesprávný."/>
-            <wp:cNvGraphicFramePr>
-              <a:graphicFrameLocks xmlns:a="http://schemas.openxmlformats.org/drawingml/2006/main" noChangeAspect="1"/>
-            </wp:cNvGraphicFramePr>
-            <a:graphic xmlns:a="http://schemas.openxmlformats.org/drawingml/2006/main">
-              <a:graphicData uri="http://schemas.openxmlformats.org/drawingml/2006/picture">
-                <pic:pic xmlns:pic="http://schemas.openxmlformats.org/drawingml/2006/picture">
-                  <pic:nvPicPr>
-                    <pic:cNvPr id="477005115" name="Obrázek 10" descr="Obsah obrázku text, logo, Grafika, Písmo&#10;&#10;Obsah generovaný pomocí AI může být nesprávný."/>
+                    <pic:cNvPr id="1908050168" name="Obrázek 16" descr="Obsah obrázku text, logo, Grafika, Písmo&#10;&#10;Obsah generovaný pomocí AI může být nesprávný."/>
                     <pic:cNvPicPr/>
                   </pic:nvPicPr>
                   <pic:blipFill>
@@ -380,164 +57,234 @@
       <w:pPr>
         <w:pStyle w:val="Titulek"/>
       </w:pPr>
+      <w:proofErr w:type="spellStart"/>
+      <w:r>
+        <w:t>Obrázek</w:t>
+      </w:r>
+      <w:proofErr w:type="spellEnd"/>
+      <w:r>
+        <w:t xml:space="preserve"> </w:t>
+      </w:r>
+      <w:r>
+        <w:fldChar w:fldCharType="begin"/>
+      </w:r>
+      <w:r>
+        <w:instrText xml:space="preserve"> SEQ Obrázek \* ARABIC </w:instrText>
+      </w:r>
+      <w:r>
+        <w:fldChar w:fldCharType="separate"/>
+      </w:r>
+      <w:r>
+        <w:rPr>
+          <w:noProof/>
+        </w:rPr>
+        <w:t>1</w:t>
+      </w:r>
+      <w:r>
+        <w:fldChar w:fldCharType="end"/>
+      </w:r>
+    </w:p>
+    <w:p/>
+    <w:p/>
+    <w:p/>
+    <w:p>
+      <w:pPr>
+        <w:pStyle w:val="Nadpis1"/>
+      </w:pPr>
+      <w:r>
+        <w:t xml:space="preserve">Ted je </w:t>
+      </w:r>
+      <w:proofErr w:type="spellStart"/>
+      <w:r>
+        <w:t>mensi</w:t>
+      </w:r>
+      <w:proofErr w:type="spellEnd"/>
+      <w:r>
+        <w:t xml:space="preserve"> </w:t>
+      </w:r>
+      <w:proofErr w:type="spellStart"/>
+      <w:r>
+        <w:t>borec</w:t>
+      </w:r>
+      <w:proofErr w:type="spellEnd"/>
+      <w:r>
+        <w:t xml:space="preserve"> </w:t>
+      </w:r>
+      <w:proofErr w:type="spellStart"/>
+      <w:r>
+        <w:t>protoze</w:t>
+      </w:r>
+      <w:proofErr w:type="spellEnd"/>
+      <w:r>
+        <w:t xml:space="preserve"> </w:t>
+      </w:r>
+      <w:proofErr w:type="spellStart"/>
+      <w:r>
+        <w:t>prisel</w:t>
+      </w:r>
+      <w:proofErr w:type="spellEnd"/>
+      <w:r>
+        <w:t xml:space="preserve"> Petr</w:t>
+      </w:r>
     </w:p>
     <w:p>
       <w:pPr>
-        <w:pStyle w:val="Titulek"/>
         <w:keepNext/>
       </w:pPr>
+      <w:r>
+        <w:rPr>
+          <w:noProof/>
+        </w:rPr>
+        <w:drawing>
+          <wp:inline distT="0" distB="0" distL="0" distR="0" wp14:anchorId="056BD1BE" wp14:editId="3633AE2F">
+            <wp:extent cx="5730875" cy="3682365"/>
+            <wp:effectExtent l="0" t="0" r="0" b="635"/>
+            <wp:docPr id="835700451" name="Obrázek 18" descr="Obsah obrázku text, snímek obrazovky, software, displej&#10;&#10;Obsah generovaný pomocí AI může být nesprávný."/>
+            <wp:cNvGraphicFramePr>
+              <a:graphicFrameLocks xmlns:a="http://schemas.openxmlformats.org/drawingml/2006/main" noChangeAspect="1"/>
+            </wp:cNvGraphicFramePr>
+            <a:graphic xmlns:a="http://schemas.openxmlformats.org/drawingml/2006/main">
+              <a:graphicData uri="http://schemas.openxmlformats.org/drawingml/2006/picture">
+                <pic:pic xmlns:pic="http://schemas.openxmlformats.org/drawingml/2006/picture">
+                  <pic:nvPicPr>
+                    <pic:cNvPr id="835700451" name="Obrázek 18" descr="Obsah obrázku text, snímek obrazovky, software, displej&#10;&#10;Obsah generovaný pomocí AI může být nesprávný."/>
+                    <pic:cNvPicPr/>
+                  </pic:nvPicPr>
+                  <pic:blipFill>
+                    <a:blip r:embed="rId9" cstate="print">
+                      <a:extLst>
+                        <a:ext uri="{28A0092B-C50C-407E-A947-70E740481C1C}">
+                          <a14:useLocalDpi xmlns:a14="http://schemas.microsoft.com/office/drawing/2010/main" val="0"/>
+                        </a:ext>
+                      </a:extLst>
+                    </a:blip>
+                    <a:stretch>
+                      <a:fillRect/>
+                    </a:stretch>
+                  </pic:blipFill>
+                  <pic:spPr>
+                    <a:xfrm>
+                      <a:off x="0" y="0"/>
+                      <a:ext cx="5730875" cy="3682365"/>
+                    </a:xfrm>
+                    <a:prstGeom prst="rect">
+                      <a:avLst/>
+                    </a:prstGeom>
+                  </pic:spPr>
+                </pic:pic>
+              </a:graphicData>
+            </a:graphic>
+          </wp:inline>
+        </w:drawing>
+      </w:r>
     </w:p>
     <w:p>
       <w:pPr>
         <w:pStyle w:val="Titulek"/>
-        <w:keepNext/>
-      </w:pPr>
+      </w:pPr>
+      <w:proofErr w:type="spellStart"/>
+      <w:r>
+        <w:t>Obrázek</w:t>
+      </w:r>
+      <w:proofErr w:type="spellEnd"/>
+      <w:r>
+        <w:t xml:space="preserve"> </w:t>
+      </w:r>
+      <w:r>
+        <w:fldChar w:fldCharType="begin"/>
+      </w:r>
+      <w:r>
+        <w:instrText xml:space="preserve"> SEQ Obrázek \* ARABIC </w:instrText>
+      </w:r>
+      <w:r>
+        <w:fldChar w:fldCharType="separate"/>
+      </w:r>
+      <w:r>
+        <w:rPr>
+          <w:noProof/>
+        </w:rPr>
+        <w:t>2</w:t>
+      </w:r>
+      <w:r>
+        <w:fldChar w:fldCharType="end"/>
+      </w:r>
     </w:p>
     <w:p>
       <w:pPr>
+        <w:pStyle w:val="Nadpis1"/>
+      </w:pPr>
+      <w:r>
+        <w:lastRenderedPageBreak/>
+        <w:t xml:space="preserve">Adam je </w:t>
+      </w:r>
+      <w:proofErr w:type="spellStart"/>
+      <w:r>
+        <w:t>borec</w:t>
+      </w:r>
+      <w:proofErr w:type="spellEnd"/>
+    </w:p>
+    <w:p>
+      <w:pPr>
+        <w:keepNext/>
+      </w:pPr>
+      <w:r>
+        <w:rPr>
+          <w:noProof/>
+        </w:rPr>
+        <w:drawing>
+          <wp:inline distT="0" distB="0" distL="0" distR="0" wp14:anchorId="28248853" wp14:editId="6C241EE5">
+            <wp:extent cx="5730875" cy="2644140"/>
+            <wp:effectExtent l="0" t="0" r="0" b="0"/>
+            <wp:docPr id="1561283458" name="Obrázek 17" descr="Obsah obrázku snímek obrazovky, PC hra, plavidlo, loď&#10;&#10;Obsah generovaný pomocí AI může být nesprávný."/>
+            <wp:cNvGraphicFramePr>
+              <a:graphicFrameLocks xmlns:a="http://schemas.openxmlformats.org/drawingml/2006/main" noChangeAspect="1"/>
+            </wp:cNvGraphicFramePr>
+            <a:graphic xmlns:a="http://schemas.openxmlformats.org/drawingml/2006/main">
+              <a:graphicData uri="http://schemas.openxmlformats.org/drawingml/2006/picture">
+                <pic:pic xmlns:pic="http://schemas.openxmlformats.org/drawingml/2006/picture">
+                  <pic:nvPicPr>
+                    <pic:cNvPr id="1561283458" name="Obrázek 17" descr="Obsah obrázku snímek obrazovky, PC hra, plavidlo, loď&#10;&#10;Obsah generovaný pomocí AI může být nesprávný."/>
+                    <pic:cNvPicPr/>
+                  </pic:nvPicPr>
+                  <pic:blipFill>
+                    <a:blip r:embed="rId10" cstate="print">
+                      <a:extLst>
+                        <a:ext uri="{28A0092B-C50C-407E-A947-70E740481C1C}">
+                          <a14:useLocalDpi xmlns:a14="http://schemas.microsoft.com/office/drawing/2010/main" val="0"/>
+                        </a:ext>
+                      </a:extLst>
+                    </a:blip>
+                    <a:stretch>
+                      <a:fillRect/>
+                    </a:stretch>
+                  </pic:blipFill>
+                  <pic:spPr>
+                    <a:xfrm>
+                      <a:off x="0" y="0"/>
+                      <a:ext cx="5730875" cy="2644140"/>
+                    </a:xfrm>
+                    <a:prstGeom prst="rect">
+                      <a:avLst/>
+                    </a:prstGeom>
+                  </pic:spPr>
+                </pic:pic>
+              </a:graphicData>
+            </a:graphic>
+          </wp:inline>
+        </w:drawing>
+      </w:r>
+    </w:p>
+    <w:p>
+      <w:pPr>
         <w:pStyle w:val="Titulek"/>
-        <w:keepNext/>
-      </w:pPr>
-    </w:p>
-    <w:tbl>
-      <w:tblPr>
-        <w:tblStyle w:val="Mkatabulky"/>
-        <w:tblW w:w="0" w:type="auto"/>
-        <w:tblLook w:val="04A0" w:firstRow="1" w:lastRow="0" w:firstColumn="1" w:lastColumn="0" w:noHBand="0" w:noVBand="1"/>
-      </w:tblPr>
-      <w:tblGrid>
-        <w:gridCol w:w="1502"/>
-        <w:gridCol w:w="1502"/>
-        <w:gridCol w:w="1502"/>
-        <w:gridCol w:w="1503"/>
-        <w:gridCol w:w="1503"/>
-        <w:gridCol w:w="1503"/>
-      </w:tblGrid>
-      <w:tr>
-        <w:tc>
-          <w:tcPr>
-            <w:tcW w:w="1502" w:type="dxa"/>
-          </w:tcPr>
-          <w:p/>
-        </w:tc>
-        <w:tc>
-          <w:tcPr>
-            <w:tcW w:w="1502" w:type="dxa"/>
-          </w:tcPr>
-          <w:p/>
-        </w:tc>
-        <w:tc>
-          <w:tcPr>
-            <w:tcW w:w="1502" w:type="dxa"/>
-          </w:tcPr>
-          <w:p/>
-        </w:tc>
-        <w:tc>
-          <w:tcPr>
-            <w:tcW w:w="1503" w:type="dxa"/>
-          </w:tcPr>
-          <w:p/>
-        </w:tc>
-        <w:tc>
-          <w:tcPr>
-            <w:tcW w:w="1503" w:type="dxa"/>
-          </w:tcPr>
-          <w:p/>
-        </w:tc>
-        <w:tc>
-          <w:tcPr>
-            <w:tcW w:w="1503" w:type="dxa"/>
-          </w:tcPr>
-          <w:p/>
-        </w:tc>
-      </w:tr>
-      <w:tr>
-        <w:tc>
-          <w:tcPr>
-            <w:tcW w:w="1502" w:type="dxa"/>
-          </w:tcPr>
-          <w:p/>
-        </w:tc>
-        <w:tc>
-          <w:tcPr>
-            <w:tcW w:w="1502" w:type="dxa"/>
-          </w:tcPr>
-          <w:p/>
-        </w:tc>
-        <w:tc>
-          <w:tcPr>
-            <w:tcW w:w="1502" w:type="dxa"/>
-          </w:tcPr>
-          <w:p/>
-        </w:tc>
-        <w:tc>
-          <w:tcPr>
-            <w:tcW w:w="1503" w:type="dxa"/>
-          </w:tcPr>
-          <w:p/>
-        </w:tc>
-        <w:tc>
-          <w:tcPr>
-            <w:tcW w:w="1503" w:type="dxa"/>
-          </w:tcPr>
-          <w:p/>
-        </w:tc>
-        <w:tc>
-          <w:tcPr>
-            <w:tcW w:w="1503" w:type="dxa"/>
-          </w:tcPr>
-          <w:p/>
-        </w:tc>
-      </w:tr>
-      <w:tr>
-        <w:tc>
-          <w:tcPr>
-            <w:tcW w:w="1502" w:type="dxa"/>
-          </w:tcPr>
-          <w:p/>
-        </w:tc>
-        <w:tc>
-          <w:tcPr>
-            <w:tcW w:w="1502" w:type="dxa"/>
-          </w:tcPr>
-          <w:p/>
-        </w:tc>
-        <w:tc>
-          <w:tcPr>
-            <w:tcW w:w="1502" w:type="dxa"/>
-          </w:tcPr>
-          <w:p/>
-        </w:tc>
-        <w:tc>
-          <w:tcPr>
-            <w:tcW w:w="1503" w:type="dxa"/>
-          </w:tcPr>
-          <w:p/>
-        </w:tc>
-        <w:tc>
-          <w:tcPr>
-            <w:tcW w:w="1503" w:type="dxa"/>
-          </w:tcPr>
-          <w:p/>
-        </w:tc>
-        <w:tc>
-          <w:tcPr>
-            <w:tcW w:w="1503" w:type="dxa"/>
-          </w:tcPr>
-          <w:p>
-            <w:pPr>
-              <w:keepNext/>
-            </w:pPr>
-          </w:p>
-        </w:tc>
-      </w:tr>
-    </w:tbl>
-    <w:p>
-      <w:pPr>
-        <w:pStyle w:val="Titulek"/>
-      </w:pPr>
+      </w:pPr>
+      <w:proofErr w:type="spellStart"/>
       <w:r>
-        <w:t xml:space="preserve">Obrázek </w:t>
+        <w:t>Obrázek</w:t>
+      </w:r>
+      <w:proofErr w:type="spellEnd"/>
+      <w:r>
+        <w:t xml:space="preserve"> </w:t>
       </w:r>
       <w:r>
         <w:fldChar w:fldCharType="begin"/>
@@ -557,51 +304,57 @@
       <w:r>
         <w:fldChar w:fldCharType="end"/>
       </w:r>
+    </w:p>
+    <w:p/>
+    <w:p>
+      <w:pPr>
+        <w:pStyle w:val="Nadpis1"/>
+      </w:pPr>
       <w:r>
-        <w:t xml:space="preserve"> tohle sice neni obrazek ale to nevadi</w:t>
+        <w:t xml:space="preserve">Ted </w:t>
       </w:r>
+      <w:proofErr w:type="spellStart"/>
+      <w:r>
+        <w:t>pridam</w:t>
+      </w:r>
+      <w:proofErr w:type="spellEnd"/>
+      <w:r>
+        <w:t xml:space="preserve"> </w:t>
+      </w:r>
+      <w:proofErr w:type="spellStart"/>
+      <w:r>
+        <w:t>tabulku</w:t>
+      </w:r>
+      <w:proofErr w:type="spellEnd"/>
     </w:p>
     <w:p>
       <w:pPr>
+        <w:pStyle w:val="Nadpis2"/>
+      </w:pPr>
+      <w:proofErr w:type="spellStart"/>
+      <w:r>
+        <w:t>Pocet</w:t>
+      </w:r>
+      <w:proofErr w:type="spellEnd"/>
+    </w:p>
+    <w:p>
+      <w:pPr>
         <w:pStyle w:val="Titulek"/>
         <w:keepNext/>
       </w:pPr>
-    </w:p>
-    <w:p>
-      <w:pPr>
-        <w:keepNext/>
-      </w:pPr>
+      <w:proofErr w:type="spellStart"/>
       <w:r>
-        <w:rPr>
-          <w:noProof/>
-        </w:rPr>
-        <w:drawing>
-          <wp:inline distT="0" distB="0" distL="0" distR="0" wp14:anchorId="7C02E3FC" wp14:editId="6222AC99">
-            <wp:extent cx="5486400" cy="3200400"/>
-            <wp:effectExtent l="0" t="0" r="12700" b="12700"/>
-            <wp:docPr id="355698894" name="Graf 14"/>
-            <wp:cNvGraphicFramePr/>
-            <a:graphic xmlns:a="http://schemas.openxmlformats.org/drawingml/2006/main">
-              <a:graphicData uri="http://schemas.openxmlformats.org/drawingml/2006/chart">
-                <c:chart xmlns:c="http://schemas.openxmlformats.org/drawingml/2006/chart" xmlns:r="http://schemas.openxmlformats.org/officeDocument/2006/relationships" r:id="rId10"/>
-              </a:graphicData>
-            </a:graphic>
-          </wp:inline>
-        </w:drawing>
+        <w:t>Tabulka</w:t>
       </w:r>
-    </w:p>
-    <w:p>
-      <w:pPr>
-        <w:pStyle w:val="Titulek"/>
-      </w:pPr>
+      <w:proofErr w:type="spellEnd"/>
       <w:r>
-        <w:t xml:space="preserve">Obrázek </w:t>
+        <w:t xml:space="preserve"> </w:t>
       </w:r>
       <w:r>
         <w:fldChar w:fldCharType="begin"/>
       </w:r>
       <w:r>
-        <w:instrText xml:space="preserve"> SEQ Obrázek \* ARABIC </w:instrText>
+        <w:instrText xml:space="preserve"> SEQ Tabulka \* ARABIC </w:instrText>
       </w:r>
       <w:r>
         <w:fldChar w:fldCharType="separate"/>
@@ -610,17 +363,123 @@
         <w:rPr>
           <w:noProof/>
         </w:rPr>
-        <w:t>4</w:t>
+        <w:t>1</w:t>
       </w:r>
       <w:r>
         <w:fldChar w:fldCharType="end"/>
       </w:r>
     </w:p>
-    <w:p>
-      <w:pPr>
-        <w:keepNext/>
-      </w:pPr>
-    </w:p>
+    <w:tbl>
+      <w:tblPr>
+        <w:tblStyle w:val="Mkatabulky"/>
+        <w:tblW w:w="0" w:type="auto"/>
+        <w:tblLook w:val="04A0" w:firstRow="1" w:lastRow="0" w:firstColumn="1" w:lastColumn="0" w:noHBand="0" w:noVBand="1"/>
+      </w:tblPr>
+      <w:tblGrid>
+        <w:gridCol w:w="1803"/>
+        <w:gridCol w:w="1803"/>
+        <w:gridCol w:w="1803"/>
+        <w:gridCol w:w="1803"/>
+        <w:gridCol w:w="1803"/>
+      </w:tblGrid>
+      <w:tr>
+        <w:tc>
+          <w:tcPr>
+            <w:tcW w:w="1803" w:type="dxa"/>
+          </w:tcPr>
+          <w:p/>
+        </w:tc>
+        <w:tc>
+          <w:tcPr>
+            <w:tcW w:w="1803" w:type="dxa"/>
+          </w:tcPr>
+          <w:p/>
+        </w:tc>
+        <w:tc>
+          <w:tcPr>
+            <w:tcW w:w="1803" w:type="dxa"/>
+          </w:tcPr>
+          <w:p/>
+        </w:tc>
+        <w:tc>
+          <w:tcPr>
+            <w:tcW w:w="1803" w:type="dxa"/>
+          </w:tcPr>
+          <w:p/>
+        </w:tc>
+        <w:tc>
+          <w:tcPr>
+            <w:tcW w:w="1803" w:type="dxa"/>
+          </w:tcPr>
+          <w:p/>
+        </w:tc>
+      </w:tr>
+      <w:tr>
+        <w:tc>
+          <w:tcPr>
+            <w:tcW w:w="1803" w:type="dxa"/>
+          </w:tcPr>
+          <w:p/>
+        </w:tc>
+        <w:tc>
+          <w:tcPr>
+            <w:tcW w:w="1803" w:type="dxa"/>
+          </w:tcPr>
+          <w:p/>
+        </w:tc>
+        <w:tc>
+          <w:tcPr>
+            <w:tcW w:w="1803" w:type="dxa"/>
+          </w:tcPr>
+          <w:p/>
+        </w:tc>
+        <w:tc>
+          <w:tcPr>
+            <w:tcW w:w="1803" w:type="dxa"/>
+          </w:tcPr>
+          <w:p/>
+        </w:tc>
+        <w:tc>
+          <w:tcPr>
+            <w:tcW w:w="1803" w:type="dxa"/>
+          </w:tcPr>
+          <w:p/>
+        </w:tc>
+      </w:tr>
+      <w:tr>
+        <w:tc>
+          <w:tcPr>
+            <w:tcW w:w="1803" w:type="dxa"/>
+          </w:tcPr>
+          <w:p/>
+        </w:tc>
+        <w:tc>
+          <w:tcPr>
+            <w:tcW w:w="1803" w:type="dxa"/>
+          </w:tcPr>
+          <w:p/>
+        </w:tc>
+        <w:tc>
+          <w:tcPr>
+            <w:tcW w:w="1803" w:type="dxa"/>
+          </w:tcPr>
+          <w:p/>
+        </w:tc>
+        <w:tc>
+          <w:tcPr>
+            <w:tcW w:w="1803" w:type="dxa"/>
+          </w:tcPr>
+          <w:p/>
+        </w:tc>
+        <w:tc>
+          <w:tcPr>
+            <w:tcW w:w="1803" w:type="dxa"/>
+          </w:tcPr>
+          <w:p/>
+        </w:tc>
+      </w:tr>
+    </w:tbl>
+    <w:p/>
     <w:sectPr>
       <w:pgSz w:w="11905" w:h="16837"/>
       <w:pgMar w:top="1440" w:right="1440" w:bottom="1440" w:left="1440" w:header="720" w:footer="720" w:gutter="0"/>
@@ -6022,1014 +5881,6 @@
 </w:styles>
 </file>
 
-<file path=word/charts/chart1.xml><?xml version="1.0" encoding="utf-8"?>
-<c:chartSpace xmlns:c="http://schemas.openxmlformats.org/drawingml/2006/chart" xmlns:a="http://schemas.openxmlformats.org/drawingml/2006/main" xmlns:r="http://schemas.openxmlformats.org/officeDocument/2006/relationships" xmlns:c16r2="http://schemas.microsoft.com/office/drawing/2015/06/chart">
-  <c:date1904 val="0"/>
-  <c:lang val="cs-CZ"/>
-  <c:roundedCorners val="0"/>
-  <mc:AlternateContent xmlns:mc="http://schemas.openxmlformats.org/markup-compatibility/2006">
-    <mc:Choice xmlns:c14="http://schemas.microsoft.com/office/drawing/2007/8/2/chart" Requires="c14">
-      <c14:style val="102"/>
-    </mc:Choice>
-    <mc:Fallback>
-      <c:style val="2"/>
-    </mc:Fallback>
-  </mc:AlternateContent>
-  <c:chart>
-    <c:title>
-      <c:overlay val="0"/>
-      <c:spPr>
-        <a:noFill/>
-        <a:ln>
-          <a:noFill/>
-        </a:ln>
-        <a:effectLst/>
-      </c:spPr>
-      <c:txPr>
-        <a:bodyPr rot="0" spcFirstLastPara="1" vertOverflow="ellipsis" vert="horz" wrap="square" anchor="ctr" anchorCtr="1"/>
-        <a:lstStyle/>
-        <a:p>
-          <a:pPr>
-            <a:defRPr sz="1400" b="0" i="0" u="none" strike="noStrike" kern="1200" spc="0" baseline="0">
-              <a:solidFill>
-                <a:schemeClr val="tx1">
-                  <a:lumMod val="65000"/>
-                  <a:lumOff val="35000"/>
-                </a:schemeClr>
-              </a:solidFill>
-              <a:latin typeface="+mn-lt"/>
-              <a:ea typeface="+mn-ea"/>
-              <a:cs typeface="+mn-cs"/>
-            </a:defRPr>
-          </a:pPr>
-          <a:endParaRPr lang="cs-CZ"/>
-        </a:p>
-      </c:txPr>
-    </c:title>
-    <c:autoTitleDeleted val="0"/>
-    <c:plotArea>
-      <c:layout/>
-      <c:barChart>
-        <c:barDir val="col"/>
-        <c:grouping val="clustered"/>
-        <c:varyColors val="0"/>
-        <c:ser>
-          <c:idx val="0"/>
-          <c:order val="0"/>
-          <c:tx>
-            <c:strRef>
-              <c:f>List1!$B$1</c:f>
-              <c:strCache>
-                <c:ptCount val="1"/>
-                <c:pt idx="0">
-                  <c:v>Řada 1</c:v>
-                </c:pt>
-              </c:strCache>
-            </c:strRef>
-          </c:tx>
-          <c:spPr>
-            <a:solidFill>
-              <a:schemeClr val="accent1"/>
-            </a:solidFill>
-            <a:ln>
-              <a:noFill/>
-            </a:ln>
-            <a:effectLst/>
-          </c:spPr>
-          <c:invertIfNegative val="0"/>
-          <c:cat>
-            <c:strRef>
-              <c:f>List1!$A$2:$A$5</c:f>
-              <c:strCache>
-                <c:ptCount val="4"/>
-                <c:pt idx="0">
-                  <c:v>Kategorie 1</c:v>
-                </c:pt>
-                <c:pt idx="1">
-                  <c:v>Kategorie 2</c:v>
-                </c:pt>
-                <c:pt idx="2">
-                  <c:v>Kategorie 3</c:v>
-                </c:pt>
-                <c:pt idx="3">
-                  <c:v>Kategorie 4</c:v>
-                </c:pt>
-              </c:strCache>
-            </c:strRef>
-          </c:cat>
-          <c:val>
-            <c:numRef>
-              <c:f>List1!$B$2:$B$5</c:f>
-              <c:numCache>
-                <c:formatCode>General</c:formatCode>
-                <c:ptCount val="4"/>
-                <c:pt idx="0">
-                  <c:v>4.3</c:v>
-                </c:pt>
-                <c:pt idx="1">
-                  <c:v>2.5</c:v>
-                </c:pt>
-                <c:pt idx="2">
-                  <c:v>3.5</c:v>
-                </c:pt>
-                <c:pt idx="3">
-                  <c:v>4.5</c:v>
-                </c:pt>
-              </c:numCache>
-            </c:numRef>
-          </c:val>
-          <c:extLst>
-            <c:ext xmlns:c16="http://schemas.microsoft.com/office/drawing/2014/chart" uri="{C3380CC4-5D6E-409C-BE32-E72D297353CC}">
-              <c16:uniqueId val="{00000000-FF60-1A4C-997A-9A03EFEA6842}"/>
-            </c:ext>
-          </c:extLst>
-        </c:ser>
-        <c:ser>
-          <c:idx val="1"/>
-          <c:order val="1"/>
-          <c:tx>
-            <c:strRef>
-              <c:f>List1!$C$1</c:f>
-              <c:strCache>
-                <c:ptCount val="1"/>
-                <c:pt idx="0">
-                  <c:v>Řada 2</c:v>
-                </c:pt>
-              </c:strCache>
-            </c:strRef>
-          </c:tx>
-          <c:spPr>
-            <a:solidFill>
-              <a:schemeClr val="accent2"/>
-            </a:solidFill>
-            <a:ln>
-              <a:noFill/>
-            </a:ln>
-            <a:effectLst/>
-          </c:spPr>
-          <c:invertIfNegative val="0"/>
-          <c:cat>
-            <c:strRef>
-              <c:f>List1!$A$2:$A$5</c:f>
-              <c:strCache>
-                <c:ptCount val="4"/>
-                <c:pt idx="0">
-                  <c:v>Kategorie 1</c:v>
-                </c:pt>
-                <c:pt idx="1">
-                  <c:v>Kategorie 2</c:v>
-                </c:pt>
-                <c:pt idx="2">
-                  <c:v>Kategorie 3</c:v>
-                </c:pt>
-                <c:pt idx="3">
-                  <c:v>Kategorie 4</c:v>
-                </c:pt>
-              </c:strCache>
-            </c:strRef>
-          </c:cat>
-          <c:val>
-            <c:numRef>
-              <c:f>List1!$C$2:$C$5</c:f>
-              <c:numCache>
-                <c:formatCode>General</c:formatCode>
-                <c:ptCount val="4"/>
-                <c:pt idx="0">
-                  <c:v>2.4</c:v>
-                </c:pt>
-                <c:pt idx="1">
-                  <c:v>4.4000000000000004</c:v>
-                </c:pt>
-                <c:pt idx="2">
-                  <c:v>1.8</c:v>
-                </c:pt>
-                <c:pt idx="3">
-                  <c:v>2.8</c:v>
-                </c:pt>
-              </c:numCache>
-            </c:numRef>
-          </c:val>
-          <c:extLst>
-            <c:ext xmlns:c16="http://schemas.microsoft.com/office/drawing/2014/chart" uri="{C3380CC4-5D6E-409C-BE32-E72D297353CC}">
-              <c16:uniqueId val="{00000001-FF60-1A4C-997A-9A03EFEA6842}"/>
-            </c:ext>
-          </c:extLst>
-        </c:ser>
-        <c:ser>
-          <c:idx val="2"/>
-          <c:order val="2"/>
-          <c:tx>
-            <c:strRef>
-              <c:f>List1!$D$1</c:f>
-              <c:strCache>
-                <c:ptCount val="1"/>
-                <c:pt idx="0">
-                  <c:v>Řada 3</c:v>
-                </c:pt>
-              </c:strCache>
-            </c:strRef>
-          </c:tx>
-          <c:spPr>
-            <a:solidFill>
-              <a:schemeClr val="accent3"/>
-            </a:solidFill>
-            <a:ln>
-              <a:noFill/>
-            </a:ln>
-            <a:effectLst/>
-          </c:spPr>
-          <c:invertIfNegative val="0"/>
-          <c:cat>
-            <c:strRef>
-              <c:f>List1!$A$2:$A$5</c:f>
-              <c:strCache>
-                <c:ptCount val="4"/>
-                <c:pt idx="0">
-                  <c:v>Kategorie 1</c:v>
-                </c:pt>
-                <c:pt idx="1">
-                  <c:v>Kategorie 2</c:v>
-                </c:pt>
-                <c:pt idx="2">
-                  <c:v>Kategorie 3</c:v>
-                </c:pt>
-                <c:pt idx="3">
-                  <c:v>Kategorie 4</c:v>
-                </c:pt>
-              </c:strCache>
-            </c:strRef>
-          </c:cat>
-          <c:val>
-            <c:numRef>
-              <c:f>List1!$D$2:$D$5</c:f>
-              <c:numCache>
-                <c:formatCode>General</c:formatCode>
-                <c:ptCount val="4"/>
-                <c:pt idx="0">
-                  <c:v>2</c:v>
-                </c:pt>
-                <c:pt idx="1">
-                  <c:v>2</c:v>
-                </c:pt>
-                <c:pt idx="2">
-                  <c:v>3</c:v>
-                </c:pt>
-                <c:pt idx="3">
-                  <c:v>5</c:v>
-                </c:pt>
-              </c:numCache>
-            </c:numRef>
-          </c:val>
-          <c:extLst>
-            <c:ext xmlns:c16="http://schemas.microsoft.com/office/drawing/2014/chart" uri="{C3380CC4-5D6E-409C-BE32-E72D297353CC}">
-              <c16:uniqueId val="{00000002-FF60-1A4C-997A-9A03EFEA6842}"/>
-            </c:ext>
-          </c:extLst>
-        </c:ser>
-        <c:dLbls>
-          <c:showLegendKey val="0"/>
-          <c:showVal val="0"/>
-          <c:showCatName val="0"/>
-          <c:showSerName val="0"/>
-          <c:showPercent val="0"/>
-          <c:showBubbleSize val="0"/>
-        </c:dLbls>
-        <c:gapWidth val="219"/>
-        <c:overlap val="-27"/>
-        <c:axId val="909027391"/>
-        <c:axId val="909017535"/>
-      </c:barChart>
-      <c:catAx>
-        <c:axId val="909027391"/>
-        <c:scaling>
-          <c:orientation val="minMax"/>
-        </c:scaling>
-        <c:delete val="0"/>
-        <c:axPos val="b"/>
-        <c:numFmt formatCode="General" sourceLinked="1"/>
-        <c:majorTickMark val="none"/>
-        <c:minorTickMark val="none"/>
-        <c:tickLblPos val="nextTo"/>
-        <c:spPr>
-          <a:noFill/>
-          <a:ln w="9525" cap="flat" cmpd="sng" algn="ctr">
-            <a:solidFill>
-              <a:schemeClr val="tx1">
-                <a:lumMod val="15000"/>
-                <a:lumOff val="85000"/>
-              </a:schemeClr>
-            </a:solidFill>
-            <a:round/>
-          </a:ln>
-          <a:effectLst/>
-        </c:spPr>
-        <c:txPr>
-          <a:bodyPr rot="-60000000" spcFirstLastPara="1" vertOverflow="ellipsis" vert="horz" wrap="square" anchor="ctr" anchorCtr="1"/>
-          <a:lstStyle/>
-          <a:p>
-            <a:pPr>
-              <a:defRPr sz="900" b="0" i="0" u="none" strike="noStrike" kern="1200" baseline="0">
-                <a:solidFill>
-                  <a:schemeClr val="tx1">
-                    <a:lumMod val="65000"/>
-                    <a:lumOff val="35000"/>
-                  </a:schemeClr>
-                </a:solidFill>
-                <a:latin typeface="+mn-lt"/>
-                <a:ea typeface="+mn-ea"/>
-                <a:cs typeface="+mn-cs"/>
-              </a:defRPr>
-            </a:pPr>
-            <a:endParaRPr lang="cs-CZ"/>
-          </a:p>
-        </c:txPr>
-        <c:crossAx val="909017535"/>
-        <c:crosses val="autoZero"/>
-        <c:auto val="1"/>
-        <c:lblAlgn val="ctr"/>
-        <c:lblOffset val="100"/>
-        <c:noMultiLvlLbl val="0"/>
-      </c:catAx>
-      <c:valAx>
-        <c:axId val="909017535"/>
-        <c:scaling>
-          <c:orientation val="minMax"/>
-        </c:scaling>
-        <c:delete val="0"/>
-        <c:axPos val="l"/>
-        <c:majorGridlines>
-          <c:spPr>
-            <a:ln w="9525" cap="flat" cmpd="sng" algn="ctr">
-              <a:solidFill>
-                <a:schemeClr val="tx1">
-                  <a:lumMod val="15000"/>
-                  <a:lumOff val="85000"/>
-                </a:schemeClr>
-              </a:solidFill>
-              <a:round/>
-            </a:ln>
-            <a:effectLst/>
-          </c:spPr>
-        </c:majorGridlines>
-        <c:numFmt formatCode="General" sourceLinked="1"/>
-        <c:majorTickMark val="none"/>
-        <c:minorTickMark val="none"/>
-        <c:tickLblPos val="nextTo"/>
-        <c:spPr>
-          <a:noFill/>
-          <a:ln>
-            <a:noFill/>
-          </a:ln>
-          <a:effectLst/>
-        </c:spPr>
-        <c:txPr>
-          <a:bodyPr rot="-60000000" spcFirstLastPara="1" vertOverflow="ellipsis" vert="horz" wrap="square" anchor="ctr" anchorCtr="1"/>
-          <a:lstStyle/>
-          <a:p>
-            <a:pPr>
-              <a:defRPr sz="900" b="0" i="0" u="none" strike="noStrike" kern="1200" baseline="0">
-                <a:solidFill>
-                  <a:schemeClr val="tx1">
-                    <a:lumMod val="65000"/>
-                    <a:lumOff val="35000"/>
-                  </a:schemeClr>
-                </a:solidFill>
-                <a:latin typeface="+mn-lt"/>
-                <a:ea typeface="+mn-ea"/>
-                <a:cs typeface="+mn-cs"/>
-              </a:defRPr>
-            </a:pPr>
-            <a:endParaRPr lang="cs-CZ"/>
-          </a:p>
-        </c:txPr>
-        <c:crossAx val="909027391"/>
-        <c:crosses val="autoZero"/>
-        <c:crossBetween val="between"/>
-      </c:valAx>
-      <c:spPr>
-        <a:noFill/>
-        <a:ln>
-          <a:noFill/>
-        </a:ln>
-        <a:effectLst/>
-      </c:spPr>
-    </c:plotArea>
-    <c:legend>
-      <c:legendPos val="b"/>
-      <c:overlay val="0"/>
-      <c:spPr>
-        <a:noFill/>
-        <a:ln>
-          <a:noFill/>
-        </a:ln>
-        <a:effectLst/>
-      </c:spPr>
-      <c:txPr>
-        <a:bodyPr rot="0" spcFirstLastPara="1" vertOverflow="ellipsis" vert="horz" wrap="square" anchor="ctr" anchorCtr="1"/>
-        <a:lstStyle/>
-        <a:p>
-          <a:pPr>
-            <a:defRPr sz="900" b="0" i="0" u="none" strike="noStrike" kern="1200" baseline="0">
-              <a:solidFill>
-                <a:schemeClr val="tx1">
-                  <a:lumMod val="65000"/>
-                  <a:lumOff val="35000"/>
-                </a:schemeClr>
-              </a:solidFill>
-              <a:latin typeface="+mn-lt"/>
-              <a:ea typeface="+mn-ea"/>
-              <a:cs typeface="+mn-cs"/>
-            </a:defRPr>
-          </a:pPr>
-          <a:endParaRPr lang="cs-CZ"/>
-        </a:p>
-      </c:txPr>
-    </c:legend>
-    <c:plotVisOnly val="1"/>
-    <c:dispBlanksAs val="gap"/>
-    <c:showDLblsOverMax val="0"/>
-    <c:extLst>
-      <c:ext xmlns:c16r3="http://schemas.microsoft.com/office/drawing/2017/03/chart" uri="{56B9EC1D-385E-4148-901F-78D8002777C0}">
-        <c16r3:dataDisplayOptions16>
-          <c16r3:dispNaAsBlank val="1"/>
-        </c16r3:dataDisplayOptions16>
-      </c:ext>
-    </c:extLst>
-  </c:chart>
-  <c:spPr>
-    <a:solidFill>
-      <a:schemeClr val="bg1"/>
-    </a:solidFill>
-    <a:ln w="9525" cap="flat" cmpd="sng" algn="ctr">
-      <a:solidFill>
-        <a:schemeClr val="tx1">
-          <a:lumMod val="15000"/>
-          <a:lumOff val="85000"/>
-        </a:schemeClr>
-      </a:solidFill>
-      <a:round/>
-    </a:ln>
-    <a:effectLst/>
-  </c:spPr>
-  <c:txPr>
-    <a:bodyPr/>
-    <a:lstStyle/>
-    <a:p>
-      <a:pPr>
-        <a:defRPr/>
-      </a:pPr>
-      <a:endParaRPr lang="cs-CZ"/>
-    </a:p>
-  </c:txPr>
-  <c:externalData r:id="rId3">
-    <c:autoUpdate val="0"/>
-  </c:externalData>
-</c:chartSpace>
-</file>
-
-<file path=word/charts/colors1.xml><?xml version="1.0" encoding="utf-8"?>
-<cs:colorStyle xmlns:cs="http://schemas.microsoft.com/office/drawing/2012/chartStyle" xmlns:a="http://schemas.openxmlformats.org/drawingml/2006/main" meth="cycle" id="10">
-  <a:schemeClr val="accent1"/>
-  <a:schemeClr val="accent2"/>
-  <a:schemeClr val="accent3"/>
-  <a:schemeClr val="accent4"/>
-  <a:schemeClr val="accent5"/>
-  <a:schemeClr val="accent6"/>
-  <cs:variation/>
-  <cs:variation>
-    <a:lumMod val="60000"/>
-  </cs:variation>
-  <cs:variation>
-    <a:lumMod val="80000"/>
-    <a:lumOff val="20000"/>
-  </cs:variation>
-  <cs:variation>
-    <a:lumMod val="80000"/>
-  </cs:variation>
-  <cs:variation>
-    <a:lumMod val="60000"/>
-    <a:lumOff val="40000"/>
-  </cs:variation>
-  <cs:variation>
-    <a:lumMod val="50000"/>
-  </cs:variation>
-  <cs:variation>
-    <a:lumMod val="70000"/>
-    <a:lumOff val="30000"/>
-  </cs:variation>
-  <cs:variation>
-    <a:lumMod val="70000"/>
-  </cs:variation>
-  <cs:variation>
-    <a:lumMod val="50000"/>
-    <a:lumOff val="50000"/>
-  </cs:variation>
-</cs:colorStyle>
-</file>
-
-<file path=word/charts/style1.xml><?xml version="1.0" encoding="utf-8"?>
-<cs:chartStyle xmlns:cs="http://schemas.microsoft.com/office/drawing/2012/chartStyle" xmlns:a="http://schemas.openxmlformats.org/drawingml/2006/main" id="201">
-  <cs:axisTitle>
-    <cs:lnRef idx="0"/>
-    <cs:fillRef idx="0"/>
-    <cs:effectRef idx="0"/>
-    <cs:fontRef idx="minor">
-      <a:schemeClr val="tx1">
-        <a:lumMod val="65000"/>
-        <a:lumOff val="35000"/>
-      </a:schemeClr>
-    </cs:fontRef>
-    <cs:defRPr sz="1000" kern="1200"/>
-  </cs:axisTitle>
-  <cs:categoryAxis>
-    <cs:lnRef idx="0"/>
-    <cs:fillRef idx="0"/>
-    <cs:effectRef idx="0"/>
-    <cs:fontRef idx="minor">
-      <a:schemeClr val="tx1">
-        <a:lumMod val="65000"/>
-        <a:lumOff val="35000"/>
-      </a:schemeClr>
-    </cs:fontRef>
-    <cs:spPr>
-      <a:ln w="9525" cap="flat" cmpd="sng" algn="ctr">
-        <a:solidFill>
-          <a:schemeClr val="tx1">
-            <a:lumMod val="15000"/>
-            <a:lumOff val="85000"/>
-          </a:schemeClr>
-        </a:solidFill>
-        <a:round/>
-      </a:ln>
-    </cs:spPr>
-    <cs:defRPr sz="900" kern="1200"/>
-  </cs:categoryAxis>
-  <cs:chartArea mods="allowNoFillOverride allowNoLineOverride">
-    <cs:lnRef idx="0"/>
-    <cs:fillRef idx="0"/>
-    <cs:effectRef idx="0"/>
-    <cs:fontRef idx="minor">
-      <a:schemeClr val="tx1"/>
-    </cs:fontRef>
-    <cs:spPr>
-      <a:solidFill>
-        <a:schemeClr val="bg1"/>
-      </a:solidFill>
-      <a:ln w="9525" cap="flat" cmpd="sng" algn="ctr">
-        <a:solidFill>
-          <a:schemeClr val="tx1">
-            <a:lumMod val="15000"/>
-            <a:lumOff val="85000"/>
-          </a:schemeClr>
-        </a:solidFill>
-        <a:round/>
-      </a:ln>
-    </cs:spPr>
-    <cs:defRPr sz="1000" kern="1200"/>
-  </cs:chartArea>
-  <cs:dataLabel>
-    <cs:lnRef idx="0"/>
-    <cs:fillRef idx="0"/>
-    <cs:effectRef idx="0"/>
-    <cs:fontRef idx="minor">
-      <a:schemeClr val="tx1">
-        <a:lumMod val="75000"/>
-        <a:lumOff val="25000"/>
-      </a:schemeClr>
-    </cs:fontRef>
-    <cs:defRPr sz="900" kern="1200"/>
-  </cs:dataLabel>
-  <cs:dataLabelCallout>
-    <cs:lnRef idx="0"/>
-    <cs:fillRef idx="0"/>
-    <cs:effectRef idx="0"/>
-    <cs:fontRef idx="minor">
-      <a:schemeClr val="dk1">
-        <a:lumMod val="65000"/>
-        <a:lumOff val="35000"/>
-      </a:schemeClr>
-    </cs:fontRef>
-    <cs:spPr>
-      <a:solidFill>
-        <a:schemeClr val="lt1"/>
-      </a:solidFill>
-      <a:ln>
-        <a:solidFill>
-          <a:schemeClr val="dk1">
-            <a:lumMod val="25000"/>
-            <a:lumOff val="75000"/>
-          </a:schemeClr>
-        </a:solidFill>
-      </a:ln>
-    </cs:spPr>
-    <cs:defRPr sz="900" kern="1200"/>
-    <cs:bodyPr rot="0" spcFirstLastPara="1" vertOverflow="clip" horzOverflow="clip" vert="horz" wrap="square" lIns="36576" tIns="18288" rIns="36576" bIns="18288" anchor="ctr" anchorCtr="1">
-      <a:spAutoFit/>
-    </cs:bodyPr>
-  </cs:dataLabelCallout>
-  <cs:dataPoint>
-    <cs:lnRef idx="0"/>
-    <cs:fillRef idx="1">
-      <cs:styleClr val="auto"/>
-    </cs:fillRef>
-    <cs:effectRef idx="0"/>
-    <cs:fontRef idx="minor">
-      <a:schemeClr val="tx1"/>
-    </cs:fontRef>
-  </cs:dataPoint>
-  <cs:dataPoint3D>
-    <cs:lnRef idx="0"/>
-    <cs:fillRef idx="1">
-      <cs:styleClr val="auto"/>
-    </cs:fillRef>
-    <cs:effectRef idx="0"/>
-    <cs:fontRef idx="minor">
-      <a:schemeClr val="tx1"/>
-    </cs:fontRef>
-  </cs:dataPoint3D>
-  <cs:dataPointLine>
-    <cs:lnRef idx="0">
-      <cs:styleClr val="auto"/>
-    </cs:lnRef>
-    <cs:fillRef idx="1"/>
-    <cs:effectRef idx="0"/>
-    <cs:fontRef idx="minor">
-      <a:schemeClr val="tx1"/>
-    </cs:fontRef>
-    <cs:spPr>
-      <a:ln w="28575" cap="rnd">
-        <a:solidFill>
-          <a:schemeClr val="phClr"/>
-        </a:solidFill>
-        <a:round/>
-      </a:ln>
-    </cs:spPr>
-  </cs:dataPointLine>
-  <cs:dataPointMarker>
-    <cs:lnRef idx="0">
-      <cs:styleClr val="auto"/>
-    </cs:lnRef>
-    <cs:fillRef idx="1">
-      <cs:styleClr val="auto"/>
-    </cs:fillRef>
-    <cs:effectRef idx="0"/>
-    <cs:fontRef idx="minor">
-      <a:schemeClr val="tx1"/>
-    </cs:fontRef>
-    <cs:spPr>
-      <a:ln w="9525">
-        <a:solidFill>
-          <a:schemeClr val="phClr"/>
-        </a:solidFill>
-      </a:ln>
-    </cs:spPr>
-  </cs:dataPointMarker>
-  <cs:dataPointMarkerLayout symbol="circle" size="5"/>
-  <cs:dataPointWireframe>
-    <cs:lnRef idx="0">
-      <cs:styleClr val="auto"/>
-    </cs:lnRef>
-    <cs:fillRef idx="1"/>
-    <cs:effectRef idx="0"/>
-    <cs:fontRef idx="minor">
-      <a:schemeClr val="tx1"/>
-    </cs:fontRef>
-    <cs:spPr>
-      <a:ln w="9525" cap="rnd">
-        <a:solidFill>
-          <a:schemeClr val="phClr"/>
-        </a:solidFill>
-        <a:round/>
-      </a:ln>
-    </cs:spPr>
-  </cs:dataPointWireframe>
-  <cs:dataTable>
-    <cs:lnRef idx="0"/>
-    <cs:fillRef idx="0"/>
-    <cs:effectRef idx="0"/>
-    <cs:fontRef idx="minor">
-      <a:schemeClr val="tx1">
-        <a:lumMod val="65000"/>
-        <a:lumOff val="35000"/>
-      </a:schemeClr>
-    </cs:fontRef>
-    <cs:spPr>
-      <a:noFill/>
-      <a:ln w="9525" cap="flat" cmpd="sng" algn="ctr">
-        <a:solidFill>
-          <a:schemeClr val="tx1">
-            <a:lumMod val="15000"/>
-            <a:lumOff val="85000"/>
-          </a:schemeClr>
-        </a:solidFill>
-        <a:round/>
-      </a:ln>
-    </cs:spPr>
-    <cs:defRPr sz="900" kern="1200"/>
-  </cs:dataTable>
-  <cs:downBar>
-    <cs:lnRef idx="0"/>
-    <cs:fillRef idx="0"/>
-    <cs:effectRef idx="0"/>
-    <cs:fontRef idx="minor">
-      <a:schemeClr val="dk1"/>
-    </cs:fontRef>
-    <cs:spPr>
-      <a:solidFill>
-        <a:schemeClr val="dk1">
-          <a:lumMod val="65000"/>
-          <a:lumOff val="35000"/>
-        </a:schemeClr>
-      </a:solidFill>
-      <a:ln w="9525">
-        <a:solidFill>
-          <a:schemeClr val="tx1">
-            <a:lumMod val="65000"/>
-            <a:lumOff val="35000"/>
-          </a:schemeClr>
-        </a:solidFill>
-      </a:ln>
-    </cs:spPr>
-  </cs:downBar>
-  <cs:dropLine>
-    <cs:lnRef idx="0"/>
-    <cs:fillRef idx="0"/>
-    <cs:effectRef idx="0"/>
-    <cs:fontRef idx="minor">
-      <a:schemeClr val="tx1"/>
-    </cs:fontRef>
-    <cs:spPr>
-      <a:ln w="9525" cap="flat" cmpd="sng" algn="ctr">
-        <a:solidFill>
-          <a:schemeClr val="tx1">
-            <a:lumMod val="35000"/>
-            <a:lumOff val="65000"/>
-          </a:schemeClr>
-        </a:solidFill>
-        <a:round/>
-      </a:ln>
-    </cs:spPr>
-  </cs:dropLine>
-  <cs:errorBar>
-    <cs:lnRef idx="0"/>
-    <cs:fillRef idx="0"/>
-    <cs:effectRef idx="0"/>
-    <cs:fontRef idx="minor">
-      <a:schemeClr val="tx1"/>
-    </cs:fontRef>
-    <cs:spPr>
-      <a:ln w="9525" cap="flat" cmpd="sng" algn="ctr">
-        <a:solidFill>
-          <a:schemeClr val="tx1">
-            <a:lumMod val="65000"/>
-            <a:lumOff val="35000"/>
-          </a:schemeClr>
-        </a:solidFill>
-        <a:round/>
-      </a:ln>
-    </cs:spPr>
-  </cs:errorBar>
-  <cs:floor>
-    <cs:lnRef idx="0"/>
-    <cs:fillRef idx="0"/>
-    <cs:effectRef idx="0"/>
-    <cs:fontRef idx="minor">
-      <a:schemeClr val="tx1"/>
-    </cs:fontRef>
-    <cs:spPr>
-      <a:noFill/>
-      <a:ln>
-        <a:noFill/>
-      </a:ln>
-    </cs:spPr>
-  </cs:floor>
-  <cs:gridlineMajor>
-    <cs:lnRef idx="0"/>
-    <cs:fillRef idx="0"/>
-    <cs:effectRef idx="0"/>
-    <cs:fontRef idx="minor">
-      <a:schemeClr val="tx1"/>
-    </cs:fontRef>
-    <cs:spPr>
-      <a:ln w="9525" cap="flat" cmpd="sng" algn="ctr">
-        <a:solidFill>
-          <a:schemeClr val="tx1">
-            <a:lumMod val="15000"/>
-            <a:lumOff val="85000"/>
-          </a:schemeClr>
-        </a:solidFill>
-        <a:round/>
-      </a:ln>
-    </cs:spPr>
-  </cs:gridlineMajor>
-  <cs:gridlineMinor>
-    <cs:lnRef idx="0"/>
-    <cs:fillRef idx="0"/>
-    <cs:effectRef idx="0"/>
-    <cs:fontRef idx="minor">
-      <a:schemeClr val="tx1"/>
-    </cs:fontRef>
-    <cs:spPr>
-      <a:ln w="9525" cap="flat" cmpd="sng" algn="ctr">
-        <a:solidFill>
-          <a:schemeClr val="tx1">
-            <a:lumMod val="5000"/>
-            <a:lumOff val="95000"/>
-          </a:schemeClr>
-        </a:solidFill>
-        <a:round/>
-      </a:ln>
-    </cs:spPr>
-  </cs:gridlineMinor>
-  <cs:hiLoLine>
-    <cs:lnRef idx="0"/>
-    <cs:fillRef idx="0"/>
-    <cs:effectRef idx="0"/>
-    <cs:fontRef idx="minor">
-      <a:schemeClr val="tx1"/>
-    </cs:fontRef>
-    <cs:spPr>
-      <a:ln w="9525" cap="flat" cmpd="sng" algn="ctr">
-        <a:solidFill>
-          <a:schemeClr val="tx1">
-            <a:lumMod val="75000"/>
-            <a:lumOff val="25000"/>
-          </a:schemeClr>
-        </a:solidFill>
-        <a:round/>
-      </a:ln>
-    </cs:spPr>
-  </cs:hiLoLine>
-  <cs:leaderLine>
-    <cs:lnRef idx="0"/>
-    <cs:fillRef idx="0"/>
-    <cs:effectRef idx="0"/>
-    <cs:fontRef idx="minor">
-      <a:schemeClr val="tx1"/>
-    </cs:fontRef>
-    <cs:spPr>
-      <a:ln w="9525" cap="flat" cmpd="sng" algn="ctr">
-        <a:solidFill>
-          <a:schemeClr val="tx1">
-            <a:lumMod val="35000"/>
-            <a:lumOff val="65000"/>
-          </a:schemeClr>
-        </a:solidFill>
-        <a:round/>
-      </a:ln>
-    </cs:spPr>
-  </cs:leaderLine>
-  <cs:legend>
-    <cs:lnRef idx="0"/>
-    <cs:fillRef idx="0"/>
-    <cs:effectRef idx="0"/>
-    <cs:fontRef idx="minor">
-      <a:schemeClr val="tx1">
-        <a:lumMod val="65000"/>
-        <a:lumOff val="35000"/>
-      </a:schemeClr>
-    </cs:fontRef>
-    <cs:defRPr sz="900" kern="1200"/>
-  </cs:legend>
-  <cs:plotArea mods="allowNoFillOverride allowNoLineOverride">
-    <cs:lnRef idx="0"/>
-    <cs:fillRef idx="0"/>
-    <cs:effectRef idx="0"/>
-    <cs:fontRef idx="minor">
-      <a:schemeClr val="tx1"/>
-    </cs:fontRef>
-  </cs:plotArea>
-  <cs:plotArea3D mods="allowNoFillOverride allowNoLineOverride">
-    <cs:lnRef idx="0"/>
-    <cs:fillRef idx="0"/>
-    <cs:effectRef idx="0"/>
-    <cs:fontRef idx="minor">
-      <a:schemeClr val="tx1"/>
-    </cs:fontRef>
-  </cs:plotArea3D>
-  <cs:seriesAxis>
-    <cs:lnRef idx="0"/>
-    <cs:fillRef idx="0"/>
-    <cs:effectRef idx="0"/>
-    <cs:fontRef idx="minor">
-      <a:schemeClr val="tx1">
-        <a:lumMod val="65000"/>
-        <a:lumOff val="35000"/>
-      </a:schemeClr>
-    </cs:fontRef>
-    <cs:defRPr sz="900" kern="1200"/>
-  </cs:seriesAxis>
-  <cs:seriesLine>
-    <cs:lnRef idx="0"/>
-    <cs:fillRef idx="0"/>
-    <cs:effectRef idx="0"/>
-    <cs:fontRef idx="minor">
-      <a:schemeClr val="tx1"/>
-    </cs:fontRef>
-    <cs:spPr>
-      <a:ln w="9525" cap="flat" cmpd="sng" algn="ctr">
-        <a:solidFill>
-          <a:schemeClr val="tx1">
-            <a:lumMod val="35000"/>
-            <a:lumOff val="65000"/>
-          </a:schemeClr>
-        </a:solidFill>
-        <a:round/>
-      </a:ln>
-    </cs:spPr>
-  </cs:seriesLine>
-  <cs:title>
-    <cs:lnRef idx="0"/>
-    <cs:fillRef idx="0"/>
-    <cs:effectRef idx="0"/>
-    <cs:fontRef idx="minor">
-      <a:schemeClr val="tx1">
-        <a:lumMod val="65000"/>
-        <a:lumOff val="35000"/>
-      </a:schemeClr>
-    </cs:fontRef>
-    <cs:defRPr sz="1400" b="0" kern="1200" spc="0" baseline="0"/>
-  </cs:title>
-  <cs:trendline>
-    <cs:lnRef idx="0">
-      <cs:styleClr val="auto"/>
-    </cs:lnRef>
-    <cs:fillRef idx="0"/>
-    <cs:effectRef idx="0"/>
-    <cs:fontRef idx="minor">
-      <a:schemeClr val="tx1"/>
-    </cs:fontRef>
-    <cs:spPr>
-      <a:ln w="19050" cap="rnd">
-        <a:solidFill>
-          <a:schemeClr val="phClr"/>
-        </a:solidFill>
-        <a:prstDash val="sysDot"/>
-      </a:ln>
-    </cs:spPr>
-  </cs:trendline>
-  <cs:trendlineLabel>
-    <cs:lnRef idx="0"/>
-    <cs:fillRef idx="0"/>
-    <cs:effectRef idx="0"/>
-    <cs:fontRef idx="minor">
-      <a:schemeClr val="tx1">
-        <a:lumMod val="65000"/>
-        <a:lumOff val="35000"/>
-      </a:schemeClr>
-    </cs:fontRef>
-    <cs:defRPr sz="900" kern="1200"/>
-  </cs:trendlineLabel>
-  <cs:upBar>
-    <cs:lnRef idx="0"/>
-    <cs:fillRef idx="0"/>
-    <cs:effectRef idx="0"/>
-    <cs:fontRef idx="minor">
-      <a:schemeClr val="dk1"/>
-    </cs:fontRef>
-    <cs:spPr>
-      <a:solidFill>
-        <a:schemeClr val="lt1"/>
-      </a:solidFill>
-      <a:ln w="9525">
-        <a:solidFill>
-          <a:schemeClr val="tx1">
-            <a:lumMod val="15000"/>
-            <a:lumOff val="85000"/>
-          </a:schemeClr>
-        </a:solidFill>
-      </a:ln>
-    </cs:spPr>
-  </cs:upBar>
-  <cs:valueAxis>
-    <cs:lnRef idx="0"/>
-    <cs:fillRef idx="0"/>
-    <cs:effectRef idx="0"/>
-    <cs:fontRef idx="minor">
-      <a:schemeClr val="tx1">
-        <a:lumMod val="65000"/>
-        <a:lumOff val="35000"/>
-      </a:schemeClr>
-    </cs:fontRef>
-    <cs:defRPr sz="900" kern="1200"/>
-  </cs:valueAxis>
-  <cs:wall>
-    <cs:lnRef idx="0"/>
-    <cs:fillRef idx="0"/>
-    <cs:effectRef idx="0"/>
-    <cs:fontRef idx="minor">
-      <a:schemeClr val="tx1"/>
-    </cs:fontRef>
-    <cs:spPr>
-      <a:noFill/>
-      <a:ln>
-        <a:noFill/>
-      </a:ln>
-    </cs:spPr>
-  </cs:wall>
-</cs:chartStyle>
-</file>
-
 <file path=word/theme/theme1.xml><?xml version="1.0" encoding="utf-8"?>
 <a:theme xmlns:a="http://schemas.openxmlformats.org/drawingml/2006/main" name="Office Theme">
   <a:themeElements>

</xml_diff>

<commit_message>
seznam liteatury je akturalni
</commit_message>
<xml_diff>
--- a/student.docx
+++ b/student.docx
@@ -57,13 +57,8 @@
       <w:pPr>
         <w:pStyle w:val="Titulek"/>
       </w:pPr>
-      <w:proofErr w:type="spellStart"/>
       <w:r>
-        <w:t>Obrázek</w:t>
-      </w:r>
-      <w:proofErr w:type="spellEnd"/>
-      <w:r>
-        <w:t xml:space="preserve"> </w:t>
+        <w:t xml:space="preserve">Obrázek </w:t>
       </w:r>
       <w:r>
         <w:fldChar w:fldCharType="begin"/>
@@ -123,39 +118,7 @@
         <w:pStyle w:val="Nadpis1"/>
       </w:pPr>
       <w:r>
-        <w:t xml:space="preserve">Ted je </w:t>
-      </w:r>
-      <w:proofErr w:type="spellStart"/>
-      <w:r>
-        <w:t>mensi</w:t>
-      </w:r>
-      <w:proofErr w:type="spellEnd"/>
-      <w:r>
-        <w:t xml:space="preserve"> </w:t>
-      </w:r>
-      <w:proofErr w:type="spellStart"/>
-      <w:r>
-        <w:t>borec</w:t>
-      </w:r>
-      <w:proofErr w:type="spellEnd"/>
-      <w:r>
-        <w:t xml:space="preserve"> </w:t>
-      </w:r>
-      <w:proofErr w:type="spellStart"/>
-      <w:r>
-        <w:t>protoze</w:t>
-      </w:r>
-      <w:proofErr w:type="spellEnd"/>
-      <w:r>
-        <w:t xml:space="preserve"> </w:t>
-      </w:r>
-      <w:proofErr w:type="spellStart"/>
-      <w:r>
-        <w:t>prisel</w:t>
-      </w:r>
-      <w:proofErr w:type="spellEnd"/>
-      <w:r>
-        <w:t xml:space="preserve"> Petr</w:t>
+        <w:t>Ted je mensi borec protoze prisel Petr</w:t>
       </w:r>
     </w:p>
     <w:p>
@@ -213,13 +176,8 @@
       <w:pPr>
         <w:pStyle w:val="Titulek"/>
       </w:pPr>
-      <w:proofErr w:type="spellStart"/>
       <w:r>
-        <w:t>Obrázek</w:t>
-      </w:r>
-      <w:proofErr w:type="spellEnd"/>
-      <w:r>
-        <w:t xml:space="preserve"> </w:t>
+        <w:t xml:space="preserve">Obrázek </w:t>
       </w:r>
       <w:r>
         <w:fldChar w:fldCharType="begin"/>
@@ -241,28 +199,52 @@
       </w:r>
     </w:p>
     <w:p>
-      <w:pPr>
-        <w:pStyle w:val="Nadpis1"/>
-      </w:pPr>
-      <w:r>
-        <w:lastRenderedPageBreak/>
-        <w:t xml:space="preserve">Adam je </w:t>
-      </w:r>
-      <w:proofErr w:type="spellStart"/>
-      <w:r>
-        <w:t>borec</w:t>
-      </w:r>
-      <w:proofErr w:type="spellEnd"/>
+      <w:sdt>
+        <w:sdtPr>
+          <w:id w:val="346524485"/>
+          <w:citation/>
+        </w:sdtPr>
+        <w:sdtContent>
+          <w:r>
+            <w:fldChar w:fldCharType="begin"/>
+          </w:r>
+          <w:r>
+            <w:rPr>
+              <w:lang w:val="cs-CZ"/>
+            </w:rPr>
+            <w:instrText xml:space="preserve"> CITATION ADA23 \l 1029 </w:instrText>
+          </w:r>
+          <w:r>
+            <w:fldChar w:fldCharType="separate"/>
+          </w:r>
+          <w:r>
+            <w:rPr>
+              <w:noProof/>
+              <w:lang w:val="cs-CZ"/>
+            </w:rPr>
+            <w:t>(FRAJE, 2023)</w:t>
+          </w:r>
+          <w:r>
+            <w:fldChar w:fldCharType="end"/>
+          </w:r>
+        </w:sdtContent>
+      </w:sdt>
     </w:p>
     <w:p>
       <w:pPr>
+        <w:pStyle w:val="Nadpis1"/>
+      </w:pPr>
+      <w:r>
+        <w:t>Adam je borec</w:t>
+      </w:r>
+    </w:p>
+    <w:p>
+      <w:pPr>
         <w:pStyle w:val="Nadpis2"/>
       </w:pPr>
-      <w:proofErr w:type="spellStart"/>
       <w:r>
         <w:t>kn</w:t>
       </w:r>
-      <w:proofErr w:type="spellEnd"/>
     </w:p>
     <w:p>
       <w:pPr>
@@ -319,13 +301,8 @@
       <w:pPr>
         <w:pStyle w:val="Titulek"/>
       </w:pPr>
-      <w:proofErr w:type="spellStart"/>
       <w:r>
-        <w:t>Obrázek</w:t>
-      </w:r>
-      <w:proofErr w:type="spellEnd"/>
-      <w:r>
-        <w:t xml:space="preserve"> </w:t>
+        <w:t xml:space="preserve">Obrázek </w:t>
       </w:r>
       <w:r>
         <w:fldChar w:fldCharType="begin"/>
@@ -346,7 +323,38 @@
         <w:fldChar w:fldCharType="end"/>
       </w:r>
     </w:p>
-    <w:p/>
+    <w:p>
+      <w:sdt>
+        <w:sdtPr>
+          <w:id w:val="-837610551"/>
+          <w:citation/>
+        </w:sdtPr>
+        <w:sdtContent>
+          <w:r>
+            <w:fldChar w:fldCharType="begin"/>
+          </w:r>
+          <w:r>
+            <w:rPr>
+              <w:lang w:val="cs-CZ"/>
+            </w:rPr>
+            <w:instrText xml:space="preserve"> CITATION tre06 \l 1029 </w:instrText>
+          </w:r>
+          <w:r>
+            <w:fldChar w:fldCharType="separate"/>
+          </w:r>
+          <w:r>
+            <w:rPr>
+              <w:noProof/>
+              <w:lang w:val="cs-CZ"/>
+            </w:rPr>
+            <w:t>(citace, 2006)</w:t>
+          </w:r>
+          <w:r>
+            <w:fldChar w:fldCharType="end"/>
+          </w:r>
+        </w:sdtContent>
+      </w:sdt>
+    </w:p>
     <w:p>
       <w:pPr>
         <w:pStyle w:val="Nadpis1"/>
@@ -356,21 +364,8 @@
         </w:numPr>
       </w:pPr>
       <w:r>
-        <w:t xml:space="preserve">Ted </w:t>
+        <w:t>Ted pridam tabulku</w:t>
       </w:r>
-      <w:proofErr w:type="spellStart"/>
-      <w:r>
-        <w:t>pridam</w:t>
-      </w:r>
-      <w:proofErr w:type="spellEnd"/>
-      <w:r>
-        <w:t xml:space="preserve"> </w:t>
-      </w:r>
-      <w:proofErr w:type="spellStart"/>
-      <w:r>
-        <w:t>tabulku</w:t>
-      </w:r>
-      <w:proofErr w:type="spellEnd"/>
     </w:p>
     <w:p>
       <w:pPr>
@@ -380,24 +375,17 @@
           <w:numId w:val="43"/>
         </w:numPr>
       </w:pPr>
-      <w:proofErr w:type="spellStart"/>
       <w:r>
         <w:t>Pocet</w:t>
       </w:r>
-      <w:proofErr w:type="spellEnd"/>
     </w:p>
     <w:p>
       <w:pPr>
         <w:pStyle w:val="Titulek"/>
         <w:keepNext/>
       </w:pPr>
-      <w:proofErr w:type="spellStart"/>
       <w:r>
-        <w:t>Tabulka</w:t>
-      </w:r>
-      <w:proofErr w:type="spellEnd"/>
-      <w:r>
-        <w:t xml:space="preserve"> </w:t>
+        <w:t xml:space="preserve">Tabulka </w:t>
       </w:r>
       <w:r>
         <w:fldChar w:fldCharType="begin"/>
@@ -595,6 +583,35 @@
                 <w:rPr>
                   <w:noProof/>
                 </w:rPr>
+                <w:t xml:space="preserve">citace, t. (2006). </w:t>
+              </w:r>
+              <w:r>
+                <w:rPr>
+                  <w:i/>
+                  <w:iCs/>
+                  <w:noProof/>
+                </w:rPr>
+                <w:t>KOKOK.</w:t>
+              </w:r>
+              <w:r>
+                <w:rPr>
+                  <w:noProof/>
+                </w:rPr>
+                <w:t xml:space="preserve"> kadan: SOPRAN.</w:t>
+              </w:r>
+            </w:p>
+            <w:p>
+              <w:pPr>
+                <w:pStyle w:val="Bibliografie"/>
+                <w:ind w:left="720" w:hanging="720"/>
+                <w:rPr>
+                  <w:noProof/>
+                </w:rPr>
+              </w:pPr>
+              <w:r>
+                <w:rPr>
+                  <w:noProof/>
+                </w:rPr>
                 <w:t xml:space="preserve">dakd. (1. 1 2022). </w:t>
               </w:r>
               <w:r>
@@ -610,6 +627,35 @@
                   <w:noProof/>
                 </w:rPr>
                 <w:t>. Načteno z wd.cz.</w:t>
+              </w:r>
+            </w:p>
+            <w:p>
+              <w:pPr>
+                <w:pStyle w:val="Bibliografie"/>
+                <w:ind w:left="720" w:hanging="720"/>
+                <w:rPr>
+                  <w:noProof/>
+                </w:rPr>
+              </w:pPr>
+              <w:r>
+                <w:rPr>
+                  <w:noProof/>
+                </w:rPr>
+                <w:t xml:space="preserve">FRAJE, A. J. (2023). </w:t>
+              </w:r>
+              <w:r>
+                <w:rPr>
+                  <w:i/>
+                  <w:iCs/>
+                  <w:noProof/>
+                </w:rPr>
+                <w:t>ADAWD.</w:t>
+              </w:r>
+              <w:r>
+                <w:rPr>
+                  <w:noProof/>
+                </w:rPr>
+                <w:t xml:space="preserve"> ADWWAD: AWDAWD.</w:t>
               </w:r>
             </w:p>
             <w:p>
@@ -6953,11 +6999,52 @@
     <b:Day>1</b:Day>
     <b:RefOrder>1</b:RefOrder>
   </b:Source>
+  <b:Source>
+    <b:Tag>ADA23</b:Tag>
+    <b:SourceType>Book</b:SourceType>
+    <b:Guid>{B09978CD-4728-594D-A226-99672E656E26}</b:Guid>
+    <b:Title>ADAWD</b:Title>
+    <b:Year>2023</b:Year>
+    <b:Author>
+      <b:Author>
+        <b:NameList>
+          <b:Person>
+            <b:Last>FRAJE</b:Last>
+            <b:First>ADAM</b:First>
+            <b:Middle>JE</b:Middle>
+          </b:Person>
+        </b:NameList>
+      </b:Author>
+    </b:Author>
+    <b:City>ADWWAD</b:City>
+    <b:Publisher>AWDAWD</b:Publisher>
+    <b:RefOrder>2</b:RefOrder>
+  </b:Source>
+  <b:Source>
+    <b:Tag>tre06</b:Tag>
+    <b:SourceType>Book</b:SourceType>
+    <b:Guid>{406C9B54-2680-8548-AD3C-4A05027B81DC}</b:Guid>
+    <b:Author>
+      <b:Author>
+        <b:NameList>
+          <b:Person>
+            <b:Last>citace</b:Last>
+            <b:First>treti</b:First>
+          </b:Person>
+        </b:NameList>
+      </b:Author>
+    </b:Author>
+    <b:Title>KOKOK</b:Title>
+    <b:City>kadan</b:City>
+    <b:Publisher>SOPRAN</b:Publisher>
+    <b:Year>2006</b:Year>
+    <b:RefOrder>3</b:RefOrder>
+  </b:Source>
 </b:Sources>
 </file>
 
 <file path=customXml/itemProps1.xml><?xml version="1.0" encoding="utf-8"?>
-<ds:datastoreItem xmlns:ds="http://schemas.openxmlformats.org/officeDocument/2006/customXml" ds:itemID="{38CD2F16-A347-2C47-91F9-BE0219C7DA39}">
+<ds:datastoreItem xmlns:ds="http://schemas.openxmlformats.org/officeDocument/2006/customXml" ds:itemID="{EB8DA497-31C4-CB42-940E-515EC39AC18F}">
   <ds:schemaRefs>
     <ds:schemaRef ds:uri="http://schemas.openxmlformats.org/officeDocument/2006/bibliography"/>
   </ds:schemaRefs>

</xml_diff>

<commit_message>
nefunkcni iso690 a kontrola zda je resen footer nebo header
</commit_message>
<xml_diff>
--- a/student.docx
+++ b/student.docx
@@ -4,674 +4,11 @@
   <w:body>
     <w:p>
       <w:pPr>
-        <w:keepNext/>
-      </w:pPr>
-      <w:r>
-        <w:rPr>
-          <w:noProof/>
-        </w:rPr>
-        <w:drawing>
-          <wp:inline distT="0" distB="0" distL="0" distR="0" wp14:anchorId="4D23341E" wp14:editId="1D63F976">
-            <wp:extent cx="3810000" cy="2857500"/>
-            <wp:effectExtent l="0" t="0" r="0" b="0"/>
-            <wp:docPr id="1908050168" name="Obrázek 16" descr="Obsah obrázku text, logo, Grafika, Písmo&#10;&#10;Obsah generovaný pomocí AI může být nesprávný."/>
-            <wp:cNvGraphicFramePr>
-              <a:graphicFrameLocks xmlns:a="http://schemas.openxmlformats.org/drawingml/2006/main" noChangeAspect="1"/>
-            </wp:cNvGraphicFramePr>
-            <a:graphic xmlns:a="http://schemas.openxmlformats.org/drawingml/2006/main">
-              <a:graphicData uri="http://schemas.openxmlformats.org/drawingml/2006/picture">
-                <pic:pic xmlns:pic="http://schemas.openxmlformats.org/drawingml/2006/picture">
-                  <pic:nvPicPr>
-                    <pic:cNvPr id="1908050168" name="Obrázek 16" descr="Obsah obrázku text, logo, Grafika, Písmo&#10;&#10;Obsah generovaný pomocí AI může být nesprávný."/>
-                    <pic:cNvPicPr/>
-                  </pic:nvPicPr>
-                  <pic:blipFill>
-                    <a:blip r:embed="rId8">
-                      <a:extLst>
-                        <a:ext uri="{28A0092B-C50C-407E-A947-70E740481C1C}">
-                          <a14:useLocalDpi xmlns:a14="http://schemas.microsoft.com/office/drawing/2010/main" val="0"/>
-                        </a:ext>
-                      </a:extLst>
-                    </a:blip>
-                    <a:stretch>
-                      <a:fillRect/>
-                    </a:stretch>
-                  </pic:blipFill>
-                  <pic:spPr>
-                    <a:xfrm>
-                      <a:off x="0" y="0"/>
-                      <a:ext cx="3810000" cy="2857500"/>
-                    </a:xfrm>
-                    <a:prstGeom prst="rect">
-                      <a:avLst/>
-                    </a:prstGeom>
-                  </pic:spPr>
-                </pic:pic>
-              </a:graphicData>
-            </a:graphic>
-          </wp:inline>
-        </w:drawing>
-      </w:r>
-    </w:p>
-    <w:p>
-      <w:pPr>
-        <w:pStyle w:val="Titulek"/>
-      </w:pPr>
-      <w:r>
-        <w:t xml:space="preserve">Obrázek </w:t>
-      </w:r>
-      <w:r>
-        <w:fldChar w:fldCharType="begin"/>
-      </w:r>
-      <w:r>
-        <w:instrText xml:space="preserve"> SEQ Obrázek \* ARABIC </w:instrText>
-      </w:r>
-      <w:r>
-        <w:fldChar w:fldCharType="separate"/>
-      </w:r>
-      <w:r>
-        <w:rPr>
-          <w:noProof/>
-        </w:rPr>
-        <w:t>1</w:t>
-      </w:r>
-      <w:r>
-        <w:fldChar w:fldCharType="end"/>
-      </w:r>
-    </w:p>
-    <w:p/>
-    <w:p>
-      <w:sdt>
-        <w:sdtPr>
-          <w:id w:val="932551426"/>
-          <w:citation/>
-        </w:sdtPr>
-        <w:sdtContent>
-          <w:r>
-            <w:fldChar w:fldCharType="begin"/>
-          </w:r>
-          <w:r>
-            <w:rPr>
-              <w:lang w:val="cs-CZ"/>
-            </w:rPr>
-            <w:instrText xml:space="preserve"> CITATION dak22 \l 1029 </w:instrText>
-          </w:r>
-          <w:r>
-            <w:fldChar w:fldCharType="separate"/>
-          </w:r>
-          <w:r>
-            <w:rPr>
-              <w:noProof/>
-              <w:lang w:val="cs-CZ"/>
-            </w:rPr>
-            <w:t>(dakd, 2022)</w:t>
-          </w:r>
-          <w:r>
-            <w:fldChar w:fldCharType="end"/>
-          </w:r>
-        </w:sdtContent>
-      </w:sdt>
-    </w:p>
-    <w:p/>
-    <w:p>
-      <w:pPr>
-        <w:pStyle w:val="Nadpis1"/>
-      </w:pPr>
-      <w:r>
-        <w:t>Ted je mensi borec protoze prisel Petr</w:t>
-      </w:r>
-    </w:p>
-    <w:p>
-      <w:pPr>
-        <w:keepNext/>
-      </w:pPr>
-      <w:r>
-        <w:rPr>
-          <w:noProof/>
-        </w:rPr>
-        <w:drawing>
-          <wp:inline distT="0" distB="0" distL="0" distR="0" wp14:anchorId="056BD1BE" wp14:editId="3633AE2F">
-            <wp:extent cx="5730875" cy="3682365"/>
-            <wp:effectExtent l="0" t="0" r="0" b="635"/>
-            <wp:docPr id="835700451" name="Obrázek 18" descr="Obsah obrázku text, snímek obrazovky, software, displej&#10;&#10;Obsah generovaný pomocí AI může být nesprávný."/>
-            <wp:cNvGraphicFramePr>
-              <a:graphicFrameLocks xmlns:a="http://schemas.openxmlformats.org/drawingml/2006/main" noChangeAspect="1"/>
-            </wp:cNvGraphicFramePr>
-            <a:graphic xmlns:a="http://schemas.openxmlformats.org/drawingml/2006/main">
-              <a:graphicData uri="http://schemas.openxmlformats.org/drawingml/2006/picture">
-                <pic:pic xmlns:pic="http://schemas.openxmlformats.org/drawingml/2006/picture">
-                  <pic:nvPicPr>
-                    <pic:cNvPr id="835700451" name="Obrázek 18" descr="Obsah obrázku text, snímek obrazovky, software, displej&#10;&#10;Obsah generovaný pomocí AI může být nesprávný."/>
-                    <pic:cNvPicPr/>
-                  </pic:nvPicPr>
-                  <pic:blipFill>
-                    <a:blip r:embed="rId9" cstate="print">
-                      <a:extLst>
-                        <a:ext uri="{28A0092B-C50C-407E-A947-70E740481C1C}">
-                          <a14:useLocalDpi xmlns:a14="http://schemas.microsoft.com/office/drawing/2010/main" val="0"/>
-                        </a:ext>
-                      </a:extLst>
-                    </a:blip>
-                    <a:stretch>
-                      <a:fillRect/>
-                    </a:stretch>
-                  </pic:blipFill>
-                  <pic:spPr>
-                    <a:xfrm>
-                      <a:off x="0" y="0"/>
-                      <a:ext cx="5730875" cy="3682365"/>
-                    </a:xfrm>
-                    <a:prstGeom prst="rect">
-                      <a:avLst/>
-                    </a:prstGeom>
-                  </pic:spPr>
-                </pic:pic>
-              </a:graphicData>
-            </a:graphic>
-          </wp:inline>
-        </w:drawing>
-      </w:r>
-    </w:p>
-    <w:p>
-      <w:pPr>
-        <w:pStyle w:val="Titulek"/>
-      </w:pPr>
-      <w:r>
-        <w:t xml:space="preserve">Obrázek </w:t>
-      </w:r>
-      <w:r>
-        <w:fldChar w:fldCharType="begin"/>
-      </w:r>
-      <w:r>
-        <w:instrText xml:space="preserve"> SEQ Obrázek \* ARABIC </w:instrText>
-      </w:r>
-      <w:r>
-        <w:fldChar w:fldCharType="separate"/>
-      </w:r>
-      <w:r>
-        <w:rPr>
-          <w:noProof/>
-        </w:rPr>
-        <w:t>2</w:t>
-      </w:r>
-      <w:r>
-        <w:fldChar w:fldCharType="end"/>
-      </w:r>
-    </w:p>
-    <w:p>
-      <w:sdt>
-        <w:sdtPr>
-          <w:id w:val="346524485"/>
-          <w:citation/>
-        </w:sdtPr>
-        <w:sdtContent>
-          <w:r>
-            <w:fldChar w:fldCharType="begin"/>
-          </w:r>
-          <w:r>
-            <w:rPr>
-              <w:lang w:val="cs-CZ"/>
-            </w:rPr>
-            <w:instrText xml:space="preserve"> CITATION ADA23 \l 1029 </w:instrText>
-          </w:r>
-          <w:r>
-            <w:fldChar w:fldCharType="separate"/>
-          </w:r>
-          <w:r>
-            <w:rPr>
-              <w:noProof/>
-              <w:lang w:val="cs-CZ"/>
-            </w:rPr>
-            <w:t>(FRAJE, 2023)</w:t>
-          </w:r>
-          <w:r>
-            <w:fldChar w:fldCharType="end"/>
-          </w:r>
-        </w:sdtContent>
-      </w:sdt>
-    </w:p>
-    <w:p>
-      <w:pPr>
-        <w:pStyle w:val="Nadpis1"/>
-      </w:pPr>
-      <w:r>
-        <w:t>Adam je borec</w:t>
-      </w:r>
-    </w:p>
-    <w:p>
-      <w:pPr>
-        <w:pStyle w:val="Nadpis2"/>
-      </w:pPr>
-      <w:r>
-        <w:t>kn</w:t>
-      </w:r>
-    </w:p>
-    <w:p>
-      <w:pPr>
-        <w:keepNext/>
-      </w:pPr>
-      <w:r>
-        <w:rPr>
-          <w:noProof/>
-        </w:rPr>
-        <w:drawing>
-          <wp:inline distT="0" distB="0" distL="0" distR="0" wp14:anchorId="28248853" wp14:editId="6C241EE5">
-            <wp:extent cx="5730875" cy="2644140"/>
-            <wp:effectExtent l="0" t="0" r="0" b="0"/>
-            <wp:docPr id="1561283458" name="Obrázek 17" descr="Obsah obrázku snímek obrazovky, PC hra, plavidlo, loď&#10;&#10;Obsah generovaný pomocí AI může být nesprávný."/>
-            <wp:cNvGraphicFramePr>
-              <a:graphicFrameLocks xmlns:a="http://schemas.openxmlformats.org/drawingml/2006/main" noChangeAspect="1"/>
-            </wp:cNvGraphicFramePr>
-            <a:graphic xmlns:a="http://schemas.openxmlformats.org/drawingml/2006/main">
-              <a:graphicData uri="http://schemas.openxmlformats.org/drawingml/2006/picture">
-                <pic:pic xmlns:pic="http://schemas.openxmlformats.org/drawingml/2006/picture">
-                  <pic:nvPicPr>
-                    <pic:cNvPr id="1561283458" name="Obrázek 17" descr="Obsah obrázku snímek obrazovky, PC hra, plavidlo, loď&#10;&#10;Obsah generovaný pomocí AI může být nesprávný."/>
-                    <pic:cNvPicPr/>
-                  </pic:nvPicPr>
-                  <pic:blipFill>
-                    <a:blip r:embed="rId10" cstate="print">
-                      <a:extLst>
-                        <a:ext uri="{28A0092B-C50C-407E-A947-70E740481C1C}">
-                          <a14:useLocalDpi xmlns:a14="http://schemas.microsoft.com/office/drawing/2010/main" val="0"/>
-                        </a:ext>
-                      </a:extLst>
-                    </a:blip>
-                    <a:stretch>
-                      <a:fillRect/>
-                    </a:stretch>
-                  </pic:blipFill>
-                  <pic:spPr>
-                    <a:xfrm>
-                      <a:off x="0" y="0"/>
-                      <a:ext cx="5730875" cy="2644140"/>
-                    </a:xfrm>
-                    <a:prstGeom prst="rect">
-                      <a:avLst/>
-                    </a:prstGeom>
-                  </pic:spPr>
-                </pic:pic>
-              </a:graphicData>
-            </a:graphic>
-          </wp:inline>
-        </w:drawing>
-      </w:r>
-    </w:p>
-    <w:p>
-      <w:pPr>
-        <w:pStyle w:val="Titulek"/>
-      </w:pPr>
-      <w:r>
-        <w:t xml:space="preserve">Obrázek </w:t>
-      </w:r>
-      <w:r>
-        <w:fldChar w:fldCharType="begin"/>
-      </w:r>
-      <w:r>
-        <w:instrText xml:space="preserve"> SEQ Obrázek \* ARABIC </w:instrText>
-      </w:r>
-      <w:r>
-        <w:fldChar w:fldCharType="separate"/>
-      </w:r>
-      <w:r>
-        <w:rPr>
-          <w:noProof/>
-        </w:rPr>
-        <w:t>3</w:t>
-      </w:r>
-      <w:r>
-        <w:fldChar w:fldCharType="end"/>
-      </w:r>
-    </w:p>
-    <w:p>
-      <w:sdt>
-        <w:sdtPr>
-          <w:id w:val="-837610551"/>
-          <w:citation/>
-        </w:sdtPr>
-        <w:sdtContent>
-          <w:r>
-            <w:fldChar w:fldCharType="begin"/>
-          </w:r>
-          <w:r>
-            <w:rPr>
-              <w:lang w:val="cs-CZ"/>
-            </w:rPr>
-            <w:instrText xml:space="preserve"> CITATION tre06 \l 1029 </w:instrText>
-          </w:r>
-          <w:r>
-            <w:fldChar w:fldCharType="separate"/>
-          </w:r>
-          <w:r>
-            <w:rPr>
-              <w:noProof/>
-              <w:lang w:val="cs-CZ"/>
-            </w:rPr>
-            <w:t>(citace, 2006)</w:t>
-          </w:r>
-          <w:r>
-            <w:fldChar w:fldCharType="end"/>
-          </w:r>
-        </w:sdtContent>
-      </w:sdt>
-    </w:p>
-    <w:p>
-      <w:pPr>
-        <w:pStyle w:val="Nadpis1"/>
-        <w:numPr>
-          <w:ilvl w:val="0"/>
-          <w:numId w:val="43"/>
-        </w:numPr>
-      </w:pPr>
-      <w:r>
-        <w:t>Ted pridam tabulku</w:t>
-      </w:r>
-    </w:p>
-    <w:p>
-      <w:pPr>
-        <w:pStyle w:val="Nadpis2"/>
-        <w:numPr>
-          <w:ilvl w:val="1"/>
-          <w:numId w:val="43"/>
-        </w:numPr>
-      </w:pPr>
-      <w:r>
-        <w:t>Pocet</w:t>
-      </w:r>
-    </w:p>
-    <w:p>
-      <w:pPr>
-        <w:pStyle w:val="Titulek"/>
-        <w:keepNext/>
-      </w:pPr>
-      <w:r>
-        <w:t xml:space="preserve">Tabulka </w:t>
-      </w:r>
-      <w:r>
-        <w:fldChar w:fldCharType="begin"/>
-      </w:r>
-      <w:r>
-        <w:instrText xml:space="preserve"> SEQ Tabulka \* ARABIC </w:instrText>
-      </w:r>
-      <w:r>
-        <w:fldChar w:fldCharType="separate"/>
-      </w:r>
-      <w:r>
-        <w:rPr>
-          <w:noProof/>
-        </w:rPr>
-        <w:t>1</w:t>
-      </w:r>
-      <w:r>
-        <w:fldChar w:fldCharType="end"/>
-      </w:r>
-    </w:p>
-    <w:tbl>
-      <w:tblPr>
-        <w:tblStyle w:val="Mkatabulky"/>
-        <w:tblW w:w="0" w:type="auto"/>
-        <w:tblLook w:val="04A0" w:firstRow="1" w:lastRow="0" w:firstColumn="1" w:lastColumn="0" w:noHBand="0" w:noVBand="1"/>
-      </w:tblPr>
-      <w:tblGrid>
-        <w:gridCol w:w="1803"/>
-        <w:gridCol w:w="1803"/>
-        <w:gridCol w:w="1803"/>
-        <w:gridCol w:w="1803"/>
-        <w:gridCol w:w="1803"/>
-      </w:tblGrid>
-      <w:tr>
-        <w:tc>
-          <w:tcPr>
-            <w:tcW w:w="1803" w:type="dxa"/>
-          </w:tcPr>
-          <w:p/>
-        </w:tc>
-        <w:tc>
-          <w:tcPr>
-            <w:tcW w:w="1803" w:type="dxa"/>
-          </w:tcPr>
-          <w:p/>
-        </w:tc>
-        <w:tc>
-          <w:tcPr>
-            <w:tcW w:w="1803" w:type="dxa"/>
-          </w:tcPr>
-          <w:p/>
-        </w:tc>
-        <w:tc>
-          <w:tcPr>
-            <w:tcW w:w="1803" w:type="dxa"/>
-          </w:tcPr>
-          <w:p/>
-        </w:tc>
-        <w:tc>
-          <w:tcPr>
-            <w:tcW w:w="1803" w:type="dxa"/>
-          </w:tcPr>
-          <w:p/>
-        </w:tc>
-      </w:tr>
-      <w:tr>
-        <w:tc>
-          <w:tcPr>
-            <w:tcW w:w="1803" w:type="dxa"/>
-          </w:tcPr>
-          <w:p/>
-        </w:tc>
-        <w:tc>
-          <w:tcPr>
-            <w:tcW w:w="1803" w:type="dxa"/>
-          </w:tcPr>
-          <w:p/>
-        </w:tc>
-        <w:tc>
-          <w:tcPr>
-            <w:tcW w:w="1803" w:type="dxa"/>
-          </w:tcPr>
-          <w:p/>
-        </w:tc>
-        <w:tc>
-          <w:tcPr>
-            <w:tcW w:w="1803" w:type="dxa"/>
-          </w:tcPr>
-          <w:p/>
-        </w:tc>
-        <w:tc>
-          <w:tcPr>
-            <w:tcW w:w="1803" w:type="dxa"/>
-          </w:tcPr>
-          <w:p/>
-        </w:tc>
-      </w:tr>
-      <w:tr>
-        <w:tc>
-          <w:tcPr>
-            <w:tcW w:w="1803" w:type="dxa"/>
-          </w:tcPr>
-          <w:p/>
-        </w:tc>
-        <w:tc>
-          <w:tcPr>
-            <w:tcW w:w="1803" w:type="dxa"/>
-          </w:tcPr>
-          <w:p/>
-        </w:tc>
-        <w:tc>
-          <w:tcPr>
-            <w:tcW w:w="1803" w:type="dxa"/>
-          </w:tcPr>
-          <w:p/>
-        </w:tc>
-        <w:tc>
-          <w:tcPr>
-            <w:tcW w:w="1803" w:type="dxa"/>
-          </w:tcPr>
-          <w:p/>
-        </w:tc>
-        <w:tc>
-          <w:tcPr>
-            <w:tcW w:w="1803" w:type="dxa"/>
-          </w:tcPr>
-          <w:p/>
-        </w:tc>
-      </w:tr>
-    </w:tbl>
-    <w:p>
-      <w:pPr>
-        <w:pStyle w:val="Nadpis1"/>
-      </w:pPr>
-    </w:p>
-    <w:p/>
-    <w:p/>
-    <w:sdt>
-      <w:sdtPr>
         <w:rPr>
           <w:lang w:val="cs-CZ"/>
         </w:rPr>
-        <w:id w:val="905192901"/>
-        <w:docPartObj>
-          <w:docPartGallery w:val="Bibliographies"/>
-          <w:docPartUnique/>
-        </w:docPartObj>
-      </w:sdtPr>
-      <w:sdtEndPr>
-        <w:rPr>
-          <w:rFonts w:ascii="Times New Roman" w:eastAsia="Arial" w:hAnsi="Times New Roman" w:cs="Arial"/>
-          <w:color w:val="auto"/>
-          <w:sz w:val="24"/>
-          <w:szCs w:val="20"/>
-          <w:lang w:val="en-US"/>
-        </w:rPr>
-      </w:sdtEndPr>
-      <w:sdtContent>
-        <w:p>
-          <w:pPr>
-            <w:pStyle w:val="Nadpis1"/>
-          </w:pPr>
-          <w:r>
-            <w:rPr>
-              <w:lang w:val="cs-CZ"/>
-            </w:rPr>
-            <w:t>Bibliografie</w:t>
-          </w:r>
-        </w:p>
-        <w:sdt>
-          <w:sdtPr>
-            <w:id w:val="111145805"/>
-            <w:bibliography/>
-          </w:sdtPr>
-          <w:sdtContent>
-            <w:p>
-              <w:pPr>
-                <w:pStyle w:val="Bibliografie"/>
-                <w:ind w:left="720" w:hanging="720"/>
-                <w:rPr>
-                  <w:noProof/>
-                  <w:szCs w:val="24"/>
-                </w:rPr>
-              </w:pPr>
-              <w:r>
-                <w:fldChar w:fldCharType="begin"/>
-              </w:r>
-              <w:r>
-                <w:instrText>BIBLIOGRAPHY</w:instrText>
-              </w:r>
-              <w:r>
-                <w:fldChar w:fldCharType="separate"/>
-              </w:r>
-              <w:r>
-                <w:rPr>
-                  <w:noProof/>
-                </w:rPr>
-                <w:t xml:space="preserve">citace, t. (2006). </w:t>
-              </w:r>
-              <w:r>
-                <w:rPr>
-                  <w:i/>
-                  <w:iCs/>
-                  <w:noProof/>
-                </w:rPr>
-                <w:t>KOKOK.</w:t>
-              </w:r>
-              <w:r>
-                <w:rPr>
-                  <w:noProof/>
-                </w:rPr>
-                <w:t xml:space="preserve"> kadan: SOPRAN.</w:t>
-              </w:r>
-            </w:p>
-            <w:p>
-              <w:pPr>
-                <w:pStyle w:val="Bibliografie"/>
-                <w:ind w:left="720" w:hanging="720"/>
-                <w:rPr>
-                  <w:noProof/>
-                </w:rPr>
-              </w:pPr>
-              <w:r>
-                <w:rPr>
-                  <w:noProof/>
-                </w:rPr>
-                <w:t xml:space="preserve">dakd. (1. 1 2022). </w:t>
-              </w:r>
-              <w:r>
-                <w:rPr>
-                  <w:i/>
-                  <w:iCs/>
-                  <w:noProof/>
-                </w:rPr>
-                <w:t>awd.cz</w:t>
-              </w:r>
-              <w:r>
-                <w:rPr>
-                  <w:noProof/>
-                </w:rPr>
-                <w:t>. Načteno z wd.cz.</w:t>
-              </w:r>
-            </w:p>
-            <w:p>
-              <w:pPr>
-                <w:pStyle w:val="Bibliografie"/>
-                <w:ind w:left="720" w:hanging="720"/>
-                <w:rPr>
-                  <w:noProof/>
-                </w:rPr>
-              </w:pPr>
-              <w:r>
-                <w:rPr>
-                  <w:noProof/>
-                </w:rPr>
-                <w:t xml:space="preserve">FRAJE, A. J. (2023). </w:t>
-              </w:r>
-              <w:r>
-                <w:rPr>
-                  <w:i/>
-                  <w:iCs/>
-                  <w:noProof/>
-                </w:rPr>
-                <w:t>ADAWD.</w:t>
-              </w:r>
-              <w:r>
-                <w:rPr>
-                  <w:noProof/>
-                </w:rPr>
-                <w:t xml:space="preserve"> ADWWAD: AWDAWD.</w:t>
-              </w:r>
-            </w:p>
-            <w:p>
-              <w:r>
-                <w:rPr>
-                  <w:b/>
-                  <w:bCs/>
-                </w:rPr>
-                <w:fldChar w:fldCharType="end"/>
-              </w:r>
-            </w:p>
-          </w:sdtContent>
-        </w:sdt>
-      </w:sdtContent>
-    </w:sdt>
-    <w:p/>
+      </w:pPr>
+    </w:p>
     <w:sectPr>
       <w:pgSz w:w="11905" w:h="16837"/>
       <w:pgMar w:top="1440" w:right="1440" w:bottom="1440" w:left="1440" w:header="720" w:footer="720" w:gutter="0"/>
@@ -6691,6 +6028,24 @@
     <w:unhideWhenUsed/>
     <w:rsid w:val="00464E57"/>
   </w:style>
+  <w:style w:type="paragraph" w:customStyle="1" w:styleId="p1">
+    <w:name w:val="p1"/>
+    <w:basedOn w:val="Normln"/>
+    <w:rsid w:val="00341FDF"/>
+    <w:pPr>
+      <w:spacing w:before="100" w:beforeAutospacing="1" w:after="100" w:afterAutospacing="1" w:line="240" w:lineRule="auto"/>
+    </w:pPr>
+    <w:rPr>
+      <w:rFonts w:eastAsia="Times New Roman" w:cs="Times New Roman"/>
+      <w:szCs w:val="24"/>
+      <w:lang w:val="cs-CZ"/>
+    </w:rPr>
+  </w:style>
+  <w:style w:type="character" w:customStyle="1" w:styleId="s1">
+    <w:name w:val="s1"/>
+    <w:basedOn w:val="Standardnpsmoodstavce"/>
+    <w:rsid w:val="00341FDF"/>
+  </w:style>
 </w:styles>
 </file>
 
@@ -6978,73 +6333,54 @@
 </file>
 
 <file path=customXml/item1.xml><?xml version="1.0" encoding="utf-8"?>
-<b:Sources xmlns:b="http://schemas.openxmlformats.org/officeDocument/2006/bibliography" xmlns="http://schemas.openxmlformats.org/officeDocument/2006/bibliography" SelectedStyle="/APASixthEditionOfficeOnline.xsl" StyleName="APA" Version="6">
+<b:Sources xmlns:b="http://schemas.openxmlformats.org/officeDocument/2006/bibliography" xmlns="http://schemas.openxmlformats.org/officeDocument/2006/bibliography" SelectedStyle="/ISO690Nmerical.XSL" StyleName="ISO 690 – číselná reference" Version="1987">
   <b:Source>
-    <b:Tag>dak22</b:Tag>
-    <b:SourceType>InternetSite</b:SourceType>
-    <b:Guid>{6F9C584E-9C8D-EC40-9B99-ABEE3CAB7FF3}</b:Guid>
+    <b:Tag>Ada031</b:Tag>
+    <b:SourceType>Book</b:SourceType>
+    <b:Guid>{19773513-524D-0047-A340-F25087865770}</b:Guid>
     <b:Author>
       <b:Author>
         <b:NameList>
           <b:Person>
-            <b:Last>dakd</b:Last>
+            <b:Last>Vanecek</b:Last>
+            <b:First>Adam</b:First>
           </b:Person>
         </b:NameList>
       </b:Author>
     </b:Author>
-    <b:Title>awd.cz</b:Title>
-    <b:InternetSiteTitle>wd.cz</b:InternetSiteTitle>
-    <b:Year>2022</b:Year>
-    <b:Month>1</b:Month>
-    <b:Day>1</b:Day>
+    <b:Title>DILO SNU</b:Title>
+    <b:City>Kadan</b:City>
+    <b:Publisher>SOPRAN</b:Publisher>
+    <b:Year>2003</b:Year>
     <b:RefOrder>1</b:RefOrder>
   </b:Source>
   <b:Source>
-    <b:Tag>ADA23</b:Tag>
-    <b:SourceType>Book</b:SourceType>
-    <b:Guid>{B09978CD-4728-594D-A226-99672E656E26}</b:Guid>
-    <b:Title>ADAWD</b:Title>
-    <b:Year>2023</b:Year>
+    <b:Tag>Pet</b:Tag>
+    <b:SourceType>InternetSite</b:SourceType>
+    <b:Guid>{DF165198-0E86-3740-B99D-C4176C784D61}</b:Guid>
     <b:Author>
       <b:Author>
         <b:NameList>
           <b:Person>
-            <b:Last>FRAJE</b:Last>
-            <b:First>ADAM</b:First>
-            <b:Middle>JE</b:Middle>
+            <b:Last>Schopp</b:Last>
+            <b:First>Petr</b:First>
           </b:Person>
         </b:NameList>
       </b:Author>
     </b:Author>
-    <b:City>ADWWAD</b:City>
-    <b:Publisher>AWDAWD</b:Publisher>
+    <b:Title>noob</b:Title>
+    <b:City>Struocice</b:City>
+    <b:Publisher>FAV</b:Publisher>
+    <b:Year>2020</b:Year>
+    <b:InternetSiteTitle>Noob</b:InternetSiteTitle>
+    <b:URL>www.noob.cz</b:URL>
     <b:RefOrder>2</b:RefOrder>
-  </b:Source>
-  <b:Source>
-    <b:Tag>tre06</b:Tag>
-    <b:SourceType>Book</b:SourceType>
-    <b:Guid>{406C9B54-2680-8548-AD3C-4A05027B81DC}</b:Guid>
-    <b:Author>
-      <b:Author>
-        <b:NameList>
-          <b:Person>
-            <b:Last>citace</b:Last>
-            <b:First>treti</b:First>
-          </b:Person>
-        </b:NameList>
-      </b:Author>
-    </b:Author>
-    <b:Title>KOKOK</b:Title>
-    <b:City>kadan</b:City>
-    <b:Publisher>SOPRAN</b:Publisher>
-    <b:Year>2006</b:Year>
-    <b:RefOrder>3</b:RefOrder>
   </b:Source>
 </b:Sources>
 </file>
 
 <file path=customXml/itemProps1.xml><?xml version="1.0" encoding="utf-8"?>
-<ds:datastoreItem xmlns:ds="http://schemas.openxmlformats.org/officeDocument/2006/customXml" ds:itemID="{EB8DA497-31C4-CB42-940E-515EC39AC18F}">
+<ds:datastoreItem xmlns:ds="http://schemas.openxmlformats.org/officeDocument/2006/customXml" ds:itemID="{BFD04A97-7AAE-1141-B051-5897A6BF6411}">
   <ds:schemaRefs>
     <ds:schemaRef ds:uri="http://schemas.openxmlformats.org/officeDocument/2006/bibliography"/>
   </ds:schemaRefs>

</xml_diff>

<commit_message>
záhlavi 1. oddilu je prazdne
</commit_message>
<xml_diff>
--- a/student.docx
+++ b/student.docx
@@ -8,6 +8,107 @@
           <w:lang w:val="cs-CZ"/>
         </w:rPr>
       </w:pPr>
+      <w:r>
+        <w:rPr>
+          <w:lang w:val="cs-CZ"/>
+        </w:rPr>
+        <w:t>Adam</w:t>
+      </w:r>
+    </w:p>
+    <w:p>
+      <w:pPr>
+        <w:rPr>
+          <w:lang w:val="cs-CZ"/>
+        </w:rPr>
+      </w:pPr>
+    </w:p>
+    <w:p>
+      <w:pPr>
+        <w:rPr>
+          <w:lang w:val="cs-CZ"/>
+        </w:rPr>
+        <w:sectPr>
+          <w:footerReference w:type="default" r:id="rId8"/>
+          <w:pgSz w:w="11905" w:h="16837"/>
+          <w:pgMar w:top="1440" w:right="1440" w:bottom="1440" w:left="1440" w:header="720" w:footer="720" w:gutter="0"/>
+          <w:cols w:space="720"/>
+        </w:sectPr>
+      </w:pPr>
+    </w:p>
+    <w:p>
+      <w:pPr>
+        <w:rPr>
+          <w:lang w:val="cs-CZ"/>
+        </w:rPr>
+      </w:pPr>
+    </w:p>
+    <w:p>
+      <w:pPr>
+        <w:rPr>
+          <w:lang w:val="cs-CZ"/>
+        </w:rPr>
+      </w:pPr>
+    </w:p>
+    <w:p>
+      <w:pPr>
+        <w:rPr>
+          <w:lang w:val="cs-CZ"/>
+        </w:rPr>
+      </w:pPr>
+    </w:p>
+    <w:p>
+      <w:pPr>
+        <w:rPr>
+          <w:lang w:val="cs-CZ"/>
+        </w:rPr>
+      </w:pPr>
+    </w:p>
+    <w:p>
+      <w:pPr>
+        <w:rPr>
+          <w:lang w:val="cs-CZ"/>
+        </w:rPr>
+      </w:pPr>
+    </w:p>
+    <w:p>
+      <w:pPr>
+        <w:rPr>
+          <w:lang w:val="cs-CZ"/>
+        </w:rPr>
+      </w:pPr>
+    </w:p>
+    <w:p>
+      <w:pPr>
+        <w:rPr>
+          <w:lang w:val="cs-CZ"/>
+        </w:rPr>
+      </w:pPr>
+    </w:p>
+    <w:p>
+      <w:pPr>
+        <w:rPr>
+          <w:lang w:val="cs-CZ"/>
+        </w:rPr>
+      </w:pPr>
+      <w:r>
+        <w:rPr>
+          <w:lang w:val="cs-CZ"/>
+        </w:rPr>
+        <w:t>Petr</w:t>
+      </w:r>
+    </w:p>
+    <w:p>
+      <w:pPr>
+        <w:rPr>
+          <w:lang w:val="cs-CZ"/>
+        </w:rPr>
+      </w:pPr>
+      <w:r>
+        <w:rPr>
+          <w:lang w:val="cs-CZ"/>
+        </w:rPr>
+        <w:t>Lukas</w:t>
+      </w:r>
     </w:p>
     <w:sectPr>
       <w:pgSz w:w="11905" w:h="16837"/>
@@ -41,6 +142,154 @@
     </w:p>
   </w:endnote>
 </w:endnotes>
+</file>
+
+<file path=word/footer1.xml><?xml version="1.0" encoding="utf-8"?>
+<w:ftr xmlns:wpc="http://schemas.microsoft.com/office/word/2010/wordprocessingCanvas" xmlns:cx="http://schemas.microsoft.com/office/drawing/2014/chartex" xmlns:cx1="http://schemas.microsoft.com/office/drawing/2015/9/8/chartex" xmlns:cx2="http://schemas.microsoft.com/office/drawing/2015/10/21/chartex" xmlns:cx3="http://schemas.microsoft.com/office/drawing/2016/5/9/chartex" xmlns:cx4="http://schemas.microsoft.com/office/drawing/2016/5/10/chartex" xmlns:cx5="http://schemas.microsoft.com/office/drawing/2016/5/11/chartex" xmlns:cx6="http://schemas.microsoft.com/office/drawing/2016/5/12/chartex" xmlns:cx7="http://schemas.microsoft.com/office/drawing/2016/5/13/chartex" xmlns:cx8="http://schemas.microsoft.com/office/drawing/2016/5/14/chartex" xmlns:mc="http://schemas.openxmlformats.org/markup-compatibility/2006" xmlns:aink="http://schemas.microsoft.com/office/drawing/2016/ink" xmlns:am3d="http://schemas.microsoft.com/office/drawing/2017/model3d" xmlns:o="urn:schemas-microsoft-com:office:office" xmlns:oel="http://schemas.microsoft.com/office/2019/extlst" xmlns:r="http://schemas.openxmlformats.org/officeDocument/2006/relationships" xmlns:m="http://schemas.openxmlformats.org/officeDocument/2006/math" xmlns:v="urn:schemas-microsoft-com:vml" xmlns:wp14="http://schemas.microsoft.com/office/word/2010/wordprocessingDrawing" xmlns:wp="http://schemas.openxmlformats.org/drawingml/2006/wordprocessingDrawing" xmlns:w10="urn:schemas-microsoft-com:office:word" xmlns:w="http://schemas.openxmlformats.org/wordprocessingml/2006/main" xmlns:w14="http://schemas.microsoft.com/office/word/2010/wordml" xmlns:w15="http://schemas.microsoft.com/office/word/2012/wordml" xmlns:w16cex="http://schemas.microsoft.com/office/word/2018/wordml/cex" xmlns:w16cid="http://schemas.microsoft.com/office/word/2016/wordml/cid" xmlns:w16="http://schemas.microsoft.com/office/word/2018/wordml" xmlns:w16du="http://schemas.microsoft.com/office/word/2023/wordml/word16du" xmlns:w16sdtdh="http://schemas.microsoft.com/office/word/2020/wordml/sdtdatahash" xmlns:w16sdtfl="http://schemas.microsoft.com/office/word/2024/wordml/sdtformatlock" xmlns:w16se="http://schemas.microsoft.com/office/word/2015/wordml/symex" xmlns:wpg="http://schemas.microsoft.com/office/word/2010/wordprocessingGroup" xmlns:wpi="http://schemas.microsoft.com/office/word/2010/wordprocessingInk" xmlns:wne="http://schemas.microsoft.com/office/word/2006/wordml" xmlns:wps="http://schemas.microsoft.com/office/word/2010/wordprocessingShape" mc:Ignorable="w14 w15 w16se w16cid w16 w16cex w16sdtdh w16sdtfl w16du wp14">
+  <w:p>
+    <w:pPr>
+      <w:pStyle w:val="Zpat"/>
+    </w:pPr>
+    <w:r>
+      <w:rPr>
+        <w:noProof/>
+        <w:color w:val="4F81BD" w:themeColor="accent1"/>
+      </w:rPr>
+      <mc:AlternateContent>
+        <mc:Choice Requires="wps">
+          <w:drawing>
+            <wp:anchor distT="0" distB="0" distL="114300" distR="114300" simplePos="0" relativeHeight="251659264" behindDoc="0" locked="0" layoutInCell="1" allowOverlap="1" wp14:anchorId="465E199F" wp14:editId="2309CE97">
+              <wp:simplePos x="0" y="0"/>
+              <wp:positionH relativeFrom="page">
+                <wp:align>center</wp:align>
+              </wp:positionH>
+              <wp:positionV relativeFrom="page">
+                <wp:align>center</wp:align>
+              </wp:positionV>
+              <wp:extent cx="7364730" cy="9528810"/>
+              <wp:effectExtent l="0" t="0" r="26670" b="26670"/>
+              <wp:wrapNone/>
+              <wp:docPr id="452" name="Obdélník 19"/>
+              <wp:cNvGraphicFramePr/>
+              <a:graphic xmlns:a="http://schemas.openxmlformats.org/drawingml/2006/main">
+                <a:graphicData uri="http://schemas.microsoft.com/office/word/2010/wordprocessingShape">
+                  <wps:wsp>
+                    <wps:cNvSpPr/>
+                    <wps:spPr>
+                      <a:xfrm>
+                        <a:off x="0" y="0"/>
+                        <a:ext cx="7364730" cy="9528810"/>
+                      </a:xfrm>
+                      <a:prstGeom prst="rect">
+                        <a:avLst/>
+                      </a:prstGeom>
+                      <a:noFill/>
+                      <a:ln w="15875">
+                        <a:solidFill>
+                          <a:schemeClr val="bg2">
+                            <a:lumMod val="50000"/>
+                          </a:schemeClr>
+                        </a:solidFill>
+                      </a:ln>
+                    </wps:spPr>
+                    <wps:style>
+                      <a:lnRef idx="2">
+                        <a:schemeClr val="accent1">
+                          <a:shade val="50000"/>
+                        </a:schemeClr>
+                      </a:lnRef>
+                      <a:fillRef idx="1">
+                        <a:schemeClr val="accent1"/>
+                      </a:fillRef>
+                      <a:effectRef idx="0">
+                        <a:schemeClr val="accent1"/>
+                      </a:effectRef>
+                      <a:fontRef idx="minor">
+                        <a:schemeClr val="lt1"/>
+                      </a:fontRef>
+                    </wps:style>
+                    <wps:bodyPr rot="0" spcFirstLastPara="0" vertOverflow="overflow" horzOverflow="overflow" vert="horz" wrap="square" lIns="91440" tIns="45720" rIns="91440" bIns="45720" numCol="1" spcCol="0" rtlCol="0" fromWordArt="0" anchor="ctr" anchorCtr="0" forceAA="0" compatLnSpc="1">
+                      <a:prstTxWarp prst="textNoShape">
+                        <a:avLst/>
+                      </a:prstTxWarp>
+                      <a:noAutofit/>
+                    </wps:bodyPr>
+                  </wps:wsp>
+                </a:graphicData>
+              </a:graphic>
+              <wp14:sizeRelH relativeFrom="page">
+                <wp14:pctWidth>95000</wp14:pctWidth>
+              </wp14:sizeRelH>
+              <wp14:sizeRelV relativeFrom="page">
+                <wp14:pctHeight>95000</wp14:pctHeight>
+              </wp14:sizeRelV>
+            </wp:anchor>
+          </w:drawing>
+        </mc:Choice>
+        <mc:Fallback>
+          <w:pict>
+            <v:rect w14:anchorId="59BCBCB9" id="Obdélník 19" o:spid="_x0000_s1026" style="position:absolute;margin-left:0;margin-top:0;width:579.9pt;height:750.3pt;z-index:251659264;visibility:visible;mso-wrap-style:square;mso-width-percent:950;mso-height-percent:950;mso-wrap-distance-left:9pt;mso-wrap-distance-top:0;mso-wrap-distance-right:9pt;mso-wrap-distance-bottom:0;mso-position-horizontal:center;mso-position-horizontal-relative:page;mso-position-vertical:center;mso-position-vertical-relative:page;mso-width-percent:950;mso-height-percent:950;mso-width-relative:page;mso-height-relative:page;v-text-anchor:middle" o:gfxdata="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" filled="f" strokecolor="#938953 [1614]" strokeweight="1.25pt">
+              <w10:wrap anchorx="page" anchory="page"/>
+            </v:rect>
+          </w:pict>
+        </mc:Fallback>
+      </mc:AlternateContent>
+    </w:r>
+    <w:r>
+      <w:rPr>
+        <w:color w:val="4F81BD" w:themeColor="accent1"/>
+      </w:rPr>
+      <w:t xml:space="preserve"> </w:t>
+    </w:r>
+    <w:r>
+      <w:rPr>
+        <w:rFonts w:asciiTheme="majorHAnsi" w:eastAsiaTheme="majorEastAsia" w:hAnsiTheme="majorHAnsi" w:cstheme="majorBidi"/>
+        <w:color w:val="4F81BD" w:themeColor="accent1"/>
+        <w:sz w:val="20"/>
+      </w:rPr>
+      <w:t xml:space="preserve">Str. </w:t>
+    </w:r>
+    <w:r>
+      <w:rPr>
+        <w:rFonts w:asciiTheme="minorHAnsi" w:eastAsiaTheme="minorEastAsia" w:hAnsiTheme="minorHAnsi" w:cstheme="minorBidi"/>
+        <w:color w:val="4F81BD" w:themeColor="accent1"/>
+        <w:sz w:val="20"/>
+      </w:rPr>
+      <w:fldChar w:fldCharType="begin"/>
+    </w:r>
+    <w:r>
+      <w:rPr>
+        <w:color w:val="4F81BD" w:themeColor="accent1"/>
+        <w:sz w:val="20"/>
+      </w:rPr>
+      <w:instrText>PAGE    \* MERGEFORMAT</w:instrText>
+    </w:r>
+    <w:r>
+      <w:rPr>
+        <w:rFonts w:asciiTheme="minorHAnsi" w:eastAsiaTheme="minorEastAsia" w:hAnsiTheme="minorHAnsi" w:cstheme="minorBidi"/>
+        <w:color w:val="4F81BD" w:themeColor="accent1"/>
+        <w:sz w:val="20"/>
+      </w:rPr>
+      <w:fldChar w:fldCharType="separate"/>
+    </w:r>
+    <w:r>
+      <w:rPr>
+        <w:rFonts w:asciiTheme="majorHAnsi" w:eastAsiaTheme="majorEastAsia" w:hAnsiTheme="majorHAnsi" w:cstheme="majorBidi"/>
+        <w:color w:val="4F81BD" w:themeColor="accent1"/>
+        <w:sz w:val="20"/>
+      </w:rPr>
+      <w:t>2</w:t>
+    </w:r>
+    <w:r>
+      <w:rPr>
+        <w:rFonts w:asciiTheme="majorHAnsi" w:eastAsiaTheme="majorEastAsia" w:hAnsiTheme="majorHAnsi" w:cstheme="majorBidi"/>
+        <w:color w:val="4F81BD" w:themeColor="accent1"/>
+        <w:sz w:val="20"/>
+      </w:rPr>
+      <w:fldChar w:fldCharType="end"/>
+    </w:r>
+  </w:p>
+</w:ftr>
 </file>
 
 <file path=word/footnotes.xml><?xml version="1.0" encoding="utf-8"?>

</xml_diff>

<commit_message>
prazdne zapati v prvnim oddilu
</commit_message>
<xml_diff>
--- a/student.docx
+++ b/student.docx
@@ -28,7 +28,12 @@
           <w:lang w:val="cs-CZ"/>
         </w:rPr>
         <w:sectPr>
-          <w:footerReference w:type="default" r:id="rId8"/>
+          <w:headerReference w:type="even" r:id="rId8"/>
+          <w:headerReference w:type="default" r:id="rId9"/>
+          <w:footerReference w:type="even" r:id="rId10"/>
+          <w:footerReference w:type="default" r:id="rId11"/>
+          <w:headerReference w:type="first" r:id="rId12"/>
+          <w:footerReference w:type="first" r:id="rId13"/>
           <w:pgSz w:w="11905" w:h="16837"/>
           <w:pgMar w:top="1440" w:right="1440" w:bottom="1440" w:left="1440" w:header="720" w:footer="720" w:gutter="0"/>
           <w:cols w:space="720"/>
@@ -150,144 +155,26 @@
     <w:pPr>
       <w:pStyle w:val="Zpat"/>
     </w:pPr>
-    <w:r>
-      <w:rPr>
-        <w:noProof/>
-        <w:color w:val="4F81BD" w:themeColor="accent1"/>
-      </w:rPr>
-      <mc:AlternateContent>
-        <mc:Choice Requires="wps">
-          <w:drawing>
-            <wp:anchor distT="0" distB="0" distL="114300" distR="114300" simplePos="0" relativeHeight="251659264" behindDoc="0" locked="0" layoutInCell="1" allowOverlap="1" wp14:anchorId="465E199F" wp14:editId="2309CE97">
-              <wp:simplePos x="0" y="0"/>
-              <wp:positionH relativeFrom="page">
-                <wp:align>center</wp:align>
-              </wp:positionH>
-              <wp:positionV relativeFrom="page">
-                <wp:align>center</wp:align>
-              </wp:positionV>
-              <wp:extent cx="7364730" cy="9528810"/>
-              <wp:effectExtent l="0" t="0" r="26670" b="26670"/>
-              <wp:wrapNone/>
-              <wp:docPr id="452" name="Obdélník 19"/>
-              <wp:cNvGraphicFramePr/>
-              <a:graphic xmlns:a="http://schemas.openxmlformats.org/drawingml/2006/main">
-                <a:graphicData uri="http://schemas.microsoft.com/office/word/2010/wordprocessingShape">
-                  <wps:wsp>
-                    <wps:cNvSpPr/>
-                    <wps:spPr>
-                      <a:xfrm>
-                        <a:off x="0" y="0"/>
-                        <a:ext cx="7364730" cy="9528810"/>
-                      </a:xfrm>
-                      <a:prstGeom prst="rect">
-                        <a:avLst/>
-                      </a:prstGeom>
-                      <a:noFill/>
-                      <a:ln w="15875">
-                        <a:solidFill>
-                          <a:schemeClr val="bg2">
-                            <a:lumMod val="50000"/>
-                          </a:schemeClr>
-                        </a:solidFill>
-                      </a:ln>
-                    </wps:spPr>
-                    <wps:style>
-                      <a:lnRef idx="2">
-                        <a:schemeClr val="accent1">
-                          <a:shade val="50000"/>
-                        </a:schemeClr>
-                      </a:lnRef>
-                      <a:fillRef idx="1">
-                        <a:schemeClr val="accent1"/>
-                      </a:fillRef>
-                      <a:effectRef idx="0">
-                        <a:schemeClr val="accent1"/>
-                      </a:effectRef>
-                      <a:fontRef idx="minor">
-                        <a:schemeClr val="lt1"/>
-                      </a:fontRef>
-                    </wps:style>
-                    <wps:bodyPr rot="0" spcFirstLastPara="0" vertOverflow="overflow" horzOverflow="overflow" vert="horz" wrap="square" lIns="91440" tIns="45720" rIns="91440" bIns="45720" numCol="1" spcCol="0" rtlCol="0" fromWordArt="0" anchor="ctr" anchorCtr="0" forceAA="0" compatLnSpc="1">
-                      <a:prstTxWarp prst="textNoShape">
-                        <a:avLst/>
-                      </a:prstTxWarp>
-                      <a:noAutofit/>
-                    </wps:bodyPr>
-                  </wps:wsp>
-                </a:graphicData>
-              </a:graphic>
-              <wp14:sizeRelH relativeFrom="page">
-                <wp14:pctWidth>95000</wp14:pctWidth>
-              </wp14:sizeRelH>
-              <wp14:sizeRelV relativeFrom="page">
-                <wp14:pctHeight>95000</wp14:pctHeight>
-              </wp14:sizeRelV>
-            </wp:anchor>
-          </w:drawing>
-        </mc:Choice>
-        <mc:Fallback>
-          <w:pict>
-            <v:rect w14:anchorId="59BCBCB9" id="Obdélník 19" o:spid="_x0000_s1026" style="position:absolute;margin-left:0;margin-top:0;width:579.9pt;height:750.3pt;z-index:251659264;visibility:visible;mso-wrap-style:square;mso-width-percent:950;mso-height-percent:950;mso-wrap-distance-left:9pt;mso-wrap-distance-top:0;mso-wrap-distance-right:9pt;mso-wrap-distance-bottom:0;mso-position-horizontal:center;mso-position-horizontal-relative:page;mso-position-vertical:center;mso-position-vertical-relative:page;mso-width-percent:950;mso-height-percent:950;mso-width-relative:page;mso-height-relative:page;v-text-anchor:middle" o:gfxdata="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" filled="f" strokecolor="#938953 [1614]" strokeweight="1.25pt">
-              <w10:wrap anchorx="page" anchory="page"/>
-            </v:rect>
-          </w:pict>
-        </mc:Fallback>
-      </mc:AlternateContent>
-    </w:r>
-    <w:r>
-      <w:rPr>
-        <w:color w:val="4F81BD" w:themeColor="accent1"/>
-      </w:rPr>
-      <w:t xml:space="preserve"> </w:t>
-    </w:r>
-    <w:r>
-      <w:rPr>
-        <w:rFonts w:asciiTheme="majorHAnsi" w:eastAsiaTheme="majorEastAsia" w:hAnsiTheme="majorHAnsi" w:cstheme="majorBidi"/>
-        <w:color w:val="4F81BD" w:themeColor="accent1"/>
-        <w:sz w:val="20"/>
-      </w:rPr>
-      <w:t xml:space="preserve">Str. </w:t>
-    </w:r>
-    <w:r>
-      <w:rPr>
-        <w:rFonts w:asciiTheme="minorHAnsi" w:eastAsiaTheme="minorEastAsia" w:hAnsiTheme="minorHAnsi" w:cstheme="minorBidi"/>
-        <w:color w:val="4F81BD" w:themeColor="accent1"/>
-        <w:sz w:val="20"/>
-      </w:rPr>
-      <w:fldChar w:fldCharType="begin"/>
-    </w:r>
-    <w:r>
-      <w:rPr>
-        <w:color w:val="4F81BD" w:themeColor="accent1"/>
-        <w:sz w:val="20"/>
-      </w:rPr>
-      <w:instrText>PAGE    \* MERGEFORMAT</w:instrText>
-    </w:r>
-    <w:r>
-      <w:rPr>
-        <w:rFonts w:asciiTheme="minorHAnsi" w:eastAsiaTheme="minorEastAsia" w:hAnsiTheme="minorHAnsi" w:cstheme="minorBidi"/>
-        <w:color w:val="4F81BD" w:themeColor="accent1"/>
-        <w:sz w:val="20"/>
-      </w:rPr>
-      <w:fldChar w:fldCharType="separate"/>
-    </w:r>
-    <w:r>
-      <w:rPr>
-        <w:rFonts w:asciiTheme="majorHAnsi" w:eastAsiaTheme="majorEastAsia" w:hAnsiTheme="majorHAnsi" w:cstheme="majorBidi"/>
-        <w:color w:val="4F81BD" w:themeColor="accent1"/>
-        <w:sz w:val="20"/>
-      </w:rPr>
-      <w:t>2</w:t>
-    </w:r>
-    <w:r>
-      <w:rPr>
-        <w:rFonts w:asciiTheme="majorHAnsi" w:eastAsiaTheme="majorEastAsia" w:hAnsiTheme="majorHAnsi" w:cstheme="majorBidi"/>
-        <w:color w:val="4F81BD" w:themeColor="accent1"/>
-        <w:sz w:val="20"/>
-      </w:rPr>
-      <w:fldChar w:fldCharType="end"/>
-    </w:r>
+  </w:p>
+</w:ftr>
+</file>
+
+<file path=word/footer2.xml><?xml version="1.0" encoding="utf-8"?>
+<w:ftr xmlns:wpc="http://schemas.microsoft.com/office/word/2010/wordprocessingCanvas" xmlns:cx="http://schemas.microsoft.com/office/drawing/2014/chartex" xmlns:cx1="http://schemas.microsoft.com/office/drawing/2015/9/8/chartex" xmlns:cx2="http://schemas.microsoft.com/office/drawing/2015/10/21/chartex" xmlns:cx3="http://schemas.microsoft.com/office/drawing/2016/5/9/chartex" xmlns:cx4="http://schemas.microsoft.com/office/drawing/2016/5/10/chartex" xmlns:cx5="http://schemas.microsoft.com/office/drawing/2016/5/11/chartex" xmlns:cx6="http://schemas.microsoft.com/office/drawing/2016/5/12/chartex" xmlns:cx7="http://schemas.microsoft.com/office/drawing/2016/5/13/chartex" xmlns:cx8="http://schemas.microsoft.com/office/drawing/2016/5/14/chartex" xmlns:mc="http://schemas.openxmlformats.org/markup-compatibility/2006" xmlns:aink="http://schemas.microsoft.com/office/drawing/2016/ink" xmlns:am3d="http://schemas.microsoft.com/office/drawing/2017/model3d" xmlns:o="urn:schemas-microsoft-com:office:office" xmlns:oel="http://schemas.microsoft.com/office/2019/extlst" xmlns:r="http://schemas.openxmlformats.org/officeDocument/2006/relationships" xmlns:m="http://schemas.openxmlformats.org/officeDocument/2006/math" xmlns:v="urn:schemas-microsoft-com:vml" xmlns:wp14="http://schemas.microsoft.com/office/word/2010/wordprocessingDrawing" xmlns:wp="http://schemas.openxmlformats.org/drawingml/2006/wordprocessingDrawing" xmlns:w10="urn:schemas-microsoft-com:office:word" xmlns:w="http://schemas.openxmlformats.org/wordprocessingml/2006/main" xmlns:w14="http://schemas.microsoft.com/office/word/2010/wordml" xmlns:w15="http://schemas.microsoft.com/office/word/2012/wordml" xmlns:w16cex="http://schemas.microsoft.com/office/word/2018/wordml/cex" xmlns:w16cid="http://schemas.microsoft.com/office/word/2016/wordml/cid" xmlns:w16="http://schemas.microsoft.com/office/word/2018/wordml" xmlns:w16du="http://schemas.microsoft.com/office/word/2023/wordml/word16du" xmlns:w16sdtdh="http://schemas.microsoft.com/office/word/2020/wordml/sdtdatahash" xmlns:w16sdtfl="http://schemas.microsoft.com/office/word/2024/wordml/sdtformatlock" xmlns:w16se="http://schemas.microsoft.com/office/word/2015/wordml/symex" xmlns:wpg="http://schemas.microsoft.com/office/word/2010/wordprocessingGroup" xmlns:wpi="http://schemas.microsoft.com/office/word/2010/wordprocessingInk" xmlns:wne="http://schemas.microsoft.com/office/word/2006/wordml" xmlns:wps="http://schemas.microsoft.com/office/word/2010/wordprocessingShape" mc:Ignorable="w14 w15 w16se w16cid w16 w16cex w16sdtdh w16sdtfl w16du wp14">
+  <w:p>
+    <w:pPr>
+      <w:pStyle w:val="Zpat"/>
+    </w:pPr>
+  </w:p>
+</w:ftr>
+</file>
+
+<file path=word/footer3.xml><?xml version="1.0" encoding="utf-8"?>
+<w:ftr xmlns:wpc="http://schemas.microsoft.com/office/word/2010/wordprocessingCanvas" xmlns:cx="http://schemas.microsoft.com/office/drawing/2014/chartex" xmlns:cx1="http://schemas.microsoft.com/office/drawing/2015/9/8/chartex" xmlns:cx2="http://schemas.microsoft.com/office/drawing/2015/10/21/chartex" xmlns:cx3="http://schemas.microsoft.com/office/drawing/2016/5/9/chartex" xmlns:cx4="http://schemas.microsoft.com/office/drawing/2016/5/10/chartex" xmlns:cx5="http://schemas.microsoft.com/office/drawing/2016/5/11/chartex" xmlns:cx6="http://schemas.microsoft.com/office/drawing/2016/5/12/chartex" xmlns:cx7="http://schemas.microsoft.com/office/drawing/2016/5/13/chartex" xmlns:cx8="http://schemas.microsoft.com/office/drawing/2016/5/14/chartex" xmlns:mc="http://schemas.openxmlformats.org/markup-compatibility/2006" xmlns:aink="http://schemas.microsoft.com/office/drawing/2016/ink" xmlns:am3d="http://schemas.microsoft.com/office/drawing/2017/model3d" xmlns:o="urn:schemas-microsoft-com:office:office" xmlns:oel="http://schemas.microsoft.com/office/2019/extlst" xmlns:r="http://schemas.openxmlformats.org/officeDocument/2006/relationships" xmlns:m="http://schemas.openxmlformats.org/officeDocument/2006/math" xmlns:v="urn:schemas-microsoft-com:vml" xmlns:wp14="http://schemas.microsoft.com/office/word/2010/wordprocessingDrawing" xmlns:wp="http://schemas.openxmlformats.org/drawingml/2006/wordprocessingDrawing" xmlns:w10="urn:schemas-microsoft-com:office:word" xmlns:w="http://schemas.openxmlformats.org/wordprocessingml/2006/main" xmlns:w14="http://schemas.microsoft.com/office/word/2010/wordml" xmlns:w15="http://schemas.microsoft.com/office/word/2012/wordml" xmlns:w16cex="http://schemas.microsoft.com/office/word/2018/wordml/cex" xmlns:w16cid="http://schemas.microsoft.com/office/word/2016/wordml/cid" xmlns:w16="http://schemas.microsoft.com/office/word/2018/wordml" xmlns:w16du="http://schemas.microsoft.com/office/word/2023/wordml/word16du" xmlns:w16sdtdh="http://schemas.microsoft.com/office/word/2020/wordml/sdtdatahash" xmlns:w16sdtfl="http://schemas.microsoft.com/office/word/2024/wordml/sdtformatlock" xmlns:w16se="http://schemas.microsoft.com/office/word/2015/wordml/symex" xmlns:wpg="http://schemas.microsoft.com/office/word/2010/wordprocessingGroup" xmlns:wpi="http://schemas.microsoft.com/office/word/2010/wordprocessingInk" xmlns:wne="http://schemas.microsoft.com/office/word/2006/wordml" xmlns:wps="http://schemas.microsoft.com/office/word/2010/wordprocessingShape" mc:Ignorable="w14 w15 w16se w16cid w16 w16cex w16sdtdh w16sdtfl w16du wp14">
+  <w:p>
+    <w:pPr>
+      <w:pStyle w:val="Zpat"/>
+    </w:pPr>
   </w:p>
 </w:ftr>
 </file>
@@ -315,6 +202,36 @@
     </w:p>
   </w:footnote>
 </w:footnotes>
+</file>
+
+<file path=word/header1.xml><?xml version="1.0" encoding="utf-8"?>
+<w:hdr xmlns:wpc="http://schemas.microsoft.com/office/word/2010/wordprocessingCanvas" xmlns:cx="http://schemas.microsoft.com/office/drawing/2014/chartex" xmlns:cx1="http://schemas.microsoft.com/office/drawing/2015/9/8/chartex" xmlns:cx2="http://schemas.microsoft.com/office/drawing/2015/10/21/chartex" xmlns:cx3="http://schemas.microsoft.com/office/drawing/2016/5/9/chartex" xmlns:cx4="http://schemas.microsoft.com/office/drawing/2016/5/10/chartex" xmlns:cx5="http://schemas.microsoft.com/office/drawing/2016/5/11/chartex" xmlns:cx6="http://schemas.microsoft.com/office/drawing/2016/5/12/chartex" xmlns:cx7="http://schemas.microsoft.com/office/drawing/2016/5/13/chartex" xmlns:cx8="http://schemas.microsoft.com/office/drawing/2016/5/14/chartex" xmlns:mc="http://schemas.openxmlformats.org/markup-compatibility/2006" xmlns:aink="http://schemas.microsoft.com/office/drawing/2016/ink" xmlns:am3d="http://schemas.microsoft.com/office/drawing/2017/model3d" xmlns:o="urn:schemas-microsoft-com:office:office" xmlns:oel="http://schemas.microsoft.com/office/2019/extlst" xmlns:r="http://schemas.openxmlformats.org/officeDocument/2006/relationships" xmlns:m="http://schemas.openxmlformats.org/officeDocument/2006/math" xmlns:v="urn:schemas-microsoft-com:vml" xmlns:wp14="http://schemas.microsoft.com/office/word/2010/wordprocessingDrawing" xmlns:wp="http://schemas.openxmlformats.org/drawingml/2006/wordprocessingDrawing" xmlns:w10="urn:schemas-microsoft-com:office:word" xmlns:w="http://schemas.openxmlformats.org/wordprocessingml/2006/main" xmlns:w14="http://schemas.microsoft.com/office/word/2010/wordml" xmlns:w15="http://schemas.microsoft.com/office/word/2012/wordml" xmlns:w16cex="http://schemas.microsoft.com/office/word/2018/wordml/cex" xmlns:w16cid="http://schemas.microsoft.com/office/word/2016/wordml/cid" xmlns:w16="http://schemas.microsoft.com/office/word/2018/wordml" xmlns:w16du="http://schemas.microsoft.com/office/word/2023/wordml/word16du" xmlns:w16sdtdh="http://schemas.microsoft.com/office/word/2020/wordml/sdtdatahash" xmlns:w16sdtfl="http://schemas.microsoft.com/office/word/2024/wordml/sdtformatlock" xmlns:w16se="http://schemas.microsoft.com/office/word/2015/wordml/symex" xmlns:wpg="http://schemas.microsoft.com/office/word/2010/wordprocessingGroup" xmlns:wpi="http://schemas.microsoft.com/office/word/2010/wordprocessingInk" xmlns:wne="http://schemas.microsoft.com/office/word/2006/wordml" xmlns:wps="http://schemas.microsoft.com/office/word/2010/wordprocessingShape" mc:Ignorable="w14 w15 w16se w16cid w16 w16cex w16sdtdh w16sdtfl w16du wp14">
+  <w:p>
+    <w:pPr>
+      <w:pStyle w:val="Zhlav"/>
+    </w:pPr>
+  </w:p>
+</w:hdr>
+</file>
+
+<file path=word/header2.xml><?xml version="1.0" encoding="utf-8"?>
+<w:hdr xmlns:wpc="http://schemas.microsoft.com/office/word/2010/wordprocessingCanvas" xmlns:cx="http://schemas.microsoft.com/office/drawing/2014/chartex" xmlns:cx1="http://schemas.microsoft.com/office/drawing/2015/9/8/chartex" xmlns:cx2="http://schemas.microsoft.com/office/drawing/2015/10/21/chartex" xmlns:cx3="http://schemas.microsoft.com/office/drawing/2016/5/9/chartex" xmlns:cx4="http://schemas.microsoft.com/office/drawing/2016/5/10/chartex" xmlns:cx5="http://schemas.microsoft.com/office/drawing/2016/5/11/chartex" xmlns:cx6="http://schemas.microsoft.com/office/drawing/2016/5/12/chartex" xmlns:cx7="http://schemas.microsoft.com/office/drawing/2016/5/13/chartex" xmlns:cx8="http://schemas.microsoft.com/office/drawing/2016/5/14/chartex" xmlns:mc="http://schemas.openxmlformats.org/markup-compatibility/2006" xmlns:aink="http://schemas.microsoft.com/office/drawing/2016/ink" xmlns:am3d="http://schemas.microsoft.com/office/drawing/2017/model3d" xmlns:o="urn:schemas-microsoft-com:office:office" xmlns:oel="http://schemas.microsoft.com/office/2019/extlst" xmlns:r="http://schemas.openxmlformats.org/officeDocument/2006/relationships" xmlns:m="http://schemas.openxmlformats.org/officeDocument/2006/math" xmlns:v="urn:schemas-microsoft-com:vml" xmlns:wp14="http://schemas.microsoft.com/office/word/2010/wordprocessingDrawing" xmlns:wp="http://schemas.openxmlformats.org/drawingml/2006/wordprocessingDrawing" xmlns:w10="urn:schemas-microsoft-com:office:word" xmlns:w="http://schemas.openxmlformats.org/wordprocessingml/2006/main" xmlns:w14="http://schemas.microsoft.com/office/word/2010/wordml" xmlns:w15="http://schemas.microsoft.com/office/word/2012/wordml" xmlns:w16cex="http://schemas.microsoft.com/office/word/2018/wordml/cex" xmlns:w16cid="http://schemas.microsoft.com/office/word/2016/wordml/cid" xmlns:w16="http://schemas.microsoft.com/office/word/2018/wordml" xmlns:w16du="http://schemas.microsoft.com/office/word/2023/wordml/word16du" xmlns:w16sdtdh="http://schemas.microsoft.com/office/word/2020/wordml/sdtdatahash" xmlns:w16sdtfl="http://schemas.microsoft.com/office/word/2024/wordml/sdtformatlock" xmlns:w16se="http://schemas.microsoft.com/office/word/2015/wordml/symex" xmlns:wpg="http://schemas.microsoft.com/office/word/2010/wordprocessingGroup" xmlns:wpi="http://schemas.microsoft.com/office/word/2010/wordprocessingInk" xmlns:wne="http://schemas.microsoft.com/office/word/2006/wordml" xmlns:wps="http://schemas.microsoft.com/office/word/2010/wordprocessingShape" mc:Ignorable="w14 w15 w16se w16cid w16 w16cex w16sdtdh w16sdtfl w16du wp14">
+  <w:p>
+    <w:pPr>
+      <w:pStyle w:val="Zhlav"/>
+    </w:pPr>
+  </w:p>
+</w:hdr>
+</file>
+
+<file path=word/header3.xml><?xml version="1.0" encoding="utf-8"?>
+<w:hdr xmlns:wpc="http://schemas.microsoft.com/office/word/2010/wordprocessingCanvas" xmlns:cx="http://schemas.microsoft.com/office/drawing/2014/chartex" xmlns:cx1="http://schemas.microsoft.com/office/drawing/2015/9/8/chartex" xmlns:cx2="http://schemas.microsoft.com/office/drawing/2015/10/21/chartex" xmlns:cx3="http://schemas.microsoft.com/office/drawing/2016/5/9/chartex" xmlns:cx4="http://schemas.microsoft.com/office/drawing/2016/5/10/chartex" xmlns:cx5="http://schemas.microsoft.com/office/drawing/2016/5/11/chartex" xmlns:cx6="http://schemas.microsoft.com/office/drawing/2016/5/12/chartex" xmlns:cx7="http://schemas.microsoft.com/office/drawing/2016/5/13/chartex" xmlns:cx8="http://schemas.microsoft.com/office/drawing/2016/5/14/chartex" xmlns:mc="http://schemas.openxmlformats.org/markup-compatibility/2006" xmlns:aink="http://schemas.microsoft.com/office/drawing/2016/ink" xmlns:am3d="http://schemas.microsoft.com/office/drawing/2017/model3d" xmlns:o="urn:schemas-microsoft-com:office:office" xmlns:oel="http://schemas.microsoft.com/office/2019/extlst" xmlns:r="http://schemas.openxmlformats.org/officeDocument/2006/relationships" xmlns:m="http://schemas.openxmlformats.org/officeDocument/2006/math" xmlns:v="urn:schemas-microsoft-com:vml" xmlns:wp14="http://schemas.microsoft.com/office/word/2010/wordprocessingDrawing" xmlns:wp="http://schemas.openxmlformats.org/drawingml/2006/wordprocessingDrawing" xmlns:w10="urn:schemas-microsoft-com:office:word" xmlns:w="http://schemas.openxmlformats.org/wordprocessingml/2006/main" xmlns:w14="http://schemas.microsoft.com/office/word/2010/wordml" xmlns:w15="http://schemas.microsoft.com/office/word/2012/wordml" xmlns:w16cex="http://schemas.microsoft.com/office/word/2018/wordml/cex" xmlns:w16cid="http://schemas.microsoft.com/office/word/2016/wordml/cid" xmlns:w16="http://schemas.microsoft.com/office/word/2018/wordml" xmlns:w16du="http://schemas.microsoft.com/office/word/2023/wordml/word16du" xmlns:w16sdtdh="http://schemas.microsoft.com/office/word/2020/wordml/sdtdatahash" xmlns:w16sdtfl="http://schemas.microsoft.com/office/word/2024/wordml/sdtformatlock" xmlns:w16se="http://schemas.microsoft.com/office/word/2015/wordml/symex" xmlns:wpg="http://schemas.microsoft.com/office/word/2010/wordprocessingGroup" xmlns:wpi="http://schemas.microsoft.com/office/word/2010/wordprocessingInk" xmlns:wne="http://schemas.microsoft.com/office/word/2006/wordml" xmlns:wps="http://schemas.microsoft.com/office/word/2010/wordprocessingShape" mc:Ignorable="w14 w15 w16se w16cid w16 w16cex w16sdtdh w16sdtfl w16du wp14">
+  <w:p>
+    <w:pPr>
+      <w:pStyle w:val="Zhlav"/>
+    </w:pPr>
+  </w:p>
+</w:hdr>
 </file>
 
 <file path=word/numbering.xml><?xml version="1.0" encoding="utf-8"?>

</xml_diff>

<commit_message>
druhy oddil ma propojene header a footer s predchozim
</commit_message>
<xml_diff>
--- a/student.docx
+++ b/student.docx
@@ -14,6 +14,4686 @@
         </w:rPr>
         <w:t>Adam</w:t>
       </w:r>
+    </w:p>
+    <w:p>
+      <w:pPr>
+        <w:pStyle w:val="Normlnweb"/>
+        <w:spacing w:before="150" w:beforeAutospacing="0" w:after="150" w:afterAutospacing="0"/>
+        <w:rPr>
+          <w:rFonts w:ascii="Verdana" w:hAnsi="Verdana"/>
+          <w:color w:val="000000"/>
+          <w:sz w:val="18"/>
+          <w:szCs w:val="18"/>
+        </w:rPr>
+      </w:pPr>
+      <w:r>
+        <w:rPr>
+          <w:rFonts w:ascii="Verdana" w:hAnsi="Verdana"/>
+          <w:color w:val="000000"/>
+          <w:sz w:val="18"/>
+          <w:szCs w:val="18"/>
+        </w:rPr>
+        <w:br/>
+        <w:t xml:space="preserve">A </w:t>
+      </w:r>
+      <w:proofErr w:type="spellStart"/>
+      <w:r>
+        <w:rPr>
+          <w:rFonts w:ascii="Verdana" w:hAnsi="Verdana"/>
+          <w:color w:val="000000"/>
+          <w:sz w:val="18"/>
+          <w:szCs w:val="18"/>
+        </w:rPr>
+        <w:t>WordprocessingML</w:t>
+      </w:r>
+      <w:proofErr w:type="spellEnd"/>
+      <w:r>
+        <w:rPr>
+          <w:rFonts w:ascii="Verdana" w:hAnsi="Verdana"/>
+          <w:color w:val="000000"/>
+          <w:sz w:val="18"/>
+          <w:szCs w:val="18"/>
+        </w:rPr>
+        <w:t xml:space="preserve"> </w:t>
+      </w:r>
+      <w:proofErr w:type="spellStart"/>
+      <w:r>
+        <w:rPr>
+          <w:rFonts w:ascii="Verdana" w:hAnsi="Verdana"/>
+          <w:color w:val="000000"/>
+          <w:sz w:val="18"/>
+          <w:szCs w:val="18"/>
+        </w:rPr>
+        <w:t>document</w:t>
+      </w:r>
+      <w:proofErr w:type="spellEnd"/>
+      <w:r>
+        <w:rPr>
+          <w:rFonts w:ascii="Verdana" w:hAnsi="Verdana"/>
+          <w:color w:val="000000"/>
+          <w:sz w:val="18"/>
+          <w:szCs w:val="18"/>
+        </w:rPr>
+        <w:t xml:space="preserve"> </w:t>
+      </w:r>
+      <w:proofErr w:type="spellStart"/>
+      <w:r>
+        <w:rPr>
+          <w:rFonts w:ascii="Verdana" w:hAnsi="Verdana"/>
+          <w:color w:val="000000"/>
+          <w:sz w:val="18"/>
+          <w:szCs w:val="18"/>
+        </w:rPr>
+        <w:t>is</w:t>
+      </w:r>
+      <w:proofErr w:type="spellEnd"/>
+      <w:r>
+        <w:rPr>
+          <w:rFonts w:ascii="Verdana" w:hAnsi="Verdana"/>
+          <w:color w:val="000000"/>
+          <w:sz w:val="18"/>
+          <w:szCs w:val="18"/>
+        </w:rPr>
+        <w:t xml:space="preserve"> a </w:t>
+      </w:r>
+      <w:proofErr w:type="spellStart"/>
+      <w:r>
+        <w:rPr>
+          <w:rFonts w:ascii="Verdana" w:hAnsi="Verdana"/>
+          <w:color w:val="000000"/>
+          <w:sz w:val="18"/>
+          <w:szCs w:val="18"/>
+        </w:rPr>
+        <w:t>package</w:t>
+      </w:r>
+      <w:proofErr w:type="spellEnd"/>
+      <w:r>
+        <w:rPr>
+          <w:rFonts w:ascii="Verdana" w:hAnsi="Verdana"/>
+          <w:color w:val="000000"/>
+          <w:sz w:val="18"/>
+          <w:szCs w:val="18"/>
+        </w:rPr>
+        <w:t xml:space="preserve"> </w:t>
+      </w:r>
+      <w:proofErr w:type="spellStart"/>
+      <w:r>
+        <w:rPr>
+          <w:rFonts w:ascii="Verdana" w:hAnsi="Verdana"/>
+          <w:color w:val="000000"/>
+          <w:sz w:val="18"/>
+          <w:szCs w:val="18"/>
+        </w:rPr>
+        <w:t>containing</w:t>
+      </w:r>
+      <w:proofErr w:type="spellEnd"/>
+      <w:r>
+        <w:rPr>
+          <w:rFonts w:ascii="Verdana" w:hAnsi="Verdana"/>
+          <w:color w:val="000000"/>
+          <w:sz w:val="18"/>
+          <w:szCs w:val="18"/>
+        </w:rPr>
+        <w:t xml:space="preserve"> a </w:t>
+      </w:r>
+      <w:proofErr w:type="spellStart"/>
+      <w:r>
+        <w:rPr>
+          <w:rFonts w:ascii="Verdana" w:hAnsi="Verdana"/>
+          <w:color w:val="000000"/>
+          <w:sz w:val="18"/>
+          <w:szCs w:val="18"/>
+        </w:rPr>
+        <w:t>number</w:t>
+      </w:r>
+      <w:proofErr w:type="spellEnd"/>
+      <w:r>
+        <w:rPr>
+          <w:rFonts w:ascii="Verdana" w:hAnsi="Verdana"/>
+          <w:color w:val="000000"/>
+          <w:sz w:val="18"/>
+          <w:szCs w:val="18"/>
+        </w:rPr>
+        <w:t xml:space="preserve"> </w:t>
+      </w:r>
+      <w:proofErr w:type="spellStart"/>
+      <w:r>
+        <w:rPr>
+          <w:rFonts w:ascii="Verdana" w:hAnsi="Verdana"/>
+          <w:color w:val="000000"/>
+          <w:sz w:val="18"/>
+          <w:szCs w:val="18"/>
+        </w:rPr>
+        <w:t>of</w:t>
+      </w:r>
+      <w:proofErr w:type="spellEnd"/>
+      <w:r>
+        <w:rPr>
+          <w:rFonts w:ascii="Verdana" w:hAnsi="Verdana"/>
+          <w:color w:val="000000"/>
+          <w:sz w:val="18"/>
+          <w:szCs w:val="18"/>
+        </w:rPr>
+        <w:t xml:space="preserve"> </w:t>
+      </w:r>
+      <w:proofErr w:type="spellStart"/>
+      <w:r>
+        <w:rPr>
+          <w:rFonts w:ascii="Verdana" w:hAnsi="Verdana"/>
+          <w:color w:val="000000"/>
+          <w:sz w:val="18"/>
+          <w:szCs w:val="18"/>
+        </w:rPr>
+        <w:t>different</w:t>
+      </w:r>
+      <w:proofErr w:type="spellEnd"/>
+      <w:r>
+        <w:rPr>
+          <w:rFonts w:ascii="Verdana" w:hAnsi="Verdana"/>
+          <w:color w:val="000000"/>
+          <w:sz w:val="18"/>
+          <w:szCs w:val="18"/>
+        </w:rPr>
+        <w:t xml:space="preserve"> </w:t>
+      </w:r>
+      <w:proofErr w:type="spellStart"/>
+      <w:r>
+        <w:rPr>
+          <w:rFonts w:ascii="Verdana" w:hAnsi="Verdana"/>
+          <w:color w:val="000000"/>
+          <w:sz w:val="18"/>
+          <w:szCs w:val="18"/>
+        </w:rPr>
+        <w:t>parts</w:t>
+      </w:r>
+      <w:proofErr w:type="spellEnd"/>
+      <w:r>
+        <w:rPr>
+          <w:rFonts w:ascii="Verdana" w:hAnsi="Verdana"/>
+          <w:color w:val="000000"/>
+          <w:sz w:val="18"/>
+          <w:szCs w:val="18"/>
+        </w:rPr>
+        <w:t xml:space="preserve">, </w:t>
+      </w:r>
+      <w:proofErr w:type="spellStart"/>
+      <w:r>
+        <w:rPr>
+          <w:rFonts w:ascii="Verdana" w:hAnsi="Verdana"/>
+          <w:color w:val="000000"/>
+          <w:sz w:val="18"/>
+          <w:szCs w:val="18"/>
+        </w:rPr>
+        <w:t>mostly</w:t>
+      </w:r>
+      <w:proofErr w:type="spellEnd"/>
+      <w:r>
+        <w:rPr>
+          <w:rFonts w:ascii="Verdana" w:hAnsi="Verdana"/>
+          <w:color w:val="000000"/>
+          <w:sz w:val="18"/>
+          <w:szCs w:val="18"/>
+        </w:rPr>
+        <w:t xml:space="preserve"> XML </w:t>
+      </w:r>
+      <w:proofErr w:type="spellStart"/>
+      <w:r>
+        <w:rPr>
+          <w:rFonts w:ascii="Verdana" w:hAnsi="Verdana"/>
+          <w:color w:val="000000"/>
+          <w:sz w:val="18"/>
+          <w:szCs w:val="18"/>
+        </w:rPr>
+        <w:t>files</w:t>
+      </w:r>
+      <w:proofErr w:type="spellEnd"/>
+      <w:r>
+        <w:rPr>
+          <w:rFonts w:ascii="Verdana" w:hAnsi="Verdana"/>
+          <w:color w:val="000000"/>
+          <w:sz w:val="18"/>
+          <w:szCs w:val="18"/>
+        </w:rPr>
+        <w:t xml:space="preserve">. </w:t>
+      </w:r>
+      <w:proofErr w:type="spellStart"/>
+      <w:r>
+        <w:rPr>
+          <w:rFonts w:ascii="Verdana" w:hAnsi="Verdana"/>
+          <w:color w:val="000000"/>
+          <w:sz w:val="18"/>
+          <w:szCs w:val="18"/>
+        </w:rPr>
+        <w:t>However</w:t>
+      </w:r>
+      <w:proofErr w:type="spellEnd"/>
+      <w:r>
+        <w:rPr>
+          <w:rFonts w:ascii="Verdana" w:hAnsi="Verdana"/>
+          <w:color w:val="000000"/>
+          <w:sz w:val="18"/>
+          <w:szCs w:val="18"/>
+        </w:rPr>
+        <w:t xml:space="preserve">, most </w:t>
+      </w:r>
+      <w:proofErr w:type="spellStart"/>
+      <w:r>
+        <w:rPr>
+          <w:rFonts w:ascii="Verdana" w:hAnsi="Verdana"/>
+          <w:color w:val="000000"/>
+          <w:sz w:val="18"/>
+          <w:szCs w:val="18"/>
+        </w:rPr>
+        <w:t>of</w:t>
+      </w:r>
+      <w:proofErr w:type="spellEnd"/>
+      <w:r>
+        <w:rPr>
+          <w:rFonts w:ascii="Verdana" w:hAnsi="Verdana"/>
+          <w:color w:val="000000"/>
+          <w:sz w:val="18"/>
+          <w:szCs w:val="18"/>
+        </w:rPr>
+        <w:t xml:space="preserve"> </w:t>
+      </w:r>
+      <w:proofErr w:type="spellStart"/>
+      <w:r>
+        <w:rPr>
+          <w:rFonts w:ascii="Verdana" w:hAnsi="Verdana"/>
+          <w:color w:val="000000"/>
+          <w:sz w:val="18"/>
+          <w:szCs w:val="18"/>
+        </w:rPr>
+        <w:t>the</w:t>
+      </w:r>
+      <w:proofErr w:type="spellEnd"/>
+      <w:r>
+        <w:rPr>
+          <w:rFonts w:ascii="Verdana" w:hAnsi="Verdana"/>
+          <w:color w:val="000000"/>
+          <w:sz w:val="18"/>
+          <w:szCs w:val="18"/>
+        </w:rPr>
+        <w:t xml:space="preserve"> </w:t>
+      </w:r>
+      <w:proofErr w:type="spellStart"/>
+      <w:r>
+        <w:rPr>
+          <w:rFonts w:ascii="Verdana" w:hAnsi="Verdana"/>
+          <w:color w:val="000000"/>
+          <w:sz w:val="18"/>
+          <w:szCs w:val="18"/>
+        </w:rPr>
+        <w:t>actual</w:t>
+      </w:r>
+      <w:proofErr w:type="spellEnd"/>
+      <w:r>
+        <w:rPr>
+          <w:rFonts w:ascii="Verdana" w:hAnsi="Verdana"/>
+          <w:color w:val="000000"/>
+          <w:sz w:val="18"/>
+          <w:szCs w:val="18"/>
+        </w:rPr>
+        <w:t xml:space="preserve"> </w:t>
+      </w:r>
+      <w:proofErr w:type="spellStart"/>
+      <w:r>
+        <w:rPr>
+          <w:rFonts w:ascii="Verdana" w:hAnsi="Verdana"/>
+          <w:color w:val="000000"/>
+          <w:sz w:val="18"/>
+          <w:szCs w:val="18"/>
+        </w:rPr>
+        <w:t>content</w:t>
+      </w:r>
+      <w:proofErr w:type="spellEnd"/>
+      <w:r>
+        <w:rPr>
+          <w:rFonts w:ascii="Verdana" w:hAnsi="Verdana"/>
+          <w:color w:val="000000"/>
+          <w:sz w:val="18"/>
+          <w:szCs w:val="18"/>
+        </w:rPr>
+        <w:t xml:space="preserve"> </w:t>
+      </w:r>
+      <w:proofErr w:type="spellStart"/>
+      <w:r>
+        <w:rPr>
+          <w:rFonts w:ascii="Verdana" w:hAnsi="Verdana"/>
+          <w:color w:val="000000"/>
+          <w:sz w:val="18"/>
+          <w:szCs w:val="18"/>
+        </w:rPr>
+        <w:t>is</w:t>
+      </w:r>
+      <w:proofErr w:type="spellEnd"/>
+      <w:r>
+        <w:rPr>
+          <w:rFonts w:ascii="Verdana" w:hAnsi="Verdana"/>
+          <w:color w:val="000000"/>
+          <w:sz w:val="18"/>
+          <w:szCs w:val="18"/>
+        </w:rPr>
+        <w:t xml:space="preserve"> </w:t>
+      </w:r>
+      <w:proofErr w:type="spellStart"/>
+      <w:r>
+        <w:rPr>
+          <w:rFonts w:ascii="Verdana" w:hAnsi="Verdana"/>
+          <w:color w:val="000000"/>
+          <w:sz w:val="18"/>
+          <w:szCs w:val="18"/>
+        </w:rPr>
+        <w:t>found</w:t>
+      </w:r>
+      <w:proofErr w:type="spellEnd"/>
+      <w:r>
+        <w:rPr>
+          <w:rFonts w:ascii="Verdana" w:hAnsi="Verdana"/>
+          <w:color w:val="000000"/>
+          <w:sz w:val="18"/>
+          <w:szCs w:val="18"/>
+        </w:rPr>
+        <w:t xml:space="preserve"> </w:t>
+      </w:r>
+      <w:proofErr w:type="spellStart"/>
+      <w:r>
+        <w:rPr>
+          <w:rFonts w:ascii="Verdana" w:hAnsi="Verdana"/>
+          <w:color w:val="000000"/>
+          <w:sz w:val="18"/>
+          <w:szCs w:val="18"/>
+        </w:rPr>
+        <w:t>within</w:t>
+      </w:r>
+      <w:proofErr w:type="spellEnd"/>
+      <w:r>
+        <w:rPr>
+          <w:rFonts w:ascii="Verdana" w:hAnsi="Verdana"/>
+          <w:color w:val="000000"/>
+          <w:sz w:val="18"/>
+          <w:szCs w:val="18"/>
+        </w:rPr>
+        <w:t xml:space="preserve"> </w:t>
+      </w:r>
+      <w:proofErr w:type="spellStart"/>
+      <w:r>
+        <w:rPr>
+          <w:rFonts w:ascii="Verdana" w:hAnsi="Verdana"/>
+          <w:color w:val="000000"/>
+          <w:sz w:val="18"/>
+          <w:szCs w:val="18"/>
+        </w:rPr>
+        <w:t>the</w:t>
+      </w:r>
+      <w:proofErr w:type="spellEnd"/>
+      <w:r>
+        <w:rPr>
+          <w:rFonts w:ascii="Verdana" w:hAnsi="Verdana"/>
+          <w:color w:val="000000"/>
+          <w:sz w:val="18"/>
+          <w:szCs w:val="18"/>
+        </w:rPr>
+        <w:t xml:space="preserve"> </w:t>
+      </w:r>
+      <w:proofErr w:type="spellStart"/>
+      <w:r>
+        <w:rPr>
+          <w:rFonts w:ascii="Verdana" w:hAnsi="Verdana"/>
+          <w:color w:val="000000"/>
+          <w:sz w:val="18"/>
+          <w:szCs w:val="18"/>
+        </w:rPr>
+        <w:t>main</w:t>
+      </w:r>
+      <w:proofErr w:type="spellEnd"/>
+      <w:r>
+        <w:rPr>
+          <w:rFonts w:ascii="Verdana" w:hAnsi="Verdana"/>
+          <w:color w:val="000000"/>
+          <w:sz w:val="18"/>
+          <w:szCs w:val="18"/>
+        </w:rPr>
+        <w:t xml:space="preserve"> </w:t>
+      </w:r>
+      <w:proofErr w:type="spellStart"/>
+      <w:r>
+        <w:rPr>
+          <w:rFonts w:ascii="Verdana" w:hAnsi="Verdana"/>
+          <w:color w:val="000000"/>
+          <w:sz w:val="18"/>
+          <w:szCs w:val="18"/>
+        </w:rPr>
+        <w:t>document</w:t>
+      </w:r>
+      <w:proofErr w:type="spellEnd"/>
+      <w:r>
+        <w:rPr>
+          <w:rFonts w:ascii="Verdana" w:hAnsi="Verdana"/>
+          <w:color w:val="000000"/>
+          <w:sz w:val="18"/>
+          <w:szCs w:val="18"/>
+        </w:rPr>
+        <w:t xml:space="preserve"> part. And </w:t>
+      </w:r>
+      <w:proofErr w:type="spellStart"/>
+      <w:r>
+        <w:rPr>
+          <w:rFonts w:ascii="Verdana" w:hAnsi="Verdana"/>
+          <w:color w:val="000000"/>
+          <w:sz w:val="18"/>
+          <w:szCs w:val="18"/>
+        </w:rPr>
+        <w:t>that</w:t>
+      </w:r>
+      <w:proofErr w:type="spellEnd"/>
+      <w:r>
+        <w:rPr>
+          <w:rFonts w:ascii="Verdana" w:hAnsi="Verdana"/>
+          <w:color w:val="000000"/>
+          <w:sz w:val="18"/>
+          <w:szCs w:val="18"/>
+        </w:rPr>
+        <w:t xml:space="preserve"> </w:t>
+      </w:r>
+      <w:proofErr w:type="spellStart"/>
+      <w:r>
+        <w:rPr>
+          <w:rFonts w:ascii="Verdana" w:hAnsi="Verdana"/>
+          <w:color w:val="000000"/>
+          <w:sz w:val="18"/>
+          <w:szCs w:val="18"/>
+        </w:rPr>
+        <w:t>content</w:t>
+      </w:r>
+      <w:proofErr w:type="spellEnd"/>
+      <w:r>
+        <w:rPr>
+          <w:rFonts w:ascii="Verdana" w:hAnsi="Verdana"/>
+          <w:color w:val="000000"/>
+          <w:sz w:val="18"/>
+          <w:szCs w:val="18"/>
+        </w:rPr>
+        <w:t xml:space="preserve"> </w:t>
+      </w:r>
+      <w:proofErr w:type="spellStart"/>
+      <w:r>
+        <w:rPr>
+          <w:rFonts w:ascii="Verdana" w:hAnsi="Verdana"/>
+          <w:color w:val="000000"/>
+          <w:sz w:val="18"/>
+          <w:szCs w:val="18"/>
+        </w:rPr>
+        <w:t>is</w:t>
+      </w:r>
+      <w:proofErr w:type="spellEnd"/>
+      <w:r>
+        <w:rPr>
+          <w:rFonts w:ascii="Verdana" w:hAnsi="Verdana"/>
+          <w:color w:val="000000"/>
+          <w:sz w:val="18"/>
+          <w:szCs w:val="18"/>
+        </w:rPr>
+        <w:t xml:space="preserve"> </w:t>
+      </w:r>
+      <w:proofErr w:type="spellStart"/>
+      <w:r>
+        <w:rPr>
+          <w:rFonts w:ascii="Verdana" w:hAnsi="Verdana"/>
+          <w:color w:val="000000"/>
+          <w:sz w:val="18"/>
+          <w:szCs w:val="18"/>
+        </w:rPr>
+        <w:t>mostly</w:t>
+      </w:r>
+      <w:proofErr w:type="spellEnd"/>
+      <w:r>
+        <w:rPr>
+          <w:rFonts w:ascii="Verdana" w:hAnsi="Verdana"/>
+          <w:color w:val="000000"/>
+          <w:sz w:val="18"/>
+          <w:szCs w:val="18"/>
+        </w:rPr>
+        <w:t xml:space="preserve"> </w:t>
+      </w:r>
+      <w:proofErr w:type="spellStart"/>
+      <w:r>
+        <w:rPr>
+          <w:rFonts w:ascii="Verdana" w:hAnsi="Verdana"/>
+          <w:color w:val="000000"/>
+          <w:sz w:val="18"/>
+          <w:szCs w:val="18"/>
+        </w:rPr>
+        <w:t>composed</w:t>
+      </w:r>
+      <w:proofErr w:type="spellEnd"/>
+      <w:r>
+        <w:rPr>
+          <w:rFonts w:ascii="Verdana" w:hAnsi="Verdana"/>
+          <w:color w:val="000000"/>
+          <w:sz w:val="18"/>
+          <w:szCs w:val="18"/>
+        </w:rPr>
+        <w:t xml:space="preserve"> </w:t>
+      </w:r>
+      <w:proofErr w:type="spellStart"/>
+      <w:r>
+        <w:rPr>
+          <w:rFonts w:ascii="Verdana" w:hAnsi="Verdana"/>
+          <w:color w:val="000000"/>
+          <w:sz w:val="18"/>
+          <w:szCs w:val="18"/>
+        </w:rPr>
+        <w:t>of</w:t>
+      </w:r>
+      <w:proofErr w:type="spellEnd"/>
+      <w:r>
+        <w:rPr>
+          <w:rFonts w:ascii="Verdana" w:hAnsi="Verdana"/>
+          <w:color w:val="000000"/>
+          <w:sz w:val="18"/>
+          <w:szCs w:val="18"/>
+        </w:rPr>
+        <w:t xml:space="preserve"> </w:t>
+      </w:r>
+      <w:proofErr w:type="spellStart"/>
+      <w:r>
+        <w:rPr>
+          <w:rFonts w:ascii="Verdana" w:hAnsi="Verdana"/>
+          <w:color w:val="000000"/>
+          <w:sz w:val="18"/>
+          <w:szCs w:val="18"/>
+        </w:rPr>
+        <w:t>paragraphs</w:t>
+      </w:r>
+      <w:proofErr w:type="spellEnd"/>
+      <w:r>
+        <w:rPr>
+          <w:rFonts w:ascii="Verdana" w:hAnsi="Verdana"/>
+          <w:color w:val="000000"/>
+          <w:sz w:val="18"/>
+          <w:szCs w:val="18"/>
+        </w:rPr>
+        <w:t xml:space="preserve"> and </w:t>
+      </w:r>
+      <w:proofErr w:type="spellStart"/>
+      <w:r>
+        <w:rPr>
+          <w:rFonts w:ascii="Verdana" w:hAnsi="Verdana"/>
+          <w:color w:val="000000"/>
+          <w:sz w:val="18"/>
+          <w:szCs w:val="18"/>
+        </w:rPr>
+        <w:t>tables</w:t>
+      </w:r>
+      <w:proofErr w:type="spellEnd"/>
+      <w:r>
+        <w:rPr>
+          <w:rFonts w:ascii="Verdana" w:hAnsi="Verdana"/>
+          <w:color w:val="000000"/>
+          <w:sz w:val="18"/>
+          <w:szCs w:val="18"/>
+        </w:rPr>
+        <w:t>.</w:t>
+      </w:r>
+      <w:r>
+        <w:rPr>
+          <w:rStyle w:val="apple-converted-space"/>
+          <w:rFonts w:ascii="Verdana" w:eastAsiaTheme="majorEastAsia" w:hAnsi="Verdana"/>
+          <w:color w:val="000000"/>
+          <w:sz w:val="18"/>
+          <w:szCs w:val="18"/>
+        </w:rPr>
+        <w:t> </w:t>
+      </w:r>
+    </w:p>
+    <w:p>
+      <w:pPr>
+        <w:pStyle w:val="Nadpis3"/>
+        <w:spacing w:after="45"/>
+        <w:rPr>
+          <w:rFonts w:ascii="Geneva" w:hAnsi="Geneva"/>
+          <w:color w:val="456613"/>
+          <w:sz w:val="27"/>
+          <w:szCs w:val="27"/>
+        </w:rPr>
+      </w:pPr>
+      <w:r>
+        <w:rPr>
+          <w:rFonts w:ascii="Geneva" w:hAnsi="Geneva"/>
+          <w:b/>
+          <w:bCs/>
+          <w:color w:val="456613"/>
+        </w:rPr>
+        <w:t>Paragraphs</w:t>
+      </w:r>
+    </w:p>
+    <w:p>
+      <w:pPr>
+        <w:pStyle w:val="Normlnweb"/>
+        <w:spacing w:before="150" w:beforeAutospacing="0" w:after="150" w:afterAutospacing="0"/>
+        <w:rPr>
+          <w:rFonts w:ascii="Verdana" w:hAnsi="Verdana"/>
+          <w:color w:val="000000"/>
+          <w:sz w:val="18"/>
+          <w:szCs w:val="18"/>
+        </w:rPr>
+      </w:pPr>
+      <w:r>
+        <w:rPr>
+          <w:rFonts w:ascii="Verdana" w:hAnsi="Verdana"/>
+          <w:color w:val="000000"/>
+          <w:sz w:val="18"/>
+          <w:szCs w:val="18"/>
+        </w:rPr>
+        <w:t xml:space="preserve">A </w:t>
+      </w:r>
+      <w:proofErr w:type="spellStart"/>
+      <w:r>
+        <w:rPr>
+          <w:rFonts w:ascii="Verdana" w:hAnsi="Verdana"/>
+          <w:color w:val="000000"/>
+          <w:sz w:val="18"/>
+          <w:szCs w:val="18"/>
+        </w:rPr>
+        <w:t>paragraph</w:t>
+      </w:r>
+      <w:proofErr w:type="spellEnd"/>
+      <w:r>
+        <w:rPr>
+          <w:rFonts w:ascii="Verdana" w:hAnsi="Verdana"/>
+          <w:color w:val="000000"/>
+          <w:sz w:val="18"/>
+          <w:szCs w:val="18"/>
+        </w:rPr>
+        <w:t xml:space="preserve"> (</w:t>
+      </w:r>
+      <w:r>
+        <w:rPr>
+          <w:rStyle w:val="elementname"/>
+          <w:rFonts w:ascii="Verdana" w:hAnsi="Verdana"/>
+          <w:b/>
+          <w:bCs/>
+          <w:color w:val="000000"/>
+          <w:sz w:val="18"/>
+          <w:szCs w:val="18"/>
+        </w:rPr>
+        <w:t>&lt;</w:t>
+      </w:r>
+      <w:proofErr w:type="spellStart"/>
+      <w:proofErr w:type="gramStart"/>
+      <w:r>
+        <w:rPr>
+          <w:rStyle w:val="elementname"/>
+          <w:rFonts w:ascii="Verdana" w:hAnsi="Verdana"/>
+          <w:b/>
+          <w:bCs/>
+          <w:color w:val="000000"/>
+          <w:sz w:val="18"/>
+          <w:szCs w:val="18"/>
+        </w:rPr>
+        <w:t>w:p</w:t>
+      </w:r>
+      <w:proofErr w:type="spellEnd"/>
+      <w:proofErr w:type="gramEnd"/>
+      <w:r>
+        <w:rPr>
+          <w:rStyle w:val="elementname"/>
+          <w:rFonts w:ascii="Verdana" w:hAnsi="Verdana"/>
+          <w:b/>
+          <w:bCs/>
+          <w:color w:val="000000"/>
+          <w:sz w:val="18"/>
+          <w:szCs w:val="18"/>
+        </w:rPr>
+        <w:t>&gt;</w:t>
+      </w:r>
+      <w:r>
+        <w:rPr>
+          <w:rFonts w:ascii="Verdana" w:hAnsi="Verdana"/>
+          <w:color w:val="000000"/>
+          <w:sz w:val="18"/>
+          <w:szCs w:val="18"/>
+        </w:rPr>
+        <w:t xml:space="preserve">) </w:t>
+      </w:r>
+      <w:proofErr w:type="spellStart"/>
+      <w:r>
+        <w:rPr>
+          <w:rFonts w:ascii="Verdana" w:hAnsi="Verdana"/>
+          <w:color w:val="000000"/>
+          <w:sz w:val="18"/>
+          <w:szCs w:val="18"/>
+        </w:rPr>
+        <w:t>is</w:t>
+      </w:r>
+      <w:proofErr w:type="spellEnd"/>
+      <w:r>
+        <w:rPr>
+          <w:rFonts w:ascii="Verdana" w:hAnsi="Verdana"/>
+          <w:color w:val="000000"/>
+          <w:sz w:val="18"/>
+          <w:szCs w:val="18"/>
+        </w:rPr>
+        <w:t xml:space="preserve"> </w:t>
+      </w:r>
+      <w:proofErr w:type="spellStart"/>
+      <w:r>
+        <w:rPr>
+          <w:rFonts w:ascii="Verdana" w:hAnsi="Verdana"/>
+          <w:color w:val="000000"/>
+          <w:sz w:val="18"/>
+          <w:szCs w:val="18"/>
+        </w:rPr>
+        <w:t>the</w:t>
+      </w:r>
+      <w:proofErr w:type="spellEnd"/>
+      <w:r>
+        <w:rPr>
+          <w:rFonts w:ascii="Verdana" w:hAnsi="Verdana"/>
+          <w:color w:val="000000"/>
+          <w:sz w:val="18"/>
+          <w:szCs w:val="18"/>
+        </w:rPr>
+        <w:t xml:space="preserve"> basic unit </w:t>
+      </w:r>
+      <w:proofErr w:type="spellStart"/>
+      <w:r>
+        <w:rPr>
+          <w:rFonts w:ascii="Verdana" w:hAnsi="Verdana"/>
+          <w:color w:val="000000"/>
+          <w:sz w:val="18"/>
+          <w:szCs w:val="18"/>
+        </w:rPr>
+        <w:t>of</w:t>
+      </w:r>
+      <w:proofErr w:type="spellEnd"/>
+      <w:r>
+        <w:rPr>
+          <w:rFonts w:ascii="Verdana" w:hAnsi="Verdana"/>
+          <w:color w:val="000000"/>
+          <w:sz w:val="18"/>
+          <w:szCs w:val="18"/>
+        </w:rPr>
+        <w:t xml:space="preserve"> </w:t>
+      </w:r>
+      <w:proofErr w:type="spellStart"/>
+      <w:r>
+        <w:rPr>
+          <w:rFonts w:ascii="Verdana" w:hAnsi="Verdana"/>
+          <w:color w:val="000000"/>
+          <w:sz w:val="18"/>
+          <w:szCs w:val="18"/>
+        </w:rPr>
+        <w:t>block</w:t>
+      </w:r>
+      <w:proofErr w:type="spellEnd"/>
+      <w:r>
+        <w:rPr>
+          <w:rFonts w:ascii="Verdana" w:hAnsi="Verdana"/>
+          <w:color w:val="000000"/>
+          <w:sz w:val="18"/>
+          <w:szCs w:val="18"/>
+        </w:rPr>
+        <w:t xml:space="preserve">-level </w:t>
+      </w:r>
+      <w:proofErr w:type="spellStart"/>
+      <w:r>
+        <w:rPr>
+          <w:rFonts w:ascii="Verdana" w:hAnsi="Verdana"/>
+          <w:color w:val="000000"/>
+          <w:sz w:val="18"/>
+          <w:szCs w:val="18"/>
+        </w:rPr>
+        <w:t>content</w:t>
+      </w:r>
+      <w:proofErr w:type="spellEnd"/>
+      <w:r>
+        <w:rPr>
+          <w:rFonts w:ascii="Verdana" w:hAnsi="Verdana"/>
+          <w:color w:val="000000"/>
+          <w:sz w:val="18"/>
+          <w:szCs w:val="18"/>
+        </w:rPr>
+        <w:t xml:space="preserve">. </w:t>
+      </w:r>
+      <w:proofErr w:type="spellStart"/>
+      <w:r>
+        <w:rPr>
+          <w:rFonts w:ascii="Verdana" w:hAnsi="Verdana"/>
+          <w:color w:val="000000"/>
+          <w:sz w:val="18"/>
+          <w:szCs w:val="18"/>
+        </w:rPr>
+        <w:t>That</w:t>
+      </w:r>
+      <w:proofErr w:type="spellEnd"/>
+      <w:r>
+        <w:rPr>
+          <w:rFonts w:ascii="Verdana" w:hAnsi="Verdana"/>
+          <w:color w:val="000000"/>
+          <w:sz w:val="18"/>
+          <w:szCs w:val="18"/>
+        </w:rPr>
+        <w:t xml:space="preserve"> </w:t>
+      </w:r>
+      <w:proofErr w:type="spellStart"/>
+      <w:r>
+        <w:rPr>
+          <w:rFonts w:ascii="Verdana" w:hAnsi="Verdana"/>
+          <w:color w:val="000000"/>
+          <w:sz w:val="18"/>
+          <w:szCs w:val="18"/>
+        </w:rPr>
+        <w:t>is</w:t>
+      </w:r>
+      <w:proofErr w:type="spellEnd"/>
+      <w:r>
+        <w:rPr>
+          <w:rFonts w:ascii="Verdana" w:hAnsi="Verdana"/>
+          <w:color w:val="000000"/>
+          <w:sz w:val="18"/>
+          <w:szCs w:val="18"/>
+        </w:rPr>
+        <w:t xml:space="preserve">, </w:t>
+      </w:r>
+      <w:proofErr w:type="spellStart"/>
+      <w:r>
+        <w:rPr>
+          <w:rFonts w:ascii="Verdana" w:hAnsi="Verdana"/>
+          <w:color w:val="000000"/>
+          <w:sz w:val="18"/>
+          <w:szCs w:val="18"/>
+        </w:rPr>
+        <w:t>it's</w:t>
+      </w:r>
+      <w:proofErr w:type="spellEnd"/>
+      <w:r>
+        <w:rPr>
+          <w:rFonts w:ascii="Verdana" w:hAnsi="Verdana"/>
+          <w:color w:val="000000"/>
+          <w:sz w:val="18"/>
+          <w:szCs w:val="18"/>
+        </w:rPr>
+        <w:t xml:space="preserve"> a </w:t>
+      </w:r>
+      <w:proofErr w:type="spellStart"/>
+      <w:r>
+        <w:rPr>
+          <w:rFonts w:ascii="Verdana" w:hAnsi="Verdana"/>
+          <w:color w:val="000000"/>
+          <w:sz w:val="18"/>
+          <w:szCs w:val="18"/>
+        </w:rPr>
+        <w:t>division</w:t>
+      </w:r>
+      <w:proofErr w:type="spellEnd"/>
+      <w:r>
+        <w:rPr>
+          <w:rFonts w:ascii="Verdana" w:hAnsi="Verdana"/>
+          <w:color w:val="000000"/>
+          <w:sz w:val="18"/>
+          <w:szCs w:val="18"/>
+        </w:rPr>
+        <w:t xml:space="preserve"> </w:t>
+      </w:r>
+      <w:proofErr w:type="spellStart"/>
+      <w:r>
+        <w:rPr>
+          <w:rFonts w:ascii="Verdana" w:hAnsi="Verdana"/>
+          <w:color w:val="000000"/>
+          <w:sz w:val="18"/>
+          <w:szCs w:val="18"/>
+        </w:rPr>
+        <w:t>of</w:t>
+      </w:r>
+      <w:proofErr w:type="spellEnd"/>
+      <w:r>
+        <w:rPr>
+          <w:rFonts w:ascii="Verdana" w:hAnsi="Verdana"/>
+          <w:color w:val="000000"/>
+          <w:sz w:val="18"/>
+          <w:szCs w:val="18"/>
+        </w:rPr>
+        <w:t xml:space="preserve"> </w:t>
+      </w:r>
+      <w:proofErr w:type="spellStart"/>
+      <w:r>
+        <w:rPr>
+          <w:rFonts w:ascii="Verdana" w:hAnsi="Verdana"/>
+          <w:color w:val="000000"/>
+          <w:sz w:val="18"/>
+          <w:szCs w:val="18"/>
+        </w:rPr>
+        <w:t>content</w:t>
+      </w:r>
+      <w:proofErr w:type="spellEnd"/>
+      <w:r>
+        <w:rPr>
+          <w:rFonts w:ascii="Verdana" w:hAnsi="Verdana"/>
+          <w:color w:val="000000"/>
+          <w:sz w:val="18"/>
+          <w:szCs w:val="18"/>
+        </w:rPr>
+        <w:t xml:space="preserve"> </w:t>
+      </w:r>
+      <w:proofErr w:type="spellStart"/>
+      <w:r>
+        <w:rPr>
+          <w:rFonts w:ascii="Verdana" w:hAnsi="Verdana"/>
+          <w:color w:val="000000"/>
+          <w:sz w:val="18"/>
+          <w:szCs w:val="18"/>
+        </w:rPr>
+        <w:t>that</w:t>
+      </w:r>
+      <w:proofErr w:type="spellEnd"/>
+      <w:r>
+        <w:rPr>
+          <w:rFonts w:ascii="Verdana" w:hAnsi="Verdana"/>
+          <w:color w:val="000000"/>
+          <w:sz w:val="18"/>
+          <w:szCs w:val="18"/>
+        </w:rPr>
+        <w:t xml:space="preserve"> </w:t>
+      </w:r>
+      <w:proofErr w:type="spellStart"/>
+      <w:r>
+        <w:rPr>
+          <w:rFonts w:ascii="Verdana" w:hAnsi="Verdana"/>
+          <w:color w:val="000000"/>
+          <w:sz w:val="18"/>
+          <w:szCs w:val="18"/>
+        </w:rPr>
+        <w:t>begins</w:t>
+      </w:r>
+      <w:proofErr w:type="spellEnd"/>
+      <w:r>
+        <w:rPr>
+          <w:rFonts w:ascii="Verdana" w:hAnsi="Verdana"/>
+          <w:color w:val="000000"/>
+          <w:sz w:val="18"/>
+          <w:szCs w:val="18"/>
+        </w:rPr>
+        <w:t xml:space="preserve"> on a </w:t>
+      </w:r>
+      <w:proofErr w:type="spellStart"/>
+      <w:r>
+        <w:rPr>
+          <w:rFonts w:ascii="Verdana" w:hAnsi="Verdana"/>
+          <w:color w:val="000000"/>
+          <w:sz w:val="18"/>
+          <w:szCs w:val="18"/>
+        </w:rPr>
+        <w:t>new</w:t>
+      </w:r>
+      <w:proofErr w:type="spellEnd"/>
+      <w:r>
+        <w:rPr>
+          <w:rFonts w:ascii="Verdana" w:hAnsi="Verdana"/>
+          <w:color w:val="000000"/>
+          <w:sz w:val="18"/>
+          <w:szCs w:val="18"/>
+        </w:rPr>
+        <w:t xml:space="preserve"> line. It </w:t>
+      </w:r>
+      <w:proofErr w:type="spellStart"/>
+      <w:r>
+        <w:rPr>
+          <w:rFonts w:ascii="Verdana" w:hAnsi="Verdana"/>
+          <w:color w:val="000000"/>
+          <w:sz w:val="18"/>
+          <w:szCs w:val="18"/>
+        </w:rPr>
+        <w:t>typically</w:t>
+      </w:r>
+      <w:proofErr w:type="spellEnd"/>
+      <w:r>
+        <w:rPr>
+          <w:rFonts w:ascii="Verdana" w:hAnsi="Verdana"/>
+          <w:color w:val="000000"/>
+          <w:sz w:val="18"/>
+          <w:szCs w:val="18"/>
+        </w:rPr>
+        <w:t xml:space="preserve"> has </w:t>
+      </w:r>
+      <w:proofErr w:type="spellStart"/>
+      <w:r>
+        <w:rPr>
+          <w:rFonts w:ascii="Verdana" w:hAnsi="Verdana"/>
+          <w:color w:val="000000"/>
+          <w:sz w:val="18"/>
+          <w:szCs w:val="18"/>
+        </w:rPr>
+        <w:t>two</w:t>
+      </w:r>
+      <w:proofErr w:type="spellEnd"/>
+      <w:r>
+        <w:rPr>
+          <w:rFonts w:ascii="Verdana" w:hAnsi="Verdana"/>
+          <w:color w:val="000000"/>
+          <w:sz w:val="18"/>
+          <w:szCs w:val="18"/>
+        </w:rPr>
+        <w:t xml:space="preserve"> </w:t>
+      </w:r>
+      <w:proofErr w:type="spellStart"/>
+      <w:r>
+        <w:rPr>
+          <w:rFonts w:ascii="Verdana" w:hAnsi="Verdana"/>
+          <w:color w:val="000000"/>
+          <w:sz w:val="18"/>
+          <w:szCs w:val="18"/>
+        </w:rPr>
+        <w:t>pieces</w:t>
+      </w:r>
+      <w:proofErr w:type="spellEnd"/>
+      <w:r>
+        <w:rPr>
+          <w:rFonts w:ascii="Verdana" w:hAnsi="Verdana"/>
+          <w:color w:val="000000"/>
+          <w:sz w:val="18"/>
+          <w:szCs w:val="18"/>
+        </w:rPr>
+        <w:t xml:space="preserve">. </w:t>
+      </w:r>
+      <w:proofErr w:type="spellStart"/>
+      <w:r>
+        <w:rPr>
+          <w:rFonts w:ascii="Verdana" w:hAnsi="Verdana"/>
+          <w:color w:val="000000"/>
+          <w:sz w:val="18"/>
+          <w:szCs w:val="18"/>
+        </w:rPr>
+        <w:t>The</w:t>
+      </w:r>
+      <w:proofErr w:type="spellEnd"/>
+      <w:r>
+        <w:rPr>
+          <w:rFonts w:ascii="Verdana" w:hAnsi="Verdana"/>
+          <w:color w:val="000000"/>
+          <w:sz w:val="18"/>
+          <w:szCs w:val="18"/>
+        </w:rPr>
+        <w:t xml:space="preserve"> </w:t>
+      </w:r>
+      <w:proofErr w:type="spellStart"/>
+      <w:r>
+        <w:rPr>
+          <w:rFonts w:ascii="Verdana" w:hAnsi="Verdana"/>
+          <w:color w:val="000000"/>
+          <w:sz w:val="18"/>
+          <w:szCs w:val="18"/>
+        </w:rPr>
+        <w:t>formatting</w:t>
+      </w:r>
+      <w:proofErr w:type="spellEnd"/>
+      <w:r>
+        <w:rPr>
+          <w:rFonts w:ascii="Verdana" w:hAnsi="Verdana"/>
+          <w:color w:val="000000"/>
+          <w:sz w:val="18"/>
+          <w:szCs w:val="18"/>
+        </w:rPr>
+        <w:t xml:space="preserve"> (</w:t>
+      </w:r>
+      <w:proofErr w:type="spellStart"/>
+      <w:r>
+        <w:rPr>
+          <w:rFonts w:ascii="Verdana" w:hAnsi="Verdana"/>
+          <w:color w:val="000000"/>
+          <w:sz w:val="18"/>
+          <w:szCs w:val="18"/>
+        </w:rPr>
+        <w:t>or</w:t>
+      </w:r>
+      <w:proofErr w:type="spellEnd"/>
+      <w:r>
+        <w:rPr>
+          <w:rFonts w:ascii="Verdana" w:hAnsi="Verdana"/>
+          <w:color w:val="000000"/>
+          <w:sz w:val="18"/>
+          <w:szCs w:val="18"/>
+        </w:rPr>
+        <w:t xml:space="preserve"> </w:t>
+      </w:r>
+      <w:proofErr w:type="spellStart"/>
+      <w:r>
+        <w:rPr>
+          <w:rFonts w:ascii="Verdana" w:hAnsi="Verdana"/>
+          <w:color w:val="000000"/>
+          <w:sz w:val="18"/>
+          <w:szCs w:val="18"/>
+        </w:rPr>
+        <w:t>properties</w:t>
+      </w:r>
+      <w:proofErr w:type="spellEnd"/>
+      <w:r>
+        <w:rPr>
+          <w:rFonts w:ascii="Verdana" w:hAnsi="Verdana"/>
+          <w:color w:val="000000"/>
+          <w:sz w:val="18"/>
+          <w:szCs w:val="18"/>
+        </w:rPr>
+        <w:t xml:space="preserve">) </w:t>
+      </w:r>
+      <w:proofErr w:type="spellStart"/>
+      <w:r>
+        <w:rPr>
+          <w:rFonts w:ascii="Verdana" w:hAnsi="Verdana"/>
+          <w:color w:val="000000"/>
+          <w:sz w:val="18"/>
+          <w:szCs w:val="18"/>
+        </w:rPr>
+        <w:t>for</w:t>
+      </w:r>
+      <w:proofErr w:type="spellEnd"/>
+      <w:r>
+        <w:rPr>
+          <w:rFonts w:ascii="Verdana" w:hAnsi="Verdana"/>
+          <w:color w:val="000000"/>
+          <w:sz w:val="18"/>
+          <w:szCs w:val="18"/>
+        </w:rPr>
+        <w:t xml:space="preserve"> </w:t>
+      </w:r>
+      <w:proofErr w:type="spellStart"/>
+      <w:r>
+        <w:rPr>
+          <w:rFonts w:ascii="Verdana" w:hAnsi="Verdana"/>
+          <w:color w:val="000000"/>
+          <w:sz w:val="18"/>
+          <w:szCs w:val="18"/>
+        </w:rPr>
+        <w:t>the</w:t>
+      </w:r>
+      <w:proofErr w:type="spellEnd"/>
+      <w:r>
+        <w:rPr>
+          <w:rFonts w:ascii="Verdana" w:hAnsi="Verdana"/>
+          <w:color w:val="000000"/>
+          <w:sz w:val="18"/>
+          <w:szCs w:val="18"/>
+        </w:rPr>
+        <w:t xml:space="preserve"> </w:t>
+      </w:r>
+      <w:proofErr w:type="spellStart"/>
+      <w:r>
+        <w:rPr>
+          <w:rFonts w:ascii="Verdana" w:hAnsi="Verdana"/>
+          <w:color w:val="000000"/>
+          <w:sz w:val="18"/>
+          <w:szCs w:val="18"/>
+        </w:rPr>
+        <w:t>paragraph</w:t>
+      </w:r>
+      <w:proofErr w:type="spellEnd"/>
+      <w:r>
+        <w:rPr>
+          <w:rFonts w:ascii="Verdana" w:hAnsi="Verdana"/>
+          <w:color w:val="000000"/>
+          <w:sz w:val="18"/>
+          <w:szCs w:val="18"/>
+        </w:rPr>
+        <w:t xml:space="preserve"> </w:t>
+      </w:r>
+      <w:proofErr w:type="spellStart"/>
+      <w:r>
+        <w:rPr>
+          <w:rFonts w:ascii="Verdana" w:hAnsi="Verdana"/>
+          <w:color w:val="000000"/>
+          <w:sz w:val="18"/>
+          <w:szCs w:val="18"/>
+        </w:rPr>
+        <w:t>is</w:t>
+      </w:r>
+      <w:proofErr w:type="spellEnd"/>
+      <w:r>
+        <w:rPr>
+          <w:rFonts w:ascii="Verdana" w:hAnsi="Verdana"/>
+          <w:color w:val="000000"/>
+          <w:sz w:val="18"/>
+          <w:szCs w:val="18"/>
+        </w:rPr>
+        <w:t xml:space="preserve"> </w:t>
+      </w:r>
+      <w:proofErr w:type="spellStart"/>
+      <w:r>
+        <w:rPr>
+          <w:rFonts w:ascii="Verdana" w:hAnsi="Verdana"/>
+          <w:color w:val="000000"/>
+          <w:sz w:val="18"/>
+          <w:szCs w:val="18"/>
+        </w:rPr>
+        <w:t>declared</w:t>
+      </w:r>
+      <w:proofErr w:type="spellEnd"/>
+      <w:r>
+        <w:rPr>
+          <w:rFonts w:ascii="Verdana" w:hAnsi="Verdana"/>
+          <w:color w:val="000000"/>
+          <w:sz w:val="18"/>
+          <w:szCs w:val="18"/>
+        </w:rPr>
+        <w:t xml:space="preserve"> </w:t>
+      </w:r>
+      <w:proofErr w:type="spellStart"/>
+      <w:r>
+        <w:rPr>
+          <w:rFonts w:ascii="Verdana" w:hAnsi="Verdana"/>
+          <w:color w:val="000000"/>
+          <w:sz w:val="18"/>
+          <w:szCs w:val="18"/>
+        </w:rPr>
+        <w:t>first</w:t>
+      </w:r>
+      <w:proofErr w:type="spellEnd"/>
+      <w:r>
+        <w:rPr>
+          <w:rFonts w:ascii="Verdana" w:hAnsi="Verdana"/>
+          <w:color w:val="000000"/>
+          <w:sz w:val="18"/>
+          <w:szCs w:val="18"/>
+        </w:rPr>
+        <w:t xml:space="preserve">, </w:t>
+      </w:r>
+      <w:proofErr w:type="spellStart"/>
+      <w:r>
+        <w:rPr>
+          <w:rFonts w:ascii="Verdana" w:hAnsi="Verdana"/>
+          <w:color w:val="000000"/>
+          <w:sz w:val="18"/>
+          <w:szCs w:val="18"/>
+        </w:rPr>
+        <w:t>followed</w:t>
+      </w:r>
+      <w:proofErr w:type="spellEnd"/>
+      <w:r>
+        <w:rPr>
+          <w:rFonts w:ascii="Verdana" w:hAnsi="Verdana"/>
+          <w:color w:val="000000"/>
+          <w:sz w:val="18"/>
+          <w:szCs w:val="18"/>
+        </w:rPr>
+        <w:t xml:space="preserve"> by </w:t>
+      </w:r>
+      <w:proofErr w:type="spellStart"/>
+      <w:r>
+        <w:rPr>
+          <w:rFonts w:ascii="Verdana" w:hAnsi="Verdana"/>
+          <w:color w:val="000000"/>
+          <w:sz w:val="18"/>
+          <w:szCs w:val="18"/>
+        </w:rPr>
+        <w:t>the</w:t>
+      </w:r>
+      <w:proofErr w:type="spellEnd"/>
+      <w:r>
+        <w:rPr>
+          <w:rFonts w:ascii="Verdana" w:hAnsi="Verdana"/>
+          <w:color w:val="000000"/>
+          <w:sz w:val="18"/>
+          <w:szCs w:val="18"/>
+        </w:rPr>
+        <w:t xml:space="preserve"> </w:t>
+      </w:r>
+      <w:proofErr w:type="spellStart"/>
+      <w:r>
+        <w:rPr>
+          <w:rFonts w:ascii="Verdana" w:hAnsi="Verdana"/>
+          <w:color w:val="000000"/>
+          <w:sz w:val="18"/>
+          <w:szCs w:val="18"/>
+        </w:rPr>
+        <w:t>content</w:t>
+      </w:r>
+      <w:proofErr w:type="spellEnd"/>
+      <w:r>
+        <w:rPr>
+          <w:rFonts w:ascii="Verdana" w:hAnsi="Verdana"/>
+          <w:color w:val="000000"/>
+          <w:sz w:val="18"/>
+          <w:szCs w:val="18"/>
+        </w:rPr>
+        <w:t>.</w:t>
+      </w:r>
+    </w:p>
+    <w:p>
+      <w:pPr>
+        <w:pStyle w:val="Normlnweb"/>
+        <w:spacing w:before="150" w:beforeAutospacing="0" w:after="150" w:afterAutospacing="0"/>
+        <w:rPr>
+          <w:rFonts w:ascii="Verdana" w:hAnsi="Verdana"/>
+          <w:color w:val="000000"/>
+          <w:sz w:val="18"/>
+          <w:szCs w:val="18"/>
+        </w:rPr>
+      </w:pPr>
+      <w:proofErr w:type="spellStart"/>
+      <w:r>
+        <w:rPr>
+          <w:rFonts w:ascii="Verdana" w:hAnsi="Verdana"/>
+          <w:color w:val="000000"/>
+          <w:sz w:val="18"/>
+          <w:szCs w:val="18"/>
+        </w:rPr>
+        <w:t>The</w:t>
+      </w:r>
+      <w:proofErr w:type="spellEnd"/>
+      <w:r>
+        <w:rPr>
+          <w:rFonts w:ascii="Verdana" w:hAnsi="Verdana"/>
+          <w:color w:val="000000"/>
+          <w:sz w:val="18"/>
+          <w:szCs w:val="18"/>
+        </w:rPr>
+        <w:t xml:space="preserve"> </w:t>
+      </w:r>
+      <w:proofErr w:type="spellStart"/>
+      <w:r>
+        <w:rPr>
+          <w:rFonts w:ascii="Verdana" w:hAnsi="Verdana"/>
+          <w:color w:val="000000"/>
+          <w:sz w:val="18"/>
+          <w:szCs w:val="18"/>
+        </w:rPr>
+        <w:t>formatting</w:t>
+      </w:r>
+      <w:proofErr w:type="spellEnd"/>
+      <w:r>
+        <w:rPr>
+          <w:rFonts w:ascii="Verdana" w:hAnsi="Verdana"/>
+          <w:color w:val="000000"/>
+          <w:sz w:val="18"/>
+          <w:szCs w:val="18"/>
+        </w:rPr>
+        <w:t xml:space="preserve"> </w:t>
+      </w:r>
+      <w:proofErr w:type="spellStart"/>
+      <w:r>
+        <w:rPr>
+          <w:rFonts w:ascii="Verdana" w:hAnsi="Verdana"/>
+          <w:color w:val="000000"/>
+          <w:sz w:val="18"/>
+          <w:szCs w:val="18"/>
+        </w:rPr>
+        <w:t>can</w:t>
+      </w:r>
+      <w:proofErr w:type="spellEnd"/>
+      <w:r>
+        <w:rPr>
+          <w:rFonts w:ascii="Verdana" w:hAnsi="Verdana"/>
+          <w:color w:val="000000"/>
+          <w:sz w:val="18"/>
+          <w:szCs w:val="18"/>
+        </w:rPr>
+        <w:t xml:space="preserve"> </w:t>
+      </w:r>
+      <w:proofErr w:type="spellStart"/>
+      <w:r>
+        <w:rPr>
+          <w:rFonts w:ascii="Verdana" w:hAnsi="Verdana"/>
+          <w:color w:val="000000"/>
+          <w:sz w:val="18"/>
+          <w:szCs w:val="18"/>
+        </w:rPr>
+        <w:t>be</w:t>
+      </w:r>
+      <w:proofErr w:type="spellEnd"/>
+      <w:r>
+        <w:rPr>
+          <w:rFonts w:ascii="Verdana" w:hAnsi="Verdana"/>
+          <w:color w:val="000000"/>
+          <w:sz w:val="18"/>
+          <w:szCs w:val="18"/>
+        </w:rPr>
+        <w:t xml:space="preserve"> </w:t>
+      </w:r>
+      <w:proofErr w:type="spellStart"/>
+      <w:r>
+        <w:rPr>
+          <w:rFonts w:ascii="Verdana" w:hAnsi="Verdana"/>
+          <w:color w:val="000000"/>
+          <w:sz w:val="18"/>
+          <w:szCs w:val="18"/>
+        </w:rPr>
+        <w:t>declared</w:t>
+      </w:r>
+      <w:proofErr w:type="spellEnd"/>
+      <w:r>
+        <w:rPr>
+          <w:rFonts w:ascii="Verdana" w:hAnsi="Verdana"/>
+          <w:color w:val="000000"/>
+          <w:sz w:val="18"/>
+          <w:szCs w:val="18"/>
+        </w:rPr>
+        <w:t xml:space="preserve"> </w:t>
+      </w:r>
+      <w:proofErr w:type="spellStart"/>
+      <w:r>
+        <w:rPr>
+          <w:rFonts w:ascii="Verdana" w:hAnsi="Verdana"/>
+          <w:color w:val="000000"/>
+          <w:sz w:val="18"/>
+          <w:szCs w:val="18"/>
+        </w:rPr>
+        <w:t>directly</w:t>
+      </w:r>
+      <w:proofErr w:type="spellEnd"/>
+      <w:r>
+        <w:rPr>
+          <w:rFonts w:ascii="Verdana" w:hAnsi="Verdana"/>
+          <w:color w:val="000000"/>
+          <w:sz w:val="18"/>
+          <w:szCs w:val="18"/>
+        </w:rPr>
+        <w:t xml:space="preserve"> ("</w:t>
+      </w:r>
+      <w:proofErr w:type="spellStart"/>
+      <w:r>
+        <w:rPr>
+          <w:rFonts w:ascii="Verdana" w:hAnsi="Verdana"/>
+          <w:color w:val="000000"/>
+          <w:sz w:val="18"/>
+          <w:szCs w:val="18"/>
+        </w:rPr>
+        <w:t>this</w:t>
+      </w:r>
+      <w:proofErr w:type="spellEnd"/>
+      <w:r>
+        <w:rPr>
+          <w:rFonts w:ascii="Verdana" w:hAnsi="Verdana"/>
+          <w:color w:val="000000"/>
+          <w:sz w:val="18"/>
+          <w:szCs w:val="18"/>
+        </w:rPr>
+        <w:t xml:space="preserve"> </w:t>
+      </w:r>
+      <w:proofErr w:type="spellStart"/>
+      <w:r>
+        <w:rPr>
+          <w:rFonts w:ascii="Verdana" w:hAnsi="Verdana"/>
+          <w:color w:val="000000"/>
+          <w:sz w:val="18"/>
+          <w:szCs w:val="18"/>
+        </w:rPr>
+        <w:t>paragraph</w:t>
+      </w:r>
+      <w:proofErr w:type="spellEnd"/>
+      <w:r>
+        <w:rPr>
+          <w:rFonts w:ascii="Verdana" w:hAnsi="Verdana"/>
+          <w:color w:val="000000"/>
+          <w:sz w:val="18"/>
+          <w:szCs w:val="18"/>
+        </w:rPr>
+        <w:t xml:space="preserve"> </w:t>
+      </w:r>
+      <w:proofErr w:type="spellStart"/>
+      <w:r>
+        <w:rPr>
+          <w:rFonts w:ascii="Verdana" w:hAnsi="Verdana"/>
+          <w:color w:val="000000"/>
+          <w:sz w:val="18"/>
+          <w:szCs w:val="18"/>
+        </w:rPr>
+        <w:t>shall</w:t>
+      </w:r>
+      <w:proofErr w:type="spellEnd"/>
+      <w:r>
+        <w:rPr>
+          <w:rFonts w:ascii="Verdana" w:hAnsi="Verdana"/>
+          <w:color w:val="000000"/>
+          <w:sz w:val="18"/>
+          <w:szCs w:val="18"/>
+        </w:rPr>
+        <w:t xml:space="preserve"> </w:t>
+      </w:r>
+      <w:proofErr w:type="spellStart"/>
+      <w:r>
+        <w:rPr>
+          <w:rFonts w:ascii="Verdana" w:hAnsi="Verdana"/>
+          <w:color w:val="000000"/>
+          <w:sz w:val="18"/>
+          <w:szCs w:val="18"/>
+        </w:rPr>
+        <w:t>be</w:t>
+      </w:r>
+      <w:proofErr w:type="spellEnd"/>
+      <w:r>
+        <w:rPr>
+          <w:rFonts w:ascii="Verdana" w:hAnsi="Verdana"/>
+          <w:color w:val="000000"/>
+          <w:sz w:val="18"/>
+          <w:szCs w:val="18"/>
+        </w:rPr>
+        <w:t xml:space="preserve"> </w:t>
+      </w:r>
+      <w:proofErr w:type="spellStart"/>
+      <w:r>
+        <w:rPr>
+          <w:rFonts w:ascii="Verdana" w:hAnsi="Verdana"/>
+          <w:color w:val="000000"/>
+          <w:sz w:val="18"/>
+          <w:szCs w:val="18"/>
+        </w:rPr>
+        <w:t>centered</w:t>
+      </w:r>
+      <w:proofErr w:type="spellEnd"/>
+      <w:r>
+        <w:rPr>
+          <w:rFonts w:ascii="Verdana" w:hAnsi="Verdana"/>
+          <w:color w:val="000000"/>
+          <w:sz w:val="18"/>
+          <w:szCs w:val="18"/>
+        </w:rPr>
+        <w:t xml:space="preserve">") </w:t>
+      </w:r>
+      <w:proofErr w:type="spellStart"/>
+      <w:r>
+        <w:rPr>
+          <w:rFonts w:ascii="Verdana" w:hAnsi="Verdana"/>
+          <w:color w:val="000000"/>
+          <w:sz w:val="18"/>
+          <w:szCs w:val="18"/>
+        </w:rPr>
+        <w:t>or</w:t>
+      </w:r>
+      <w:proofErr w:type="spellEnd"/>
+      <w:r>
+        <w:rPr>
+          <w:rFonts w:ascii="Verdana" w:hAnsi="Verdana"/>
+          <w:color w:val="000000"/>
+          <w:sz w:val="18"/>
+          <w:szCs w:val="18"/>
+        </w:rPr>
+        <w:t xml:space="preserve"> </w:t>
+      </w:r>
+      <w:proofErr w:type="spellStart"/>
+      <w:r>
+        <w:rPr>
+          <w:rFonts w:ascii="Verdana" w:hAnsi="Verdana"/>
+          <w:color w:val="000000"/>
+          <w:sz w:val="18"/>
+          <w:szCs w:val="18"/>
+        </w:rPr>
+        <w:t>it</w:t>
+      </w:r>
+      <w:proofErr w:type="spellEnd"/>
+      <w:r>
+        <w:rPr>
+          <w:rFonts w:ascii="Verdana" w:hAnsi="Verdana"/>
+          <w:color w:val="000000"/>
+          <w:sz w:val="18"/>
+          <w:szCs w:val="18"/>
+        </w:rPr>
+        <w:t xml:space="preserve"> </w:t>
+      </w:r>
+      <w:proofErr w:type="spellStart"/>
+      <w:r>
+        <w:rPr>
+          <w:rFonts w:ascii="Verdana" w:hAnsi="Verdana"/>
+          <w:color w:val="000000"/>
+          <w:sz w:val="18"/>
+          <w:szCs w:val="18"/>
+        </w:rPr>
+        <w:t>can</w:t>
+      </w:r>
+      <w:proofErr w:type="spellEnd"/>
+      <w:r>
+        <w:rPr>
+          <w:rFonts w:ascii="Verdana" w:hAnsi="Verdana"/>
+          <w:color w:val="000000"/>
+          <w:sz w:val="18"/>
+          <w:szCs w:val="18"/>
+        </w:rPr>
+        <w:t xml:space="preserve"> </w:t>
+      </w:r>
+      <w:proofErr w:type="spellStart"/>
+      <w:r>
+        <w:rPr>
+          <w:rFonts w:ascii="Verdana" w:hAnsi="Verdana"/>
+          <w:color w:val="000000"/>
+          <w:sz w:val="18"/>
+          <w:szCs w:val="18"/>
+        </w:rPr>
+        <w:t>be</w:t>
+      </w:r>
+      <w:proofErr w:type="spellEnd"/>
+      <w:r>
+        <w:rPr>
+          <w:rFonts w:ascii="Verdana" w:hAnsi="Verdana"/>
+          <w:color w:val="000000"/>
+          <w:sz w:val="18"/>
+          <w:szCs w:val="18"/>
+        </w:rPr>
+        <w:t xml:space="preserve"> </w:t>
+      </w:r>
+      <w:proofErr w:type="spellStart"/>
+      <w:r>
+        <w:rPr>
+          <w:rFonts w:ascii="Verdana" w:hAnsi="Verdana"/>
+          <w:color w:val="000000"/>
+          <w:sz w:val="18"/>
+          <w:szCs w:val="18"/>
+        </w:rPr>
+        <w:t>declared</w:t>
+      </w:r>
+      <w:proofErr w:type="spellEnd"/>
+      <w:r>
+        <w:rPr>
+          <w:rFonts w:ascii="Verdana" w:hAnsi="Verdana"/>
+          <w:color w:val="000000"/>
+          <w:sz w:val="18"/>
+          <w:szCs w:val="18"/>
+        </w:rPr>
+        <w:t xml:space="preserve"> </w:t>
+      </w:r>
+      <w:proofErr w:type="spellStart"/>
+      <w:r>
+        <w:rPr>
+          <w:rFonts w:ascii="Verdana" w:hAnsi="Verdana"/>
+          <w:color w:val="000000"/>
+          <w:sz w:val="18"/>
+          <w:szCs w:val="18"/>
+        </w:rPr>
+        <w:t>indirectly</w:t>
+      </w:r>
+      <w:proofErr w:type="spellEnd"/>
+      <w:r>
+        <w:rPr>
+          <w:rFonts w:ascii="Verdana" w:hAnsi="Verdana"/>
+          <w:color w:val="000000"/>
+          <w:sz w:val="18"/>
+          <w:szCs w:val="18"/>
+        </w:rPr>
+        <w:t xml:space="preserve"> by </w:t>
+      </w:r>
+      <w:proofErr w:type="spellStart"/>
+      <w:r>
+        <w:rPr>
+          <w:rFonts w:ascii="Verdana" w:hAnsi="Verdana"/>
+          <w:color w:val="000000"/>
+          <w:sz w:val="18"/>
+          <w:szCs w:val="18"/>
+        </w:rPr>
+        <w:t>referencing</w:t>
+      </w:r>
+      <w:proofErr w:type="spellEnd"/>
+      <w:r>
+        <w:rPr>
+          <w:rFonts w:ascii="Verdana" w:hAnsi="Verdana"/>
+          <w:color w:val="000000"/>
+          <w:sz w:val="18"/>
+          <w:szCs w:val="18"/>
+        </w:rPr>
+        <w:t xml:space="preserve"> a style ("</w:t>
+      </w:r>
+      <w:proofErr w:type="spellStart"/>
+      <w:r>
+        <w:rPr>
+          <w:rFonts w:ascii="Verdana" w:hAnsi="Verdana"/>
+          <w:color w:val="000000"/>
+          <w:sz w:val="18"/>
+          <w:szCs w:val="18"/>
+        </w:rPr>
+        <w:t>this</w:t>
+      </w:r>
+      <w:proofErr w:type="spellEnd"/>
+      <w:r>
+        <w:rPr>
+          <w:rFonts w:ascii="Verdana" w:hAnsi="Verdana"/>
+          <w:color w:val="000000"/>
+          <w:sz w:val="18"/>
+          <w:szCs w:val="18"/>
+        </w:rPr>
+        <w:t xml:space="preserve"> </w:t>
+      </w:r>
+      <w:proofErr w:type="spellStart"/>
+      <w:r>
+        <w:rPr>
+          <w:rFonts w:ascii="Verdana" w:hAnsi="Verdana"/>
+          <w:color w:val="000000"/>
+          <w:sz w:val="18"/>
+          <w:szCs w:val="18"/>
+        </w:rPr>
+        <w:t>paragraph</w:t>
+      </w:r>
+      <w:proofErr w:type="spellEnd"/>
+      <w:r>
+        <w:rPr>
+          <w:rFonts w:ascii="Verdana" w:hAnsi="Verdana"/>
+          <w:color w:val="000000"/>
+          <w:sz w:val="18"/>
+          <w:szCs w:val="18"/>
+        </w:rPr>
+        <w:t xml:space="preserve"> </w:t>
+      </w:r>
+      <w:proofErr w:type="spellStart"/>
+      <w:r>
+        <w:rPr>
+          <w:rFonts w:ascii="Verdana" w:hAnsi="Verdana"/>
+          <w:color w:val="000000"/>
+          <w:sz w:val="18"/>
+          <w:szCs w:val="18"/>
+        </w:rPr>
+        <w:t>shall</w:t>
+      </w:r>
+      <w:proofErr w:type="spellEnd"/>
+      <w:r>
+        <w:rPr>
+          <w:rFonts w:ascii="Verdana" w:hAnsi="Verdana"/>
+          <w:color w:val="000000"/>
+          <w:sz w:val="18"/>
+          <w:szCs w:val="18"/>
+        </w:rPr>
+        <w:t xml:space="preserve"> use </w:t>
+      </w:r>
+      <w:proofErr w:type="spellStart"/>
+      <w:r>
+        <w:rPr>
+          <w:rFonts w:ascii="Verdana" w:hAnsi="Verdana"/>
+          <w:color w:val="000000"/>
+          <w:sz w:val="18"/>
+          <w:szCs w:val="18"/>
+        </w:rPr>
+        <w:t>the</w:t>
+      </w:r>
+      <w:proofErr w:type="spellEnd"/>
+      <w:r>
+        <w:rPr>
+          <w:rFonts w:ascii="Verdana" w:hAnsi="Verdana"/>
+          <w:color w:val="000000"/>
+          <w:sz w:val="18"/>
+          <w:szCs w:val="18"/>
+        </w:rPr>
+        <w:t xml:space="preserve"> X style, </w:t>
+      </w:r>
+      <w:proofErr w:type="spellStart"/>
+      <w:r>
+        <w:rPr>
+          <w:rFonts w:ascii="Verdana" w:hAnsi="Verdana"/>
+          <w:color w:val="000000"/>
+          <w:sz w:val="18"/>
+          <w:szCs w:val="18"/>
+        </w:rPr>
+        <w:t>which</w:t>
+      </w:r>
+      <w:proofErr w:type="spellEnd"/>
+      <w:r>
+        <w:rPr>
+          <w:rFonts w:ascii="Verdana" w:hAnsi="Verdana"/>
+          <w:color w:val="000000"/>
+          <w:sz w:val="18"/>
+          <w:szCs w:val="18"/>
+        </w:rPr>
+        <w:t xml:space="preserve"> </w:t>
+      </w:r>
+      <w:proofErr w:type="spellStart"/>
+      <w:r>
+        <w:rPr>
+          <w:rFonts w:ascii="Verdana" w:hAnsi="Verdana"/>
+          <w:color w:val="000000"/>
+          <w:sz w:val="18"/>
+          <w:szCs w:val="18"/>
+        </w:rPr>
+        <w:t>centers</w:t>
+      </w:r>
+      <w:proofErr w:type="spellEnd"/>
+      <w:r>
+        <w:rPr>
+          <w:rFonts w:ascii="Verdana" w:hAnsi="Verdana"/>
+          <w:color w:val="000000"/>
+          <w:sz w:val="18"/>
+          <w:szCs w:val="18"/>
+        </w:rPr>
+        <w:t xml:space="preserve"> </w:t>
+      </w:r>
+      <w:proofErr w:type="spellStart"/>
+      <w:r>
+        <w:rPr>
+          <w:rFonts w:ascii="Verdana" w:hAnsi="Verdana"/>
+          <w:color w:val="000000"/>
+          <w:sz w:val="18"/>
+          <w:szCs w:val="18"/>
+        </w:rPr>
+        <w:t>paragraphs</w:t>
+      </w:r>
+      <w:proofErr w:type="spellEnd"/>
+      <w:r>
+        <w:rPr>
+          <w:rFonts w:ascii="Verdana" w:hAnsi="Verdana"/>
+          <w:color w:val="000000"/>
+          <w:sz w:val="18"/>
+          <w:szCs w:val="18"/>
+        </w:rPr>
+        <w:t xml:space="preserve">"). Or </w:t>
+      </w:r>
+      <w:proofErr w:type="spellStart"/>
+      <w:r>
+        <w:rPr>
+          <w:rFonts w:ascii="Verdana" w:hAnsi="Verdana"/>
+          <w:color w:val="000000"/>
+          <w:sz w:val="18"/>
+          <w:szCs w:val="18"/>
+        </w:rPr>
+        <w:t>it</w:t>
+      </w:r>
+      <w:proofErr w:type="spellEnd"/>
+      <w:r>
+        <w:rPr>
+          <w:rFonts w:ascii="Verdana" w:hAnsi="Verdana"/>
+          <w:color w:val="000000"/>
+          <w:sz w:val="18"/>
+          <w:szCs w:val="18"/>
+        </w:rPr>
+        <w:t xml:space="preserve"> </w:t>
+      </w:r>
+      <w:proofErr w:type="spellStart"/>
+      <w:r>
+        <w:rPr>
+          <w:rFonts w:ascii="Verdana" w:hAnsi="Verdana"/>
+          <w:color w:val="000000"/>
+          <w:sz w:val="18"/>
+          <w:szCs w:val="18"/>
+        </w:rPr>
+        <w:t>can</w:t>
+      </w:r>
+      <w:proofErr w:type="spellEnd"/>
+      <w:r>
+        <w:rPr>
+          <w:rFonts w:ascii="Verdana" w:hAnsi="Verdana"/>
+          <w:color w:val="000000"/>
+          <w:sz w:val="18"/>
+          <w:szCs w:val="18"/>
+        </w:rPr>
+        <w:t xml:space="preserve"> do a </w:t>
+      </w:r>
+      <w:proofErr w:type="spellStart"/>
+      <w:r>
+        <w:rPr>
+          <w:rFonts w:ascii="Verdana" w:hAnsi="Verdana"/>
+          <w:color w:val="000000"/>
+          <w:sz w:val="18"/>
+          <w:szCs w:val="18"/>
+        </w:rPr>
+        <w:t>combination</w:t>
+      </w:r>
+      <w:proofErr w:type="spellEnd"/>
+      <w:r>
+        <w:rPr>
+          <w:rFonts w:ascii="Verdana" w:hAnsi="Verdana"/>
+          <w:color w:val="000000"/>
+          <w:sz w:val="18"/>
+          <w:szCs w:val="18"/>
+        </w:rPr>
+        <w:t xml:space="preserve"> </w:t>
+      </w:r>
+      <w:proofErr w:type="spellStart"/>
+      <w:r>
+        <w:rPr>
+          <w:rFonts w:ascii="Verdana" w:hAnsi="Verdana"/>
+          <w:color w:val="000000"/>
+          <w:sz w:val="18"/>
+          <w:szCs w:val="18"/>
+        </w:rPr>
+        <w:t>of</w:t>
+      </w:r>
+      <w:proofErr w:type="spellEnd"/>
+      <w:r>
+        <w:rPr>
+          <w:rFonts w:ascii="Verdana" w:hAnsi="Verdana"/>
+          <w:color w:val="000000"/>
+          <w:sz w:val="18"/>
+          <w:szCs w:val="18"/>
+        </w:rPr>
+        <w:t xml:space="preserve"> </w:t>
+      </w:r>
+      <w:proofErr w:type="spellStart"/>
+      <w:r>
+        <w:rPr>
+          <w:rFonts w:ascii="Verdana" w:hAnsi="Verdana"/>
+          <w:color w:val="000000"/>
+          <w:sz w:val="18"/>
+          <w:szCs w:val="18"/>
+        </w:rPr>
+        <w:t>both</w:t>
+      </w:r>
+      <w:proofErr w:type="spellEnd"/>
+      <w:r>
+        <w:rPr>
+          <w:rFonts w:ascii="Verdana" w:hAnsi="Verdana"/>
+          <w:color w:val="000000"/>
+          <w:sz w:val="18"/>
+          <w:szCs w:val="18"/>
+        </w:rPr>
+        <w:t xml:space="preserve">. </w:t>
+      </w:r>
+      <w:proofErr w:type="spellStart"/>
+      <w:r>
+        <w:rPr>
+          <w:rFonts w:ascii="Verdana" w:hAnsi="Verdana"/>
+          <w:color w:val="000000"/>
+          <w:sz w:val="18"/>
+          <w:szCs w:val="18"/>
+        </w:rPr>
+        <w:t>Paragraph</w:t>
+      </w:r>
+      <w:proofErr w:type="spellEnd"/>
+      <w:r>
+        <w:rPr>
+          <w:rFonts w:ascii="Verdana" w:hAnsi="Verdana"/>
+          <w:color w:val="000000"/>
+          <w:sz w:val="18"/>
+          <w:szCs w:val="18"/>
+        </w:rPr>
+        <w:t xml:space="preserve"> </w:t>
+      </w:r>
+      <w:proofErr w:type="spellStart"/>
+      <w:r>
+        <w:rPr>
+          <w:rFonts w:ascii="Verdana" w:hAnsi="Verdana"/>
+          <w:color w:val="000000"/>
+          <w:sz w:val="18"/>
+          <w:szCs w:val="18"/>
+        </w:rPr>
+        <w:t>formatting</w:t>
+      </w:r>
+      <w:proofErr w:type="spellEnd"/>
+      <w:r>
+        <w:rPr>
+          <w:rFonts w:ascii="Verdana" w:hAnsi="Verdana"/>
+          <w:color w:val="000000"/>
+          <w:sz w:val="18"/>
+          <w:szCs w:val="18"/>
+        </w:rPr>
+        <w:t xml:space="preserve"> </w:t>
+      </w:r>
+      <w:proofErr w:type="spellStart"/>
+      <w:r>
+        <w:rPr>
+          <w:rFonts w:ascii="Verdana" w:hAnsi="Verdana"/>
+          <w:color w:val="000000"/>
+          <w:sz w:val="18"/>
+          <w:szCs w:val="18"/>
+        </w:rPr>
+        <w:t>is</w:t>
+      </w:r>
+      <w:proofErr w:type="spellEnd"/>
+      <w:r>
+        <w:rPr>
+          <w:rFonts w:ascii="Verdana" w:hAnsi="Verdana"/>
+          <w:color w:val="000000"/>
+          <w:sz w:val="18"/>
+          <w:szCs w:val="18"/>
+        </w:rPr>
+        <w:t xml:space="preserve"> </w:t>
+      </w:r>
+      <w:proofErr w:type="spellStart"/>
+      <w:r>
+        <w:rPr>
+          <w:rFonts w:ascii="Verdana" w:hAnsi="Verdana"/>
+          <w:color w:val="000000"/>
+          <w:sz w:val="18"/>
+          <w:szCs w:val="18"/>
+        </w:rPr>
+        <w:t>within</w:t>
+      </w:r>
+      <w:proofErr w:type="spellEnd"/>
+      <w:r>
+        <w:rPr>
+          <w:rFonts w:ascii="Verdana" w:hAnsi="Verdana"/>
+          <w:color w:val="000000"/>
+          <w:sz w:val="18"/>
+          <w:szCs w:val="18"/>
+        </w:rPr>
+        <w:t xml:space="preserve"> a</w:t>
+      </w:r>
+      <w:r>
+        <w:rPr>
+          <w:rStyle w:val="apple-converted-space"/>
+          <w:rFonts w:ascii="Verdana" w:eastAsiaTheme="majorEastAsia" w:hAnsi="Verdana"/>
+          <w:color w:val="000000"/>
+          <w:sz w:val="18"/>
+          <w:szCs w:val="18"/>
+        </w:rPr>
+        <w:t> </w:t>
+      </w:r>
+      <w:r>
+        <w:rPr>
+          <w:rStyle w:val="elementname"/>
+          <w:rFonts w:ascii="Verdana" w:hAnsi="Verdana"/>
+          <w:b/>
+          <w:bCs/>
+          <w:color w:val="000000"/>
+          <w:sz w:val="18"/>
+          <w:szCs w:val="18"/>
+        </w:rPr>
+        <w:t>&lt;</w:t>
+      </w:r>
+      <w:proofErr w:type="spellStart"/>
+      <w:proofErr w:type="gramStart"/>
+      <w:r>
+        <w:rPr>
+          <w:rStyle w:val="elementname"/>
+          <w:rFonts w:ascii="Verdana" w:hAnsi="Verdana"/>
+          <w:b/>
+          <w:bCs/>
+          <w:color w:val="000000"/>
+          <w:sz w:val="18"/>
+          <w:szCs w:val="18"/>
+        </w:rPr>
+        <w:t>w:pPr</w:t>
+      </w:r>
+      <w:proofErr w:type="spellEnd"/>
+      <w:proofErr w:type="gramEnd"/>
+      <w:r>
+        <w:rPr>
+          <w:rStyle w:val="elementname"/>
+          <w:rFonts w:ascii="Verdana" w:hAnsi="Verdana"/>
+          <w:b/>
+          <w:bCs/>
+          <w:color w:val="000000"/>
+          <w:sz w:val="18"/>
+          <w:szCs w:val="18"/>
+        </w:rPr>
+        <w:t>&gt;</w:t>
+      </w:r>
+      <w:r>
+        <w:rPr>
+          <w:rFonts w:ascii="Verdana" w:hAnsi="Verdana"/>
+          <w:color w:val="000000"/>
+          <w:sz w:val="18"/>
+          <w:szCs w:val="18"/>
+        </w:rPr>
+        <w:t>.</w:t>
+      </w:r>
+    </w:p>
+    <w:p>
+      <w:pPr>
+        <w:pStyle w:val="Normlnweb"/>
+        <w:spacing w:before="150" w:beforeAutospacing="0" w:after="150" w:afterAutospacing="0"/>
+        <w:rPr>
+          <w:rFonts w:ascii="Verdana" w:hAnsi="Verdana"/>
+          <w:color w:val="000000"/>
+          <w:sz w:val="18"/>
+          <w:szCs w:val="18"/>
+        </w:rPr>
+      </w:pPr>
+      <w:proofErr w:type="spellStart"/>
+      <w:r>
+        <w:rPr>
+          <w:rFonts w:ascii="Verdana" w:hAnsi="Verdana"/>
+          <w:color w:val="000000"/>
+          <w:sz w:val="18"/>
+          <w:szCs w:val="18"/>
+        </w:rPr>
+        <w:t>The</w:t>
+      </w:r>
+      <w:proofErr w:type="spellEnd"/>
+      <w:r>
+        <w:rPr>
+          <w:rFonts w:ascii="Verdana" w:hAnsi="Verdana"/>
+          <w:color w:val="000000"/>
+          <w:sz w:val="18"/>
+          <w:szCs w:val="18"/>
+        </w:rPr>
+        <w:t xml:space="preserve"> </w:t>
+      </w:r>
+      <w:proofErr w:type="spellStart"/>
+      <w:r>
+        <w:rPr>
+          <w:rFonts w:ascii="Verdana" w:hAnsi="Verdana"/>
+          <w:color w:val="000000"/>
+          <w:sz w:val="18"/>
+          <w:szCs w:val="18"/>
+        </w:rPr>
+        <w:t>content</w:t>
+      </w:r>
+      <w:proofErr w:type="spellEnd"/>
+      <w:r>
+        <w:rPr>
+          <w:rFonts w:ascii="Verdana" w:hAnsi="Verdana"/>
+          <w:color w:val="000000"/>
+          <w:sz w:val="18"/>
+          <w:szCs w:val="18"/>
+        </w:rPr>
+        <w:t xml:space="preserve"> </w:t>
+      </w:r>
+      <w:proofErr w:type="spellStart"/>
+      <w:r>
+        <w:rPr>
+          <w:rFonts w:ascii="Verdana" w:hAnsi="Verdana"/>
+          <w:color w:val="000000"/>
+          <w:sz w:val="18"/>
+          <w:szCs w:val="18"/>
+        </w:rPr>
+        <w:t>of</w:t>
+      </w:r>
+      <w:proofErr w:type="spellEnd"/>
+      <w:r>
+        <w:rPr>
+          <w:rFonts w:ascii="Verdana" w:hAnsi="Verdana"/>
+          <w:color w:val="000000"/>
+          <w:sz w:val="18"/>
+          <w:szCs w:val="18"/>
+        </w:rPr>
+        <w:t xml:space="preserve"> </w:t>
+      </w:r>
+      <w:proofErr w:type="spellStart"/>
+      <w:r>
+        <w:rPr>
+          <w:rFonts w:ascii="Verdana" w:hAnsi="Verdana"/>
+          <w:color w:val="000000"/>
+          <w:sz w:val="18"/>
+          <w:szCs w:val="18"/>
+        </w:rPr>
+        <w:t>the</w:t>
+      </w:r>
+      <w:proofErr w:type="spellEnd"/>
+      <w:r>
+        <w:rPr>
+          <w:rFonts w:ascii="Verdana" w:hAnsi="Verdana"/>
+          <w:color w:val="000000"/>
+          <w:sz w:val="18"/>
+          <w:szCs w:val="18"/>
+        </w:rPr>
+        <w:t xml:space="preserve"> </w:t>
+      </w:r>
+      <w:proofErr w:type="spellStart"/>
+      <w:r>
+        <w:rPr>
+          <w:rFonts w:ascii="Verdana" w:hAnsi="Verdana"/>
+          <w:color w:val="000000"/>
+          <w:sz w:val="18"/>
+          <w:szCs w:val="18"/>
+        </w:rPr>
+        <w:t>paragraph</w:t>
+      </w:r>
+      <w:proofErr w:type="spellEnd"/>
+      <w:r>
+        <w:rPr>
+          <w:rFonts w:ascii="Verdana" w:hAnsi="Verdana"/>
+          <w:color w:val="000000"/>
+          <w:sz w:val="18"/>
+          <w:szCs w:val="18"/>
+        </w:rPr>
+        <w:t xml:space="preserve"> </w:t>
+      </w:r>
+      <w:proofErr w:type="spellStart"/>
+      <w:r>
+        <w:rPr>
+          <w:rFonts w:ascii="Verdana" w:hAnsi="Verdana"/>
+          <w:color w:val="000000"/>
+          <w:sz w:val="18"/>
+          <w:szCs w:val="18"/>
+        </w:rPr>
+        <w:t>is</w:t>
+      </w:r>
+      <w:proofErr w:type="spellEnd"/>
+      <w:r>
+        <w:rPr>
+          <w:rFonts w:ascii="Verdana" w:hAnsi="Verdana"/>
+          <w:color w:val="000000"/>
+          <w:sz w:val="18"/>
+          <w:szCs w:val="18"/>
+        </w:rPr>
+        <w:t xml:space="preserve"> </w:t>
+      </w:r>
+      <w:proofErr w:type="spellStart"/>
+      <w:r>
+        <w:rPr>
+          <w:rFonts w:ascii="Verdana" w:hAnsi="Verdana"/>
+          <w:color w:val="000000"/>
+          <w:sz w:val="18"/>
+          <w:szCs w:val="18"/>
+        </w:rPr>
+        <w:t>contained</w:t>
+      </w:r>
+      <w:proofErr w:type="spellEnd"/>
+      <w:r>
+        <w:rPr>
+          <w:rFonts w:ascii="Verdana" w:hAnsi="Verdana"/>
+          <w:color w:val="000000"/>
+          <w:sz w:val="18"/>
+          <w:szCs w:val="18"/>
+        </w:rPr>
+        <w:t xml:space="preserve"> in </w:t>
+      </w:r>
+      <w:proofErr w:type="spellStart"/>
+      <w:r>
+        <w:rPr>
+          <w:rFonts w:ascii="Verdana" w:hAnsi="Verdana"/>
+          <w:color w:val="000000"/>
+          <w:sz w:val="18"/>
+          <w:szCs w:val="18"/>
+        </w:rPr>
+        <w:t>one</w:t>
+      </w:r>
+      <w:proofErr w:type="spellEnd"/>
+      <w:r>
+        <w:rPr>
+          <w:rFonts w:ascii="Verdana" w:hAnsi="Verdana"/>
+          <w:color w:val="000000"/>
+          <w:sz w:val="18"/>
+          <w:szCs w:val="18"/>
+        </w:rPr>
+        <w:t xml:space="preserve"> </w:t>
+      </w:r>
+      <w:proofErr w:type="spellStart"/>
+      <w:r>
+        <w:rPr>
+          <w:rFonts w:ascii="Verdana" w:hAnsi="Verdana"/>
+          <w:color w:val="000000"/>
+          <w:sz w:val="18"/>
+          <w:szCs w:val="18"/>
+        </w:rPr>
+        <w:t>or</w:t>
+      </w:r>
+      <w:proofErr w:type="spellEnd"/>
+      <w:r>
+        <w:rPr>
+          <w:rFonts w:ascii="Verdana" w:hAnsi="Verdana"/>
+          <w:color w:val="000000"/>
+          <w:sz w:val="18"/>
+          <w:szCs w:val="18"/>
+        </w:rPr>
+        <w:t xml:space="preserve"> more </w:t>
+      </w:r>
+      <w:proofErr w:type="spellStart"/>
+      <w:r>
+        <w:rPr>
+          <w:rFonts w:ascii="Verdana" w:hAnsi="Verdana"/>
+          <w:color w:val="000000"/>
+          <w:sz w:val="18"/>
+          <w:szCs w:val="18"/>
+        </w:rPr>
+        <w:t>runs</w:t>
+      </w:r>
+      <w:proofErr w:type="spellEnd"/>
+      <w:r>
+        <w:rPr>
+          <w:rFonts w:ascii="Verdana" w:hAnsi="Verdana"/>
+          <w:color w:val="000000"/>
+          <w:sz w:val="18"/>
+          <w:szCs w:val="18"/>
+        </w:rPr>
+        <w:t xml:space="preserve"> (</w:t>
+      </w:r>
+      <w:r>
+        <w:rPr>
+          <w:rStyle w:val="elementname"/>
+          <w:rFonts w:ascii="Verdana" w:hAnsi="Verdana"/>
+          <w:b/>
+          <w:bCs/>
+          <w:color w:val="000000"/>
+          <w:sz w:val="18"/>
+          <w:szCs w:val="18"/>
+        </w:rPr>
+        <w:t>&lt;</w:t>
+      </w:r>
+      <w:proofErr w:type="spellStart"/>
+      <w:proofErr w:type="gramStart"/>
+      <w:r>
+        <w:rPr>
+          <w:rStyle w:val="elementname"/>
+          <w:rFonts w:ascii="Verdana" w:hAnsi="Verdana"/>
+          <w:b/>
+          <w:bCs/>
+          <w:color w:val="000000"/>
+          <w:sz w:val="18"/>
+          <w:szCs w:val="18"/>
+        </w:rPr>
+        <w:t>w:r</w:t>
+      </w:r>
+      <w:proofErr w:type="spellEnd"/>
+      <w:proofErr w:type="gramEnd"/>
+      <w:r>
+        <w:rPr>
+          <w:rStyle w:val="elementname"/>
+          <w:rFonts w:ascii="Verdana" w:hAnsi="Verdana"/>
+          <w:b/>
+          <w:bCs/>
+          <w:color w:val="000000"/>
+          <w:sz w:val="18"/>
+          <w:szCs w:val="18"/>
+        </w:rPr>
+        <w:t>&gt;</w:t>
+      </w:r>
+      <w:r>
+        <w:rPr>
+          <w:rFonts w:ascii="Verdana" w:hAnsi="Verdana"/>
+          <w:color w:val="000000"/>
+          <w:sz w:val="18"/>
+          <w:szCs w:val="18"/>
+        </w:rPr>
+        <w:t xml:space="preserve">). </w:t>
+      </w:r>
+      <w:proofErr w:type="spellStart"/>
+      <w:r>
+        <w:rPr>
+          <w:rFonts w:ascii="Verdana" w:hAnsi="Verdana"/>
+          <w:color w:val="000000"/>
+          <w:sz w:val="18"/>
+          <w:szCs w:val="18"/>
+        </w:rPr>
+        <w:t>Runs</w:t>
+      </w:r>
+      <w:proofErr w:type="spellEnd"/>
+      <w:r>
+        <w:rPr>
+          <w:rFonts w:ascii="Verdana" w:hAnsi="Verdana"/>
+          <w:color w:val="000000"/>
+          <w:sz w:val="18"/>
+          <w:szCs w:val="18"/>
+        </w:rPr>
+        <w:t xml:space="preserve"> are non-</w:t>
+      </w:r>
+      <w:proofErr w:type="spellStart"/>
+      <w:r>
+        <w:rPr>
+          <w:rFonts w:ascii="Verdana" w:hAnsi="Verdana"/>
+          <w:color w:val="000000"/>
+          <w:sz w:val="18"/>
+          <w:szCs w:val="18"/>
+        </w:rPr>
+        <w:t>block</w:t>
+      </w:r>
+      <w:proofErr w:type="spellEnd"/>
+      <w:r>
+        <w:rPr>
+          <w:rFonts w:ascii="Verdana" w:hAnsi="Verdana"/>
+          <w:color w:val="000000"/>
+          <w:sz w:val="18"/>
+          <w:szCs w:val="18"/>
+        </w:rPr>
+        <w:t xml:space="preserve"> </w:t>
+      </w:r>
+      <w:proofErr w:type="spellStart"/>
+      <w:r>
+        <w:rPr>
+          <w:rFonts w:ascii="Verdana" w:hAnsi="Verdana"/>
+          <w:color w:val="000000"/>
+          <w:sz w:val="18"/>
+          <w:szCs w:val="18"/>
+        </w:rPr>
+        <w:t>content</w:t>
+      </w:r>
+      <w:proofErr w:type="spellEnd"/>
+      <w:r>
+        <w:rPr>
+          <w:rFonts w:ascii="Verdana" w:hAnsi="Verdana"/>
+          <w:color w:val="000000"/>
+          <w:sz w:val="18"/>
+          <w:szCs w:val="18"/>
+        </w:rPr>
+        <w:t xml:space="preserve">; </w:t>
+      </w:r>
+      <w:proofErr w:type="spellStart"/>
+      <w:r>
+        <w:rPr>
+          <w:rFonts w:ascii="Verdana" w:hAnsi="Verdana"/>
+          <w:color w:val="000000"/>
+          <w:sz w:val="18"/>
+          <w:szCs w:val="18"/>
+        </w:rPr>
+        <w:t>they</w:t>
+      </w:r>
+      <w:proofErr w:type="spellEnd"/>
+      <w:r>
+        <w:rPr>
+          <w:rFonts w:ascii="Verdana" w:hAnsi="Verdana"/>
+          <w:color w:val="000000"/>
+          <w:sz w:val="18"/>
+          <w:szCs w:val="18"/>
+        </w:rPr>
+        <w:t xml:space="preserve"> </w:t>
+      </w:r>
+      <w:proofErr w:type="spellStart"/>
+      <w:r>
+        <w:rPr>
+          <w:rFonts w:ascii="Verdana" w:hAnsi="Verdana"/>
+          <w:color w:val="000000"/>
+          <w:sz w:val="18"/>
+          <w:szCs w:val="18"/>
+        </w:rPr>
+        <w:t>define</w:t>
+      </w:r>
+      <w:proofErr w:type="spellEnd"/>
+      <w:r>
+        <w:rPr>
+          <w:rFonts w:ascii="Verdana" w:hAnsi="Verdana"/>
+          <w:color w:val="000000"/>
+          <w:sz w:val="18"/>
+          <w:szCs w:val="18"/>
+        </w:rPr>
+        <w:t xml:space="preserve"> </w:t>
+      </w:r>
+      <w:proofErr w:type="spellStart"/>
+      <w:r>
+        <w:rPr>
+          <w:rFonts w:ascii="Verdana" w:hAnsi="Verdana"/>
+          <w:color w:val="000000"/>
+          <w:sz w:val="18"/>
+          <w:szCs w:val="18"/>
+        </w:rPr>
+        <w:t>regions</w:t>
+      </w:r>
+      <w:proofErr w:type="spellEnd"/>
+      <w:r>
+        <w:rPr>
+          <w:rFonts w:ascii="Verdana" w:hAnsi="Verdana"/>
+          <w:color w:val="000000"/>
+          <w:sz w:val="18"/>
+          <w:szCs w:val="18"/>
+        </w:rPr>
+        <w:t xml:space="preserve"> </w:t>
+      </w:r>
+      <w:proofErr w:type="spellStart"/>
+      <w:r>
+        <w:rPr>
+          <w:rFonts w:ascii="Verdana" w:hAnsi="Verdana"/>
+          <w:color w:val="000000"/>
+          <w:sz w:val="18"/>
+          <w:szCs w:val="18"/>
+        </w:rPr>
+        <w:t>of</w:t>
+      </w:r>
+      <w:proofErr w:type="spellEnd"/>
+      <w:r>
+        <w:rPr>
+          <w:rFonts w:ascii="Verdana" w:hAnsi="Verdana"/>
+          <w:color w:val="000000"/>
+          <w:sz w:val="18"/>
+          <w:szCs w:val="18"/>
+        </w:rPr>
+        <w:t xml:space="preserve"> text </w:t>
+      </w:r>
+      <w:proofErr w:type="spellStart"/>
+      <w:r>
+        <w:rPr>
+          <w:rFonts w:ascii="Verdana" w:hAnsi="Verdana"/>
+          <w:color w:val="000000"/>
+          <w:sz w:val="18"/>
+          <w:szCs w:val="18"/>
+        </w:rPr>
+        <w:t>that</w:t>
+      </w:r>
+      <w:proofErr w:type="spellEnd"/>
+      <w:r>
+        <w:rPr>
+          <w:rFonts w:ascii="Verdana" w:hAnsi="Verdana"/>
+          <w:color w:val="000000"/>
+          <w:sz w:val="18"/>
+          <w:szCs w:val="18"/>
+        </w:rPr>
+        <w:t xml:space="preserve"> do not </w:t>
+      </w:r>
+      <w:proofErr w:type="spellStart"/>
+      <w:r>
+        <w:rPr>
+          <w:rFonts w:ascii="Verdana" w:hAnsi="Verdana"/>
+          <w:color w:val="000000"/>
+          <w:sz w:val="18"/>
+          <w:szCs w:val="18"/>
+        </w:rPr>
+        <w:t>necessarily</w:t>
+      </w:r>
+      <w:proofErr w:type="spellEnd"/>
+      <w:r>
+        <w:rPr>
+          <w:rFonts w:ascii="Verdana" w:hAnsi="Verdana"/>
+          <w:color w:val="000000"/>
+          <w:sz w:val="18"/>
+          <w:szCs w:val="18"/>
+        </w:rPr>
+        <w:t xml:space="preserve"> </w:t>
+      </w:r>
+      <w:proofErr w:type="spellStart"/>
+      <w:r>
+        <w:rPr>
+          <w:rFonts w:ascii="Verdana" w:hAnsi="Verdana"/>
+          <w:color w:val="000000"/>
+          <w:sz w:val="18"/>
+          <w:szCs w:val="18"/>
+        </w:rPr>
+        <w:t>begin</w:t>
+      </w:r>
+      <w:proofErr w:type="spellEnd"/>
+      <w:r>
+        <w:rPr>
+          <w:rFonts w:ascii="Verdana" w:hAnsi="Verdana"/>
+          <w:color w:val="000000"/>
+          <w:sz w:val="18"/>
+          <w:szCs w:val="18"/>
+        </w:rPr>
+        <w:t xml:space="preserve"> on a </w:t>
+      </w:r>
+      <w:proofErr w:type="spellStart"/>
+      <w:r>
+        <w:rPr>
+          <w:rFonts w:ascii="Verdana" w:hAnsi="Verdana"/>
+          <w:color w:val="000000"/>
+          <w:sz w:val="18"/>
+          <w:szCs w:val="18"/>
+        </w:rPr>
+        <w:t>new</w:t>
+      </w:r>
+      <w:proofErr w:type="spellEnd"/>
+      <w:r>
+        <w:rPr>
+          <w:rFonts w:ascii="Verdana" w:hAnsi="Verdana"/>
+          <w:color w:val="000000"/>
+          <w:sz w:val="18"/>
+          <w:szCs w:val="18"/>
+        </w:rPr>
+        <w:t xml:space="preserve"> line. </w:t>
+      </w:r>
+      <w:proofErr w:type="spellStart"/>
+      <w:r>
+        <w:rPr>
+          <w:rFonts w:ascii="Verdana" w:hAnsi="Verdana"/>
+          <w:color w:val="000000"/>
+          <w:sz w:val="18"/>
+          <w:szCs w:val="18"/>
+        </w:rPr>
+        <w:t>Like</w:t>
+      </w:r>
+      <w:proofErr w:type="spellEnd"/>
+      <w:r>
+        <w:rPr>
+          <w:rFonts w:ascii="Verdana" w:hAnsi="Verdana"/>
+          <w:color w:val="000000"/>
+          <w:sz w:val="18"/>
+          <w:szCs w:val="18"/>
+        </w:rPr>
+        <w:t xml:space="preserve"> </w:t>
+      </w:r>
+      <w:proofErr w:type="spellStart"/>
+      <w:r>
+        <w:rPr>
+          <w:rFonts w:ascii="Verdana" w:hAnsi="Verdana"/>
+          <w:color w:val="000000"/>
+          <w:sz w:val="18"/>
+          <w:szCs w:val="18"/>
+        </w:rPr>
+        <w:t>paragraphs</w:t>
+      </w:r>
+      <w:proofErr w:type="spellEnd"/>
+      <w:r>
+        <w:rPr>
+          <w:rFonts w:ascii="Verdana" w:hAnsi="Verdana"/>
+          <w:color w:val="000000"/>
+          <w:sz w:val="18"/>
+          <w:szCs w:val="18"/>
+        </w:rPr>
+        <w:t xml:space="preserve">, </w:t>
+      </w:r>
+      <w:proofErr w:type="spellStart"/>
+      <w:r>
+        <w:rPr>
+          <w:rFonts w:ascii="Verdana" w:hAnsi="Verdana"/>
+          <w:color w:val="000000"/>
+          <w:sz w:val="18"/>
+          <w:szCs w:val="18"/>
+        </w:rPr>
+        <w:t>they</w:t>
+      </w:r>
+      <w:proofErr w:type="spellEnd"/>
+      <w:r>
+        <w:rPr>
+          <w:rFonts w:ascii="Verdana" w:hAnsi="Verdana"/>
+          <w:color w:val="000000"/>
+          <w:sz w:val="18"/>
+          <w:szCs w:val="18"/>
+        </w:rPr>
+        <w:t xml:space="preserve"> are </w:t>
+      </w:r>
+      <w:proofErr w:type="spellStart"/>
+      <w:r>
+        <w:rPr>
+          <w:rFonts w:ascii="Verdana" w:hAnsi="Verdana"/>
+          <w:color w:val="000000"/>
+          <w:sz w:val="18"/>
+          <w:szCs w:val="18"/>
+        </w:rPr>
+        <w:t>comprised</w:t>
+      </w:r>
+      <w:proofErr w:type="spellEnd"/>
+      <w:r>
+        <w:rPr>
+          <w:rFonts w:ascii="Verdana" w:hAnsi="Verdana"/>
+          <w:color w:val="000000"/>
+          <w:sz w:val="18"/>
+          <w:szCs w:val="18"/>
+        </w:rPr>
+        <w:t xml:space="preserve"> </w:t>
+      </w:r>
+      <w:proofErr w:type="spellStart"/>
+      <w:r>
+        <w:rPr>
+          <w:rFonts w:ascii="Verdana" w:hAnsi="Verdana"/>
+          <w:color w:val="000000"/>
+          <w:sz w:val="18"/>
+          <w:szCs w:val="18"/>
+        </w:rPr>
+        <w:t>of</w:t>
+      </w:r>
+      <w:proofErr w:type="spellEnd"/>
+      <w:r>
+        <w:rPr>
+          <w:rFonts w:ascii="Verdana" w:hAnsi="Verdana"/>
+          <w:color w:val="000000"/>
+          <w:sz w:val="18"/>
+          <w:szCs w:val="18"/>
+        </w:rPr>
+        <w:t xml:space="preserve"> </w:t>
+      </w:r>
+      <w:proofErr w:type="spellStart"/>
+      <w:r>
+        <w:rPr>
+          <w:rFonts w:ascii="Verdana" w:hAnsi="Verdana"/>
+          <w:color w:val="000000"/>
+          <w:sz w:val="18"/>
+          <w:szCs w:val="18"/>
+        </w:rPr>
+        <w:t>formatting</w:t>
+      </w:r>
+      <w:proofErr w:type="spellEnd"/>
+      <w:r>
+        <w:rPr>
+          <w:rFonts w:ascii="Verdana" w:hAnsi="Verdana"/>
+          <w:color w:val="000000"/>
+          <w:sz w:val="18"/>
+          <w:szCs w:val="18"/>
+        </w:rPr>
+        <w:t>/</w:t>
+      </w:r>
+      <w:proofErr w:type="spellStart"/>
+      <w:r>
+        <w:rPr>
+          <w:rFonts w:ascii="Verdana" w:hAnsi="Verdana"/>
+          <w:color w:val="000000"/>
+          <w:sz w:val="18"/>
+          <w:szCs w:val="18"/>
+        </w:rPr>
+        <w:t>property</w:t>
+      </w:r>
+      <w:proofErr w:type="spellEnd"/>
+      <w:r>
+        <w:rPr>
+          <w:rFonts w:ascii="Verdana" w:hAnsi="Verdana"/>
+          <w:color w:val="000000"/>
+          <w:sz w:val="18"/>
+          <w:szCs w:val="18"/>
+        </w:rPr>
+        <w:t xml:space="preserve"> </w:t>
+      </w:r>
+      <w:proofErr w:type="spellStart"/>
+      <w:r>
+        <w:rPr>
+          <w:rFonts w:ascii="Verdana" w:hAnsi="Verdana"/>
+          <w:color w:val="000000"/>
+          <w:sz w:val="18"/>
+          <w:szCs w:val="18"/>
+        </w:rPr>
+        <w:t>definitions</w:t>
+      </w:r>
+      <w:proofErr w:type="spellEnd"/>
+      <w:r>
+        <w:rPr>
+          <w:rFonts w:ascii="Verdana" w:hAnsi="Verdana"/>
+          <w:color w:val="000000"/>
+          <w:sz w:val="18"/>
+          <w:szCs w:val="18"/>
+        </w:rPr>
+        <w:t xml:space="preserve">, </w:t>
+      </w:r>
+      <w:proofErr w:type="spellStart"/>
+      <w:r>
+        <w:rPr>
+          <w:rFonts w:ascii="Verdana" w:hAnsi="Verdana"/>
+          <w:color w:val="000000"/>
+          <w:sz w:val="18"/>
+          <w:szCs w:val="18"/>
+        </w:rPr>
+        <w:t>followed</w:t>
+      </w:r>
+      <w:proofErr w:type="spellEnd"/>
+      <w:r>
+        <w:rPr>
+          <w:rFonts w:ascii="Verdana" w:hAnsi="Verdana"/>
+          <w:color w:val="000000"/>
+          <w:sz w:val="18"/>
+          <w:szCs w:val="18"/>
+        </w:rPr>
+        <w:t xml:space="preserve"> by </w:t>
+      </w:r>
+      <w:proofErr w:type="spellStart"/>
+      <w:r>
+        <w:rPr>
+          <w:rFonts w:ascii="Verdana" w:hAnsi="Verdana"/>
+          <w:color w:val="000000"/>
+          <w:sz w:val="18"/>
+          <w:szCs w:val="18"/>
+        </w:rPr>
+        <w:t>content</w:t>
+      </w:r>
+      <w:proofErr w:type="spellEnd"/>
+      <w:r>
+        <w:rPr>
+          <w:rFonts w:ascii="Verdana" w:hAnsi="Verdana"/>
+          <w:color w:val="000000"/>
+          <w:sz w:val="18"/>
+          <w:szCs w:val="18"/>
+        </w:rPr>
+        <w:t xml:space="preserve">. </w:t>
+      </w:r>
+      <w:proofErr w:type="spellStart"/>
+      <w:r>
+        <w:rPr>
+          <w:rFonts w:ascii="Verdana" w:hAnsi="Verdana"/>
+          <w:color w:val="000000"/>
+          <w:sz w:val="18"/>
+          <w:szCs w:val="18"/>
+        </w:rPr>
+        <w:t>The</w:t>
+      </w:r>
+      <w:proofErr w:type="spellEnd"/>
+      <w:r>
+        <w:rPr>
+          <w:rFonts w:ascii="Verdana" w:hAnsi="Verdana"/>
+          <w:color w:val="000000"/>
+          <w:sz w:val="18"/>
+          <w:szCs w:val="18"/>
+        </w:rPr>
+        <w:t xml:space="preserve"> </w:t>
+      </w:r>
+      <w:proofErr w:type="spellStart"/>
+      <w:r>
+        <w:rPr>
+          <w:rFonts w:ascii="Verdana" w:hAnsi="Verdana"/>
+          <w:color w:val="000000"/>
+          <w:sz w:val="18"/>
+          <w:szCs w:val="18"/>
+        </w:rPr>
+        <w:t>formatting</w:t>
+      </w:r>
+      <w:proofErr w:type="spellEnd"/>
+      <w:r>
+        <w:rPr>
+          <w:rFonts w:ascii="Verdana" w:hAnsi="Verdana"/>
+          <w:color w:val="000000"/>
+          <w:sz w:val="18"/>
+          <w:szCs w:val="18"/>
+        </w:rPr>
+        <w:t xml:space="preserve"> </w:t>
+      </w:r>
+      <w:proofErr w:type="spellStart"/>
+      <w:r>
+        <w:rPr>
+          <w:rFonts w:ascii="Verdana" w:hAnsi="Verdana"/>
+          <w:color w:val="000000"/>
+          <w:sz w:val="18"/>
+          <w:szCs w:val="18"/>
+        </w:rPr>
+        <w:t>is</w:t>
+      </w:r>
+      <w:proofErr w:type="spellEnd"/>
+      <w:r>
+        <w:rPr>
+          <w:rFonts w:ascii="Verdana" w:hAnsi="Verdana"/>
+          <w:color w:val="000000"/>
+          <w:sz w:val="18"/>
+          <w:szCs w:val="18"/>
+        </w:rPr>
+        <w:t xml:space="preserve"> </w:t>
+      </w:r>
+      <w:proofErr w:type="spellStart"/>
+      <w:r>
+        <w:rPr>
+          <w:rFonts w:ascii="Verdana" w:hAnsi="Verdana"/>
+          <w:color w:val="000000"/>
+          <w:sz w:val="18"/>
+          <w:szCs w:val="18"/>
+        </w:rPr>
+        <w:t>specified</w:t>
+      </w:r>
+      <w:proofErr w:type="spellEnd"/>
+      <w:r>
+        <w:rPr>
+          <w:rFonts w:ascii="Verdana" w:hAnsi="Verdana"/>
+          <w:color w:val="000000"/>
+          <w:sz w:val="18"/>
+          <w:szCs w:val="18"/>
+        </w:rPr>
+        <w:t xml:space="preserve"> </w:t>
+      </w:r>
+      <w:proofErr w:type="spellStart"/>
+      <w:r>
+        <w:rPr>
+          <w:rFonts w:ascii="Verdana" w:hAnsi="Verdana"/>
+          <w:color w:val="000000"/>
+          <w:sz w:val="18"/>
+          <w:szCs w:val="18"/>
+        </w:rPr>
+        <w:t>within</w:t>
+      </w:r>
+      <w:proofErr w:type="spellEnd"/>
+      <w:r>
+        <w:rPr>
+          <w:rFonts w:ascii="Verdana" w:hAnsi="Verdana"/>
+          <w:color w:val="000000"/>
+          <w:sz w:val="18"/>
+          <w:szCs w:val="18"/>
+        </w:rPr>
+        <w:t xml:space="preserve"> </w:t>
+      </w:r>
+      <w:proofErr w:type="gramStart"/>
+      <w:r>
+        <w:rPr>
+          <w:rFonts w:ascii="Verdana" w:hAnsi="Verdana"/>
+          <w:color w:val="000000"/>
+          <w:sz w:val="18"/>
+          <w:szCs w:val="18"/>
+        </w:rPr>
+        <w:t>a</w:t>
+      </w:r>
+      <w:r>
+        <w:rPr>
+          <w:rStyle w:val="apple-converted-space"/>
+          <w:rFonts w:ascii="Verdana" w:eastAsiaTheme="majorEastAsia" w:hAnsi="Verdana"/>
+          <w:color w:val="000000"/>
+          <w:sz w:val="18"/>
+          <w:szCs w:val="18"/>
+        </w:rPr>
+        <w:t>  </w:t>
+      </w:r>
+      <w:r>
+        <w:rPr>
+          <w:rStyle w:val="elementname"/>
+          <w:rFonts w:ascii="Verdana" w:hAnsi="Verdana"/>
+          <w:b/>
+          <w:bCs/>
+          <w:color w:val="000000"/>
+          <w:sz w:val="18"/>
+          <w:szCs w:val="18"/>
+        </w:rPr>
+        <w:t>&lt;</w:t>
+      </w:r>
+      <w:proofErr w:type="spellStart"/>
+      <w:r>
+        <w:rPr>
+          <w:rStyle w:val="elementname"/>
+          <w:rFonts w:ascii="Verdana" w:hAnsi="Verdana"/>
+          <w:b/>
+          <w:bCs/>
+          <w:color w:val="000000"/>
+          <w:sz w:val="18"/>
+          <w:szCs w:val="18"/>
+        </w:rPr>
+        <w:t>w:rPr</w:t>
+      </w:r>
+      <w:proofErr w:type="spellEnd"/>
+      <w:proofErr w:type="gramEnd"/>
+      <w:r>
+        <w:rPr>
+          <w:rStyle w:val="elementname"/>
+          <w:rFonts w:ascii="Verdana" w:hAnsi="Verdana"/>
+          <w:b/>
+          <w:bCs/>
+          <w:color w:val="000000"/>
+          <w:sz w:val="18"/>
+          <w:szCs w:val="18"/>
+        </w:rPr>
+        <w:t>&gt;</w:t>
+      </w:r>
+      <w:r>
+        <w:rPr>
+          <w:rStyle w:val="apple-converted-space"/>
+          <w:rFonts w:ascii="Verdana" w:eastAsiaTheme="majorEastAsia" w:hAnsi="Verdana"/>
+          <w:color w:val="000000"/>
+          <w:sz w:val="18"/>
+          <w:szCs w:val="18"/>
+        </w:rPr>
+        <w:t> </w:t>
+      </w:r>
+      <w:r>
+        <w:rPr>
+          <w:rFonts w:ascii="Verdana" w:hAnsi="Verdana"/>
+          <w:color w:val="000000"/>
+          <w:sz w:val="18"/>
+          <w:szCs w:val="18"/>
+        </w:rPr>
+        <w:t xml:space="preserve">and </w:t>
+      </w:r>
+      <w:proofErr w:type="spellStart"/>
+      <w:r>
+        <w:rPr>
+          <w:rFonts w:ascii="Verdana" w:hAnsi="Verdana"/>
+          <w:color w:val="000000"/>
+          <w:sz w:val="18"/>
+          <w:szCs w:val="18"/>
+        </w:rPr>
+        <w:t>can</w:t>
+      </w:r>
+      <w:proofErr w:type="spellEnd"/>
+      <w:r>
+        <w:rPr>
+          <w:rFonts w:ascii="Verdana" w:hAnsi="Verdana"/>
+          <w:color w:val="000000"/>
+          <w:sz w:val="18"/>
+          <w:szCs w:val="18"/>
+        </w:rPr>
+        <w:t xml:space="preserve"> </w:t>
+      </w:r>
+      <w:proofErr w:type="spellStart"/>
+      <w:r>
+        <w:rPr>
+          <w:rFonts w:ascii="Verdana" w:hAnsi="Verdana"/>
+          <w:color w:val="000000"/>
+          <w:sz w:val="18"/>
+          <w:szCs w:val="18"/>
+        </w:rPr>
+        <w:t>be</w:t>
+      </w:r>
+      <w:proofErr w:type="spellEnd"/>
+      <w:r>
+        <w:rPr>
+          <w:rFonts w:ascii="Verdana" w:hAnsi="Verdana"/>
+          <w:color w:val="000000"/>
+          <w:sz w:val="18"/>
+          <w:szCs w:val="18"/>
+        </w:rPr>
+        <w:t xml:space="preserve"> direct </w:t>
+      </w:r>
+      <w:proofErr w:type="spellStart"/>
+      <w:r>
+        <w:rPr>
+          <w:rFonts w:ascii="Verdana" w:hAnsi="Verdana"/>
+          <w:color w:val="000000"/>
+          <w:sz w:val="18"/>
+          <w:szCs w:val="18"/>
+        </w:rPr>
+        <w:t>formatting</w:t>
+      </w:r>
+      <w:proofErr w:type="spellEnd"/>
+      <w:r>
+        <w:rPr>
+          <w:rFonts w:ascii="Verdana" w:hAnsi="Verdana"/>
+          <w:color w:val="000000"/>
+          <w:sz w:val="18"/>
+          <w:szCs w:val="18"/>
+        </w:rPr>
+        <w:t xml:space="preserve">, </w:t>
+      </w:r>
+      <w:proofErr w:type="spellStart"/>
+      <w:r>
+        <w:rPr>
+          <w:rFonts w:ascii="Verdana" w:hAnsi="Verdana"/>
+          <w:color w:val="000000"/>
+          <w:sz w:val="18"/>
+          <w:szCs w:val="18"/>
+        </w:rPr>
+        <w:t>indirect</w:t>
+      </w:r>
+      <w:proofErr w:type="spellEnd"/>
+      <w:r>
+        <w:rPr>
+          <w:rFonts w:ascii="Verdana" w:hAnsi="Verdana"/>
+          <w:color w:val="000000"/>
+          <w:sz w:val="18"/>
+          <w:szCs w:val="18"/>
+        </w:rPr>
+        <w:t xml:space="preserve"> </w:t>
+      </w:r>
+      <w:proofErr w:type="spellStart"/>
+      <w:r>
+        <w:rPr>
+          <w:rFonts w:ascii="Verdana" w:hAnsi="Verdana"/>
+          <w:color w:val="000000"/>
+          <w:sz w:val="18"/>
+          <w:szCs w:val="18"/>
+        </w:rPr>
+        <w:t>formatting</w:t>
+      </w:r>
+      <w:proofErr w:type="spellEnd"/>
+      <w:r>
+        <w:rPr>
+          <w:rFonts w:ascii="Verdana" w:hAnsi="Verdana"/>
+          <w:color w:val="000000"/>
+          <w:sz w:val="18"/>
+          <w:szCs w:val="18"/>
+        </w:rPr>
+        <w:t xml:space="preserve"> </w:t>
+      </w:r>
+      <w:proofErr w:type="spellStart"/>
+      <w:r>
+        <w:rPr>
+          <w:rFonts w:ascii="Verdana" w:hAnsi="Verdana"/>
+          <w:color w:val="000000"/>
+          <w:sz w:val="18"/>
+          <w:szCs w:val="18"/>
+        </w:rPr>
+        <w:t>through</w:t>
+      </w:r>
+      <w:proofErr w:type="spellEnd"/>
+      <w:r>
+        <w:rPr>
+          <w:rFonts w:ascii="Verdana" w:hAnsi="Verdana"/>
+          <w:color w:val="000000"/>
+          <w:sz w:val="18"/>
+          <w:szCs w:val="18"/>
+        </w:rPr>
+        <w:t xml:space="preserve"> a style reference, </w:t>
+      </w:r>
+      <w:proofErr w:type="spellStart"/>
+      <w:r>
+        <w:rPr>
+          <w:rFonts w:ascii="Verdana" w:hAnsi="Verdana"/>
+          <w:color w:val="000000"/>
+          <w:sz w:val="18"/>
+          <w:szCs w:val="18"/>
+        </w:rPr>
+        <w:t>or</w:t>
+      </w:r>
+      <w:proofErr w:type="spellEnd"/>
+      <w:r>
+        <w:rPr>
+          <w:rFonts w:ascii="Verdana" w:hAnsi="Verdana"/>
+          <w:color w:val="000000"/>
+          <w:sz w:val="18"/>
+          <w:szCs w:val="18"/>
+        </w:rPr>
+        <w:t xml:space="preserve"> </w:t>
+      </w:r>
+      <w:proofErr w:type="spellStart"/>
+      <w:r>
+        <w:rPr>
+          <w:rFonts w:ascii="Verdana" w:hAnsi="Verdana"/>
+          <w:color w:val="000000"/>
+          <w:sz w:val="18"/>
+          <w:szCs w:val="18"/>
+        </w:rPr>
+        <w:t>both</w:t>
+      </w:r>
+      <w:proofErr w:type="spellEnd"/>
+      <w:r>
+        <w:rPr>
+          <w:rFonts w:ascii="Verdana" w:hAnsi="Verdana"/>
+          <w:color w:val="000000"/>
+          <w:sz w:val="18"/>
+          <w:szCs w:val="18"/>
+        </w:rPr>
+        <w:t>.</w:t>
+      </w:r>
+      <w:r>
+        <w:rPr>
+          <w:rStyle w:val="apple-converted-space"/>
+          <w:rFonts w:ascii="Verdana" w:eastAsiaTheme="majorEastAsia" w:hAnsi="Verdana"/>
+          <w:color w:val="000000"/>
+          <w:sz w:val="18"/>
+          <w:szCs w:val="18"/>
+        </w:rPr>
+        <w:t> </w:t>
+      </w:r>
+    </w:p>
+    <w:p>
+      <w:pPr>
+        <w:pStyle w:val="Normlnweb"/>
+        <w:spacing w:before="150" w:beforeAutospacing="0" w:after="150" w:afterAutospacing="0"/>
+        <w:rPr>
+          <w:rFonts w:ascii="Verdana" w:hAnsi="Verdana"/>
+          <w:color w:val="000000"/>
+          <w:sz w:val="18"/>
+          <w:szCs w:val="18"/>
+        </w:rPr>
+      </w:pPr>
+      <w:r>
+        <w:rPr>
+          <w:rFonts w:ascii="Verdana" w:hAnsi="Verdana"/>
+          <w:color w:val="000000"/>
+          <w:sz w:val="18"/>
+          <w:szCs w:val="18"/>
+        </w:rPr>
+        <w:t xml:space="preserve">A run </w:t>
+      </w:r>
+      <w:proofErr w:type="spellStart"/>
+      <w:r>
+        <w:rPr>
+          <w:rFonts w:ascii="Verdana" w:hAnsi="Verdana"/>
+          <w:color w:val="000000"/>
+          <w:sz w:val="18"/>
+          <w:szCs w:val="18"/>
+        </w:rPr>
+        <w:t>can</w:t>
+      </w:r>
+      <w:proofErr w:type="spellEnd"/>
+      <w:r>
+        <w:rPr>
+          <w:rFonts w:ascii="Verdana" w:hAnsi="Verdana"/>
+          <w:color w:val="000000"/>
+          <w:sz w:val="18"/>
+          <w:szCs w:val="18"/>
+        </w:rPr>
+        <w:t xml:space="preserve"> </w:t>
+      </w:r>
+      <w:proofErr w:type="spellStart"/>
+      <w:r>
+        <w:rPr>
+          <w:rFonts w:ascii="Verdana" w:hAnsi="Verdana"/>
+          <w:color w:val="000000"/>
+          <w:sz w:val="18"/>
+          <w:szCs w:val="18"/>
+        </w:rPr>
+        <w:t>be</w:t>
+      </w:r>
+      <w:proofErr w:type="spellEnd"/>
+      <w:r>
+        <w:rPr>
+          <w:rFonts w:ascii="Verdana" w:hAnsi="Verdana"/>
+          <w:color w:val="000000"/>
+          <w:sz w:val="18"/>
+          <w:szCs w:val="18"/>
+        </w:rPr>
+        <w:t xml:space="preserve"> </w:t>
+      </w:r>
+      <w:proofErr w:type="spellStart"/>
+      <w:r>
+        <w:rPr>
+          <w:rFonts w:ascii="Verdana" w:hAnsi="Verdana"/>
+          <w:color w:val="000000"/>
+          <w:sz w:val="18"/>
+          <w:szCs w:val="18"/>
+        </w:rPr>
+        <w:t>divided</w:t>
+      </w:r>
+      <w:proofErr w:type="spellEnd"/>
+      <w:r>
+        <w:rPr>
+          <w:rFonts w:ascii="Verdana" w:hAnsi="Verdana"/>
+          <w:color w:val="000000"/>
+          <w:sz w:val="18"/>
+          <w:szCs w:val="18"/>
+        </w:rPr>
+        <w:t xml:space="preserve"> </w:t>
+      </w:r>
+      <w:proofErr w:type="spellStart"/>
+      <w:r>
+        <w:rPr>
+          <w:rFonts w:ascii="Verdana" w:hAnsi="Verdana"/>
+          <w:color w:val="000000"/>
+          <w:sz w:val="18"/>
+          <w:szCs w:val="18"/>
+        </w:rPr>
+        <w:t>into</w:t>
+      </w:r>
+      <w:proofErr w:type="spellEnd"/>
+      <w:r>
+        <w:rPr>
+          <w:rFonts w:ascii="Verdana" w:hAnsi="Verdana"/>
+          <w:color w:val="000000"/>
+          <w:sz w:val="18"/>
+          <w:szCs w:val="18"/>
+        </w:rPr>
+        <w:t xml:space="preserve"> </w:t>
+      </w:r>
+      <w:proofErr w:type="spellStart"/>
+      <w:r>
+        <w:rPr>
+          <w:rFonts w:ascii="Verdana" w:hAnsi="Verdana"/>
+          <w:color w:val="000000"/>
+          <w:sz w:val="18"/>
+          <w:szCs w:val="18"/>
+        </w:rPr>
+        <w:t>smaller</w:t>
+      </w:r>
+      <w:proofErr w:type="spellEnd"/>
+      <w:r>
+        <w:rPr>
+          <w:rFonts w:ascii="Verdana" w:hAnsi="Verdana"/>
+          <w:color w:val="000000"/>
+          <w:sz w:val="18"/>
+          <w:szCs w:val="18"/>
+        </w:rPr>
+        <w:t xml:space="preserve"> </w:t>
+      </w:r>
+      <w:proofErr w:type="spellStart"/>
+      <w:r>
+        <w:rPr>
+          <w:rFonts w:ascii="Verdana" w:hAnsi="Verdana"/>
+          <w:color w:val="000000"/>
+          <w:sz w:val="18"/>
+          <w:szCs w:val="18"/>
+        </w:rPr>
+        <w:t>runs</w:t>
+      </w:r>
+      <w:proofErr w:type="spellEnd"/>
+      <w:r>
+        <w:rPr>
+          <w:rFonts w:ascii="Verdana" w:hAnsi="Verdana"/>
+          <w:color w:val="000000"/>
+          <w:sz w:val="18"/>
+          <w:szCs w:val="18"/>
+        </w:rPr>
+        <w:t xml:space="preserve"> </w:t>
+      </w:r>
+      <w:proofErr w:type="spellStart"/>
+      <w:r>
+        <w:rPr>
+          <w:rFonts w:ascii="Verdana" w:hAnsi="Verdana"/>
+          <w:color w:val="000000"/>
+          <w:sz w:val="18"/>
+          <w:szCs w:val="18"/>
+        </w:rPr>
+        <w:t>or</w:t>
+      </w:r>
+      <w:proofErr w:type="spellEnd"/>
+      <w:r>
+        <w:rPr>
+          <w:rFonts w:ascii="Verdana" w:hAnsi="Verdana"/>
+          <w:color w:val="000000"/>
+          <w:sz w:val="18"/>
+          <w:szCs w:val="18"/>
+        </w:rPr>
+        <w:t xml:space="preserve"> </w:t>
+      </w:r>
+      <w:proofErr w:type="spellStart"/>
+      <w:r>
+        <w:rPr>
+          <w:rFonts w:ascii="Verdana" w:hAnsi="Verdana"/>
+          <w:color w:val="000000"/>
+          <w:sz w:val="18"/>
+          <w:szCs w:val="18"/>
+        </w:rPr>
+        <w:t>runs</w:t>
+      </w:r>
+      <w:proofErr w:type="spellEnd"/>
+      <w:r>
+        <w:rPr>
+          <w:rFonts w:ascii="Verdana" w:hAnsi="Verdana"/>
+          <w:color w:val="000000"/>
+          <w:sz w:val="18"/>
+          <w:szCs w:val="18"/>
+        </w:rPr>
+        <w:t xml:space="preserve"> </w:t>
+      </w:r>
+      <w:proofErr w:type="spellStart"/>
+      <w:r>
+        <w:rPr>
+          <w:rFonts w:ascii="Verdana" w:hAnsi="Verdana"/>
+          <w:color w:val="000000"/>
+          <w:sz w:val="18"/>
+          <w:szCs w:val="18"/>
+        </w:rPr>
+        <w:t>can</w:t>
+      </w:r>
+      <w:proofErr w:type="spellEnd"/>
+      <w:r>
+        <w:rPr>
+          <w:rFonts w:ascii="Verdana" w:hAnsi="Verdana"/>
+          <w:color w:val="000000"/>
+          <w:sz w:val="18"/>
+          <w:szCs w:val="18"/>
+        </w:rPr>
+        <w:t xml:space="preserve"> </w:t>
+      </w:r>
+      <w:proofErr w:type="spellStart"/>
+      <w:r>
+        <w:rPr>
+          <w:rFonts w:ascii="Verdana" w:hAnsi="Verdana"/>
+          <w:color w:val="000000"/>
+          <w:sz w:val="18"/>
+          <w:szCs w:val="18"/>
+        </w:rPr>
+        <w:t>be</w:t>
+      </w:r>
+      <w:proofErr w:type="spellEnd"/>
+      <w:r>
+        <w:rPr>
+          <w:rFonts w:ascii="Verdana" w:hAnsi="Verdana"/>
+          <w:color w:val="000000"/>
+          <w:sz w:val="18"/>
+          <w:szCs w:val="18"/>
+        </w:rPr>
+        <w:t xml:space="preserve"> </w:t>
+      </w:r>
+      <w:proofErr w:type="spellStart"/>
+      <w:r>
+        <w:rPr>
+          <w:rFonts w:ascii="Verdana" w:hAnsi="Verdana"/>
+          <w:color w:val="000000"/>
+          <w:sz w:val="18"/>
+          <w:szCs w:val="18"/>
+        </w:rPr>
+        <w:t>combined</w:t>
+      </w:r>
+      <w:proofErr w:type="spellEnd"/>
+      <w:r>
+        <w:rPr>
+          <w:rFonts w:ascii="Verdana" w:hAnsi="Verdana"/>
+          <w:color w:val="000000"/>
+          <w:sz w:val="18"/>
+          <w:szCs w:val="18"/>
+        </w:rPr>
+        <w:t xml:space="preserve"> </w:t>
+      </w:r>
+      <w:proofErr w:type="spellStart"/>
+      <w:r>
+        <w:rPr>
+          <w:rFonts w:ascii="Verdana" w:hAnsi="Verdana"/>
+          <w:color w:val="000000"/>
+          <w:sz w:val="18"/>
+          <w:szCs w:val="18"/>
+        </w:rPr>
+        <w:t>if</w:t>
+      </w:r>
+      <w:proofErr w:type="spellEnd"/>
+      <w:r>
+        <w:rPr>
+          <w:rFonts w:ascii="Verdana" w:hAnsi="Verdana"/>
+          <w:color w:val="000000"/>
+          <w:sz w:val="18"/>
+          <w:szCs w:val="18"/>
+        </w:rPr>
+        <w:t xml:space="preserve"> </w:t>
+      </w:r>
+      <w:proofErr w:type="spellStart"/>
+      <w:r>
+        <w:rPr>
+          <w:rFonts w:ascii="Verdana" w:hAnsi="Verdana"/>
+          <w:color w:val="000000"/>
+          <w:sz w:val="18"/>
+          <w:szCs w:val="18"/>
+        </w:rPr>
+        <w:t>they</w:t>
+      </w:r>
+      <w:proofErr w:type="spellEnd"/>
+      <w:r>
+        <w:rPr>
+          <w:rFonts w:ascii="Verdana" w:hAnsi="Verdana"/>
+          <w:color w:val="000000"/>
+          <w:sz w:val="18"/>
+          <w:szCs w:val="18"/>
+        </w:rPr>
+        <w:t xml:space="preserve"> </w:t>
+      </w:r>
+      <w:proofErr w:type="spellStart"/>
+      <w:r>
+        <w:rPr>
+          <w:rFonts w:ascii="Verdana" w:hAnsi="Verdana"/>
+          <w:color w:val="000000"/>
+          <w:sz w:val="18"/>
+          <w:szCs w:val="18"/>
+        </w:rPr>
+        <w:t>have</w:t>
+      </w:r>
+      <w:proofErr w:type="spellEnd"/>
+      <w:r>
+        <w:rPr>
+          <w:rFonts w:ascii="Verdana" w:hAnsi="Verdana"/>
+          <w:color w:val="000000"/>
+          <w:sz w:val="18"/>
+          <w:szCs w:val="18"/>
+        </w:rPr>
+        <w:t xml:space="preserve"> </w:t>
+      </w:r>
+      <w:proofErr w:type="spellStart"/>
+      <w:r>
+        <w:rPr>
+          <w:rFonts w:ascii="Verdana" w:hAnsi="Verdana"/>
+          <w:color w:val="000000"/>
+          <w:sz w:val="18"/>
+          <w:szCs w:val="18"/>
+        </w:rPr>
+        <w:t>the</w:t>
+      </w:r>
+      <w:proofErr w:type="spellEnd"/>
+      <w:r>
+        <w:rPr>
+          <w:rFonts w:ascii="Verdana" w:hAnsi="Verdana"/>
+          <w:color w:val="000000"/>
+          <w:sz w:val="18"/>
+          <w:szCs w:val="18"/>
+        </w:rPr>
+        <w:t xml:space="preserve"> </w:t>
+      </w:r>
+      <w:proofErr w:type="spellStart"/>
+      <w:r>
+        <w:rPr>
+          <w:rFonts w:ascii="Verdana" w:hAnsi="Verdana"/>
+          <w:color w:val="000000"/>
+          <w:sz w:val="18"/>
+          <w:szCs w:val="18"/>
+        </w:rPr>
+        <w:t>same</w:t>
+      </w:r>
+      <w:proofErr w:type="spellEnd"/>
+      <w:r>
+        <w:rPr>
+          <w:rFonts w:ascii="Verdana" w:hAnsi="Verdana"/>
+          <w:color w:val="000000"/>
+          <w:sz w:val="18"/>
+          <w:szCs w:val="18"/>
+        </w:rPr>
+        <w:t xml:space="preserve"> </w:t>
+      </w:r>
+      <w:proofErr w:type="spellStart"/>
+      <w:r>
+        <w:rPr>
+          <w:rFonts w:ascii="Verdana" w:hAnsi="Verdana"/>
+          <w:color w:val="000000"/>
+          <w:sz w:val="18"/>
+          <w:szCs w:val="18"/>
+        </w:rPr>
+        <w:t>properties</w:t>
+      </w:r>
+      <w:proofErr w:type="spellEnd"/>
+      <w:r>
+        <w:rPr>
+          <w:rFonts w:ascii="Verdana" w:hAnsi="Verdana"/>
+          <w:color w:val="000000"/>
+          <w:sz w:val="18"/>
+          <w:szCs w:val="18"/>
+        </w:rPr>
+        <w:t xml:space="preserve">. So, </w:t>
+      </w:r>
+      <w:proofErr w:type="spellStart"/>
+      <w:r>
+        <w:rPr>
+          <w:rFonts w:ascii="Verdana" w:hAnsi="Verdana"/>
+          <w:color w:val="000000"/>
+          <w:sz w:val="18"/>
+          <w:szCs w:val="18"/>
+        </w:rPr>
+        <w:t>for</w:t>
+      </w:r>
+      <w:proofErr w:type="spellEnd"/>
+      <w:r>
+        <w:rPr>
+          <w:rFonts w:ascii="Verdana" w:hAnsi="Verdana"/>
+          <w:color w:val="000000"/>
+          <w:sz w:val="18"/>
+          <w:szCs w:val="18"/>
+        </w:rPr>
+        <w:t xml:space="preserve"> </w:t>
+      </w:r>
+      <w:proofErr w:type="spellStart"/>
+      <w:r>
+        <w:rPr>
+          <w:rFonts w:ascii="Verdana" w:hAnsi="Verdana"/>
+          <w:color w:val="000000"/>
+          <w:sz w:val="18"/>
+          <w:szCs w:val="18"/>
+        </w:rPr>
+        <w:t>example</w:t>
+      </w:r>
+      <w:proofErr w:type="spellEnd"/>
+      <w:r>
+        <w:rPr>
+          <w:rFonts w:ascii="Verdana" w:hAnsi="Verdana"/>
+          <w:color w:val="000000"/>
+          <w:sz w:val="18"/>
+          <w:szCs w:val="18"/>
+        </w:rPr>
+        <w:t xml:space="preserve">, </w:t>
+      </w:r>
+      <w:proofErr w:type="spellStart"/>
+      <w:r>
+        <w:rPr>
+          <w:rFonts w:ascii="Verdana" w:hAnsi="Verdana"/>
+          <w:color w:val="000000"/>
+          <w:sz w:val="18"/>
+          <w:szCs w:val="18"/>
+        </w:rPr>
+        <w:t>if</w:t>
+      </w:r>
+      <w:proofErr w:type="spellEnd"/>
+      <w:r>
+        <w:rPr>
+          <w:rFonts w:ascii="Verdana" w:hAnsi="Verdana"/>
+          <w:color w:val="000000"/>
+          <w:sz w:val="18"/>
+          <w:szCs w:val="18"/>
+        </w:rPr>
+        <w:t xml:space="preserve"> a sentence </w:t>
+      </w:r>
+      <w:proofErr w:type="spellStart"/>
+      <w:r>
+        <w:rPr>
+          <w:rFonts w:ascii="Verdana" w:hAnsi="Verdana"/>
+          <w:color w:val="000000"/>
+          <w:sz w:val="18"/>
+          <w:szCs w:val="18"/>
+        </w:rPr>
+        <w:t>contains</w:t>
+      </w:r>
+      <w:proofErr w:type="spellEnd"/>
+      <w:r>
+        <w:rPr>
+          <w:rFonts w:ascii="Verdana" w:hAnsi="Verdana"/>
+          <w:color w:val="000000"/>
+          <w:sz w:val="18"/>
+          <w:szCs w:val="18"/>
+        </w:rPr>
+        <w:t xml:space="preserve"> </w:t>
+      </w:r>
+      <w:proofErr w:type="spellStart"/>
+      <w:r>
+        <w:rPr>
+          <w:rFonts w:ascii="Verdana" w:hAnsi="Verdana"/>
+          <w:color w:val="000000"/>
+          <w:sz w:val="18"/>
+          <w:szCs w:val="18"/>
+        </w:rPr>
+        <w:t>one</w:t>
+      </w:r>
+      <w:proofErr w:type="spellEnd"/>
+      <w:r>
+        <w:rPr>
+          <w:rFonts w:ascii="Verdana" w:hAnsi="Verdana"/>
+          <w:color w:val="000000"/>
+          <w:sz w:val="18"/>
+          <w:szCs w:val="18"/>
+        </w:rPr>
+        <w:t xml:space="preserve"> </w:t>
+      </w:r>
+      <w:proofErr w:type="spellStart"/>
+      <w:r>
+        <w:rPr>
+          <w:rFonts w:ascii="Verdana" w:hAnsi="Verdana"/>
+          <w:color w:val="000000"/>
+          <w:sz w:val="18"/>
+          <w:szCs w:val="18"/>
+        </w:rPr>
+        <w:t>word</w:t>
+      </w:r>
+      <w:proofErr w:type="spellEnd"/>
+      <w:r>
+        <w:rPr>
+          <w:rFonts w:ascii="Verdana" w:hAnsi="Verdana"/>
+          <w:color w:val="000000"/>
+          <w:sz w:val="18"/>
+          <w:szCs w:val="18"/>
+        </w:rPr>
+        <w:t xml:space="preserve"> </w:t>
+      </w:r>
+      <w:proofErr w:type="spellStart"/>
+      <w:r>
+        <w:rPr>
+          <w:rFonts w:ascii="Verdana" w:hAnsi="Verdana"/>
+          <w:color w:val="000000"/>
+          <w:sz w:val="18"/>
+          <w:szCs w:val="18"/>
+        </w:rPr>
+        <w:t>that</w:t>
+      </w:r>
+      <w:proofErr w:type="spellEnd"/>
+      <w:r>
+        <w:rPr>
+          <w:rFonts w:ascii="Verdana" w:hAnsi="Verdana"/>
+          <w:color w:val="000000"/>
+          <w:sz w:val="18"/>
+          <w:szCs w:val="18"/>
+        </w:rPr>
+        <w:t xml:space="preserve"> </w:t>
+      </w:r>
+      <w:proofErr w:type="spellStart"/>
+      <w:r>
+        <w:rPr>
+          <w:rFonts w:ascii="Verdana" w:hAnsi="Verdana"/>
+          <w:color w:val="000000"/>
+          <w:sz w:val="18"/>
+          <w:szCs w:val="18"/>
+        </w:rPr>
+        <w:t>is</w:t>
+      </w:r>
+      <w:proofErr w:type="spellEnd"/>
+      <w:r>
+        <w:rPr>
+          <w:rFonts w:ascii="Verdana" w:hAnsi="Verdana"/>
+          <w:color w:val="000000"/>
+          <w:sz w:val="18"/>
+          <w:szCs w:val="18"/>
+        </w:rPr>
+        <w:t xml:space="preserve"> </w:t>
+      </w:r>
+      <w:proofErr w:type="spellStart"/>
+      <w:r>
+        <w:rPr>
+          <w:rFonts w:ascii="Verdana" w:hAnsi="Verdana"/>
+          <w:color w:val="000000"/>
+          <w:sz w:val="18"/>
+          <w:szCs w:val="18"/>
+        </w:rPr>
+        <w:t>bold</w:t>
+      </w:r>
+      <w:proofErr w:type="spellEnd"/>
+      <w:r>
+        <w:rPr>
+          <w:rFonts w:ascii="Verdana" w:hAnsi="Verdana"/>
+          <w:color w:val="000000"/>
+          <w:sz w:val="18"/>
+          <w:szCs w:val="18"/>
+        </w:rPr>
+        <w:t xml:space="preserve">, </w:t>
+      </w:r>
+      <w:proofErr w:type="spellStart"/>
+      <w:r>
+        <w:rPr>
+          <w:rFonts w:ascii="Verdana" w:hAnsi="Verdana"/>
+          <w:color w:val="000000"/>
+          <w:sz w:val="18"/>
+          <w:szCs w:val="18"/>
+        </w:rPr>
+        <w:t>then</w:t>
+      </w:r>
+      <w:proofErr w:type="spellEnd"/>
+      <w:r>
+        <w:rPr>
+          <w:rFonts w:ascii="Verdana" w:hAnsi="Verdana"/>
+          <w:color w:val="000000"/>
+          <w:sz w:val="18"/>
+          <w:szCs w:val="18"/>
+        </w:rPr>
+        <w:t xml:space="preserve"> </w:t>
+      </w:r>
+      <w:proofErr w:type="spellStart"/>
+      <w:r>
+        <w:rPr>
+          <w:rFonts w:ascii="Verdana" w:hAnsi="Verdana"/>
+          <w:color w:val="000000"/>
+          <w:sz w:val="18"/>
+          <w:szCs w:val="18"/>
+        </w:rPr>
+        <w:t>the</w:t>
+      </w:r>
+      <w:proofErr w:type="spellEnd"/>
+      <w:r>
+        <w:rPr>
+          <w:rFonts w:ascii="Verdana" w:hAnsi="Verdana"/>
+          <w:color w:val="000000"/>
+          <w:sz w:val="18"/>
+          <w:szCs w:val="18"/>
+        </w:rPr>
+        <w:t xml:space="preserve"> sentence </w:t>
+      </w:r>
+      <w:proofErr w:type="spellStart"/>
+      <w:r>
+        <w:rPr>
+          <w:rFonts w:ascii="Verdana" w:hAnsi="Verdana"/>
+          <w:color w:val="000000"/>
+          <w:sz w:val="18"/>
+          <w:szCs w:val="18"/>
+        </w:rPr>
+        <w:t>must</w:t>
+      </w:r>
+      <w:proofErr w:type="spellEnd"/>
+      <w:r>
+        <w:rPr>
+          <w:rFonts w:ascii="Verdana" w:hAnsi="Verdana"/>
+          <w:color w:val="000000"/>
+          <w:sz w:val="18"/>
+          <w:szCs w:val="18"/>
+        </w:rPr>
+        <w:t xml:space="preserve"> </w:t>
+      </w:r>
+      <w:proofErr w:type="spellStart"/>
+      <w:r>
+        <w:rPr>
+          <w:rFonts w:ascii="Verdana" w:hAnsi="Verdana"/>
+          <w:color w:val="000000"/>
+          <w:sz w:val="18"/>
+          <w:szCs w:val="18"/>
+        </w:rPr>
+        <w:t>be</w:t>
+      </w:r>
+      <w:proofErr w:type="spellEnd"/>
+      <w:r>
+        <w:rPr>
+          <w:rFonts w:ascii="Verdana" w:hAnsi="Verdana"/>
+          <w:color w:val="000000"/>
+          <w:sz w:val="18"/>
+          <w:szCs w:val="18"/>
+        </w:rPr>
+        <w:t xml:space="preserve"> </w:t>
+      </w:r>
+      <w:proofErr w:type="spellStart"/>
+      <w:r>
+        <w:rPr>
+          <w:rFonts w:ascii="Verdana" w:hAnsi="Verdana"/>
+          <w:color w:val="000000"/>
+          <w:sz w:val="18"/>
+          <w:szCs w:val="18"/>
+        </w:rPr>
+        <w:t>broken</w:t>
+      </w:r>
+      <w:proofErr w:type="spellEnd"/>
+      <w:r>
+        <w:rPr>
+          <w:rFonts w:ascii="Verdana" w:hAnsi="Verdana"/>
+          <w:color w:val="000000"/>
+          <w:sz w:val="18"/>
+          <w:szCs w:val="18"/>
+        </w:rPr>
+        <w:t xml:space="preserve"> up </w:t>
+      </w:r>
+      <w:proofErr w:type="spellStart"/>
+      <w:r>
+        <w:rPr>
+          <w:rFonts w:ascii="Verdana" w:hAnsi="Verdana"/>
+          <w:color w:val="000000"/>
+          <w:sz w:val="18"/>
+          <w:szCs w:val="18"/>
+        </w:rPr>
+        <w:t>into</w:t>
+      </w:r>
+      <w:proofErr w:type="spellEnd"/>
+      <w:r>
+        <w:rPr>
+          <w:rFonts w:ascii="Verdana" w:hAnsi="Verdana"/>
+          <w:color w:val="000000"/>
+          <w:sz w:val="18"/>
+          <w:szCs w:val="18"/>
+        </w:rPr>
+        <w:t xml:space="preserve"> </w:t>
+      </w:r>
+      <w:proofErr w:type="spellStart"/>
+      <w:r>
+        <w:rPr>
+          <w:rFonts w:ascii="Verdana" w:hAnsi="Verdana"/>
+          <w:color w:val="000000"/>
+          <w:sz w:val="18"/>
+          <w:szCs w:val="18"/>
+        </w:rPr>
+        <w:t>multiple</w:t>
+      </w:r>
+      <w:proofErr w:type="spellEnd"/>
+      <w:r>
+        <w:rPr>
+          <w:rFonts w:ascii="Verdana" w:hAnsi="Verdana"/>
+          <w:color w:val="000000"/>
+          <w:sz w:val="18"/>
+          <w:szCs w:val="18"/>
+        </w:rPr>
+        <w:t xml:space="preserve"> </w:t>
+      </w:r>
+      <w:proofErr w:type="spellStart"/>
+      <w:r>
+        <w:rPr>
+          <w:rFonts w:ascii="Verdana" w:hAnsi="Verdana"/>
+          <w:color w:val="000000"/>
+          <w:sz w:val="18"/>
+          <w:szCs w:val="18"/>
+        </w:rPr>
+        <w:t>runs</w:t>
+      </w:r>
+      <w:proofErr w:type="spellEnd"/>
+      <w:r>
+        <w:rPr>
+          <w:rFonts w:ascii="Verdana" w:hAnsi="Verdana"/>
+          <w:color w:val="000000"/>
+          <w:sz w:val="18"/>
+          <w:szCs w:val="18"/>
+        </w:rPr>
+        <w:t xml:space="preserve"> to </w:t>
+      </w:r>
+      <w:proofErr w:type="spellStart"/>
+      <w:r>
+        <w:rPr>
+          <w:rFonts w:ascii="Verdana" w:hAnsi="Verdana"/>
+          <w:color w:val="000000"/>
+          <w:sz w:val="18"/>
+          <w:szCs w:val="18"/>
+        </w:rPr>
+        <w:t>account</w:t>
+      </w:r>
+      <w:proofErr w:type="spellEnd"/>
+      <w:r>
+        <w:rPr>
+          <w:rFonts w:ascii="Verdana" w:hAnsi="Verdana"/>
+          <w:color w:val="000000"/>
+          <w:sz w:val="18"/>
+          <w:szCs w:val="18"/>
+        </w:rPr>
+        <w:t xml:space="preserve"> </w:t>
+      </w:r>
+      <w:proofErr w:type="spellStart"/>
+      <w:r>
+        <w:rPr>
+          <w:rFonts w:ascii="Verdana" w:hAnsi="Verdana"/>
+          <w:color w:val="000000"/>
+          <w:sz w:val="18"/>
+          <w:szCs w:val="18"/>
+        </w:rPr>
+        <w:t>for</w:t>
+      </w:r>
+      <w:proofErr w:type="spellEnd"/>
+      <w:r>
+        <w:rPr>
+          <w:rFonts w:ascii="Verdana" w:hAnsi="Verdana"/>
+          <w:color w:val="000000"/>
+          <w:sz w:val="18"/>
+          <w:szCs w:val="18"/>
+        </w:rPr>
+        <w:t xml:space="preserve"> </w:t>
+      </w:r>
+      <w:proofErr w:type="spellStart"/>
+      <w:r>
+        <w:rPr>
+          <w:rFonts w:ascii="Verdana" w:hAnsi="Verdana"/>
+          <w:color w:val="000000"/>
+          <w:sz w:val="18"/>
+          <w:szCs w:val="18"/>
+        </w:rPr>
+        <w:t>the</w:t>
+      </w:r>
+      <w:proofErr w:type="spellEnd"/>
+      <w:r>
+        <w:rPr>
+          <w:rFonts w:ascii="Verdana" w:hAnsi="Verdana"/>
+          <w:color w:val="000000"/>
+          <w:sz w:val="18"/>
+          <w:szCs w:val="18"/>
+        </w:rPr>
+        <w:t xml:space="preserve"> </w:t>
+      </w:r>
+      <w:proofErr w:type="spellStart"/>
+      <w:r>
+        <w:rPr>
+          <w:rFonts w:ascii="Verdana" w:hAnsi="Verdana"/>
+          <w:color w:val="000000"/>
+          <w:sz w:val="18"/>
+          <w:szCs w:val="18"/>
+        </w:rPr>
+        <w:t>bold</w:t>
+      </w:r>
+      <w:proofErr w:type="spellEnd"/>
+      <w:r>
+        <w:rPr>
+          <w:rFonts w:ascii="Verdana" w:hAnsi="Verdana"/>
+          <w:color w:val="000000"/>
+          <w:sz w:val="18"/>
+          <w:szCs w:val="18"/>
+        </w:rPr>
+        <w:t xml:space="preserve"> and non-</w:t>
+      </w:r>
+      <w:proofErr w:type="spellStart"/>
+      <w:r>
+        <w:rPr>
+          <w:rFonts w:ascii="Verdana" w:hAnsi="Verdana"/>
+          <w:color w:val="000000"/>
+          <w:sz w:val="18"/>
+          <w:szCs w:val="18"/>
+        </w:rPr>
+        <w:t>bold</w:t>
+      </w:r>
+      <w:proofErr w:type="spellEnd"/>
+      <w:r>
+        <w:rPr>
+          <w:rFonts w:ascii="Verdana" w:hAnsi="Verdana"/>
+          <w:color w:val="000000"/>
+          <w:sz w:val="18"/>
+          <w:szCs w:val="18"/>
+        </w:rPr>
+        <w:t xml:space="preserve"> </w:t>
+      </w:r>
+      <w:proofErr w:type="spellStart"/>
+      <w:r>
+        <w:rPr>
+          <w:rFonts w:ascii="Verdana" w:hAnsi="Verdana"/>
+          <w:color w:val="000000"/>
+          <w:sz w:val="18"/>
+          <w:szCs w:val="18"/>
+        </w:rPr>
+        <w:t>components</w:t>
+      </w:r>
+      <w:proofErr w:type="spellEnd"/>
+      <w:r>
+        <w:rPr>
+          <w:rFonts w:ascii="Verdana" w:hAnsi="Verdana"/>
+          <w:color w:val="000000"/>
+          <w:sz w:val="18"/>
+          <w:szCs w:val="18"/>
+        </w:rPr>
+        <w:t xml:space="preserve"> </w:t>
+      </w:r>
+      <w:proofErr w:type="spellStart"/>
+      <w:r>
+        <w:rPr>
+          <w:rFonts w:ascii="Verdana" w:hAnsi="Verdana"/>
+          <w:color w:val="000000"/>
+          <w:sz w:val="18"/>
+          <w:szCs w:val="18"/>
+        </w:rPr>
+        <w:t>of</w:t>
+      </w:r>
+      <w:proofErr w:type="spellEnd"/>
+      <w:r>
+        <w:rPr>
+          <w:rFonts w:ascii="Verdana" w:hAnsi="Verdana"/>
+          <w:color w:val="000000"/>
+          <w:sz w:val="18"/>
+          <w:szCs w:val="18"/>
+        </w:rPr>
+        <w:t xml:space="preserve"> </w:t>
+      </w:r>
+      <w:proofErr w:type="spellStart"/>
+      <w:r>
+        <w:rPr>
+          <w:rFonts w:ascii="Verdana" w:hAnsi="Verdana"/>
+          <w:color w:val="000000"/>
+          <w:sz w:val="18"/>
+          <w:szCs w:val="18"/>
+        </w:rPr>
+        <w:t>the</w:t>
+      </w:r>
+      <w:proofErr w:type="spellEnd"/>
+      <w:r>
+        <w:rPr>
+          <w:rFonts w:ascii="Verdana" w:hAnsi="Verdana"/>
+          <w:color w:val="000000"/>
+          <w:sz w:val="18"/>
+          <w:szCs w:val="18"/>
+        </w:rPr>
+        <w:t xml:space="preserve"> sentence.</w:t>
+      </w:r>
+      <w:r>
+        <w:rPr>
+          <w:rStyle w:val="apple-converted-space"/>
+          <w:rFonts w:ascii="Verdana" w:eastAsiaTheme="majorEastAsia" w:hAnsi="Verdana"/>
+          <w:color w:val="000000"/>
+          <w:sz w:val="18"/>
+          <w:szCs w:val="18"/>
+        </w:rPr>
+        <w:t> </w:t>
+      </w:r>
+    </w:p>
+    <w:p>
+      <w:pPr>
+        <w:pStyle w:val="Normlnweb"/>
+        <w:spacing w:before="150" w:beforeAutospacing="0" w:after="150" w:afterAutospacing="0"/>
+        <w:rPr>
+          <w:rFonts w:ascii="Verdana" w:hAnsi="Verdana"/>
+          <w:color w:val="000000"/>
+          <w:sz w:val="18"/>
+          <w:szCs w:val="18"/>
+        </w:rPr>
+      </w:pPr>
+      <w:proofErr w:type="spellStart"/>
+      <w:r>
+        <w:rPr>
+          <w:rFonts w:ascii="Verdana" w:hAnsi="Verdana"/>
+          <w:color w:val="000000"/>
+          <w:sz w:val="18"/>
+          <w:szCs w:val="18"/>
+        </w:rPr>
+        <w:t>The</w:t>
+      </w:r>
+      <w:proofErr w:type="spellEnd"/>
+      <w:r>
+        <w:rPr>
+          <w:rFonts w:ascii="Verdana" w:hAnsi="Verdana"/>
+          <w:color w:val="000000"/>
+          <w:sz w:val="18"/>
+          <w:szCs w:val="18"/>
+        </w:rPr>
+        <w:t xml:space="preserve"> </w:t>
+      </w:r>
+      <w:proofErr w:type="spellStart"/>
+      <w:r>
+        <w:rPr>
+          <w:rFonts w:ascii="Verdana" w:hAnsi="Verdana"/>
+          <w:color w:val="000000"/>
+          <w:sz w:val="18"/>
+          <w:szCs w:val="18"/>
+        </w:rPr>
+        <w:t>content</w:t>
+      </w:r>
+      <w:proofErr w:type="spellEnd"/>
+      <w:r>
+        <w:rPr>
+          <w:rFonts w:ascii="Verdana" w:hAnsi="Verdana"/>
+          <w:color w:val="000000"/>
+          <w:sz w:val="18"/>
+          <w:szCs w:val="18"/>
+        </w:rPr>
+        <w:t xml:space="preserve"> </w:t>
+      </w:r>
+      <w:proofErr w:type="spellStart"/>
+      <w:r>
+        <w:rPr>
+          <w:rFonts w:ascii="Verdana" w:hAnsi="Verdana"/>
+          <w:color w:val="000000"/>
+          <w:sz w:val="18"/>
+          <w:szCs w:val="18"/>
+        </w:rPr>
+        <w:t>of</w:t>
+      </w:r>
+      <w:proofErr w:type="spellEnd"/>
+      <w:r>
+        <w:rPr>
+          <w:rFonts w:ascii="Verdana" w:hAnsi="Verdana"/>
+          <w:color w:val="000000"/>
+          <w:sz w:val="18"/>
+          <w:szCs w:val="18"/>
+        </w:rPr>
+        <w:t xml:space="preserve"> a run </w:t>
+      </w:r>
+      <w:proofErr w:type="spellStart"/>
+      <w:r>
+        <w:rPr>
+          <w:rFonts w:ascii="Verdana" w:hAnsi="Verdana"/>
+          <w:color w:val="000000"/>
+          <w:sz w:val="18"/>
+          <w:szCs w:val="18"/>
+        </w:rPr>
+        <w:t>is</w:t>
+      </w:r>
+      <w:proofErr w:type="spellEnd"/>
+      <w:r>
+        <w:rPr>
+          <w:rFonts w:ascii="Verdana" w:hAnsi="Verdana"/>
+          <w:color w:val="000000"/>
+          <w:sz w:val="18"/>
+          <w:szCs w:val="18"/>
+        </w:rPr>
+        <w:t xml:space="preserve"> </w:t>
+      </w:r>
+      <w:proofErr w:type="spellStart"/>
+      <w:r>
+        <w:rPr>
+          <w:rFonts w:ascii="Verdana" w:hAnsi="Verdana"/>
+          <w:color w:val="000000"/>
+          <w:sz w:val="18"/>
+          <w:szCs w:val="18"/>
+        </w:rPr>
+        <w:t>comprised</w:t>
+      </w:r>
+      <w:proofErr w:type="spellEnd"/>
+      <w:r>
+        <w:rPr>
+          <w:rFonts w:ascii="Verdana" w:hAnsi="Verdana"/>
+          <w:color w:val="000000"/>
+          <w:sz w:val="18"/>
+          <w:szCs w:val="18"/>
+        </w:rPr>
+        <w:t xml:space="preserve"> </w:t>
+      </w:r>
+      <w:proofErr w:type="spellStart"/>
+      <w:r>
+        <w:rPr>
+          <w:rFonts w:ascii="Verdana" w:hAnsi="Verdana"/>
+          <w:color w:val="000000"/>
+          <w:sz w:val="18"/>
+          <w:szCs w:val="18"/>
+        </w:rPr>
+        <w:t>mostly</w:t>
+      </w:r>
+      <w:proofErr w:type="spellEnd"/>
+      <w:r>
+        <w:rPr>
+          <w:rFonts w:ascii="Verdana" w:hAnsi="Verdana"/>
+          <w:color w:val="000000"/>
+          <w:sz w:val="18"/>
+          <w:szCs w:val="18"/>
+        </w:rPr>
+        <w:t xml:space="preserve"> </w:t>
+      </w:r>
+      <w:proofErr w:type="spellStart"/>
+      <w:r>
+        <w:rPr>
+          <w:rFonts w:ascii="Verdana" w:hAnsi="Verdana"/>
+          <w:color w:val="000000"/>
+          <w:sz w:val="18"/>
+          <w:szCs w:val="18"/>
+        </w:rPr>
+        <w:t>of</w:t>
+      </w:r>
+      <w:proofErr w:type="spellEnd"/>
+      <w:r>
+        <w:rPr>
+          <w:rFonts w:ascii="Verdana" w:hAnsi="Verdana"/>
+          <w:color w:val="000000"/>
+          <w:sz w:val="18"/>
+          <w:szCs w:val="18"/>
+        </w:rPr>
+        <w:t xml:space="preserve"> text </w:t>
+      </w:r>
+      <w:proofErr w:type="spellStart"/>
+      <w:r>
+        <w:rPr>
+          <w:rFonts w:ascii="Verdana" w:hAnsi="Verdana"/>
+          <w:color w:val="000000"/>
+          <w:sz w:val="18"/>
+          <w:szCs w:val="18"/>
+        </w:rPr>
+        <w:t>elements</w:t>
+      </w:r>
+      <w:proofErr w:type="spellEnd"/>
+      <w:r>
+        <w:rPr>
+          <w:rFonts w:ascii="Verdana" w:hAnsi="Verdana"/>
+          <w:color w:val="000000"/>
+          <w:sz w:val="18"/>
+          <w:szCs w:val="18"/>
+        </w:rPr>
+        <w:t xml:space="preserve"> (</w:t>
+      </w:r>
+      <w:r>
+        <w:rPr>
+          <w:rStyle w:val="elementname"/>
+          <w:rFonts w:ascii="Verdana" w:hAnsi="Verdana"/>
+          <w:b/>
+          <w:bCs/>
+          <w:color w:val="000000"/>
+          <w:sz w:val="18"/>
+          <w:szCs w:val="18"/>
+        </w:rPr>
+        <w:t>&lt;</w:t>
+      </w:r>
+      <w:proofErr w:type="spellStart"/>
+      <w:r>
+        <w:rPr>
+          <w:rStyle w:val="elementname"/>
+          <w:rFonts w:ascii="Verdana" w:hAnsi="Verdana"/>
+          <w:b/>
+          <w:bCs/>
+          <w:color w:val="000000"/>
+          <w:sz w:val="18"/>
+          <w:szCs w:val="18"/>
+        </w:rPr>
+        <w:t>w:t</w:t>
+      </w:r>
+      <w:proofErr w:type="spellEnd"/>
+      <w:r>
+        <w:rPr>
+          <w:rStyle w:val="elementname"/>
+          <w:rFonts w:ascii="Verdana" w:hAnsi="Verdana"/>
+          <w:b/>
+          <w:bCs/>
+          <w:color w:val="000000"/>
+          <w:sz w:val="18"/>
+          <w:szCs w:val="18"/>
+        </w:rPr>
+        <w:t>&gt;</w:t>
+      </w:r>
+      <w:r>
+        <w:rPr>
+          <w:rFonts w:ascii="Verdana" w:hAnsi="Verdana"/>
+          <w:color w:val="000000"/>
+          <w:sz w:val="18"/>
+          <w:szCs w:val="18"/>
+        </w:rPr>
+        <w:t xml:space="preserve">), </w:t>
+      </w:r>
+      <w:proofErr w:type="spellStart"/>
+      <w:r>
+        <w:rPr>
+          <w:rFonts w:ascii="Verdana" w:hAnsi="Verdana"/>
+          <w:color w:val="000000"/>
+          <w:sz w:val="18"/>
+          <w:szCs w:val="18"/>
+        </w:rPr>
+        <w:t>which</w:t>
+      </w:r>
+      <w:proofErr w:type="spellEnd"/>
+      <w:r>
+        <w:rPr>
+          <w:rFonts w:ascii="Verdana" w:hAnsi="Verdana"/>
+          <w:color w:val="000000"/>
+          <w:sz w:val="18"/>
+          <w:szCs w:val="18"/>
+        </w:rPr>
+        <w:t xml:space="preserve"> </w:t>
+      </w:r>
+      <w:proofErr w:type="spellStart"/>
+      <w:r>
+        <w:rPr>
+          <w:rFonts w:ascii="Verdana" w:hAnsi="Verdana"/>
+          <w:color w:val="000000"/>
+          <w:sz w:val="18"/>
+          <w:szCs w:val="18"/>
+        </w:rPr>
+        <w:t>themselves</w:t>
+      </w:r>
+      <w:proofErr w:type="spellEnd"/>
+      <w:r>
+        <w:rPr>
+          <w:rFonts w:ascii="Verdana" w:hAnsi="Verdana"/>
+          <w:color w:val="000000"/>
+          <w:sz w:val="18"/>
+          <w:szCs w:val="18"/>
+        </w:rPr>
+        <w:t xml:space="preserve"> </w:t>
+      </w:r>
+      <w:proofErr w:type="spellStart"/>
+      <w:r>
+        <w:rPr>
+          <w:rFonts w:ascii="Verdana" w:hAnsi="Verdana"/>
+          <w:color w:val="000000"/>
+          <w:sz w:val="18"/>
+          <w:szCs w:val="18"/>
+        </w:rPr>
+        <w:t>contain</w:t>
+      </w:r>
+      <w:proofErr w:type="spellEnd"/>
+      <w:r>
+        <w:rPr>
+          <w:rFonts w:ascii="Verdana" w:hAnsi="Verdana"/>
+          <w:color w:val="000000"/>
+          <w:sz w:val="18"/>
+          <w:szCs w:val="18"/>
+        </w:rPr>
+        <w:t xml:space="preserve"> </w:t>
+      </w:r>
+      <w:proofErr w:type="spellStart"/>
+      <w:r>
+        <w:rPr>
+          <w:rFonts w:ascii="Verdana" w:hAnsi="Verdana"/>
+          <w:color w:val="000000"/>
+          <w:sz w:val="18"/>
+          <w:szCs w:val="18"/>
+        </w:rPr>
+        <w:t>the</w:t>
+      </w:r>
+      <w:proofErr w:type="spellEnd"/>
+      <w:r>
+        <w:rPr>
+          <w:rFonts w:ascii="Verdana" w:hAnsi="Verdana"/>
+          <w:color w:val="000000"/>
+          <w:sz w:val="18"/>
+          <w:szCs w:val="18"/>
+        </w:rPr>
+        <w:t xml:space="preserve"> </w:t>
+      </w:r>
+      <w:proofErr w:type="spellStart"/>
+      <w:r>
+        <w:rPr>
+          <w:rFonts w:ascii="Verdana" w:hAnsi="Verdana"/>
+          <w:color w:val="000000"/>
+          <w:sz w:val="18"/>
+          <w:szCs w:val="18"/>
+        </w:rPr>
+        <w:t>actual</w:t>
+      </w:r>
+      <w:proofErr w:type="spellEnd"/>
+      <w:r>
+        <w:rPr>
+          <w:rFonts w:ascii="Verdana" w:hAnsi="Verdana"/>
+          <w:color w:val="000000"/>
+          <w:sz w:val="18"/>
+          <w:szCs w:val="18"/>
+        </w:rPr>
+        <w:t xml:space="preserve"> </w:t>
+      </w:r>
+      <w:proofErr w:type="spellStart"/>
+      <w:r>
+        <w:rPr>
+          <w:rFonts w:ascii="Verdana" w:hAnsi="Verdana"/>
+          <w:color w:val="000000"/>
+          <w:sz w:val="18"/>
+          <w:szCs w:val="18"/>
+        </w:rPr>
+        <w:t>character</w:t>
+      </w:r>
+      <w:proofErr w:type="spellEnd"/>
+      <w:r>
+        <w:rPr>
+          <w:rFonts w:ascii="Verdana" w:hAnsi="Verdana"/>
+          <w:color w:val="000000"/>
+          <w:sz w:val="18"/>
+          <w:szCs w:val="18"/>
+        </w:rPr>
+        <w:t xml:space="preserve"> data </w:t>
+      </w:r>
+      <w:proofErr w:type="spellStart"/>
+      <w:r>
+        <w:rPr>
+          <w:rFonts w:ascii="Verdana" w:hAnsi="Verdana"/>
+          <w:color w:val="000000"/>
+          <w:sz w:val="18"/>
+          <w:szCs w:val="18"/>
+        </w:rPr>
+        <w:t>that</w:t>
+      </w:r>
+      <w:proofErr w:type="spellEnd"/>
+      <w:r>
+        <w:rPr>
+          <w:rFonts w:ascii="Verdana" w:hAnsi="Verdana"/>
+          <w:color w:val="000000"/>
+          <w:sz w:val="18"/>
+          <w:szCs w:val="18"/>
+        </w:rPr>
+        <w:t xml:space="preserve"> </w:t>
+      </w:r>
+      <w:proofErr w:type="spellStart"/>
+      <w:r>
+        <w:rPr>
+          <w:rFonts w:ascii="Verdana" w:hAnsi="Verdana"/>
+          <w:color w:val="000000"/>
+          <w:sz w:val="18"/>
+          <w:szCs w:val="18"/>
+        </w:rPr>
+        <w:t>comprises</w:t>
+      </w:r>
+      <w:proofErr w:type="spellEnd"/>
+      <w:r>
+        <w:rPr>
+          <w:rFonts w:ascii="Verdana" w:hAnsi="Verdana"/>
+          <w:color w:val="000000"/>
+          <w:sz w:val="18"/>
+          <w:szCs w:val="18"/>
+        </w:rPr>
+        <w:t xml:space="preserve"> </w:t>
+      </w:r>
+      <w:proofErr w:type="spellStart"/>
+      <w:r>
+        <w:rPr>
+          <w:rFonts w:ascii="Verdana" w:hAnsi="Verdana"/>
+          <w:color w:val="000000"/>
+          <w:sz w:val="18"/>
+          <w:szCs w:val="18"/>
+        </w:rPr>
+        <w:t>read</w:t>
+      </w:r>
+      <w:proofErr w:type="spellEnd"/>
+      <w:r>
+        <w:rPr>
+          <w:rFonts w:ascii="Verdana" w:hAnsi="Verdana"/>
+          <w:color w:val="000000"/>
+          <w:sz w:val="18"/>
+          <w:szCs w:val="18"/>
+        </w:rPr>
+        <w:t xml:space="preserve"> </w:t>
+      </w:r>
+      <w:proofErr w:type="spellStart"/>
+      <w:r>
+        <w:rPr>
+          <w:rFonts w:ascii="Verdana" w:hAnsi="Verdana"/>
+          <w:color w:val="000000"/>
+          <w:sz w:val="18"/>
+          <w:szCs w:val="18"/>
+        </w:rPr>
+        <w:t>content</w:t>
+      </w:r>
+      <w:proofErr w:type="spellEnd"/>
+      <w:r>
+        <w:rPr>
+          <w:rFonts w:ascii="Verdana" w:hAnsi="Verdana"/>
+          <w:color w:val="000000"/>
+          <w:sz w:val="18"/>
+          <w:szCs w:val="18"/>
+        </w:rPr>
+        <w:t xml:space="preserve">. A run </w:t>
+      </w:r>
+      <w:proofErr w:type="spellStart"/>
+      <w:r>
+        <w:rPr>
+          <w:rFonts w:ascii="Verdana" w:hAnsi="Verdana"/>
+          <w:color w:val="000000"/>
+          <w:sz w:val="18"/>
+          <w:szCs w:val="18"/>
+        </w:rPr>
+        <w:t>might</w:t>
+      </w:r>
+      <w:proofErr w:type="spellEnd"/>
+      <w:r>
+        <w:rPr>
+          <w:rFonts w:ascii="Verdana" w:hAnsi="Verdana"/>
+          <w:color w:val="000000"/>
+          <w:sz w:val="18"/>
+          <w:szCs w:val="18"/>
+        </w:rPr>
+        <w:t xml:space="preserve"> </w:t>
+      </w:r>
+      <w:proofErr w:type="spellStart"/>
+      <w:r>
+        <w:rPr>
+          <w:rFonts w:ascii="Verdana" w:hAnsi="Verdana"/>
+          <w:color w:val="000000"/>
+          <w:sz w:val="18"/>
+          <w:szCs w:val="18"/>
+        </w:rPr>
+        <w:t>also</w:t>
+      </w:r>
+      <w:proofErr w:type="spellEnd"/>
+      <w:r>
+        <w:rPr>
+          <w:rFonts w:ascii="Verdana" w:hAnsi="Verdana"/>
+          <w:color w:val="000000"/>
+          <w:sz w:val="18"/>
+          <w:szCs w:val="18"/>
+        </w:rPr>
+        <w:t xml:space="preserve"> </w:t>
+      </w:r>
+      <w:proofErr w:type="spellStart"/>
+      <w:r>
+        <w:rPr>
+          <w:rFonts w:ascii="Verdana" w:hAnsi="Verdana"/>
+          <w:color w:val="000000"/>
+          <w:sz w:val="18"/>
+          <w:szCs w:val="18"/>
+        </w:rPr>
+        <w:t>contain</w:t>
+      </w:r>
+      <w:proofErr w:type="spellEnd"/>
+      <w:r>
+        <w:rPr>
+          <w:rFonts w:ascii="Verdana" w:hAnsi="Verdana"/>
+          <w:color w:val="000000"/>
+          <w:sz w:val="18"/>
+          <w:szCs w:val="18"/>
+        </w:rPr>
+        <w:t xml:space="preserve"> </w:t>
+      </w:r>
+      <w:proofErr w:type="spellStart"/>
+      <w:r>
+        <w:rPr>
+          <w:rFonts w:ascii="Verdana" w:hAnsi="Verdana"/>
+          <w:color w:val="000000"/>
+          <w:sz w:val="18"/>
+          <w:szCs w:val="18"/>
+        </w:rPr>
+        <w:t>breaks</w:t>
+      </w:r>
+      <w:proofErr w:type="spellEnd"/>
+      <w:r>
+        <w:rPr>
+          <w:rFonts w:ascii="Verdana" w:hAnsi="Verdana"/>
+          <w:color w:val="000000"/>
+          <w:sz w:val="18"/>
+          <w:szCs w:val="18"/>
+        </w:rPr>
+        <w:t xml:space="preserve">, </w:t>
+      </w:r>
+      <w:proofErr w:type="spellStart"/>
+      <w:r>
+        <w:rPr>
+          <w:rFonts w:ascii="Verdana" w:hAnsi="Verdana"/>
+          <w:color w:val="000000"/>
+          <w:sz w:val="18"/>
+          <w:szCs w:val="18"/>
+        </w:rPr>
+        <w:t>tabs</w:t>
+      </w:r>
+      <w:proofErr w:type="spellEnd"/>
+      <w:r>
+        <w:rPr>
+          <w:rFonts w:ascii="Verdana" w:hAnsi="Verdana"/>
+          <w:color w:val="000000"/>
+          <w:sz w:val="18"/>
+          <w:szCs w:val="18"/>
+        </w:rPr>
+        <w:t xml:space="preserve">, </w:t>
+      </w:r>
+      <w:proofErr w:type="spellStart"/>
+      <w:r>
+        <w:rPr>
+          <w:rFonts w:ascii="Verdana" w:hAnsi="Verdana"/>
+          <w:color w:val="000000"/>
+          <w:sz w:val="18"/>
+          <w:szCs w:val="18"/>
+        </w:rPr>
+        <w:t>symbols</w:t>
+      </w:r>
+      <w:proofErr w:type="spellEnd"/>
+      <w:r>
+        <w:rPr>
+          <w:rFonts w:ascii="Verdana" w:hAnsi="Verdana"/>
+          <w:color w:val="000000"/>
+          <w:sz w:val="18"/>
+          <w:szCs w:val="18"/>
+        </w:rPr>
+        <w:t xml:space="preserve">, </w:t>
+      </w:r>
+      <w:proofErr w:type="spellStart"/>
+      <w:r>
+        <w:rPr>
+          <w:rFonts w:ascii="Verdana" w:hAnsi="Verdana"/>
+          <w:color w:val="000000"/>
+          <w:sz w:val="18"/>
+          <w:szCs w:val="18"/>
+        </w:rPr>
+        <w:t>images</w:t>
+      </w:r>
+      <w:proofErr w:type="spellEnd"/>
+      <w:r>
+        <w:rPr>
+          <w:rFonts w:ascii="Verdana" w:hAnsi="Verdana"/>
+          <w:color w:val="000000"/>
+          <w:sz w:val="18"/>
+          <w:szCs w:val="18"/>
+        </w:rPr>
+        <w:t xml:space="preserve">, and </w:t>
+      </w:r>
+      <w:proofErr w:type="spellStart"/>
+      <w:r>
+        <w:rPr>
+          <w:rFonts w:ascii="Verdana" w:hAnsi="Verdana"/>
+          <w:color w:val="000000"/>
+          <w:sz w:val="18"/>
+          <w:szCs w:val="18"/>
+        </w:rPr>
+        <w:t>fields</w:t>
+      </w:r>
+      <w:proofErr w:type="spellEnd"/>
+      <w:r>
+        <w:rPr>
+          <w:rFonts w:ascii="Verdana" w:hAnsi="Verdana"/>
+          <w:color w:val="000000"/>
+          <w:sz w:val="18"/>
+          <w:szCs w:val="18"/>
+        </w:rPr>
+        <w:t xml:space="preserve">. </w:t>
+      </w:r>
+      <w:proofErr w:type="spellStart"/>
+      <w:r>
+        <w:rPr>
+          <w:rFonts w:ascii="Verdana" w:hAnsi="Verdana"/>
+          <w:color w:val="000000"/>
+          <w:sz w:val="18"/>
+          <w:szCs w:val="18"/>
+        </w:rPr>
+        <w:t>Below</w:t>
+      </w:r>
+      <w:proofErr w:type="spellEnd"/>
+      <w:r>
+        <w:rPr>
+          <w:rFonts w:ascii="Verdana" w:hAnsi="Verdana"/>
+          <w:color w:val="000000"/>
+          <w:sz w:val="18"/>
+          <w:szCs w:val="18"/>
+        </w:rPr>
+        <w:t xml:space="preserve"> </w:t>
+      </w:r>
+      <w:proofErr w:type="spellStart"/>
+      <w:r>
+        <w:rPr>
+          <w:rFonts w:ascii="Verdana" w:hAnsi="Verdana"/>
+          <w:color w:val="000000"/>
+          <w:sz w:val="18"/>
+          <w:szCs w:val="18"/>
+        </w:rPr>
+        <w:t>is</w:t>
+      </w:r>
+      <w:proofErr w:type="spellEnd"/>
+      <w:r>
+        <w:rPr>
+          <w:rFonts w:ascii="Verdana" w:hAnsi="Verdana"/>
+          <w:color w:val="000000"/>
+          <w:sz w:val="18"/>
+          <w:szCs w:val="18"/>
+        </w:rPr>
+        <w:t xml:space="preserve"> a sample </w:t>
+      </w:r>
+      <w:proofErr w:type="spellStart"/>
+      <w:r>
+        <w:rPr>
+          <w:rFonts w:ascii="Verdana" w:hAnsi="Verdana"/>
+          <w:color w:val="000000"/>
+          <w:sz w:val="18"/>
+          <w:szCs w:val="18"/>
+        </w:rPr>
+        <w:t>of</w:t>
+      </w:r>
+      <w:proofErr w:type="spellEnd"/>
+      <w:r>
+        <w:rPr>
+          <w:rFonts w:ascii="Verdana" w:hAnsi="Verdana"/>
+          <w:color w:val="000000"/>
+          <w:sz w:val="18"/>
+          <w:szCs w:val="18"/>
+        </w:rPr>
+        <w:t xml:space="preserve"> a very </w:t>
+      </w:r>
+      <w:proofErr w:type="spellStart"/>
+      <w:r>
+        <w:rPr>
+          <w:rFonts w:ascii="Verdana" w:hAnsi="Verdana"/>
+          <w:color w:val="000000"/>
+          <w:sz w:val="18"/>
+          <w:szCs w:val="18"/>
+        </w:rPr>
+        <w:t>simple</w:t>
+      </w:r>
+      <w:proofErr w:type="spellEnd"/>
+      <w:r>
+        <w:rPr>
+          <w:rFonts w:ascii="Verdana" w:hAnsi="Verdana"/>
+          <w:color w:val="000000"/>
+          <w:sz w:val="18"/>
+          <w:szCs w:val="18"/>
+        </w:rPr>
+        <w:t xml:space="preserve"> </w:t>
+      </w:r>
+      <w:proofErr w:type="spellStart"/>
+      <w:r>
+        <w:rPr>
+          <w:rFonts w:ascii="Verdana" w:hAnsi="Verdana"/>
+          <w:color w:val="000000"/>
+          <w:sz w:val="18"/>
+          <w:szCs w:val="18"/>
+        </w:rPr>
+        <w:t>paragaph</w:t>
+      </w:r>
+      <w:proofErr w:type="spellEnd"/>
+      <w:r>
+        <w:rPr>
+          <w:rFonts w:ascii="Verdana" w:hAnsi="Verdana"/>
+          <w:color w:val="000000"/>
+          <w:sz w:val="18"/>
+          <w:szCs w:val="18"/>
+        </w:rPr>
+        <w:t>.</w:t>
+      </w:r>
+    </w:p>
+    <w:p>
+      <w:pPr>
+        <w:rPr>
+          <w:lang w:val="cs-CZ"/>
+        </w:rPr>
+      </w:pPr>
     </w:p>
     <w:p>
       <w:pPr>
@@ -164,7 +4844,27 @@
   <w:p>
     <w:pPr>
       <w:pStyle w:val="Zpat"/>
+      <w:tabs>
+        <w:tab w:val="clear" w:pos="4536"/>
+        <w:tab w:val="clear" w:pos="9072"/>
+        <w:tab w:val="center" w:pos="4512"/>
+      </w:tabs>
+      <w:rPr>
+        <w:lang w:val="cs-CZ"/>
+      </w:rPr>
     </w:pPr>
+    <w:r>
+      <w:rPr>
+        <w:lang w:val="cs-CZ"/>
+      </w:rPr>
+      <w:t>Petr</w:t>
+    </w:r>
+    <w:r>
+      <w:rPr>
+        <w:lang w:val="cs-CZ"/>
+      </w:rPr>
+      <w:tab/>
+    </w:r>
   </w:p>
 </w:ftr>
 </file>
@@ -216,6 +4916,16 @@
 
 <file path=word/header2.xml><?xml version="1.0" encoding="utf-8"?>
 <w:hdr xmlns:wpc="http://schemas.microsoft.com/office/word/2010/wordprocessingCanvas" xmlns:cx="http://schemas.microsoft.com/office/drawing/2014/chartex" xmlns:cx1="http://schemas.microsoft.com/office/drawing/2015/9/8/chartex" xmlns:cx2="http://schemas.microsoft.com/office/drawing/2015/10/21/chartex" xmlns:cx3="http://schemas.microsoft.com/office/drawing/2016/5/9/chartex" xmlns:cx4="http://schemas.microsoft.com/office/drawing/2016/5/10/chartex" xmlns:cx5="http://schemas.microsoft.com/office/drawing/2016/5/11/chartex" xmlns:cx6="http://schemas.microsoft.com/office/drawing/2016/5/12/chartex" xmlns:cx7="http://schemas.microsoft.com/office/drawing/2016/5/13/chartex" xmlns:cx8="http://schemas.microsoft.com/office/drawing/2016/5/14/chartex" xmlns:mc="http://schemas.openxmlformats.org/markup-compatibility/2006" xmlns:aink="http://schemas.microsoft.com/office/drawing/2016/ink" xmlns:am3d="http://schemas.microsoft.com/office/drawing/2017/model3d" xmlns:o="urn:schemas-microsoft-com:office:office" xmlns:oel="http://schemas.microsoft.com/office/2019/extlst" xmlns:r="http://schemas.openxmlformats.org/officeDocument/2006/relationships" xmlns:m="http://schemas.openxmlformats.org/officeDocument/2006/math" xmlns:v="urn:schemas-microsoft-com:vml" xmlns:wp14="http://schemas.microsoft.com/office/word/2010/wordprocessingDrawing" xmlns:wp="http://schemas.openxmlformats.org/drawingml/2006/wordprocessingDrawing" xmlns:w10="urn:schemas-microsoft-com:office:word" xmlns:w="http://schemas.openxmlformats.org/wordprocessingml/2006/main" xmlns:w14="http://schemas.microsoft.com/office/word/2010/wordml" xmlns:w15="http://schemas.microsoft.com/office/word/2012/wordml" xmlns:w16cex="http://schemas.microsoft.com/office/word/2018/wordml/cex" xmlns:w16cid="http://schemas.microsoft.com/office/word/2016/wordml/cid" xmlns:w16="http://schemas.microsoft.com/office/word/2018/wordml" xmlns:w16du="http://schemas.microsoft.com/office/word/2023/wordml/word16du" xmlns:w16sdtdh="http://schemas.microsoft.com/office/word/2020/wordml/sdtdatahash" xmlns:w16sdtfl="http://schemas.microsoft.com/office/word/2024/wordml/sdtformatlock" xmlns:w16se="http://schemas.microsoft.com/office/word/2015/wordml/symex" xmlns:wpg="http://schemas.microsoft.com/office/word/2010/wordprocessingGroup" xmlns:wpi="http://schemas.microsoft.com/office/word/2010/wordprocessingInk" xmlns:wne="http://schemas.microsoft.com/office/word/2006/wordml" xmlns:wps="http://schemas.microsoft.com/office/word/2010/wordprocessingShape" mc:Ignorable="w14 w15 w16se w16cid w16 w16cex w16sdtdh w16sdtfl w16du wp14">
+  <w:p>
+    <w:pPr>
+      <w:pStyle w:val="Zhlav"/>
+    </w:pPr>
+    <w:proofErr w:type="spellStart"/>
+    <w:r>
+      <w:t>adam</w:t>
+    </w:r>
+    <w:proofErr w:type="spellEnd"/>
+  </w:p>
   <w:p>
     <w:pPr>
       <w:pStyle w:val="Zhlav"/>
@@ -6212,6 +10922,32 @@
     <w:basedOn w:val="Standardnpsmoodstavce"/>
     <w:rsid w:val="00341FDF"/>
   </w:style>
+  <w:style w:type="paragraph" w:styleId="Normlnweb">
+    <w:name w:val="Normal (Web)"/>
+    <w:basedOn w:val="Normln"/>
+    <w:uiPriority w:val="99"/>
+    <w:semiHidden/>
+    <w:unhideWhenUsed/>
+    <w:rsid w:val="005C15F0"/>
+    <w:pPr>
+      <w:spacing w:before="100" w:beforeAutospacing="1" w:after="100" w:afterAutospacing="1" w:line="240" w:lineRule="auto"/>
+    </w:pPr>
+    <w:rPr>
+      <w:rFonts w:eastAsia="Times New Roman" w:cs="Times New Roman"/>
+      <w:szCs w:val="24"/>
+      <w:lang w:val="cs-CZ"/>
+    </w:rPr>
+  </w:style>
+  <w:style w:type="character" w:customStyle="1" w:styleId="apple-converted-space">
+    <w:name w:val="apple-converted-space"/>
+    <w:basedOn w:val="Standardnpsmoodstavce"/>
+    <w:rsid w:val="005C15F0"/>
+  </w:style>
+  <w:style w:type="character" w:customStyle="1" w:styleId="elementname">
+    <w:name w:val="elementname"/>
+    <w:basedOn w:val="Standardnpsmoodstavce"/>
+    <w:rsid w:val="005C15F0"/>
+  </w:style>
 </w:styles>
 </file>
 

</xml_diff>

<commit_message>
zahlavi druheho oddilu ma text - pouze kontrola zda nejaky text je. Nekotrpoluje se zda je presny co tam ma byt
</commit_message>
<xml_diff>
--- a/student.docx
+++ b/student.docx
@@ -4796,6 +4796,7 @@
       </w:r>
     </w:p>
     <w:sectPr>
+      <w:headerReference w:type="default" r:id="rId14"/>
       <w:pgSz w:w="11905" w:h="16837"/>
       <w:pgMar w:top="1440" w:right="1440" w:bottom="1440" w:left="1440" w:header="720" w:footer="720" w:gutter="0"/>
       <w:cols w:space="720"/>
@@ -4939,6 +4940,19 @@
   <w:p>
     <w:pPr>
       <w:pStyle w:val="Zhlav"/>
+    </w:pPr>
+  </w:p>
+</w:hdr>
+</file>
+
+<file path=word/header4.xml><?xml version="1.0" encoding="utf-8"?>
+<w:hdr xmlns:wpc="http://schemas.microsoft.com/office/word/2010/wordprocessingCanvas" xmlns:cx="http://schemas.microsoft.com/office/drawing/2014/chartex" xmlns:cx1="http://schemas.microsoft.com/office/drawing/2015/9/8/chartex" xmlns:cx2="http://schemas.microsoft.com/office/drawing/2015/10/21/chartex" xmlns:cx3="http://schemas.microsoft.com/office/drawing/2016/5/9/chartex" xmlns:cx4="http://schemas.microsoft.com/office/drawing/2016/5/10/chartex" xmlns:cx5="http://schemas.microsoft.com/office/drawing/2016/5/11/chartex" xmlns:cx6="http://schemas.microsoft.com/office/drawing/2016/5/12/chartex" xmlns:cx7="http://schemas.microsoft.com/office/drawing/2016/5/13/chartex" xmlns:cx8="http://schemas.microsoft.com/office/drawing/2016/5/14/chartex" xmlns:mc="http://schemas.openxmlformats.org/markup-compatibility/2006" xmlns:aink="http://schemas.microsoft.com/office/drawing/2016/ink" xmlns:am3d="http://schemas.microsoft.com/office/drawing/2017/model3d" xmlns:o="urn:schemas-microsoft-com:office:office" xmlns:oel="http://schemas.microsoft.com/office/2019/extlst" xmlns:r="http://schemas.openxmlformats.org/officeDocument/2006/relationships" xmlns:m="http://schemas.openxmlformats.org/officeDocument/2006/math" xmlns:v="urn:schemas-microsoft-com:vml" xmlns:wp14="http://schemas.microsoft.com/office/word/2010/wordprocessingDrawing" xmlns:wp="http://schemas.openxmlformats.org/drawingml/2006/wordprocessingDrawing" xmlns:w10="urn:schemas-microsoft-com:office:word" xmlns:w="http://schemas.openxmlformats.org/wordprocessingml/2006/main" xmlns:w14="http://schemas.microsoft.com/office/word/2010/wordml" xmlns:w15="http://schemas.microsoft.com/office/word/2012/wordml" xmlns:w16cex="http://schemas.microsoft.com/office/word/2018/wordml/cex" xmlns:w16cid="http://schemas.microsoft.com/office/word/2016/wordml/cid" xmlns:w16="http://schemas.microsoft.com/office/word/2018/wordml" xmlns:w16du="http://schemas.microsoft.com/office/word/2023/wordml/word16du" xmlns:w16sdtdh="http://schemas.microsoft.com/office/word/2020/wordml/sdtdatahash" xmlns:w16sdtfl="http://schemas.microsoft.com/office/word/2024/wordml/sdtformatlock" xmlns:w16se="http://schemas.microsoft.com/office/word/2015/wordml/symex" xmlns:wpg="http://schemas.microsoft.com/office/word/2010/wordprocessingGroup" xmlns:wpi="http://schemas.microsoft.com/office/word/2010/wordprocessingInk" xmlns:wne="http://schemas.microsoft.com/office/word/2006/wordml" xmlns:wps="http://schemas.microsoft.com/office/word/2010/wordprocessingShape" mc:Ignorable="w14 w15 w16se w16cid w16 w16cex w16sdtdh w16sdtfl w16du wp14">
+  <w:p>
+    <w:pPr>
+      <w:pStyle w:val="Zhlav"/>
+      <w:rPr>
+        <w:lang w:val="cs-CZ"/>
+      </w:rPr>
     </w:pPr>
   </w:p>
 </w:hdr>

</xml_diff>

<commit_message>
zapati obsajuje cislo stranky
</commit_message>
<xml_diff>
--- a/student.docx
+++ b/student.docx
@@ -4788,15 +4788,336 @@
           <w:lang w:val="cs-CZ"/>
         </w:rPr>
       </w:pPr>
+      <w:proofErr w:type="spellStart"/>
       <w:r>
         <w:rPr>
           <w:lang w:val="cs-CZ"/>
         </w:rPr>
         <w:t>Lukas</w:t>
       </w:r>
+      <w:r>
+        <w:rPr>
+          <w:lang w:val="cs-CZ"/>
+        </w:rPr>
+        <w:t>awda</w:t>
+      </w:r>
+      <w:proofErr w:type="spellEnd"/>
+    </w:p>
+    <w:p>
+      <w:pPr>
+        <w:rPr>
+          <w:lang w:val="cs-CZ"/>
+        </w:rPr>
+      </w:pPr>
+    </w:p>
+    <w:p>
+      <w:pPr>
+        <w:rPr>
+          <w:lang w:val="cs-CZ"/>
+        </w:rPr>
+      </w:pPr>
+      <w:r>
+        <w:rPr>
+          <w:lang w:val="cs-CZ"/>
+        </w:rPr>
+        <w:t>D</w:t>
+      </w:r>
+    </w:p>
+    <w:p>
+      <w:pPr>
+        <w:rPr>
+          <w:lang w:val="cs-CZ"/>
+        </w:rPr>
+      </w:pPr>
+    </w:p>
+    <w:p>
+      <w:pPr>
+        <w:rPr>
+          <w:lang w:val="cs-CZ"/>
+        </w:rPr>
+      </w:pPr>
+      <w:r>
+        <w:rPr>
+          <w:lang w:val="cs-CZ"/>
+        </w:rPr>
+        <w:t>D</w:t>
+      </w:r>
+    </w:p>
+    <w:p>
+      <w:pPr>
+        <w:rPr>
+          <w:lang w:val="cs-CZ"/>
+        </w:rPr>
+      </w:pPr>
+      <w:proofErr w:type="spellStart"/>
+      <w:r>
+        <w:rPr>
+          <w:lang w:val="cs-CZ"/>
+        </w:rPr>
+        <w:t>Awd</w:t>
+      </w:r>
+      <w:proofErr w:type="spellEnd"/>
+    </w:p>
+    <w:p>
+      <w:pPr>
+        <w:rPr>
+          <w:lang w:val="cs-CZ"/>
+        </w:rPr>
+      </w:pPr>
+    </w:p>
+    <w:p>
+      <w:pPr>
+        <w:rPr>
+          <w:lang w:val="cs-CZ"/>
+        </w:rPr>
+      </w:pPr>
+      <w:proofErr w:type="spellStart"/>
+      <w:r>
+        <w:rPr>
+          <w:lang w:val="cs-CZ"/>
+        </w:rPr>
+        <w:t>Wda</w:t>
+      </w:r>
+      <w:proofErr w:type="spellEnd"/>
+    </w:p>
+    <w:p>
+      <w:pPr>
+        <w:rPr>
+          <w:lang w:val="cs-CZ"/>
+        </w:rPr>
+      </w:pPr>
+      <w:r>
+        <w:rPr>
+          <w:lang w:val="cs-CZ"/>
+        </w:rPr>
+        <w:t>D</w:t>
+      </w:r>
+    </w:p>
+    <w:p>
+      <w:pPr>
+        <w:rPr>
+          <w:lang w:val="cs-CZ"/>
+        </w:rPr>
+      </w:pPr>
+      <w:proofErr w:type="spellStart"/>
+      <w:r>
+        <w:rPr>
+          <w:lang w:val="cs-CZ"/>
+        </w:rPr>
+        <w:t>Aw</w:t>
+      </w:r>
+      <w:proofErr w:type="spellEnd"/>
+    </w:p>
+    <w:p>
+      <w:pPr>
+        <w:rPr>
+          <w:lang w:val="cs-CZ"/>
+        </w:rPr>
+      </w:pPr>
+      <w:r>
+        <w:rPr>
+          <w:lang w:val="cs-CZ"/>
+        </w:rPr>
+        <w:t>D</w:t>
+      </w:r>
+    </w:p>
+    <w:p>
+      <w:pPr>
+        <w:rPr>
+          <w:lang w:val="cs-CZ"/>
+        </w:rPr>
+      </w:pPr>
+      <w:proofErr w:type="spellStart"/>
+      <w:r>
+        <w:rPr>
+          <w:lang w:val="cs-CZ"/>
+        </w:rPr>
+        <w:t>Awd</w:t>
+      </w:r>
+      <w:r>
+        <w:rPr>
+          <w:lang w:val="cs-CZ"/>
+        </w:rPr>
+        <w:t>ą</w:t>
+      </w:r>
+      <w:proofErr w:type="spellEnd"/>
+    </w:p>
+    <w:p>
+      <w:pPr>
+        <w:rPr>
+          <w:lang w:val="cs-CZ"/>
+        </w:rPr>
+      </w:pPr>
+      <w:r>
+        <w:rPr>
+          <w:lang w:val="cs-CZ"/>
+        </w:rPr>
+        <w:t>A</w:t>
+      </w:r>
+    </w:p>
+    <w:p>
+      <w:pPr>
+        <w:rPr>
+          <w:lang w:val="cs-CZ"/>
+        </w:rPr>
+      </w:pPr>
+      <w:proofErr w:type="spellStart"/>
+      <w:r>
+        <w:rPr>
+          <w:lang w:val="cs-CZ"/>
+        </w:rPr>
+        <w:t>Wd</w:t>
+      </w:r>
+      <w:proofErr w:type="spellEnd"/>
+    </w:p>
+    <w:p>
+      <w:pPr>
+        <w:rPr>
+          <w:lang w:val="cs-CZ"/>
+        </w:rPr>
+      </w:pPr>
+      <w:proofErr w:type="spellStart"/>
+      <w:r>
+        <w:rPr>
+          <w:lang w:val="cs-CZ"/>
+        </w:rPr>
+        <w:t>Awd</w:t>
+      </w:r>
+      <w:proofErr w:type="spellEnd"/>
+    </w:p>
+    <w:p>
+      <w:pPr>
+        <w:rPr>
+          <w:lang w:val="cs-CZ"/>
+        </w:rPr>
+      </w:pPr>
+      <w:proofErr w:type="spellStart"/>
+      <w:r>
+        <w:rPr>
+          <w:lang w:val="cs-CZ"/>
+        </w:rPr>
+        <w:t>Aw</w:t>
+      </w:r>
+      <w:proofErr w:type="spellEnd"/>
+    </w:p>
+    <w:p>
+      <w:pPr>
+        <w:rPr>
+          <w:lang w:val="cs-CZ"/>
+        </w:rPr>
+      </w:pPr>
+      <w:r>
+        <w:rPr>
+          <w:lang w:val="cs-CZ"/>
+        </w:rPr>
+        <w:lastRenderedPageBreak/>
+        <w:t>D</w:t>
+      </w:r>
+    </w:p>
+    <w:p>
+      <w:pPr>
+        <w:rPr>
+          <w:lang w:val="cs-CZ"/>
+        </w:rPr>
+      </w:pPr>
+      <w:proofErr w:type="spellStart"/>
+      <w:r>
+        <w:rPr>
+          <w:lang w:val="cs-CZ"/>
+        </w:rPr>
+        <w:t>Awd</w:t>
+      </w:r>
+      <w:proofErr w:type="spellEnd"/>
+    </w:p>
+    <w:p>
+      <w:pPr>
+        <w:rPr>
+          <w:lang w:val="cs-CZ"/>
+        </w:rPr>
+      </w:pPr>
+      <w:r>
+        <w:rPr>
+          <w:lang w:val="cs-CZ"/>
+        </w:rPr>
+        <w:t>A</w:t>
+      </w:r>
+    </w:p>
+    <w:p>
+      <w:pPr>
+        <w:rPr>
+          <w:lang w:val="cs-CZ"/>
+        </w:rPr>
+      </w:pPr>
+      <w:proofErr w:type="spellStart"/>
+      <w:r>
+        <w:rPr>
+          <w:lang w:val="cs-CZ"/>
+        </w:rPr>
+        <w:t>Wd</w:t>
+      </w:r>
+      <w:proofErr w:type="spellEnd"/>
+    </w:p>
+    <w:p>
+      <w:pPr>
+        <w:rPr>
+          <w:lang w:val="cs-CZ"/>
+        </w:rPr>
+      </w:pPr>
+      <w:proofErr w:type="spellStart"/>
+      <w:r>
+        <w:rPr>
+          <w:lang w:val="cs-CZ"/>
+        </w:rPr>
+        <w:t>Aw</w:t>
+      </w:r>
+      <w:proofErr w:type="spellEnd"/>
+    </w:p>
+    <w:p>
+      <w:pPr>
+        <w:rPr>
+          <w:lang w:val="cs-CZ"/>
+        </w:rPr>
+      </w:pPr>
+      <w:r>
+        <w:rPr>
+          <w:lang w:val="cs-CZ"/>
+        </w:rPr>
+        <w:t>D</w:t>
+      </w:r>
+    </w:p>
+    <w:p>
+      <w:pPr>
+        <w:rPr>
+          <w:lang w:val="cs-CZ"/>
+        </w:rPr>
+      </w:pPr>
+      <w:proofErr w:type="spellStart"/>
+      <w:r>
+        <w:rPr>
+          <w:lang w:val="cs-CZ"/>
+        </w:rPr>
+        <w:t>Awd</w:t>
+      </w:r>
+      <w:proofErr w:type="spellEnd"/>
+    </w:p>
+    <w:p>
+      <w:pPr>
+        <w:rPr>
+          <w:lang w:val="cs-CZ"/>
+        </w:rPr>
+      </w:pPr>
+      <w:proofErr w:type="spellStart"/>
+      <w:r>
+        <w:rPr>
+          <w:lang w:val="cs-CZ"/>
+        </w:rPr>
+        <w:t>awd</w:t>
+      </w:r>
+      <w:proofErr w:type="spellEnd"/>
     </w:p>
     <w:sectPr>
       <w:headerReference w:type="default" r:id="rId14"/>
+      <w:footerReference w:type="default" r:id="rId15"/>
       <w:pgSz w:w="11905" w:h="16837"/>
       <w:pgMar w:top="1440" w:right="1440" w:bottom="1440" w:left="1440" w:header="720" w:footer="720" w:gutter="0"/>
       <w:cols w:space="720"/>
@@ -4832,9 +5153,57 @@
 
 <file path=word/footer1.xml><?xml version="1.0" encoding="utf-8"?>
 <w:ftr xmlns:wpc="http://schemas.microsoft.com/office/word/2010/wordprocessingCanvas" xmlns:cx="http://schemas.microsoft.com/office/drawing/2014/chartex" xmlns:cx1="http://schemas.microsoft.com/office/drawing/2015/9/8/chartex" xmlns:cx2="http://schemas.microsoft.com/office/drawing/2015/10/21/chartex" xmlns:cx3="http://schemas.microsoft.com/office/drawing/2016/5/9/chartex" xmlns:cx4="http://schemas.microsoft.com/office/drawing/2016/5/10/chartex" xmlns:cx5="http://schemas.microsoft.com/office/drawing/2016/5/11/chartex" xmlns:cx6="http://schemas.microsoft.com/office/drawing/2016/5/12/chartex" xmlns:cx7="http://schemas.microsoft.com/office/drawing/2016/5/13/chartex" xmlns:cx8="http://schemas.microsoft.com/office/drawing/2016/5/14/chartex" xmlns:mc="http://schemas.openxmlformats.org/markup-compatibility/2006" xmlns:aink="http://schemas.microsoft.com/office/drawing/2016/ink" xmlns:am3d="http://schemas.microsoft.com/office/drawing/2017/model3d" xmlns:o="urn:schemas-microsoft-com:office:office" xmlns:oel="http://schemas.microsoft.com/office/2019/extlst" xmlns:r="http://schemas.openxmlformats.org/officeDocument/2006/relationships" xmlns:m="http://schemas.openxmlformats.org/officeDocument/2006/math" xmlns:v="urn:schemas-microsoft-com:vml" xmlns:wp14="http://schemas.microsoft.com/office/word/2010/wordprocessingDrawing" xmlns:wp="http://schemas.openxmlformats.org/drawingml/2006/wordprocessingDrawing" xmlns:w10="urn:schemas-microsoft-com:office:word" xmlns:w="http://schemas.openxmlformats.org/wordprocessingml/2006/main" xmlns:w14="http://schemas.microsoft.com/office/word/2010/wordml" xmlns:w15="http://schemas.microsoft.com/office/word/2012/wordml" xmlns:w16cex="http://schemas.microsoft.com/office/word/2018/wordml/cex" xmlns:w16cid="http://schemas.microsoft.com/office/word/2016/wordml/cid" xmlns:w16="http://schemas.microsoft.com/office/word/2018/wordml" xmlns:w16du="http://schemas.microsoft.com/office/word/2023/wordml/word16du" xmlns:w16sdtdh="http://schemas.microsoft.com/office/word/2020/wordml/sdtdatahash" xmlns:w16sdtfl="http://schemas.microsoft.com/office/word/2024/wordml/sdtformatlock" xmlns:w16se="http://schemas.microsoft.com/office/word/2015/wordml/symex" xmlns:wpg="http://schemas.microsoft.com/office/word/2010/wordprocessingGroup" xmlns:wpi="http://schemas.microsoft.com/office/word/2010/wordprocessingInk" xmlns:wne="http://schemas.microsoft.com/office/word/2006/wordml" xmlns:wps="http://schemas.microsoft.com/office/word/2010/wordprocessingShape" mc:Ignorable="w14 w15 w16se w16cid w16 w16cex w16sdtdh w16sdtfl w16du wp14">
+  <w:sdt>
+    <w:sdtPr>
+      <w:rPr>
+        <w:rStyle w:val="slostrnky"/>
+      </w:rPr>
+      <w:id w:val="-1389025277"/>
+      <w:docPartObj>
+        <w:docPartGallery w:val="Page Numbers (Bottom of Page)"/>
+        <w:docPartUnique/>
+      </w:docPartObj>
+    </w:sdtPr>
+    <w:sdtContent>
+      <w:p>
+        <w:pPr>
+          <w:pStyle w:val="Zpat"/>
+          <w:framePr w:wrap="none" w:vAnchor="text" w:hAnchor="margin" w:xAlign="right" w:y="1"/>
+          <w:rPr>
+            <w:rStyle w:val="slostrnky"/>
+          </w:rPr>
+        </w:pPr>
+        <w:r>
+          <w:rPr>
+            <w:rStyle w:val="slostrnky"/>
+          </w:rPr>
+          <w:fldChar w:fldCharType="begin"/>
+        </w:r>
+        <w:r>
+          <w:rPr>
+            <w:rStyle w:val="slostrnky"/>
+          </w:rPr>
+          <w:instrText xml:space="preserve"> PAGE </w:instrText>
+        </w:r>
+        <w:r>
+          <w:rPr>
+            <w:rStyle w:val="slostrnky"/>
+          </w:rPr>
+          <w:fldChar w:fldCharType="separate"/>
+        </w:r>
+        <w:r>
+          <w:rPr>
+            <w:rStyle w:val="slostrnky"/>
+          </w:rPr>
+          <w:fldChar w:fldCharType="end"/>
+        </w:r>
+      </w:p>
+    </w:sdtContent>
+  </w:sdt>
   <w:p>
     <w:pPr>
       <w:pStyle w:val="Zpat"/>
+      <w:ind w:right="360"/>
     </w:pPr>
   </w:p>
 </w:ftr>
@@ -4876,6 +5245,91 @@
     <w:pPr>
       <w:pStyle w:val="Zpat"/>
     </w:pPr>
+  </w:p>
+</w:ftr>
+</file>
+
+<file path=word/footer4.xml><?xml version="1.0" encoding="utf-8"?>
+<w:ftr xmlns:wpc="http://schemas.microsoft.com/office/word/2010/wordprocessingCanvas" xmlns:cx="http://schemas.microsoft.com/office/drawing/2014/chartex" xmlns:cx1="http://schemas.microsoft.com/office/drawing/2015/9/8/chartex" xmlns:cx2="http://schemas.microsoft.com/office/drawing/2015/10/21/chartex" xmlns:cx3="http://schemas.microsoft.com/office/drawing/2016/5/9/chartex" xmlns:cx4="http://schemas.microsoft.com/office/drawing/2016/5/10/chartex" xmlns:cx5="http://schemas.microsoft.com/office/drawing/2016/5/11/chartex" xmlns:cx6="http://schemas.microsoft.com/office/drawing/2016/5/12/chartex" xmlns:cx7="http://schemas.microsoft.com/office/drawing/2016/5/13/chartex" xmlns:cx8="http://schemas.microsoft.com/office/drawing/2016/5/14/chartex" xmlns:mc="http://schemas.openxmlformats.org/markup-compatibility/2006" xmlns:aink="http://schemas.microsoft.com/office/drawing/2016/ink" xmlns:am3d="http://schemas.microsoft.com/office/drawing/2017/model3d" xmlns:o="urn:schemas-microsoft-com:office:office" xmlns:oel="http://schemas.microsoft.com/office/2019/extlst" xmlns:r="http://schemas.openxmlformats.org/officeDocument/2006/relationships" xmlns:m="http://schemas.openxmlformats.org/officeDocument/2006/math" xmlns:v="urn:schemas-microsoft-com:vml" xmlns:wp14="http://schemas.microsoft.com/office/word/2010/wordprocessingDrawing" xmlns:wp="http://schemas.openxmlformats.org/drawingml/2006/wordprocessingDrawing" xmlns:w10="urn:schemas-microsoft-com:office:word" xmlns:w="http://schemas.openxmlformats.org/wordprocessingml/2006/main" xmlns:w14="http://schemas.microsoft.com/office/word/2010/wordml" xmlns:w15="http://schemas.microsoft.com/office/word/2012/wordml" xmlns:w16cex="http://schemas.microsoft.com/office/word/2018/wordml/cex" xmlns:w16cid="http://schemas.microsoft.com/office/word/2016/wordml/cid" xmlns:w16="http://schemas.microsoft.com/office/word/2018/wordml" xmlns:w16du="http://schemas.microsoft.com/office/word/2023/wordml/word16du" xmlns:w16sdtdh="http://schemas.microsoft.com/office/word/2020/wordml/sdtdatahash" xmlns:w16sdtfl="http://schemas.microsoft.com/office/word/2024/wordml/sdtformatlock" xmlns:w16se="http://schemas.microsoft.com/office/word/2015/wordml/symex" xmlns:wpg="http://schemas.microsoft.com/office/word/2010/wordprocessingGroup" xmlns:wpi="http://schemas.microsoft.com/office/word/2010/wordprocessingInk" xmlns:wne="http://schemas.microsoft.com/office/word/2006/wordml" xmlns:wps="http://schemas.microsoft.com/office/word/2010/wordprocessingShape" mc:Ignorable="w14 w15 w16se w16cid w16 w16cex w16sdtdh w16sdtfl w16du wp14">
+  <w:sdt>
+    <w:sdtPr>
+      <w:rPr>
+        <w:rStyle w:val="slostrnky"/>
+      </w:rPr>
+      <w:id w:val="933093533"/>
+      <w:docPartObj>
+        <w:docPartGallery w:val="Page Numbers (Bottom of Page)"/>
+        <w:docPartUnique/>
+      </w:docPartObj>
+    </w:sdtPr>
+    <w:sdtContent>
+      <w:p>
+        <w:pPr>
+          <w:pStyle w:val="Zpat"/>
+          <w:framePr w:wrap="none" w:vAnchor="text" w:hAnchor="margin" w:xAlign="right" w:y="1"/>
+          <w:rPr>
+            <w:rStyle w:val="slostrnky"/>
+          </w:rPr>
+        </w:pPr>
+        <w:r>
+          <w:rPr>
+            <w:rStyle w:val="slostrnky"/>
+          </w:rPr>
+          <w:fldChar w:fldCharType="begin"/>
+        </w:r>
+        <w:r>
+          <w:rPr>
+            <w:rStyle w:val="slostrnky"/>
+          </w:rPr>
+          <w:instrText xml:space="preserve"> PAGE </w:instrText>
+        </w:r>
+        <w:r>
+          <w:rPr>
+            <w:rStyle w:val="slostrnky"/>
+          </w:rPr>
+          <w:fldChar w:fldCharType="separate"/>
+        </w:r>
+        <w:r>
+          <w:rPr>
+            <w:rStyle w:val="slostrnky"/>
+            <w:noProof/>
+          </w:rPr>
+          <w:t>2</w:t>
+        </w:r>
+        <w:r>
+          <w:rPr>
+            <w:rStyle w:val="slostrnky"/>
+          </w:rPr>
+          <w:fldChar w:fldCharType="end"/>
+        </w:r>
+      </w:p>
+    </w:sdtContent>
+  </w:sdt>
+  <w:p>
+    <w:pPr>
+      <w:pStyle w:val="Zpat"/>
+      <w:tabs>
+        <w:tab w:val="clear" w:pos="4536"/>
+        <w:tab w:val="clear" w:pos="9072"/>
+        <w:tab w:val="center" w:pos="4512"/>
+      </w:tabs>
+      <w:ind w:right="360"/>
+      <w:rPr>
+        <w:lang w:val="cs-CZ"/>
+      </w:rPr>
+    </w:pPr>
+    <w:r>
+      <w:rPr>
+        <w:lang w:val="cs-CZ"/>
+      </w:rPr>
+      <w:t>Petr</w:t>
+    </w:r>
+    <w:r>
+      <w:rPr>
+        <w:lang w:val="cs-CZ"/>
+      </w:rPr>
+      <w:tab/>
+    </w:r>
   </w:p>
 </w:ftr>
 </file>
@@ -4920,12 +5374,20 @@
   <w:p>
     <w:pPr>
       <w:pStyle w:val="Zhlav"/>
+      <w:tabs>
+        <w:tab w:val="clear" w:pos="4536"/>
+        <w:tab w:val="clear" w:pos="9072"/>
+        <w:tab w:val="center" w:pos="4512"/>
+      </w:tabs>
     </w:pPr>
     <w:proofErr w:type="spellStart"/>
     <w:r>
       <w:t>adam</w:t>
     </w:r>
     <w:proofErr w:type="spellEnd"/>
+    <w:r>
+      <w:tab/>
+    </w:r>
   </w:p>
   <w:p>
     <w:pPr>
@@ -4950,9 +5412,24 @@
   <w:p>
     <w:pPr>
       <w:pStyle w:val="Zhlav"/>
-      <w:rPr>
-        <w:lang w:val="cs-CZ"/>
-      </w:rPr>
+      <w:tabs>
+        <w:tab w:val="clear" w:pos="4536"/>
+        <w:tab w:val="clear" w:pos="9072"/>
+        <w:tab w:val="center" w:pos="4512"/>
+      </w:tabs>
+    </w:pPr>
+    <w:proofErr w:type="spellStart"/>
+    <w:r>
+      <w:t>adam</w:t>
+    </w:r>
+    <w:proofErr w:type="spellEnd"/>
+    <w:r>
+      <w:tab/>
+    </w:r>
+  </w:p>
+  <w:p>
+    <w:pPr>
+      <w:pStyle w:val="Zhlav"/>
     </w:pPr>
   </w:p>
 </w:hdr>

</xml_diff>

<commit_message>
funkce pro zjisteni propojeni 2 a 3 oddilu je obecna funkce s parametrem cisla oddiliu pro ktery se to ma zjistit
</commit_message>
<xml_diff>
--- a/student.docx
+++ b/student.docx
@@ -721,7 +721,6 @@
         <w:t>&lt;</w:t>
       </w:r>
       <w:proofErr w:type="spellStart"/>
-      <w:proofErr w:type="gramStart"/>
       <w:r>
         <w:rPr>
           <w:rStyle w:val="elementname"/>
@@ -735,7 +734,6 @@
         <w:t>w:p</w:t>
       </w:r>
       <w:proofErr w:type="spellEnd"/>
-      <w:proofErr w:type="gramEnd"/>
       <w:r>
         <w:rPr>
           <w:rStyle w:val="elementname"/>
@@ -2072,7 +2070,6 @@
         <w:t>&lt;</w:t>
       </w:r>
       <w:proofErr w:type="spellStart"/>
-      <w:proofErr w:type="gramStart"/>
       <w:r>
         <w:rPr>
           <w:rStyle w:val="elementname"/>
@@ -2086,7 +2083,6 @@
         <w:t>w:pPr</w:t>
       </w:r>
       <w:proofErr w:type="spellEnd"/>
-      <w:proofErr w:type="gramEnd"/>
       <w:r>
         <w:rPr>
           <w:rStyle w:val="elementname"/>
@@ -2333,7 +2329,6 @@
         <w:t>&lt;</w:t>
       </w:r>
       <w:proofErr w:type="spellStart"/>
-      <w:proofErr w:type="gramStart"/>
       <w:r>
         <w:rPr>
           <w:rStyle w:val="elementname"/>
@@ -2347,7 +2342,6 @@
         <w:t>w:r</w:t>
       </w:r>
       <w:proofErr w:type="spellEnd"/>
-      <w:proofErr w:type="gramEnd"/>
       <w:r>
         <w:rPr>
           <w:rStyle w:val="elementname"/>
@@ -2887,17 +2881,7 @@
           <w:sz w:val="18"/>
           <w:szCs w:val="18"/>
         </w:rPr>
-        <w:t xml:space="preserve"> </w:t>
-      </w:r>
-      <w:proofErr w:type="gramStart"/>
-      <w:r>
-        <w:rPr>
-          <w:rFonts w:ascii="Verdana" w:hAnsi="Verdana"/>
-          <w:color w:val="000000"/>
-          <w:sz w:val="18"/>
-          <w:szCs w:val="18"/>
-        </w:rPr>
-        <w:t>a</w:t>
+        <w:t xml:space="preserve"> a</w:t>
       </w:r>
       <w:r>
         <w:rPr>
@@ -2935,7 +2919,6 @@
         <w:t>w:rPr</w:t>
       </w:r>
       <w:proofErr w:type="spellEnd"/>
-      <w:proofErr w:type="gramEnd"/>
       <w:r>
         <w:rPr>
           <w:rStyle w:val="elementname"/>
@@ -5111,13 +5094,55 @@
         <w:rPr>
           <w:lang w:val="cs-CZ"/>
         </w:rPr>
-        <w:t>awd</w:t>
-      </w:r>
-      <w:proofErr w:type="spellEnd"/>
+        <w:t>A</w:t>
+      </w:r>
+      <w:r>
+        <w:rPr>
+          <w:lang w:val="cs-CZ"/>
+        </w:rPr>
+        <w:t>wd</w:t>
+      </w:r>
+      <w:proofErr w:type="spellEnd"/>
+    </w:p>
+    <w:p>
+      <w:pPr>
+        <w:rPr>
+          <w:lang w:val="cs-CZ"/>
+        </w:rPr>
+      </w:pPr>
+    </w:p>
+    <w:p>
+      <w:pPr>
+        <w:rPr>
+          <w:lang w:val="cs-CZ"/>
+        </w:rPr>
+      </w:pPr>
+    </w:p>
+    <w:p>
+      <w:pPr>
+        <w:rPr>
+          <w:lang w:val="cs-CZ"/>
+        </w:rPr>
+        <w:sectPr>
+          <w:headerReference w:type="default" r:id="rId14"/>
+          <w:footerReference w:type="default" r:id="rId15"/>
+          <w:pgSz w:w="11905" w:h="16837"/>
+          <w:pgMar w:top="1440" w:right="1440" w:bottom="1440" w:left="1440" w:header="720" w:footer="720" w:gutter="0"/>
+          <w:pgNumType w:start="1"/>
+          <w:cols w:space="720"/>
+        </w:sectPr>
+      </w:pPr>
+    </w:p>
+    <w:p>
+      <w:pPr>
+        <w:rPr>
+          <w:lang w:val="cs-CZ"/>
+        </w:rPr>
+      </w:pPr>
     </w:p>
     <w:sectPr>
-      <w:headerReference w:type="default" r:id="rId14"/>
-      <w:footerReference w:type="default" r:id="rId15"/>
+      <w:headerReference w:type="default" r:id="rId16"/>
+      <w:footerReference w:type="default" r:id="rId17"/>
       <w:pgSz w:w="11905" w:h="16837"/>
       <w:pgMar w:top="1440" w:right="1440" w:bottom="1440" w:left="1440" w:header="720" w:footer="720" w:gutter="0"/>
       <w:pgNumType w:start="1"/>
@@ -5252,60 +5277,6 @@
 
 <file path=word/footer4.xml><?xml version="1.0" encoding="utf-8"?>
 <w:ftr xmlns:wpc="http://schemas.microsoft.com/office/word/2010/wordprocessingCanvas" xmlns:cx="http://schemas.microsoft.com/office/drawing/2014/chartex" xmlns:cx1="http://schemas.microsoft.com/office/drawing/2015/9/8/chartex" xmlns:cx2="http://schemas.microsoft.com/office/drawing/2015/10/21/chartex" xmlns:cx3="http://schemas.microsoft.com/office/drawing/2016/5/9/chartex" xmlns:cx4="http://schemas.microsoft.com/office/drawing/2016/5/10/chartex" xmlns:cx5="http://schemas.microsoft.com/office/drawing/2016/5/11/chartex" xmlns:cx6="http://schemas.microsoft.com/office/drawing/2016/5/12/chartex" xmlns:cx7="http://schemas.microsoft.com/office/drawing/2016/5/13/chartex" xmlns:cx8="http://schemas.microsoft.com/office/drawing/2016/5/14/chartex" xmlns:mc="http://schemas.openxmlformats.org/markup-compatibility/2006" xmlns:aink="http://schemas.microsoft.com/office/drawing/2016/ink" xmlns:am3d="http://schemas.microsoft.com/office/drawing/2017/model3d" xmlns:o="urn:schemas-microsoft-com:office:office" xmlns:oel="http://schemas.microsoft.com/office/2019/extlst" xmlns:r="http://schemas.openxmlformats.org/officeDocument/2006/relationships" xmlns:m="http://schemas.openxmlformats.org/officeDocument/2006/math" xmlns:v="urn:schemas-microsoft-com:vml" xmlns:wp14="http://schemas.microsoft.com/office/word/2010/wordprocessingDrawing" xmlns:wp="http://schemas.openxmlformats.org/drawingml/2006/wordprocessingDrawing" xmlns:w10="urn:schemas-microsoft-com:office:word" xmlns:w="http://schemas.openxmlformats.org/wordprocessingml/2006/main" xmlns:w14="http://schemas.microsoft.com/office/word/2010/wordml" xmlns:w15="http://schemas.microsoft.com/office/word/2012/wordml" xmlns:w16cex="http://schemas.microsoft.com/office/word/2018/wordml/cex" xmlns:w16cid="http://schemas.microsoft.com/office/word/2016/wordml/cid" xmlns:w16="http://schemas.microsoft.com/office/word/2018/wordml" xmlns:w16du="http://schemas.microsoft.com/office/word/2023/wordml/word16du" xmlns:w16sdtdh="http://schemas.microsoft.com/office/word/2020/wordml/sdtdatahash" xmlns:w16sdtfl="http://schemas.microsoft.com/office/word/2024/wordml/sdtformatlock" xmlns:w16se="http://schemas.microsoft.com/office/word/2015/wordml/symex" xmlns:wpg="http://schemas.microsoft.com/office/word/2010/wordprocessingGroup" xmlns:wpi="http://schemas.microsoft.com/office/word/2010/wordprocessingInk" xmlns:wne="http://schemas.microsoft.com/office/word/2006/wordml" xmlns:wps="http://schemas.microsoft.com/office/word/2010/wordprocessingShape" mc:Ignorable="w14 w15 w16se w16cid w16 w16cex w16sdtdh w16sdtfl w16du wp14">
-  <w:sdt>
-    <w:sdtPr>
-      <w:rPr>
-        <w:rStyle w:val="slostrnky"/>
-      </w:rPr>
-      <w:id w:val="933093533"/>
-      <w:docPartObj>
-        <w:docPartGallery w:val="Page Numbers (Bottom of Page)"/>
-        <w:docPartUnique/>
-      </w:docPartObj>
-    </w:sdtPr>
-    <w:sdtContent>
-      <w:p>
-        <w:pPr>
-          <w:pStyle w:val="Zpat"/>
-          <w:framePr w:wrap="none" w:vAnchor="text" w:hAnchor="margin" w:xAlign="right" w:y="1"/>
-          <w:rPr>
-            <w:rStyle w:val="slostrnky"/>
-          </w:rPr>
-        </w:pPr>
-        <w:r>
-          <w:rPr>
-            <w:rStyle w:val="slostrnky"/>
-          </w:rPr>
-          <w:fldChar w:fldCharType="begin"/>
-        </w:r>
-        <w:r>
-          <w:rPr>
-            <w:rStyle w:val="slostrnky"/>
-          </w:rPr>
-          <w:instrText xml:space="preserve"> PAGE </w:instrText>
-        </w:r>
-        <w:r>
-          <w:rPr>
-            <w:rStyle w:val="slostrnky"/>
-          </w:rPr>
-          <w:fldChar w:fldCharType="separate"/>
-        </w:r>
-        <w:r>
-          <w:rPr>
-            <w:rStyle w:val="slostrnky"/>
-            <w:noProof/>
-          </w:rPr>
-          <w:t>2</w:t>
-        </w:r>
-        <w:r>
-          <w:rPr>
-            <w:rStyle w:val="slostrnky"/>
-          </w:rPr>
-          <w:fldChar w:fldCharType="end"/>
-        </w:r>
-      </w:p>
-    </w:sdtContent>
-  </w:sdt>
   <w:p>
     <w:pPr>
       <w:pStyle w:val="Zpat"/>
@@ -5314,7 +5285,36 @@
         <w:tab w:val="clear" w:pos="9072"/>
         <w:tab w:val="center" w:pos="4512"/>
       </w:tabs>
-      <w:ind w:right="360"/>
+      <w:rPr>
+        <w:lang w:val="cs-CZ"/>
+      </w:rPr>
+    </w:pPr>
+    <w:r>
+      <w:rPr>
+        <w:lang w:val="cs-CZ"/>
+      </w:rPr>
+      <w:t>Petr</w:t>
+    </w:r>
+    <w:r>
+      <w:rPr>
+        <w:lang w:val="cs-CZ"/>
+      </w:rPr>
+      <w:tab/>
+    </w:r>
+  </w:p>
+</w:ftr>
+</file>
+
+<file path=word/footer5.xml><?xml version="1.0" encoding="utf-8"?>
+<w:ftr xmlns:wpc="http://schemas.microsoft.com/office/word/2010/wordprocessingCanvas" xmlns:cx="http://schemas.microsoft.com/office/drawing/2014/chartex" xmlns:cx1="http://schemas.microsoft.com/office/drawing/2015/9/8/chartex" xmlns:cx2="http://schemas.microsoft.com/office/drawing/2015/10/21/chartex" xmlns:cx3="http://schemas.microsoft.com/office/drawing/2016/5/9/chartex" xmlns:cx4="http://schemas.microsoft.com/office/drawing/2016/5/10/chartex" xmlns:cx5="http://schemas.microsoft.com/office/drawing/2016/5/11/chartex" xmlns:cx6="http://schemas.microsoft.com/office/drawing/2016/5/12/chartex" xmlns:cx7="http://schemas.microsoft.com/office/drawing/2016/5/13/chartex" xmlns:cx8="http://schemas.microsoft.com/office/drawing/2016/5/14/chartex" xmlns:mc="http://schemas.openxmlformats.org/markup-compatibility/2006" xmlns:aink="http://schemas.microsoft.com/office/drawing/2016/ink" xmlns:am3d="http://schemas.microsoft.com/office/drawing/2017/model3d" xmlns:o="urn:schemas-microsoft-com:office:office" xmlns:oel="http://schemas.microsoft.com/office/2019/extlst" xmlns:r="http://schemas.openxmlformats.org/officeDocument/2006/relationships" xmlns:m="http://schemas.openxmlformats.org/officeDocument/2006/math" xmlns:v="urn:schemas-microsoft-com:vml" xmlns:wp14="http://schemas.microsoft.com/office/word/2010/wordprocessingDrawing" xmlns:wp="http://schemas.openxmlformats.org/drawingml/2006/wordprocessingDrawing" xmlns:w10="urn:schemas-microsoft-com:office:word" xmlns:w="http://schemas.openxmlformats.org/wordprocessingml/2006/main" xmlns:w14="http://schemas.microsoft.com/office/word/2010/wordml" xmlns:w15="http://schemas.microsoft.com/office/word/2012/wordml" xmlns:w16cex="http://schemas.microsoft.com/office/word/2018/wordml/cex" xmlns:w16cid="http://schemas.microsoft.com/office/word/2016/wordml/cid" xmlns:w16="http://schemas.microsoft.com/office/word/2018/wordml" xmlns:w16du="http://schemas.microsoft.com/office/word/2023/wordml/word16du" xmlns:w16sdtdh="http://schemas.microsoft.com/office/word/2020/wordml/sdtdatahash" xmlns:w16sdtfl="http://schemas.microsoft.com/office/word/2024/wordml/sdtformatlock" xmlns:w16se="http://schemas.microsoft.com/office/word/2015/wordml/symex" xmlns:wpg="http://schemas.microsoft.com/office/word/2010/wordprocessingGroup" xmlns:wpi="http://schemas.microsoft.com/office/word/2010/wordprocessingInk" xmlns:wne="http://schemas.microsoft.com/office/word/2006/wordml" xmlns:wps="http://schemas.microsoft.com/office/word/2010/wordprocessingShape" mc:Ignorable="w14 w15 w16se w16cid w16 w16cex w16sdtdh w16sdtfl w16du wp14">
+  <w:p>
+    <w:pPr>
+      <w:pStyle w:val="Zpat"/>
+      <w:tabs>
+        <w:tab w:val="clear" w:pos="4536"/>
+        <w:tab w:val="clear" w:pos="9072"/>
+        <w:tab w:val="center" w:pos="4512"/>
+      </w:tabs>
       <w:rPr>
         <w:lang w:val="cs-CZ"/>
       </w:rPr>
@@ -5409,6 +5409,34 @@
 </file>
 
 <file path=word/header4.xml><?xml version="1.0" encoding="utf-8"?>
+<w:hdr xmlns:wpc="http://schemas.microsoft.com/office/word/2010/wordprocessingCanvas" xmlns:cx="http://schemas.microsoft.com/office/drawing/2014/chartex" xmlns:cx1="http://schemas.microsoft.com/office/drawing/2015/9/8/chartex" xmlns:cx2="http://schemas.microsoft.com/office/drawing/2015/10/21/chartex" xmlns:cx3="http://schemas.microsoft.com/office/drawing/2016/5/9/chartex" xmlns:cx4="http://schemas.microsoft.com/office/drawing/2016/5/10/chartex" xmlns:cx5="http://schemas.microsoft.com/office/drawing/2016/5/11/chartex" xmlns:cx6="http://schemas.microsoft.com/office/drawing/2016/5/12/chartex" xmlns:cx7="http://schemas.microsoft.com/office/drawing/2016/5/13/chartex" xmlns:cx8="http://schemas.microsoft.com/office/drawing/2016/5/14/chartex" xmlns:mc="http://schemas.openxmlformats.org/markup-compatibility/2006" xmlns:aink="http://schemas.microsoft.com/office/drawing/2016/ink" xmlns:am3d="http://schemas.microsoft.com/office/drawing/2017/model3d" xmlns:o="urn:schemas-microsoft-com:office:office" xmlns:oel="http://schemas.microsoft.com/office/2019/extlst" xmlns:r="http://schemas.openxmlformats.org/officeDocument/2006/relationships" xmlns:m="http://schemas.openxmlformats.org/officeDocument/2006/math" xmlns:v="urn:schemas-microsoft-com:vml" xmlns:wp14="http://schemas.microsoft.com/office/word/2010/wordprocessingDrawing" xmlns:wp="http://schemas.openxmlformats.org/drawingml/2006/wordprocessingDrawing" xmlns:w10="urn:schemas-microsoft-com:office:word" xmlns:w="http://schemas.openxmlformats.org/wordprocessingml/2006/main" xmlns:w14="http://schemas.microsoft.com/office/word/2010/wordml" xmlns:w15="http://schemas.microsoft.com/office/word/2012/wordml" xmlns:w16cex="http://schemas.microsoft.com/office/word/2018/wordml/cex" xmlns:w16cid="http://schemas.microsoft.com/office/word/2016/wordml/cid" xmlns:w16="http://schemas.microsoft.com/office/word/2018/wordml" xmlns:w16du="http://schemas.microsoft.com/office/word/2023/wordml/word16du" xmlns:w16sdtdh="http://schemas.microsoft.com/office/word/2020/wordml/sdtdatahash" xmlns:w16sdtfl="http://schemas.microsoft.com/office/word/2024/wordml/sdtformatlock" xmlns:w16se="http://schemas.microsoft.com/office/word/2015/wordml/symex" xmlns:wpg="http://schemas.microsoft.com/office/word/2010/wordprocessingGroup" xmlns:wpi="http://schemas.microsoft.com/office/word/2010/wordprocessingInk" xmlns:wne="http://schemas.microsoft.com/office/word/2006/wordml" xmlns:wps="http://schemas.microsoft.com/office/word/2010/wordprocessingShape" mc:Ignorable="w14 w15 w16se w16cid w16 w16cex w16sdtdh w16sdtfl w16du wp14">
+  <w:p>
+    <w:pPr>
+      <w:pStyle w:val="Zhlav"/>
+      <w:tabs>
+        <w:tab w:val="clear" w:pos="4536"/>
+        <w:tab w:val="clear" w:pos="9072"/>
+        <w:tab w:val="center" w:pos="4512"/>
+      </w:tabs>
+    </w:pPr>
+    <w:proofErr w:type="spellStart"/>
+    <w:r>
+      <w:t>adam</w:t>
+    </w:r>
+    <w:proofErr w:type="spellEnd"/>
+    <w:r>
+      <w:tab/>
+    </w:r>
+  </w:p>
+  <w:p>
+    <w:pPr>
+      <w:pStyle w:val="Zhlav"/>
+    </w:pPr>
+  </w:p>
+</w:hdr>
+</file>
+
+<file path=word/header5.xml><?xml version="1.0" encoding="utf-8"?>
 <w:hdr xmlns:wpc="http://schemas.microsoft.com/office/word/2010/wordprocessingCanvas" xmlns:cx="http://schemas.microsoft.com/office/drawing/2014/chartex" xmlns:cx1="http://schemas.microsoft.com/office/drawing/2015/9/8/chartex" xmlns:cx2="http://schemas.microsoft.com/office/drawing/2015/10/21/chartex" xmlns:cx3="http://schemas.microsoft.com/office/drawing/2016/5/9/chartex" xmlns:cx4="http://schemas.microsoft.com/office/drawing/2016/5/10/chartex" xmlns:cx5="http://schemas.microsoft.com/office/drawing/2016/5/11/chartex" xmlns:cx6="http://schemas.microsoft.com/office/drawing/2016/5/12/chartex" xmlns:cx7="http://schemas.microsoft.com/office/drawing/2016/5/13/chartex" xmlns:cx8="http://schemas.microsoft.com/office/drawing/2016/5/14/chartex" xmlns:mc="http://schemas.openxmlformats.org/markup-compatibility/2006" xmlns:aink="http://schemas.microsoft.com/office/drawing/2016/ink" xmlns:am3d="http://schemas.microsoft.com/office/drawing/2017/model3d" xmlns:o="urn:schemas-microsoft-com:office:office" xmlns:oel="http://schemas.microsoft.com/office/2019/extlst" xmlns:r="http://schemas.openxmlformats.org/officeDocument/2006/relationships" xmlns:m="http://schemas.openxmlformats.org/officeDocument/2006/math" xmlns:v="urn:schemas-microsoft-com:vml" xmlns:wp14="http://schemas.microsoft.com/office/word/2010/wordprocessingDrawing" xmlns:wp="http://schemas.openxmlformats.org/drawingml/2006/wordprocessingDrawing" xmlns:w10="urn:schemas-microsoft-com:office:word" xmlns:w="http://schemas.openxmlformats.org/wordprocessingml/2006/main" xmlns:w14="http://schemas.microsoft.com/office/word/2010/wordml" xmlns:w15="http://schemas.microsoft.com/office/word/2012/wordml" xmlns:w16cex="http://schemas.microsoft.com/office/word/2018/wordml/cex" xmlns:w16cid="http://schemas.microsoft.com/office/word/2016/wordml/cid" xmlns:w16="http://schemas.microsoft.com/office/word/2018/wordml" xmlns:w16du="http://schemas.microsoft.com/office/word/2023/wordml/word16du" xmlns:w16sdtdh="http://schemas.microsoft.com/office/word/2020/wordml/sdtdatahash" xmlns:w16sdtfl="http://schemas.microsoft.com/office/word/2024/wordml/sdtformatlock" xmlns:w16se="http://schemas.microsoft.com/office/word/2015/wordml/symex" xmlns:wpg="http://schemas.microsoft.com/office/word/2010/wordprocessingGroup" xmlns:wpi="http://schemas.microsoft.com/office/word/2010/wordprocessingInk" xmlns:wne="http://schemas.microsoft.com/office/word/2006/wordml" xmlns:wps="http://schemas.microsoft.com/office/word/2010/wordprocessingShape" mc:Ignorable="w14 w15 w16se w16cid w16 w16cex w16sdtdh w16sdtfl w16du wp14">
   <w:p>
     <w:pPr>

</xml_diff>

<commit_message>
kontrola cisla stranky v zapati u 2 a 3 oddilu je take obecna funkce s parametrem cisla oddilu
</commit_message>
<xml_diff>
--- a/student.docx
+++ b/student.docx
@@ -9,9 +9,446 @@
         </w:rPr>
       </w:pPr>
     </w:p>
+    <w:p>
+      <w:pPr>
+        <w:rPr>
+          <w:lang w:val="cs-CZ"/>
+        </w:rPr>
+      </w:pPr>
+      <w:proofErr w:type="spellStart"/>
+      <w:r>
+        <w:rPr>
+          <w:lang w:val="cs-CZ"/>
+        </w:rPr>
+        <w:t>adaawdawdlknadawd</w:t>
+      </w:r>
+      <w:proofErr w:type="spellEnd"/>
+    </w:p>
+    <w:p>
+      <w:pPr>
+        <w:rPr>
+          <w:lang w:val="cs-CZ"/>
+        </w:rPr>
+      </w:pPr>
+    </w:p>
+    <w:p>
+      <w:pPr>
+        <w:rPr>
+          <w:lang w:val="cs-CZ"/>
+        </w:rPr>
+      </w:pPr>
+      <w:r>
+        <w:rPr>
+          <w:lang w:val="cs-CZ"/>
+        </w:rPr>
+        <w:t>ad</w:t>
+      </w:r>
+    </w:p>
+    <w:p>
+      <w:pPr>
+        <w:rPr>
+          <w:lang w:val="cs-CZ"/>
+        </w:rPr>
+      </w:pPr>
+      <w:proofErr w:type="spellStart"/>
+      <w:r>
+        <w:rPr>
+          <w:lang w:val="cs-CZ"/>
+        </w:rPr>
+        <w:t>aw</w:t>
+      </w:r>
+      <w:proofErr w:type="spellEnd"/>
+    </w:p>
+    <w:p>
+      <w:pPr>
+        <w:rPr>
+          <w:lang w:val="cs-CZ"/>
+        </w:rPr>
+      </w:pPr>
+      <w:r>
+        <w:rPr>
+          <w:lang w:val="cs-CZ"/>
+        </w:rPr>
+        <w:t>d</w:t>
+      </w:r>
+    </w:p>
+    <w:p>
+      <w:pPr>
+        <w:rPr>
+          <w:lang w:val="cs-CZ"/>
+        </w:rPr>
+      </w:pPr>
+      <w:proofErr w:type="spellStart"/>
+      <w:r>
+        <w:rPr>
+          <w:lang w:val="cs-CZ"/>
+        </w:rPr>
+        <w:t>awd</w:t>
+      </w:r>
+      <w:proofErr w:type="spellEnd"/>
+    </w:p>
+    <w:p>
+      <w:pPr>
+        <w:rPr>
+          <w:lang w:val="cs-CZ"/>
+        </w:rPr>
+      </w:pPr>
+      <w:proofErr w:type="spellStart"/>
+      <w:r>
+        <w:rPr>
+          <w:lang w:val="cs-CZ"/>
+        </w:rPr>
+        <w:t>aw</w:t>
+      </w:r>
+      <w:proofErr w:type="spellEnd"/>
+    </w:p>
+    <w:p>
+      <w:pPr>
+        <w:rPr>
+          <w:lang w:val="cs-CZ"/>
+        </w:rPr>
+      </w:pPr>
+      <w:r>
+        <w:rPr>
+          <w:lang w:val="cs-CZ"/>
+        </w:rPr>
+        <w:t>d</w:t>
+      </w:r>
+    </w:p>
+    <w:p>
+      <w:pPr>
+        <w:rPr>
+          <w:lang w:val="cs-CZ"/>
+        </w:rPr>
+      </w:pPr>
+      <w:proofErr w:type="spellStart"/>
+      <w:r>
+        <w:rPr>
+          <w:lang w:val="cs-CZ"/>
+        </w:rPr>
+        <w:t>awd</w:t>
+      </w:r>
+      <w:proofErr w:type="spellEnd"/>
+    </w:p>
+    <w:p>
+      <w:pPr>
+        <w:rPr>
+          <w:lang w:val="cs-CZ"/>
+        </w:rPr>
+      </w:pPr>
+      <w:proofErr w:type="spellStart"/>
+      <w:r>
+        <w:rPr>
+          <w:lang w:val="cs-CZ"/>
+        </w:rPr>
+        <w:t>aw</w:t>
+      </w:r>
+      <w:proofErr w:type="spellEnd"/>
+    </w:p>
+    <w:p>
+      <w:pPr>
+        <w:rPr>
+          <w:lang w:val="cs-CZ"/>
+        </w:rPr>
+      </w:pPr>
+      <w:r>
+        <w:rPr>
+          <w:lang w:val="cs-CZ"/>
+        </w:rPr>
+        <w:t>d</w:t>
+      </w:r>
+    </w:p>
+    <w:p>
+      <w:pPr>
+        <w:rPr>
+          <w:lang w:val="cs-CZ"/>
+        </w:rPr>
+      </w:pPr>
+      <w:proofErr w:type="spellStart"/>
+      <w:r>
+        <w:rPr>
+          <w:lang w:val="cs-CZ"/>
+        </w:rPr>
+        <w:t>aw</w:t>
+      </w:r>
+      <w:proofErr w:type="spellEnd"/>
+    </w:p>
+    <w:p>
+      <w:pPr>
+        <w:rPr>
+          <w:lang w:val="cs-CZ"/>
+        </w:rPr>
+      </w:pPr>
+      <w:r>
+        <w:rPr>
+          <w:lang w:val="cs-CZ"/>
+        </w:rPr>
+        <w:t>d</w:t>
+      </w:r>
+    </w:p>
+    <w:p>
+      <w:pPr>
+        <w:rPr>
+          <w:lang w:val="cs-CZ"/>
+        </w:rPr>
+      </w:pPr>
+      <w:proofErr w:type="spellStart"/>
+      <w:r>
+        <w:rPr>
+          <w:lang w:val="cs-CZ"/>
+        </w:rPr>
+        <w:t>awd</w:t>
+      </w:r>
+      <w:proofErr w:type="spellEnd"/>
+    </w:p>
+    <w:p>
+      <w:pPr>
+        <w:rPr>
+          <w:lang w:val="cs-CZ"/>
+        </w:rPr>
+      </w:pPr>
+      <w:r>
+        <w:rPr>
+          <w:lang w:val="cs-CZ"/>
+        </w:rPr>
+        <w:t>a</w:t>
+      </w:r>
+    </w:p>
+    <w:p>
+      <w:pPr>
+        <w:rPr>
+          <w:lang w:val="cs-CZ"/>
+        </w:rPr>
+      </w:pPr>
+      <w:proofErr w:type="spellStart"/>
+      <w:r>
+        <w:rPr>
+          <w:lang w:val="cs-CZ"/>
+        </w:rPr>
+        <w:t>wd</w:t>
+      </w:r>
+      <w:proofErr w:type="spellEnd"/>
+    </w:p>
+    <w:p>
+      <w:pPr>
+        <w:rPr>
+          <w:lang w:val="cs-CZ"/>
+        </w:rPr>
+      </w:pPr>
+      <w:proofErr w:type="spellStart"/>
+      <w:r>
+        <w:rPr>
+          <w:lang w:val="cs-CZ"/>
+        </w:rPr>
+        <w:t>aw</w:t>
+      </w:r>
+      <w:proofErr w:type="spellEnd"/>
+    </w:p>
+    <w:p>
+      <w:pPr>
+        <w:rPr>
+          <w:lang w:val="cs-CZ"/>
+        </w:rPr>
+      </w:pPr>
+      <w:r>
+        <w:rPr>
+          <w:lang w:val="cs-CZ"/>
+        </w:rPr>
+        <w:t>d</w:t>
+      </w:r>
+    </w:p>
+    <w:p>
+      <w:pPr>
+        <w:rPr>
+          <w:lang w:val="cs-CZ"/>
+        </w:rPr>
+      </w:pPr>
+      <w:proofErr w:type="spellStart"/>
+      <w:r>
+        <w:rPr>
+          <w:lang w:val="cs-CZ"/>
+        </w:rPr>
+        <w:t>awd</w:t>
+      </w:r>
+      <w:proofErr w:type="spellEnd"/>
+    </w:p>
+    <w:p>
+      <w:pPr>
+        <w:rPr>
+          <w:lang w:val="cs-CZ"/>
+        </w:rPr>
+      </w:pPr>
+      <w:proofErr w:type="spellStart"/>
+      <w:r>
+        <w:rPr>
+          <w:lang w:val="cs-CZ"/>
+        </w:rPr>
+        <w:t>aw</w:t>
+      </w:r>
+      <w:proofErr w:type="spellEnd"/>
+    </w:p>
+    <w:p>
+      <w:pPr>
+        <w:rPr>
+          <w:lang w:val="cs-CZ"/>
+        </w:rPr>
+      </w:pPr>
+      <w:r>
+        <w:rPr>
+          <w:lang w:val="cs-CZ"/>
+        </w:rPr>
+        <w:t>d</w:t>
+      </w:r>
+    </w:p>
+    <w:p>
+      <w:pPr>
+        <w:rPr>
+          <w:lang w:val="cs-CZ"/>
+        </w:rPr>
+      </w:pPr>
+      <w:proofErr w:type="spellStart"/>
+      <w:r>
+        <w:rPr>
+          <w:lang w:val="cs-CZ"/>
+        </w:rPr>
+        <w:t>awd</w:t>
+      </w:r>
+      <w:proofErr w:type="spellEnd"/>
+    </w:p>
+    <w:p>
+      <w:pPr>
+        <w:rPr>
+          <w:lang w:val="cs-CZ"/>
+        </w:rPr>
+      </w:pPr>
+      <w:proofErr w:type="spellStart"/>
+      <w:r>
+        <w:rPr>
+          <w:lang w:val="cs-CZ"/>
+        </w:rPr>
+        <w:t>aw</w:t>
+      </w:r>
+      <w:proofErr w:type="spellEnd"/>
+    </w:p>
+    <w:p>
+      <w:pPr>
+        <w:rPr>
+          <w:lang w:val="cs-CZ"/>
+        </w:rPr>
+      </w:pPr>
+      <w:r>
+        <w:rPr>
+          <w:lang w:val="cs-CZ"/>
+        </w:rPr>
+        <w:lastRenderedPageBreak/>
+        <w:t>da</w:t>
+      </w:r>
+    </w:p>
+    <w:p>
+      <w:pPr>
+        <w:rPr>
+          <w:lang w:val="cs-CZ"/>
+        </w:rPr>
+      </w:pPr>
+      <w:proofErr w:type="spellStart"/>
+      <w:r>
+        <w:rPr>
+          <w:lang w:val="cs-CZ"/>
+        </w:rPr>
+        <w:t>wdaw</w:t>
+      </w:r>
+      <w:proofErr w:type="spellEnd"/>
+    </w:p>
+    <w:p>
+      <w:pPr>
+        <w:rPr>
+          <w:lang w:val="cs-CZ"/>
+        </w:rPr>
+      </w:pPr>
+      <w:proofErr w:type="spellStart"/>
+      <w:r>
+        <w:rPr>
+          <w:lang w:val="cs-CZ"/>
+        </w:rPr>
+        <w:t>daw</w:t>
+      </w:r>
+      <w:proofErr w:type="spellEnd"/>
+    </w:p>
+    <w:p>
+      <w:pPr>
+        <w:rPr>
+          <w:lang w:val="cs-CZ"/>
+        </w:rPr>
+      </w:pPr>
+      <w:r>
+        <w:rPr>
+          <w:lang w:val="cs-CZ"/>
+        </w:rPr>
+        <w:t>d</w:t>
+      </w:r>
+    </w:p>
+    <w:p>
+      <w:pPr>
+        <w:rPr>
+          <w:lang w:val="cs-CZ"/>
+        </w:rPr>
+        <w:sectPr>
+          <w:headerReference w:type="even" r:id="rId8"/>
+          <w:headerReference w:type="default" r:id="rId9"/>
+          <w:footerReference w:type="even" r:id="rId10"/>
+          <w:footerReference w:type="default" r:id="rId11"/>
+          <w:headerReference w:type="first" r:id="rId12"/>
+          <w:footerReference w:type="first" r:id="rId13"/>
+          <w:pgSz w:w="11905" w:h="16837"/>
+          <w:pgMar w:top="1440" w:right="1440" w:bottom="1440" w:left="1440" w:header="720" w:footer="720" w:gutter="0"/>
+          <w:pgNumType w:start="1"/>
+          <w:cols w:space="720"/>
+        </w:sectPr>
+      </w:pPr>
+      <w:r>
+        <w:rPr>
+          <w:lang w:val="cs-CZ"/>
+        </w:rPr>
+        <w:t>a</w:t>
+      </w:r>
+    </w:p>
+    <w:p>
+      <w:pPr>
+        <w:rPr>
+          <w:lang w:val="cs-CZ"/>
+        </w:rPr>
+        <w:sectPr>
+          <w:footerReference w:type="default" r:id="rId14"/>
+          <w:pgSz w:w="11905" w:h="16837"/>
+          <w:pgMar w:top="1440" w:right="1440" w:bottom="1440" w:left="1440" w:header="720" w:footer="720" w:gutter="0"/>
+          <w:pgNumType w:start="1"/>
+          <w:cols w:space="720"/>
+        </w:sectPr>
+      </w:pPr>
+    </w:p>
+    <w:p>
+      <w:pPr>
+        <w:rPr>
+          <w:lang w:val="cs-CZ"/>
+        </w:rPr>
+        <w:sectPr>
+          <w:footerReference w:type="default" r:id="rId15"/>
+          <w:pgSz w:w="11905" w:h="16837"/>
+          <w:pgMar w:top="1440" w:right="1440" w:bottom="1440" w:left="1440" w:header="720" w:footer="720" w:gutter="0"/>
+          <w:pgNumType w:start="1"/>
+          <w:cols w:space="720"/>
+        </w:sectPr>
+      </w:pPr>
+    </w:p>
+    <w:p>
+      <w:pPr>
+        <w:rPr>
+          <w:lang w:val="cs-CZ"/>
+        </w:rPr>
+      </w:pPr>
+    </w:p>
     <w:sectPr>
-      <w:headerReference w:type="default" r:id="rId8"/>
-      <w:footerReference w:type="default" r:id="rId9"/>
+      <w:footerReference w:type="default" r:id="rId16"/>
       <w:pgSz w:w="11905" w:h="16837"/>
       <w:pgMar w:top="1440" w:right="1440" w:bottom="1440" w:left="1440" w:header="720" w:footer="720" w:gutter="0"/>
       <w:pgNumType w:start="1"/>
@@ -48,6 +485,64 @@
 
 <file path=word/footer1.xml><?xml version="1.0" encoding="utf-8"?>
 <w:ftr xmlns:wpc="http://schemas.microsoft.com/office/word/2010/wordprocessingCanvas" xmlns:cx="http://schemas.microsoft.com/office/drawing/2014/chartex" xmlns:cx1="http://schemas.microsoft.com/office/drawing/2015/9/8/chartex" xmlns:cx2="http://schemas.microsoft.com/office/drawing/2015/10/21/chartex" xmlns:cx3="http://schemas.microsoft.com/office/drawing/2016/5/9/chartex" xmlns:cx4="http://schemas.microsoft.com/office/drawing/2016/5/10/chartex" xmlns:cx5="http://schemas.microsoft.com/office/drawing/2016/5/11/chartex" xmlns:cx6="http://schemas.microsoft.com/office/drawing/2016/5/12/chartex" xmlns:cx7="http://schemas.microsoft.com/office/drawing/2016/5/13/chartex" xmlns:cx8="http://schemas.microsoft.com/office/drawing/2016/5/14/chartex" xmlns:mc="http://schemas.openxmlformats.org/markup-compatibility/2006" xmlns:aink="http://schemas.microsoft.com/office/drawing/2016/ink" xmlns:am3d="http://schemas.microsoft.com/office/drawing/2017/model3d" xmlns:o="urn:schemas-microsoft-com:office:office" xmlns:oel="http://schemas.microsoft.com/office/2019/extlst" xmlns:r="http://schemas.openxmlformats.org/officeDocument/2006/relationships" xmlns:m="http://schemas.openxmlformats.org/officeDocument/2006/math" xmlns:v="urn:schemas-microsoft-com:vml" xmlns:wp14="http://schemas.microsoft.com/office/word/2010/wordprocessingDrawing" xmlns:wp="http://schemas.openxmlformats.org/drawingml/2006/wordprocessingDrawing" xmlns:w10="urn:schemas-microsoft-com:office:word" xmlns:w="http://schemas.openxmlformats.org/wordprocessingml/2006/main" xmlns:w14="http://schemas.microsoft.com/office/word/2010/wordml" xmlns:w15="http://schemas.microsoft.com/office/word/2012/wordml" xmlns:w16cex="http://schemas.microsoft.com/office/word/2018/wordml/cex" xmlns:w16cid="http://schemas.microsoft.com/office/word/2016/wordml/cid" xmlns:w16="http://schemas.microsoft.com/office/word/2018/wordml" xmlns:w16du="http://schemas.microsoft.com/office/word/2023/wordml/word16du" xmlns:w16sdtdh="http://schemas.microsoft.com/office/word/2020/wordml/sdtdatahash" xmlns:w16sdtfl="http://schemas.microsoft.com/office/word/2024/wordml/sdtformatlock" xmlns:w16se="http://schemas.microsoft.com/office/word/2015/wordml/symex" xmlns:wpg="http://schemas.microsoft.com/office/word/2010/wordprocessingGroup" xmlns:wpi="http://schemas.microsoft.com/office/word/2010/wordprocessingInk" xmlns:wne="http://schemas.microsoft.com/office/word/2006/wordml" xmlns:wps="http://schemas.microsoft.com/office/word/2010/wordprocessingShape" mc:Ignorable="w14 w15 w16se w16cid w16 w16cex w16sdtdh w16sdtfl w16du wp14">
+  <w:sdt>
+    <w:sdtPr>
+      <w:rPr>
+        <w:rStyle w:val="slostrnky"/>
+      </w:rPr>
+      <w:id w:val="-1641187857"/>
+      <w:docPartObj>
+        <w:docPartGallery w:val="Page Numbers (Bottom of Page)"/>
+        <w:docPartUnique/>
+      </w:docPartObj>
+    </w:sdtPr>
+    <w:sdtContent>
+      <w:p>
+        <w:pPr>
+          <w:pStyle w:val="Zpat"/>
+          <w:framePr w:wrap="none" w:vAnchor="text" w:hAnchor="margin" w:xAlign="right" w:y="1"/>
+          <w:rPr>
+            <w:rStyle w:val="slostrnky"/>
+          </w:rPr>
+        </w:pPr>
+        <w:r>
+          <w:rPr>
+            <w:rStyle w:val="slostrnky"/>
+          </w:rPr>
+          <w:fldChar w:fldCharType="begin"/>
+        </w:r>
+        <w:r>
+          <w:rPr>
+            <w:rStyle w:val="slostrnky"/>
+          </w:rPr>
+          <w:instrText xml:space="preserve"> PAGE </w:instrText>
+        </w:r>
+        <w:r>
+          <w:rPr>
+            <w:rStyle w:val="slostrnky"/>
+          </w:rPr>
+          <w:fldChar w:fldCharType="separate"/>
+        </w:r>
+        <w:r>
+          <w:rPr>
+            <w:rStyle w:val="slostrnky"/>
+          </w:rPr>
+          <w:fldChar w:fldCharType="end"/>
+        </w:r>
+      </w:p>
+    </w:sdtContent>
+  </w:sdt>
+  <w:p>
+    <w:pPr>
+      <w:pStyle w:val="Zpat"/>
+      <w:ind w:right="360"/>
+    </w:pPr>
+  </w:p>
+</w:ftr>
+</file>
+
+<file path=word/footer2.xml><?xml version="1.0" encoding="utf-8"?>
+<w:ftr xmlns:wpc="http://schemas.microsoft.com/office/word/2010/wordprocessingCanvas" xmlns:cx="http://schemas.microsoft.com/office/drawing/2014/chartex" xmlns:cx1="http://schemas.microsoft.com/office/drawing/2015/9/8/chartex" xmlns:cx2="http://schemas.microsoft.com/office/drawing/2015/10/21/chartex" xmlns:cx3="http://schemas.microsoft.com/office/drawing/2016/5/9/chartex" xmlns:cx4="http://schemas.microsoft.com/office/drawing/2016/5/10/chartex" xmlns:cx5="http://schemas.microsoft.com/office/drawing/2016/5/11/chartex" xmlns:cx6="http://schemas.microsoft.com/office/drawing/2016/5/12/chartex" xmlns:cx7="http://schemas.microsoft.com/office/drawing/2016/5/13/chartex" xmlns:cx8="http://schemas.microsoft.com/office/drawing/2016/5/14/chartex" xmlns:mc="http://schemas.openxmlformats.org/markup-compatibility/2006" xmlns:aink="http://schemas.microsoft.com/office/drawing/2016/ink" xmlns:am3d="http://schemas.microsoft.com/office/drawing/2017/model3d" xmlns:o="urn:schemas-microsoft-com:office:office" xmlns:oel="http://schemas.microsoft.com/office/2019/extlst" xmlns:r="http://schemas.openxmlformats.org/officeDocument/2006/relationships" xmlns:m="http://schemas.openxmlformats.org/officeDocument/2006/math" xmlns:v="urn:schemas-microsoft-com:vml" xmlns:wp14="http://schemas.microsoft.com/office/word/2010/wordprocessingDrawing" xmlns:wp="http://schemas.openxmlformats.org/drawingml/2006/wordprocessingDrawing" xmlns:w10="urn:schemas-microsoft-com:office:word" xmlns:w="http://schemas.openxmlformats.org/wordprocessingml/2006/main" xmlns:w14="http://schemas.microsoft.com/office/word/2010/wordml" xmlns:w15="http://schemas.microsoft.com/office/word/2012/wordml" xmlns:w16cex="http://schemas.microsoft.com/office/word/2018/wordml/cex" xmlns:w16cid="http://schemas.microsoft.com/office/word/2016/wordml/cid" xmlns:w16="http://schemas.microsoft.com/office/word/2018/wordml" xmlns:w16du="http://schemas.microsoft.com/office/word/2023/wordml/word16du" xmlns:w16sdtdh="http://schemas.microsoft.com/office/word/2020/wordml/sdtdatahash" xmlns:w16sdtfl="http://schemas.microsoft.com/office/word/2024/wordml/sdtformatlock" xmlns:w16se="http://schemas.microsoft.com/office/word/2015/wordml/symex" xmlns:wpg="http://schemas.microsoft.com/office/word/2010/wordprocessingGroup" xmlns:wpi="http://schemas.microsoft.com/office/word/2010/wordprocessingInk" xmlns:wne="http://schemas.microsoft.com/office/word/2006/wordml" xmlns:wps="http://schemas.microsoft.com/office/word/2010/wordprocessingShape" mc:Ignorable="w14 w15 w16se w16cid w16 w16cex w16sdtdh w16sdtfl w16du wp14">
   <w:p>
     <w:pPr>
       <w:pStyle w:val="Zpat"/>
@@ -56,6 +551,238 @@
         <w:tab w:val="clear" w:pos="9072"/>
         <w:tab w:val="center" w:pos="4512"/>
       </w:tabs>
+      <w:ind w:right="360"/>
+      <w:rPr>
+        <w:lang w:val="cs-CZ"/>
+      </w:rPr>
+    </w:pPr>
+  </w:p>
+</w:ftr>
+</file>
+
+<file path=word/footer3.xml><?xml version="1.0" encoding="utf-8"?>
+<w:ftr xmlns:wpc="http://schemas.microsoft.com/office/word/2010/wordprocessingCanvas" xmlns:cx="http://schemas.microsoft.com/office/drawing/2014/chartex" xmlns:cx1="http://schemas.microsoft.com/office/drawing/2015/9/8/chartex" xmlns:cx2="http://schemas.microsoft.com/office/drawing/2015/10/21/chartex" xmlns:cx3="http://schemas.microsoft.com/office/drawing/2016/5/9/chartex" xmlns:cx4="http://schemas.microsoft.com/office/drawing/2016/5/10/chartex" xmlns:cx5="http://schemas.microsoft.com/office/drawing/2016/5/11/chartex" xmlns:cx6="http://schemas.microsoft.com/office/drawing/2016/5/12/chartex" xmlns:cx7="http://schemas.microsoft.com/office/drawing/2016/5/13/chartex" xmlns:cx8="http://schemas.microsoft.com/office/drawing/2016/5/14/chartex" xmlns:mc="http://schemas.openxmlformats.org/markup-compatibility/2006" xmlns:aink="http://schemas.microsoft.com/office/drawing/2016/ink" xmlns:am3d="http://schemas.microsoft.com/office/drawing/2017/model3d" xmlns:o="urn:schemas-microsoft-com:office:office" xmlns:oel="http://schemas.microsoft.com/office/2019/extlst" xmlns:r="http://schemas.openxmlformats.org/officeDocument/2006/relationships" xmlns:m="http://schemas.openxmlformats.org/officeDocument/2006/math" xmlns:v="urn:schemas-microsoft-com:vml" xmlns:wp14="http://schemas.microsoft.com/office/word/2010/wordprocessingDrawing" xmlns:wp="http://schemas.openxmlformats.org/drawingml/2006/wordprocessingDrawing" xmlns:w10="urn:schemas-microsoft-com:office:word" xmlns:w="http://schemas.openxmlformats.org/wordprocessingml/2006/main" xmlns:w14="http://schemas.microsoft.com/office/word/2010/wordml" xmlns:w15="http://schemas.microsoft.com/office/word/2012/wordml" xmlns:w16cex="http://schemas.microsoft.com/office/word/2018/wordml/cex" xmlns:w16cid="http://schemas.microsoft.com/office/word/2016/wordml/cid" xmlns:w16="http://schemas.microsoft.com/office/word/2018/wordml" xmlns:w16du="http://schemas.microsoft.com/office/word/2023/wordml/word16du" xmlns:w16sdtdh="http://schemas.microsoft.com/office/word/2020/wordml/sdtdatahash" xmlns:w16sdtfl="http://schemas.microsoft.com/office/word/2024/wordml/sdtformatlock" xmlns:w16se="http://schemas.microsoft.com/office/word/2015/wordml/symex" xmlns:wpg="http://schemas.microsoft.com/office/word/2010/wordprocessingGroup" xmlns:wpi="http://schemas.microsoft.com/office/word/2010/wordprocessingInk" xmlns:wne="http://schemas.microsoft.com/office/word/2006/wordml" xmlns:wps="http://schemas.microsoft.com/office/word/2010/wordprocessingShape" mc:Ignorable="w14 w15 w16se w16cid w16 w16cex w16sdtdh w16sdtfl w16du wp14">
+  <w:p>
+    <w:pPr>
+      <w:pStyle w:val="Zpat"/>
+    </w:pPr>
+  </w:p>
+</w:ftr>
+</file>
+
+<file path=word/footer4.xml><?xml version="1.0" encoding="utf-8"?>
+<w:ftr xmlns:wpc="http://schemas.microsoft.com/office/word/2010/wordprocessingCanvas" xmlns:cx="http://schemas.microsoft.com/office/drawing/2014/chartex" xmlns:cx1="http://schemas.microsoft.com/office/drawing/2015/9/8/chartex" xmlns:cx2="http://schemas.microsoft.com/office/drawing/2015/10/21/chartex" xmlns:cx3="http://schemas.microsoft.com/office/drawing/2016/5/9/chartex" xmlns:cx4="http://schemas.microsoft.com/office/drawing/2016/5/10/chartex" xmlns:cx5="http://schemas.microsoft.com/office/drawing/2016/5/11/chartex" xmlns:cx6="http://schemas.microsoft.com/office/drawing/2016/5/12/chartex" xmlns:cx7="http://schemas.microsoft.com/office/drawing/2016/5/13/chartex" xmlns:cx8="http://schemas.microsoft.com/office/drawing/2016/5/14/chartex" xmlns:mc="http://schemas.openxmlformats.org/markup-compatibility/2006" xmlns:aink="http://schemas.microsoft.com/office/drawing/2016/ink" xmlns:am3d="http://schemas.microsoft.com/office/drawing/2017/model3d" xmlns:o="urn:schemas-microsoft-com:office:office" xmlns:oel="http://schemas.microsoft.com/office/2019/extlst" xmlns:r="http://schemas.openxmlformats.org/officeDocument/2006/relationships" xmlns:m="http://schemas.openxmlformats.org/officeDocument/2006/math" xmlns:v="urn:schemas-microsoft-com:vml" xmlns:wp14="http://schemas.microsoft.com/office/word/2010/wordprocessingDrawing" xmlns:wp="http://schemas.openxmlformats.org/drawingml/2006/wordprocessingDrawing" xmlns:w10="urn:schemas-microsoft-com:office:word" xmlns:w="http://schemas.openxmlformats.org/wordprocessingml/2006/main" xmlns:w14="http://schemas.microsoft.com/office/word/2010/wordml" xmlns:w15="http://schemas.microsoft.com/office/word/2012/wordml" xmlns:w16cex="http://schemas.microsoft.com/office/word/2018/wordml/cex" xmlns:w16cid="http://schemas.microsoft.com/office/word/2016/wordml/cid" xmlns:w16="http://schemas.microsoft.com/office/word/2018/wordml" xmlns:w16du="http://schemas.microsoft.com/office/word/2023/wordml/word16du" xmlns:w16sdtdh="http://schemas.microsoft.com/office/word/2020/wordml/sdtdatahash" xmlns:w16sdtfl="http://schemas.microsoft.com/office/word/2024/wordml/sdtformatlock" xmlns:w16se="http://schemas.microsoft.com/office/word/2015/wordml/symex" xmlns:wpg="http://schemas.microsoft.com/office/word/2010/wordprocessingGroup" xmlns:wpi="http://schemas.microsoft.com/office/word/2010/wordprocessingInk" xmlns:wne="http://schemas.microsoft.com/office/word/2006/wordml" xmlns:wps="http://schemas.microsoft.com/office/word/2010/wordprocessingShape" mc:Ignorable="w14 w15 w16se w16cid w16 w16cex w16sdtdh w16sdtfl w16du wp14">
+  <w:sdt>
+    <w:sdtPr>
+      <w:rPr>
+        <w:rStyle w:val="slostrnky"/>
+      </w:rPr>
+      <w:id w:val="-1825199445"/>
+      <w:docPartObj>
+        <w:docPartGallery w:val="Page Numbers (Bottom of Page)"/>
+        <w:docPartUnique/>
+      </w:docPartObj>
+    </w:sdtPr>
+    <w:sdtContent>
+      <w:p>
+        <w:pPr>
+          <w:pStyle w:val="Zpat"/>
+          <w:framePr w:wrap="none" w:vAnchor="text" w:hAnchor="margin" w:xAlign="right" w:y="1"/>
+          <w:rPr>
+            <w:rStyle w:val="slostrnky"/>
+          </w:rPr>
+        </w:pPr>
+        <w:r>
+          <w:rPr>
+            <w:rStyle w:val="slostrnky"/>
+          </w:rPr>
+          <w:fldChar w:fldCharType="begin"/>
+        </w:r>
+        <w:r>
+          <w:rPr>
+            <w:rStyle w:val="slostrnky"/>
+          </w:rPr>
+          <w:instrText xml:space="preserve"> PAGE </w:instrText>
+        </w:r>
+        <w:r>
+          <w:rPr>
+            <w:rStyle w:val="slostrnky"/>
+          </w:rPr>
+          <w:fldChar w:fldCharType="separate"/>
+        </w:r>
+        <w:r>
+          <w:rPr>
+            <w:rStyle w:val="slostrnky"/>
+            <w:noProof/>
+          </w:rPr>
+          <w:t>1</w:t>
+        </w:r>
+        <w:r>
+          <w:rPr>
+            <w:rStyle w:val="slostrnky"/>
+          </w:rPr>
+          <w:fldChar w:fldCharType="end"/>
+        </w:r>
+      </w:p>
+    </w:sdtContent>
+  </w:sdt>
+  <w:p>
+    <w:pPr>
+      <w:pStyle w:val="Zpat"/>
+      <w:tabs>
+        <w:tab w:val="clear" w:pos="4536"/>
+        <w:tab w:val="clear" w:pos="9072"/>
+        <w:tab w:val="center" w:pos="4512"/>
+      </w:tabs>
+      <w:ind w:right="360"/>
+      <w:rPr>
+        <w:lang w:val="cs-CZ"/>
+      </w:rPr>
+    </w:pPr>
+  </w:p>
+</w:ftr>
+</file>
+
+<file path=word/footer5.xml><?xml version="1.0" encoding="utf-8"?>
+<w:ftr xmlns:wpc="http://schemas.microsoft.com/office/word/2010/wordprocessingCanvas" xmlns:cx="http://schemas.microsoft.com/office/drawing/2014/chartex" xmlns:cx1="http://schemas.microsoft.com/office/drawing/2015/9/8/chartex" xmlns:cx2="http://schemas.microsoft.com/office/drawing/2015/10/21/chartex" xmlns:cx3="http://schemas.microsoft.com/office/drawing/2016/5/9/chartex" xmlns:cx4="http://schemas.microsoft.com/office/drawing/2016/5/10/chartex" xmlns:cx5="http://schemas.microsoft.com/office/drawing/2016/5/11/chartex" xmlns:cx6="http://schemas.microsoft.com/office/drawing/2016/5/12/chartex" xmlns:cx7="http://schemas.microsoft.com/office/drawing/2016/5/13/chartex" xmlns:cx8="http://schemas.microsoft.com/office/drawing/2016/5/14/chartex" xmlns:mc="http://schemas.openxmlformats.org/markup-compatibility/2006" xmlns:aink="http://schemas.microsoft.com/office/drawing/2016/ink" xmlns:am3d="http://schemas.microsoft.com/office/drawing/2017/model3d" xmlns:o="urn:schemas-microsoft-com:office:office" xmlns:oel="http://schemas.microsoft.com/office/2019/extlst" xmlns:r="http://schemas.openxmlformats.org/officeDocument/2006/relationships" xmlns:m="http://schemas.openxmlformats.org/officeDocument/2006/math" xmlns:v="urn:schemas-microsoft-com:vml" xmlns:wp14="http://schemas.microsoft.com/office/word/2010/wordprocessingDrawing" xmlns:wp="http://schemas.openxmlformats.org/drawingml/2006/wordprocessingDrawing" xmlns:w10="urn:schemas-microsoft-com:office:word" xmlns:w="http://schemas.openxmlformats.org/wordprocessingml/2006/main" xmlns:w14="http://schemas.microsoft.com/office/word/2010/wordml" xmlns:w15="http://schemas.microsoft.com/office/word/2012/wordml" xmlns:w16cex="http://schemas.microsoft.com/office/word/2018/wordml/cex" xmlns:w16cid="http://schemas.microsoft.com/office/word/2016/wordml/cid" xmlns:w16="http://schemas.microsoft.com/office/word/2018/wordml" xmlns:w16du="http://schemas.microsoft.com/office/word/2023/wordml/word16du" xmlns:w16sdtdh="http://schemas.microsoft.com/office/word/2020/wordml/sdtdatahash" xmlns:w16sdtfl="http://schemas.microsoft.com/office/word/2024/wordml/sdtformatlock" xmlns:w16se="http://schemas.microsoft.com/office/word/2015/wordml/symex" xmlns:wpg="http://schemas.microsoft.com/office/word/2010/wordprocessingGroup" xmlns:wpi="http://schemas.microsoft.com/office/word/2010/wordprocessingInk" xmlns:wne="http://schemas.microsoft.com/office/word/2006/wordml" xmlns:wps="http://schemas.microsoft.com/office/word/2010/wordprocessingShape" mc:Ignorable="w14 w15 w16se w16cid w16 w16cex w16sdtdh w16sdtfl w16du wp14">
+  <w:sdt>
+    <w:sdtPr>
+      <w:rPr>
+        <w:rStyle w:val="slostrnky"/>
+      </w:rPr>
+      <w:id w:val="-1754498228"/>
+      <w:docPartObj>
+        <w:docPartGallery w:val="Page Numbers (Bottom of Page)"/>
+        <w:docPartUnique/>
+      </w:docPartObj>
+    </w:sdtPr>
+    <w:sdtContent>
+      <w:p>
+        <w:pPr>
+          <w:pStyle w:val="Zpat"/>
+          <w:framePr w:wrap="none" w:vAnchor="text" w:hAnchor="margin" w:xAlign="right" w:y="1"/>
+          <w:rPr>
+            <w:rStyle w:val="slostrnky"/>
+          </w:rPr>
+        </w:pPr>
+        <w:r>
+          <w:rPr>
+            <w:rStyle w:val="slostrnky"/>
+          </w:rPr>
+          <w:fldChar w:fldCharType="begin"/>
+        </w:r>
+        <w:r>
+          <w:rPr>
+            <w:rStyle w:val="slostrnky"/>
+          </w:rPr>
+          <w:instrText xml:space="preserve"> PAGE </w:instrText>
+        </w:r>
+        <w:r>
+          <w:rPr>
+            <w:rStyle w:val="slostrnky"/>
+          </w:rPr>
+          <w:fldChar w:fldCharType="separate"/>
+        </w:r>
+        <w:r>
+          <w:rPr>
+            <w:rStyle w:val="slostrnky"/>
+            <w:noProof/>
+          </w:rPr>
+          <w:t>1</w:t>
+        </w:r>
+        <w:r>
+          <w:rPr>
+            <w:rStyle w:val="slostrnky"/>
+          </w:rPr>
+          <w:fldChar w:fldCharType="end"/>
+        </w:r>
+      </w:p>
+    </w:sdtContent>
+  </w:sdt>
+  <w:p>
+    <w:pPr>
+      <w:pStyle w:val="Zpat"/>
+      <w:tabs>
+        <w:tab w:val="clear" w:pos="4536"/>
+        <w:tab w:val="clear" w:pos="9072"/>
+        <w:tab w:val="center" w:pos="4512"/>
+      </w:tabs>
+      <w:ind w:right="360"/>
+      <w:jc w:val="center"/>
+      <w:rPr>
+        <w:lang w:val="cs-CZ"/>
+      </w:rPr>
+    </w:pPr>
+  </w:p>
+</w:ftr>
+</file>
+
+<file path=word/footer6.xml><?xml version="1.0" encoding="utf-8"?>
+<w:ftr xmlns:wpc="http://schemas.microsoft.com/office/word/2010/wordprocessingCanvas" xmlns:cx="http://schemas.microsoft.com/office/drawing/2014/chartex" xmlns:cx1="http://schemas.microsoft.com/office/drawing/2015/9/8/chartex" xmlns:cx2="http://schemas.microsoft.com/office/drawing/2015/10/21/chartex" xmlns:cx3="http://schemas.microsoft.com/office/drawing/2016/5/9/chartex" xmlns:cx4="http://schemas.microsoft.com/office/drawing/2016/5/10/chartex" xmlns:cx5="http://schemas.microsoft.com/office/drawing/2016/5/11/chartex" xmlns:cx6="http://schemas.microsoft.com/office/drawing/2016/5/12/chartex" xmlns:cx7="http://schemas.microsoft.com/office/drawing/2016/5/13/chartex" xmlns:cx8="http://schemas.microsoft.com/office/drawing/2016/5/14/chartex" xmlns:mc="http://schemas.openxmlformats.org/markup-compatibility/2006" xmlns:aink="http://schemas.microsoft.com/office/drawing/2016/ink" xmlns:am3d="http://schemas.microsoft.com/office/drawing/2017/model3d" xmlns:o="urn:schemas-microsoft-com:office:office" xmlns:oel="http://schemas.microsoft.com/office/2019/extlst" xmlns:r="http://schemas.openxmlformats.org/officeDocument/2006/relationships" xmlns:m="http://schemas.openxmlformats.org/officeDocument/2006/math" xmlns:v="urn:schemas-microsoft-com:vml" xmlns:wp14="http://schemas.microsoft.com/office/word/2010/wordprocessingDrawing" xmlns:wp="http://schemas.openxmlformats.org/drawingml/2006/wordprocessingDrawing" xmlns:w10="urn:schemas-microsoft-com:office:word" xmlns:w="http://schemas.openxmlformats.org/wordprocessingml/2006/main" xmlns:w14="http://schemas.microsoft.com/office/word/2010/wordml" xmlns:w15="http://schemas.microsoft.com/office/word/2012/wordml" xmlns:w16cex="http://schemas.microsoft.com/office/word/2018/wordml/cex" xmlns:w16cid="http://schemas.microsoft.com/office/word/2016/wordml/cid" xmlns:w16="http://schemas.microsoft.com/office/word/2018/wordml" xmlns:w16du="http://schemas.microsoft.com/office/word/2023/wordml/word16du" xmlns:w16sdtdh="http://schemas.microsoft.com/office/word/2020/wordml/sdtdatahash" xmlns:w16sdtfl="http://schemas.microsoft.com/office/word/2024/wordml/sdtformatlock" xmlns:w16se="http://schemas.microsoft.com/office/word/2015/wordml/symex" xmlns:wpg="http://schemas.microsoft.com/office/word/2010/wordprocessingGroup" xmlns:wpi="http://schemas.microsoft.com/office/word/2010/wordprocessingInk" xmlns:wne="http://schemas.microsoft.com/office/word/2006/wordml" xmlns:wps="http://schemas.microsoft.com/office/word/2010/wordprocessingShape" mc:Ignorable="w14 w15 w16se w16cid w16 w16cex w16sdtdh w16sdtfl w16du wp14">
+  <w:sdt>
+    <w:sdtPr>
+      <w:rPr>
+        <w:rStyle w:val="slostrnky"/>
+      </w:rPr>
+      <w:id w:val="1250615127"/>
+      <w:docPartObj>
+        <w:docPartGallery w:val="Page Numbers (Bottom of Page)"/>
+        <w:docPartUnique/>
+      </w:docPartObj>
+    </w:sdtPr>
+    <w:sdtContent>
+      <w:p>
+        <w:pPr>
+          <w:pStyle w:val="Zpat"/>
+          <w:framePr w:wrap="none" w:vAnchor="text" w:hAnchor="margin" w:xAlign="right" w:y="1"/>
+          <w:rPr>
+            <w:rStyle w:val="slostrnky"/>
+          </w:rPr>
+        </w:pPr>
+        <w:r>
+          <w:rPr>
+            <w:rStyle w:val="slostrnky"/>
+          </w:rPr>
+          <w:fldChar w:fldCharType="begin"/>
+        </w:r>
+        <w:r>
+          <w:rPr>
+            <w:rStyle w:val="slostrnky"/>
+          </w:rPr>
+          <w:instrText xml:space="preserve"> PAGE </w:instrText>
+        </w:r>
+        <w:r>
+          <w:rPr>
+            <w:rStyle w:val="slostrnky"/>
+          </w:rPr>
+          <w:fldChar w:fldCharType="separate"/>
+        </w:r>
+        <w:r>
+          <w:rPr>
+            <w:rStyle w:val="slostrnky"/>
+            <w:noProof/>
+          </w:rPr>
+          <w:t>1</w:t>
+        </w:r>
+        <w:r>
+          <w:rPr>
+            <w:rStyle w:val="slostrnky"/>
+          </w:rPr>
+          <w:fldChar w:fldCharType="end"/>
+        </w:r>
+      </w:p>
+    </w:sdtContent>
+  </w:sdt>
+  <w:p>
+    <w:pPr>
+      <w:pStyle w:val="Zpat"/>
+      <w:tabs>
+        <w:tab w:val="clear" w:pos="4536"/>
+        <w:tab w:val="clear" w:pos="9072"/>
+        <w:tab w:val="center" w:pos="4512"/>
+      </w:tabs>
+      <w:ind w:right="360"/>
+      <w:jc w:val="center"/>
       <w:rPr>
         <w:lang w:val="cs-CZ"/>
       </w:rPr>
@@ -90,6 +817,26 @@
 </file>
 
 <file path=word/header1.xml><?xml version="1.0" encoding="utf-8"?>
+<w:hdr xmlns:wpc="http://schemas.microsoft.com/office/word/2010/wordprocessingCanvas" xmlns:cx="http://schemas.microsoft.com/office/drawing/2014/chartex" xmlns:cx1="http://schemas.microsoft.com/office/drawing/2015/9/8/chartex" xmlns:cx2="http://schemas.microsoft.com/office/drawing/2015/10/21/chartex" xmlns:cx3="http://schemas.microsoft.com/office/drawing/2016/5/9/chartex" xmlns:cx4="http://schemas.microsoft.com/office/drawing/2016/5/10/chartex" xmlns:cx5="http://schemas.microsoft.com/office/drawing/2016/5/11/chartex" xmlns:cx6="http://schemas.microsoft.com/office/drawing/2016/5/12/chartex" xmlns:cx7="http://schemas.microsoft.com/office/drawing/2016/5/13/chartex" xmlns:cx8="http://schemas.microsoft.com/office/drawing/2016/5/14/chartex" xmlns:mc="http://schemas.openxmlformats.org/markup-compatibility/2006" xmlns:aink="http://schemas.microsoft.com/office/drawing/2016/ink" xmlns:am3d="http://schemas.microsoft.com/office/drawing/2017/model3d" xmlns:o="urn:schemas-microsoft-com:office:office" xmlns:oel="http://schemas.microsoft.com/office/2019/extlst" xmlns:r="http://schemas.openxmlformats.org/officeDocument/2006/relationships" xmlns:m="http://schemas.openxmlformats.org/officeDocument/2006/math" xmlns:v="urn:schemas-microsoft-com:vml" xmlns:wp14="http://schemas.microsoft.com/office/word/2010/wordprocessingDrawing" xmlns:wp="http://schemas.openxmlformats.org/drawingml/2006/wordprocessingDrawing" xmlns:w10="urn:schemas-microsoft-com:office:word" xmlns:w="http://schemas.openxmlformats.org/wordprocessingml/2006/main" xmlns:w14="http://schemas.microsoft.com/office/word/2010/wordml" xmlns:w15="http://schemas.microsoft.com/office/word/2012/wordml" xmlns:w16cex="http://schemas.microsoft.com/office/word/2018/wordml/cex" xmlns:w16cid="http://schemas.microsoft.com/office/word/2016/wordml/cid" xmlns:w16="http://schemas.microsoft.com/office/word/2018/wordml" xmlns:w16du="http://schemas.microsoft.com/office/word/2023/wordml/word16du" xmlns:w16sdtdh="http://schemas.microsoft.com/office/word/2020/wordml/sdtdatahash" xmlns:w16sdtfl="http://schemas.microsoft.com/office/word/2024/wordml/sdtformatlock" xmlns:w16se="http://schemas.microsoft.com/office/word/2015/wordml/symex" xmlns:wpg="http://schemas.microsoft.com/office/word/2010/wordprocessingGroup" xmlns:wpi="http://schemas.microsoft.com/office/word/2010/wordprocessingInk" xmlns:wne="http://schemas.microsoft.com/office/word/2006/wordml" xmlns:wps="http://schemas.microsoft.com/office/word/2010/wordprocessingShape" mc:Ignorable="w14 w15 w16se w16cid w16 w16cex w16sdtdh w16sdtfl w16du wp14">
+  <w:p>
+    <w:pPr>
+      <w:pStyle w:val="Zhlav"/>
+    </w:pPr>
+  </w:p>
+</w:hdr>
+</file>
+
+<file path=word/header2.xml><?xml version="1.0" encoding="utf-8"?>
+<w:hdr xmlns:wpc="http://schemas.microsoft.com/office/word/2010/wordprocessingCanvas" xmlns:cx="http://schemas.microsoft.com/office/drawing/2014/chartex" xmlns:cx1="http://schemas.microsoft.com/office/drawing/2015/9/8/chartex" xmlns:cx2="http://schemas.microsoft.com/office/drawing/2015/10/21/chartex" xmlns:cx3="http://schemas.microsoft.com/office/drawing/2016/5/9/chartex" xmlns:cx4="http://schemas.microsoft.com/office/drawing/2016/5/10/chartex" xmlns:cx5="http://schemas.microsoft.com/office/drawing/2016/5/11/chartex" xmlns:cx6="http://schemas.microsoft.com/office/drawing/2016/5/12/chartex" xmlns:cx7="http://schemas.microsoft.com/office/drawing/2016/5/13/chartex" xmlns:cx8="http://schemas.microsoft.com/office/drawing/2016/5/14/chartex" xmlns:mc="http://schemas.openxmlformats.org/markup-compatibility/2006" xmlns:aink="http://schemas.microsoft.com/office/drawing/2016/ink" xmlns:am3d="http://schemas.microsoft.com/office/drawing/2017/model3d" xmlns:o="urn:schemas-microsoft-com:office:office" xmlns:oel="http://schemas.microsoft.com/office/2019/extlst" xmlns:r="http://schemas.openxmlformats.org/officeDocument/2006/relationships" xmlns:m="http://schemas.openxmlformats.org/officeDocument/2006/math" xmlns:v="urn:schemas-microsoft-com:vml" xmlns:wp14="http://schemas.microsoft.com/office/word/2010/wordprocessingDrawing" xmlns:wp="http://schemas.openxmlformats.org/drawingml/2006/wordprocessingDrawing" xmlns:w10="urn:schemas-microsoft-com:office:word" xmlns:w="http://schemas.openxmlformats.org/wordprocessingml/2006/main" xmlns:w14="http://schemas.microsoft.com/office/word/2010/wordml" xmlns:w15="http://schemas.microsoft.com/office/word/2012/wordml" xmlns:w16cex="http://schemas.microsoft.com/office/word/2018/wordml/cex" xmlns:w16cid="http://schemas.microsoft.com/office/word/2016/wordml/cid" xmlns:w16="http://schemas.microsoft.com/office/word/2018/wordml" xmlns:w16du="http://schemas.microsoft.com/office/word/2023/wordml/word16du" xmlns:w16sdtdh="http://schemas.microsoft.com/office/word/2020/wordml/sdtdatahash" xmlns:w16sdtfl="http://schemas.microsoft.com/office/word/2024/wordml/sdtformatlock" xmlns:w16se="http://schemas.microsoft.com/office/word/2015/wordml/symex" xmlns:wpg="http://schemas.microsoft.com/office/word/2010/wordprocessingGroup" xmlns:wpi="http://schemas.microsoft.com/office/word/2010/wordprocessingInk" xmlns:wne="http://schemas.microsoft.com/office/word/2006/wordml" xmlns:wps="http://schemas.microsoft.com/office/word/2010/wordprocessingShape" mc:Ignorable="w14 w15 w16se w16cid w16 w16cex w16sdtdh w16sdtfl w16du wp14">
+  <w:p>
+    <w:pPr>
+      <w:pStyle w:val="Zhlav"/>
+    </w:pPr>
+  </w:p>
+</w:hdr>
+</file>
+
+<file path=word/header3.xml><?xml version="1.0" encoding="utf-8"?>
 <w:hdr xmlns:wpc="http://schemas.microsoft.com/office/word/2010/wordprocessingCanvas" xmlns:cx="http://schemas.microsoft.com/office/drawing/2014/chartex" xmlns:cx1="http://schemas.microsoft.com/office/drawing/2015/9/8/chartex" xmlns:cx2="http://schemas.microsoft.com/office/drawing/2015/10/21/chartex" xmlns:cx3="http://schemas.microsoft.com/office/drawing/2016/5/9/chartex" xmlns:cx4="http://schemas.microsoft.com/office/drawing/2016/5/10/chartex" xmlns:cx5="http://schemas.microsoft.com/office/drawing/2016/5/11/chartex" xmlns:cx6="http://schemas.microsoft.com/office/drawing/2016/5/12/chartex" xmlns:cx7="http://schemas.microsoft.com/office/drawing/2016/5/13/chartex" xmlns:cx8="http://schemas.microsoft.com/office/drawing/2016/5/14/chartex" xmlns:mc="http://schemas.openxmlformats.org/markup-compatibility/2006" xmlns:aink="http://schemas.microsoft.com/office/drawing/2016/ink" xmlns:am3d="http://schemas.microsoft.com/office/drawing/2017/model3d" xmlns:o="urn:schemas-microsoft-com:office:office" xmlns:oel="http://schemas.microsoft.com/office/2019/extlst" xmlns:r="http://schemas.openxmlformats.org/officeDocument/2006/relationships" xmlns:m="http://schemas.openxmlformats.org/officeDocument/2006/math" xmlns:v="urn:schemas-microsoft-com:vml" xmlns:wp14="http://schemas.microsoft.com/office/word/2010/wordprocessingDrawing" xmlns:wp="http://schemas.openxmlformats.org/drawingml/2006/wordprocessingDrawing" xmlns:w10="urn:schemas-microsoft-com:office:word" xmlns:w="http://schemas.openxmlformats.org/wordprocessingml/2006/main" xmlns:w14="http://schemas.microsoft.com/office/word/2010/wordml" xmlns:w15="http://schemas.microsoft.com/office/word/2012/wordml" xmlns:w16cex="http://schemas.microsoft.com/office/word/2018/wordml/cex" xmlns:w16cid="http://schemas.microsoft.com/office/word/2016/wordml/cid" xmlns:w16="http://schemas.microsoft.com/office/word/2018/wordml" xmlns:w16du="http://schemas.microsoft.com/office/word/2023/wordml/word16du" xmlns:w16sdtdh="http://schemas.microsoft.com/office/word/2020/wordml/sdtdatahash" xmlns:w16sdtfl="http://schemas.microsoft.com/office/word/2024/wordml/sdtformatlock" xmlns:w16se="http://schemas.microsoft.com/office/word/2015/wordml/symex" xmlns:wpg="http://schemas.microsoft.com/office/word/2010/wordprocessingGroup" xmlns:wpi="http://schemas.microsoft.com/office/word/2010/wordprocessingInk" xmlns:wne="http://schemas.microsoft.com/office/word/2006/wordml" xmlns:wps="http://schemas.microsoft.com/office/word/2010/wordprocessingShape" mc:Ignorable="w14 w15 w16se w16cid w16 w16cex w16sdtdh w16sdtfl w16du wp14">
   <w:p>
     <w:pPr>

</xml_diff>

<commit_message>
zjednoduseni objektu, snad i funguje
</commit_message>
<xml_diff>
--- a/student.docx
+++ b/student.docx
@@ -6,15 +6,31 @@
       <w:pPr>
         <w:keepNext/>
       </w:pPr>
+    </w:p>
+    <w:p>
+      <w:pPr>
+        <w:keepNext/>
+      </w:pPr>
+    </w:p>
+    <w:p>
+      <w:pPr>
+        <w:pStyle w:val="Titulek"/>
+        <w:keepNext/>
+      </w:pPr>
+    </w:p>
+    <w:p>
+      <w:pPr>
+        <w:keepNext/>
+      </w:pPr>
       <w:r>
         <w:rPr>
           <w:noProof/>
         </w:rPr>
         <w:drawing>
-          <wp:inline distT="0" distB="0" distL="0" distR="0" wp14:anchorId="3155305B" wp14:editId="1332A5F6">
+          <wp:inline distT="0" distB="0" distL="0" distR="0" wp14:anchorId="2CA2B396" wp14:editId="4EB1679A">
             <wp:extent cx="3810000" cy="2857500"/>
             <wp:effectExtent l="0" t="0" r="0" b="0"/>
-            <wp:docPr id="405418109" name="Obrázek 3" descr="Obsah obrázku text, logo, Grafika, Písmo&#10;&#10;Obsah generovaný pomocí AI může být nesprávný."/>
+            <wp:docPr id="34429324" name="Obrázek 5" descr="Obsah obrázku text, logo, Grafika, Písmo&#10;&#10;Obsah generovaný pomocí AI může být nesprávný."/>
             <wp:cNvGraphicFramePr>
               <a:graphicFrameLocks xmlns:a="http://schemas.openxmlformats.org/drawingml/2006/main" noChangeAspect="1"/>
             </wp:cNvGraphicFramePr>
@@ -22,7 +38,7 @@
               <a:graphicData uri="http://schemas.openxmlformats.org/drawingml/2006/picture">
                 <pic:pic xmlns:pic="http://schemas.openxmlformats.org/drawingml/2006/picture">
                   <pic:nvPicPr>
-                    <pic:cNvPr id="405418109" name="Obrázek 3" descr="Obsah obrázku text, logo, Grafika, Písmo&#10;&#10;Obsah generovaný pomocí AI může být nesprávný."/>
+                    <pic:cNvPr id="34429324" name="Obrázek 5" descr="Obsah obrázku text, logo, Grafika, Písmo&#10;&#10;Obsah generovaný pomocí AI může být nesprávný."/>
                     <pic:cNvPicPr/>
                   </pic:nvPicPr>
                   <pic:blipFill>
@@ -57,8 +73,8 @@
       <w:pPr>
         <w:pStyle w:val="Titulek"/>
       </w:pPr>
-      <w:bookmarkStart w:id="0" w:name="_Toc217909875"/>
-      <w:bookmarkStart w:id="1" w:name="_Ref217910664"/>
+      <w:bookmarkStart w:id="0" w:name="_Toc217914593"/>
+      <w:bookmarkStart w:id="1" w:name="_Ref217914601"/>
       <w:proofErr w:type="spellStart"/>
       <w:r>
         <w:t>Obrázek</w:t>
@@ -77,40 +93,20 @@
       </w:fldSimple>
       <w:bookmarkEnd w:id="1"/>
       <w:r>
-        <w:t xml:space="preserve"> Adam je</w:t>
+        <w:t>Adm je</w:t>
       </w:r>
       <w:bookmarkEnd w:id="0"/>
     </w:p>
+    <w:p>
+      <w:pPr>
+        <w:pStyle w:val="Titulek"/>
+      </w:pPr>
+    </w:p>
     <w:p/>
     <w:p/>
-    <w:p>
-      <w:r>
-        <w:fldChar w:fldCharType="begin"/>
-      </w:r>
-      <w:r>
-        <w:instrText xml:space="preserve"> REF _Ref217910664 \h </w:instrText>
-      </w:r>
-      <w:r>
-        <w:fldChar w:fldCharType="separate"/>
-      </w:r>
-      <w:proofErr w:type="spellStart"/>
-      <w:r>
-        <w:t>Obrázek</w:t>
-      </w:r>
-      <w:proofErr w:type="spellEnd"/>
-      <w:r>
-        <w:t xml:space="preserve"> </w:t>
-      </w:r>
-      <w:r>
-        <w:rPr>
-          <w:noProof/>
-        </w:rPr>
-        <w:t>1</w:t>
-      </w:r>
-      <w:r>
-        <w:fldChar w:fldCharType="end"/>
-      </w:r>
-    </w:p>
+    <w:p/>
+    <w:p/>
+    <w:p/>
     <w:p/>
     <w:p/>
     <w:p/>

</xml_diff>

<commit_message>
pridani kontroly spacebefore a tabs
</commit_message>
<xml_diff>
--- a/student.docx
+++ b/student.docx
@@ -43,6 +43,7 @@
     <w:p/>
     <w:p>
       <w:pPr>
+        <w:pStyle w:val="desky-rok-a-jmeno"/>
         <w:sectPr>
           <w:pgSz w:w="11905" w:h="16837"/>
           <w:pgMar w:top="1440" w:right="1440" w:bottom="1440" w:left="1440" w:header="720" w:footer="720" w:gutter="0"/>
@@ -15464,10 +15465,26 @@
     <w:name w:val="desky-nazev-prace"/>
     <w:basedOn w:val="desky-fakulta"/>
     <w:qFormat/>
-    <w:rsid w:val="00AA091D"/>
+    <w:rsid w:val="00A22CFD"/>
     <w:pPr>
-      <w:spacing w:before="3840" w:after="4000"/>
+      <w:spacing w:before="4000"/>
     </w:pPr>
+  </w:style>
+  <w:style w:type="paragraph" w:customStyle="1" w:styleId="desky-rok-a-jmeno">
+    <w:name w:val="desky-rok-a-jmeno"/>
+    <w:basedOn w:val="desky-nazev-prace"/>
+    <w:qFormat/>
+    <w:rsid w:val="00790B47"/>
+    <w:pPr>
+      <w:tabs>
+        <w:tab w:val="left" w:pos="1134"/>
+        <w:tab w:val="right" w:pos="7938"/>
+      </w:tabs>
+      <w:spacing w:before="6000"/>
+    </w:pPr>
+    <w:rPr>
+      <w:sz w:val="28"/>
+    </w:rPr>
   </w:style>
 </w:styles>
 </file>

</xml_diff>

<commit_message>
komentare a uprava podmineneho formatovani
</commit_message>
<xml_diff>
--- a/student.docx
+++ b/student.docx
@@ -35,10 +35,7 @@
         <w:t>Vliv změn živo</w:t>
       </w:r>
       <w:r>
-        <w:t xml:space="preserve"> </w:t>
-      </w:r>
-      <w:r>
-        <w:t>Vliv změn životního prostředí na veřejné zdraví</w:t>
+        <w:t xml:space="preserve"> Vliv změn životního prostředí na veřejné zdraví</w:t>
       </w:r>
       <w:r>
         <w:t xml:space="preserve">tního prostředí </w:t>
@@ -55,6 +52,11 @@
     <w:sdt>
       <w:sdtPr>
         <w:rPr>
+          <w:rFonts w:eastAsia="Arial" w:cs="Arial"/>
+          <w:b w:val="0"/>
+          <w:color w:val="auto"/>
+          <w:sz w:val="24"/>
+          <w:szCs w:val="20"/>
           <w:lang w:val="cs-CZ"/>
         </w:rPr>
         <w:id w:val="346530623"/>
@@ -65,11 +67,7 @@
       </w:sdtPr>
       <w:sdtEndPr>
         <w:rPr>
-          <w:rFonts w:eastAsia="Arial" w:cs="Arial"/>
           <w:bCs/>
-          <w:color w:val="auto"/>
-          <w:sz w:val="24"/>
-          <w:szCs w:val="20"/>
           <w:lang w:val="en-US"/>
         </w:rPr>
       </w:sdtEndPr>
@@ -126,7 +124,7 @@
             </w:rPr>
             <w:fldChar w:fldCharType="separate"/>
           </w:r>
-          <w:hyperlink w:anchor="_Toc217980656" w:history="1">
+          <w:hyperlink w:anchor="_Toc218428393" w:history="1">
             <w:r>
               <w:rPr>
                 <w:rStyle w:val="Hypertextovodkaz"/>
@@ -175,7 +173,7 @@
                 <w:noProof/>
                 <w:webHidden/>
               </w:rPr>
-              <w:instrText xml:space="preserve"> PAGEREF _Toc217980656 \h </w:instrText>
+              <w:instrText xml:space="preserve"> PAGEREF _Toc218428393 \h </w:instrText>
             </w:r>
             <w:r>
               <w:rPr>
@@ -226,7 +224,7 @@
               <w14:ligatures w14:val="standardContextual"/>
             </w:rPr>
           </w:pPr>
-          <w:hyperlink w:anchor="_Toc217980657" w:history="1">
+          <w:hyperlink w:anchor="_Toc218428394" w:history="1">
             <w:r>
               <w:rPr>
                 <w:rStyle w:val="Hypertextovodkaz"/>
@@ -275,7 +273,7 @@
                 <w:noProof/>
                 <w:webHidden/>
               </w:rPr>
-              <w:instrText xml:space="preserve"> PAGEREF _Toc217980657 \h </w:instrText>
+              <w:instrText xml:space="preserve"> PAGEREF _Toc218428394 \h </w:instrText>
             </w:r>
             <w:r>
               <w:rPr>
@@ -324,7 +322,7 @@
               <w14:ligatures w14:val="standardContextual"/>
             </w:rPr>
           </w:pPr>
-          <w:hyperlink w:anchor="_Toc217980658" w:history="1">
+          <w:hyperlink w:anchor="_Toc218428395" w:history="1">
             <w:r>
               <w:rPr>
                 <w:rStyle w:val="Hypertextovodkaz"/>
@@ -371,7 +369,7 @@
                 <w:noProof/>
                 <w:webHidden/>
               </w:rPr>
-              <w:instrText xml:space="preserve"> PAGEREF _Toc217980658 \h </w:instrText>
+              <w:instrText xml:space="preserve"> PAGEREF _Toc218428395 \h </w:instrText>
             </w:r>
             <w:r>
               <w:rPr>
@@ -421,7 +419,7 @@
               <w14:ligatures w14:val="standardContextual"/>
             </w:rPr>
           </w:pPr>
-          <w:hyperlink w:anchor="_Toc217980659" w:history="1">
+          <w:hyperlink w:anchor="_Toc218428396" w:history="1">
             <w:r>
               <w:rPr>
                 <w:rStyle w:val="Hypertextovodkaz"/>
@@ -469,7 +467,7 @@
                 <w:noProof/>
                 <w:webHidden/>
               </w:rPr>
-              <w:instrText xml:space="preserve"> PAGEREF _Toc217980659 \h </w:instrText>
+              <w:instrText xml:space="preserve"> PAGEREF _Toc218428396 \h </w:instrText>
             </w:r>
             <w:r>
               <w:rPr>
@@ -519,7 +517,7 @@
               <w14:ligatures w14:val="standardContextual"/>
             </w:rPr>
           </w:pPr>
-          <w:hyperlink w:anchor="_Toc217980660" w:history="1">
+          <w:hyperlink w:anchor="_Toc218428397" w:history="1">
             <w:r>
               <w:rPr>
                 <w:rStyle w:val="Hypertextovodkaz"/>
@@ -567,7 +565,7 @@
                 <w:noProof/>
                 <w:webHidden/>
               </w:rPr>
-              <w:instrText xml:space="preserve"> PAGEREF _Toc217980660 \h </w:instrText>
+              <w:instrText xml:space="preserve"> PAGEREF _Toc218428397 \h </w:instrText>
             </w:r>
             <w:r>
               <w:rPr>
@@ -616,7 +614,7 @@
               <w14:ligatures w14:val="standardContextual"/>
             </w:rPr>
           </w:pPr>
-          <w:hyperlink w:anchor="_Toc217980661" w:history="1">
+          <w:hyperlink w:anchor="_Toc218428398" w:history="1">
             <w:r>
               <w:rPr>
                 <w:rStyle w:val="Hypertextovodkaz"/>
@@ -663,7 +661,7 @@
                 <w:noProof/>
                 <w:webHidden/>
               </w:rPr>
-              <w:instrText xml:space="preserve"> PAGEREF _Toc217980661 \h </w:instrText>
+              <w:instrText xml:space="preserve"> PAGEREF _Toc218428398 \h </w:instrText>
             </w:r>
             <w:r>
               <w:rPr>
@@ -714,7 +712,7 @@
               <w14:ligatures w14:val="standardContextual"/>
             </w:rPr>
           </w:pPr>
-          <w:hyperlink w:anchor="_Toc217980662" w:history="1">
+          <w:hyperlink w:anchor="_Toc218428399" w:history="1">
             <w:r>
               <w:rPr>
                 <w:rStyle w:val="Hypertextovodkaz"/>
@@ -763,7 +761,7 @@
                 <w:noProof/>
                 <w:webHidden/>
               </w:rPr>
-              <w:instrText xml:space="preserve"> PAGEREF _Toc217980662 \h </w:instrText>
+              <w:instrText xml:space="preserve"> PAGEREF _Toc218428399 \h </w:instrText>
             </w:r>
             <w:r>
               <w:rPr>
@@ -812,7 +810,7 @@
               <w14:ligatures w14:val="standardContextual"/>
             </w:rPr>
           </w:pPr>
-          <w:hyperlink w:anchor="_Toc217980663" w:history="1">
+          <w:hyperlink w:anchor="_Toc218428400" w:history="1">
             <w:r>
               <w:rPr>
                 <w:rStyle w:val="Hypertextovodkaz"/>
@@ -859,7 +857,7 @@
                 <w:noProof/>
                 <w:webHidden/>
               </w:rPr>
-              <w:instrText xml:space="preserve"> PAGEREF _Toc217980663 \h </w:instrText>
+              <w:instrText xml:space="preserve"> PAGEREF _Toc218428400 \h </w:instrText>
             </w:r>
             <w:r>
               <w:rPr>
@@ -909,7 +907,7 @@
               <w14:ligatures w14:val="standardContextual"/>
             </w:rPr>
           </w:pPr>
-          <w:hyperlink w:anchor="_Toc217980664" w:history="1">
+          <w:hyperlink w:anchor="_Toc218428401" w:history="1">
             <w:r>
               <w:rPr>
                 <w:rStyle w:val="Hypertextovodkaz"/>
@@ -957,7 +955,7 @@
                 <w:noProof/>
                 <w:webHidden/>
               </w:rPr>
-              <w:instrText xml:space="preserve"> PAGEREF _Toc217980664 \h </w:instrText>
+              <w:instrText xml:space="preserve"> PAGEREF _Toc218428401 \h </w:instrText>
             </w:r>
             <w:r>
               <w:rPr>
@@ -1007,7 +1005,7 @@
               <w14:ligatures w14:val="standardContextual"/>
             </w:rPr>
           </w:pPr>
-          <w:hyperlink w:anchor="_Toc217980665" w:history="1">
+          <w:hyperlink w:anchor="_Toc218428402" w:history="1">
             <w:r>
               <w:rPr>
                 <w:rStyle w:val="Hypertextovodkaz"/>
@@ -1055,7 +1053,7 @@
                 <w:noProof/>
                 <w:webHidden/>
               </w:rPr>
-              <w:instrText xml:space="preserve"> PAGEREF _Toc217980665 \h </w:instrText>
+              <w:instrText xml:space="preserve"> PAGEREF _Toc218428402 \h </w:instrText>
             </w:r>
             <w:r>
               <w:rPr>
@@ -1104,7 +1102,7 @@
               <w14:ligatures w14:val="standardContextual"/>
             </w:rPr>
           </w:pPr>
-          <w:hyperlink w:anchor="_Toc217980666" w:history="1">
+          <w:hyperlink w:anchor="_Toc218428403" w:history="1">
             <w:r>
               <w:rPr>
                 <w:rStyle w:val="Hypertextovodkaz"/>
@@ -1151,7 +1149,7 @@
                 <w:noProof/>
                 <w:webHidden/>
               </w:rPr>
-              <w:instrText xml:space="preserve"> PAGEREF _Toc217980666 \h </w:instrText>
+              <w:instrText xml:space="preserve"> PAGEREF _Toc218428403 \h </w:instrText>
             </w:r>
             <w:r>
               <w:rPr>
@@ -1201,7 +1199,7 @@
               <w14:ligatures w14:val="standardContextual"/>
             </w:rPr>
           </w:pPr>
-          <w:hyperlink w:anchor="_Toc217980667" w:history="1">
+          <w:hyperlink w:anchor="_Toc218428404" w:history="1">
             <w:r>
               <w:rPr>
                 <w:rStyle w:val="Hypertextovodkaz"/>
@@ -1249,7 +1247,7 @@
                 <w:noProof/>
                 <w:webHidden/>
               </w:rPr>
-              <w:instrText xml:space="preserve"> PAGEREF _Toc217980667 \h </w:instrText>
+              <w:instrText xml:space="preserve"> PAGEREF _Toc218428404 \h </w:instrText>
             </w:r>
             <w:r>
               <w:rPr>
@@ -1299,7 +1297,7 @@
               <w14:ligatures w14:val="standardContextual"/>
             </w:rPr>
           </w:pPr>
-          <w:hyperlink w:anchor="_Toc217980668" w:history="1">
+          <w:hyperlink w:anchor="_Toc218428405" w:history="1">
             <w:r>
               <w:rPr>
                 <w:rStyle w:val="Hypertextovodkaz"/>
@@ -1347,7 +1345,7 @@
                 <w:noProof/>
                 <w:webHidden/>
               </w:rPr>
-              <w:instrText xml:space="preserve"> PAGEREF _Toc217980668 \h </w:instrText>
+              <w:instrText xml:space="preserve"> PAGEREF _Toc218428405 \h </w:instrText>
             </w:r>
             <w:r>
               <w:rPr>
@@ -1397,7 +1395,7 @@
               <w14:ligatures w14:val="standardContextual"/>
             </w:rPr>
           </w:pPr>
-          <w:hyperlink w:anchor="_Toc217980669" w:history="1">
+          <w:hyperlink w:anchor="_Toc218428406" w:history="1">
             <w:r>
               <w:rPr>
                 <w:rStyle w:val="Hypertextovodkaz"/>
@@ -1445,7 +1443,7 @@
                 <w:noProof/>
                 <w:webHidden/>
               </w:rPr>
-              <w:instrText xml:space="preserve"> PAGEREF _Toc217980669 \h </w:instrText>
+              <w:instrText xml:space="preserve"> PAGEREF _Toc218428406 \h </w:instrText>
             </w:r>
             <w:r>
               <w:rPr>
@@ -1496,7 +1494,7 @@
               <w14:ligatures w14:val="standardContextual"/>
             </w:rPr>
           </w:pPr>
-          <w:hyperlink w:anchor="_Toc217980670" w:history="1">
+          <w:hyperlink w:anchor="_Toc218428407" w:history="1">
             <w:r>
               <w:rPr>
                 <w:rStyle w:val="Hypertextovodkaz"/>
@@ -1545,7 +1543,7 @@
                 <w:noProof/>
                 <w:webHidden/>
               </w:rPr>
-              <w:instrText xml:space="preserve"> PAGEREF _Toc217980670 \h </w:instrText>
+              <w:instrText xml:space="preserve"> PAGEREF _Toc218428407 \h </w:instrText>
             </w:r>
             <w:r>
               <w:rPr>
@@ -1596,13 +1594,113 @@
               <w14:ligatures w14:val="standardContextual"/>
             </w:rPr>
           </w:pPr>
-          <w:hyperlink w:anchor="_Toc217980671" w:history="1">
+          <w:hyperlink w:anchor="_Toc218428408" w:history="1">
             <w:r>
               <w:rPr>
                 <w:rStyle w:val="Hypertextovodkaz"/>
                 <w:noProof/>
               </w:rPr>
               <w:t>5.</w:t>
+            </w:r>
+            <w:r>
+              <w:rPr>
+                <w:rFonts w:eastAsiaTheme="minorEastAsia" w:cstheme="minorBidi"/>
+                <w:b w:val="0"/>
+                <w:bCs w:val="0"/>
+                <w:caps w:val="0"/>
+                <w:noProof/>
+                <w:kern w:val="2"/>
+                <w:sz w:val="24"/>
+                <w:szCs w:val="24"/>
+                <w:lang w:val="cs-CZ"/>
+                <w14:ligatures w14:val="standardContextual"/>
+              </w:rPr>
+              <w:tab/>
+            </w:r>
+            <w:r>
+              <w:rPr>
+                <w:rStyle w:val="Hypertextovodkaz"/>
+                <w:noProof/>
+              </w:rPr>
+              <w:t>seznam</w:t>
+            </w:r>
+            <w:r>
+              <w:rPr>
+                <w:noProof/>
+                <w:webHidden/>
+              </w:rPr>
+              <w:tab/>
+            </w:r>
+            <w:r>
+              <w:rPr>
+                <w:noProof/>
+                <w:webHidden/>
+              </w:rPr>
+              <w:fldChar w:fldCharType="begin"/>
+            </w:r>
+            <w:r>
+              <w:rPr>
+                <w:noProof/>
+                <w:webHidden/>
+              </w:rPr>
+              <w:instrText xml:space="preserve"> PAGEREF _Toc218428408 \h </w:instrText>
+            </w:r>
+            <w:r>
+              <w:rPr>
+                <w:noProof/>
+                <w:webHidden/>
+              </w:rPr>
+            </w:r>
+            <w:r>
+              <w:rPr>
+                <w:noProof/>
+                <w:webHidden/>
+              </w:rPr>
+              <w:fldChar w:fldCharType="separate"/>
+            </w:r>
+            <w:r>
+              <w:rPr>
+                <w:noProof/>
+                <w:webHidden/>
+              </w:rPr>
+              <w:t>13</w:t>
+            </w:r>
+            <w:r>
+              <w:rPr>
+                <w:noProof/>
+                <w:webHidden/>
+              </w:rPr>
+              <w:fldChar w:fldCharType="end"/>
+            </w:r>
+          </w:hyperlink>
+        </w:p>
+        <w:p>
+          <w:pPr>
+            <w:pStyle w:val="Obsah1"/>
+            <w:tabs>
+              <w:tab w:val="left" w:pos="480"/>
+              <w:tab w:val="right" w:leader="dot" w:pos="9015"/>
+            </w:tabs>
+            <w:rPr>
+              <w:rFonts w:eastAsiaTheme="minorEastAsia" w:cstheme="minorBidi"/>
+              <w:b w:val="0"/>
+              <w:bCs w:val="0"/>
+              <w:caps w:val="0"/>
+              <w:noProof/>
+              <w:kern w:val="2"/>
+              <w:sz w:val="24"/>
+              <w:szCs w:val="24"/>
+              <w:lang w:val="cs-CZ"/>
+              <w14:ligatures w14:val="standardContextual"/>
+            </w:rPr>
+          </w:pPr>
+          <w:hyperlink w:anchor="_Toc218428409" w:history="1">
+            <w:r>
+              <w:rPr>
+                <w:rStyle w:val="Hypertextovodkaz"/>
+                <w:noProof/>
+              </w:rPr>
+              <w:t>6.</w:t>
             </w:r>
             <w:r>
               <w:rPr>
@@ -1646,7 +1744,7 @@
                 <w:noProof/>
                 <w:webHidden/>
               </w:rPr>
-              <w:instrText xml:space="preserve"> PAGEREF _Toc217980671 \h </w:instrText>
+              <w:instrText xml:space="preserve"> PAGEREF _Toc218428409 \h </w:instrText>
             </w:r>
             <w:r>
               <w:rPr>
@@ -1710,7 +1808,7 @@
       <w:bookmarkStart w:id="0" w:name="_Toc217925691"/>
       <w:bookmarkStart w:id="1" w:name="_Toc217932281"/>
       <w:bookmarkStart w:id="2" w:name="_Toc217935657"/>
-      <w:bookmarkStart w:id="3" w:name="_Toc217980656"/>
+      <w:bookmarkStart w:id="3" w:name="_Toc218428393"/>
       <w:r>
         <w:lastRenderedPageBreak/>
         <w:t>Úvod</w:t>
@@ -2500,7 +2598,7 @@
       <w:bookmarkStart w:id="5" w:name="_Toc217925692"/>
       <w:bookmarkStart w:id="6" w:name="_Toc217932282"/>
       <w:bookmarkStart w:id="7" w:name="_Toc217935658"/>
-      <w:bookmarkStart w:id="8" w:name="_Toc217980657"/>
+      <w:bookmarkStart w:id="8" w:name="_Toc218428394"/>
       <w:r>
         <w:lastRenderedPageBreak/>
         <w:t>Efektivní řízení hospitalizačních procesů a optimalizace lůžkových kapacit</w:t>
@@ -3177,7 +3275,7 @@
           <w:noProof/>
         </w:rPr>
         <w:drawing>
-          <wp:inline distT="0" distB="0" distL="0" distR="0" wp14:anchorId="54779A85" wp14:editId="5F60FACF">
+          <wp:inline distT="0" distB="0" distL="0" distR="0" wp14:anchorId="54779A85" wp14:editId="4B7C2182">
             <wp:extent cx="3810000" cy="2857500"/>
             <wp:effectExtent l="0" t="0" r="0" b="0"/>
             <wp:docPr id="184961998" name="Obrázek 1" descr="Obsah obrázku text, Písmo, Grafika, Obdélník&#10;&#10;Obsah generovaný pomocí AI může být nesprávný."/>
@@ -3223,8 +3321,8 @@
       <w:pPr>
         <w:pStyle w:val="Titulek"/>
       </w:pPr>
-      <w:bookmarkStart w:id="9" w:name="_Toc217925310"/>
-      <w:bookmarkStart w:id="10" w:name="_Ref217932162"/>
+      <w:bookmarkStart w:id="9" w:name="_Ref217932162"/>
+      <w:bookmarkStart w:id="10" w:name="_Toc217925310"/>
       <w:bookmarkStart w:id="11" w:name="_Toc217932236"/>
       <w:bookmarkStart w:id="12" w:name="_Toc217932556"/>
       <w:bookmarkStart w:id="13" w:name="_Toc217933140"/>
@@ -3252,43 +3350,43 @@
       <w:r>
         <w:fldChar w:fldCharType="end"/>
       </w:r>
+      <w:bookmarkEnd w:id="9"/>
+      <w:r>
+        <w:t xml:space="preserve"> </w:t>
+      </w:r>
+      <w:proofErr w:type="spellStart"/>
+      <w:r>
+        <w:t>Výzkumný</w:t>
+      </w:r>
+      <w:proofErr w:type="spellEnd"/>
+      <w:r>
+        <w:t xml:space="preserve"> </w:t>
+      </w:r>
+      <w:proofErr w:type="spellStart"/>
+      <w:r>
+        <w:t>tým</w:t>
+      </w:r>
+      <w:proofErr w:type="spellEnd"/>
+      <w:r>
+        <w:t xml:space="preserve"> </w:t>
+      </w:r>
+      <w:proofErr w:type="spellStart"/>
+      <w:r>
+        <w:t>vyhodnocující</w:t>
+      </w:r>
+      <w:proofErr w:type="spellEnd"/>
+      <w:r>
+        <w:t xml:space="preserve"> data z </w:t>
+      </w:r>
+      <w:proofErr w:type="spellStart"/>
+      <w:r>
+        <w:t>klinického</w:t>
+      </w:r>
+      <w:proofErr w:type="spellEnd"/>
+      <w:r>
+        <w:t>.</w:t>
+      </w:r>
       <w:bookmarkEnd w:id="10"/>
-      <w:r>
-        <w:t xml:space="preserve"> </w:t>
-      </w:r>
-      <w:proofErr w:type="spellStart"/>
-      <w:r>
-        <w:t>Výzkumný</w:t>
-      </w:r>
-      <w:proofErr w:type="spellEnd"/>
-      <w:r>
-        <w:t xml:space="preserve"> </w:t>
-      </w:r>
-      <w:proofErr w:type="spellStart"/>
-      <w:r>
-        <w:t>tým</w:t>
-      </w:r>
-      <w:proofErr w:type="spellEnd"/>
-      <w:r>
-        <w:t xml:space="preserve"> </w:t>
-      </w:r>
-      <w:proofErr w:type="spellStart"/>
-      <w:r>
-        <w:t>vyhodnocující</w:t>
-      </w:r>
-      <w:proofErr w:type="spellEnd"/>
-      <w:r>
-        <w:t xml:space="preserve"> data z </w:t>
-      </w:r>
-      <w:proofErr w:type="spellStart"/>
-      <w:r>
-        <w:t>klinického</w:t>
-      </w:r>
-      <w:proofErr w:type="spellEnd"/>
-      <w:r>
-        <w:t>.</w:t>
-      </w:r>
-      <w:bookmarkEnd w:id="9"/>
       <w:bookmarkEnd w:id="11"/>
       <w:bookmarkEnd w:id="12"/>
       <w:bookmarkEnd w:id="13"/>
@@ -3302,7 +3400,7 @@
       <w:bookmarkStart w:id="16" w:name="_Toc217925693"/>
       <w:bookmarkStart w:id="17" w:name="_Toc217932283"/>
       <w:bookmarkStart w:id="18" w:name="_Toc217935659"/>
-      <w:bookmarkStart w:id="19" w:name="_Toc217980658"/>
+      <w:bookmarkStart w:id="19" w:name="_Toc218428395"/>
       <w:proofErr w:type="spellStart"/>
       <w:r>
         <w:t>Ekonomické</w:t>
@@ -3346,7 +3444,7 @@
       <w:bookmarkStart w:id="21" w:name="_Toc217925694"/>
       <w:bookmarkStart w:id="22" w:name="_Toc217932284"/>
       <w:bookmarkStart w:id="23" w:name="_Toc217935660"/>
-      <w:bookmarkStart w:id="24" w:name="_Toc217980659"/>
+      <w:bookmarkStart w:id="24" w:name="_Toc218428396"/>
       <w:proofErr w:type="spellStart"/>
       <w:r>
         <w:t>Inovativní</w:t>
@@ -5015,7 +5113,7 @@
       <w:bookmarkStart w:id="26" w:name="_Toc217925695"/>
       <w:bookmarkStart w:id="27" w:name="_Toc217932285"/>
       <w:bookmarkStart w:id="28" w:name="_Toc217935661"/>
-      <w:bookmarkStart w:id="29" w:name="_Toc217980660"/>
+      <w:bookmarkStart w:id="29" w:name="_Toc218428397"/>
       <w:proofErr w:type="spellStart"/>
       <w:r>
         <w:t>Význam</w:t>
@@ -6518,7 +6616,7 @@
           <w:noProof/>
         </w:rPr>
         <w:drawing>
-          <wp:inline distT="0" distB="0" distL="0" distR="0" wp14:anchorId="63A6AA6A" wp14:editId="49BDA6B9">
+          <wp:inline distT="0" distB="0" distL="0" distR="0" wp14:anchorId="63A6AA6A" wp14:editId="741E6445">
             <wp:extent cx="3810000" cy="2857500"/>
             <wp:effectExtent l="0" t="0" r="0" b="0"/>
             <wp:docPr id="1081813665" name="Obrázek 2" descr="Obsah obrázku text, Písmo, žlutá, Grafika&#10;&#10;Obsah generovaný pomocí AI může být nesprávný."/>
@@ -6565,8 +6663,8 @@
         <w:pStyle w:val="Titulek"/>
         <w:jc w:val="both"/>
       </w:pPr>
-      <w:bookmarkStart w:id="30" w:name="_Toc217925311"/>
-      <w:bookmarkStart w:id="31" w:name="_Ref217932173"/>
+      <w:bookmarkStart w:id="30" w:name="_Ref217932173"/>
+      <w:bookmarkStart w:id="31" w:name="_Toc217925311"/>
       <w:bookmarkStart w:id="32" w:name="_Toc217932237"/>
       <w:bookmarkStart w:id="33" w:name="_Toc217932557"/>
       <w:bookmarkStart w:id="34" w:name="_Toc217933141"/>
@@ -6595,61 +6693,64 @@
         <w:t>2</w:t>
       </w:r>
       <w:r>
+        <w:rPr>
+          <w:noProof/>
+        </w:rPr>
         <w:fldChar w:fldCharType="end"/>
       </w:r>
+      <w:bookmarkEnd w:id="30"/>
+      <w:r>
+        <w:t xml:space="preserve"> </w:t>
+      </w:r>
+      <w:proofErr w:type="spellStart"/>
+      <w:r>
+        <w:t>Různé</w:t>
+      </w:r>
+      <w:proofErr w:type="spellEnd"/>
+      <w:r>
+        <w:t xml:space="preserve"> </w:t>
+      </w:r>
+      <w:proofErr w:type="spellStart"/>
+      <w:r>
+        <w:t>diagnostické</w:t>
+      </w:r>
+      <w:proofErr w:type="spellEnd"/>
+      <w:r>
+        <w:t xml:space="preserve"> </w:t>
+      </w:r>
+      <w:proofErr w:type="spellStart"/>
+      <w:r>
+        <w:t>přístroje</w:t>
+      </w:r>
+      <w:proofErr w:type="spellEnd"/>
+      <w:r>
+        <w:t xml:space="preserve"> </w:t>
+      </w:r>
+      <w:proofErr w:type="spellStart"/>
+      <w:r>
+        <w:t>připravené</w:t>
+      </w:r>
+      <w:proofErr w:type="spellEnd"/>
+      <w:r>
+        <w:t xml:space="preserve"> k </w:t>
+      </w:r>
+      <w:proofErr w:type="spellStart"/>
+      <w:r>
+        <w:t>vyšetření</w:t>
+      </w:r>
+      <w:proofErr w:type="spellEnd"/>
+      <w:r>
+        <w:t xml:space="preserve"> </w:t>
+      </w:r>
+      <w:proofErr w:type="spellStart"/>
+      <w:r>
+        <w:t>pacienta</w:t>
+      </w:r>
+      <w:proofErr w:type="spellEnd"/>
+      <w:r>
+        <w:t>.</w:t>
+      </w:r>
       <w:bookmarkEnd w:id="31"/>
-      <w:r>
-        <w:t xml:space="preserve"> </w:t>
-      </w:r>
-      <w:proofErr w:type="spellStart"/>
-      <w:r>
-        <w:t>Různé</w:t>
-      </w:r>
-      <w:proofErr w:type="spellEnd"/>
-      <w:r>
-        <w:t xml:space="preserve"> </w:t>
-      </w:r>
-      <w:proofErr w:type="spellStart"/>
-      <w:r>
-        <w:t>diagnostické</w:t>
-      </w:r>
-      <w:proofErr w:type="spellEnd"/>
-      <w:r>
-        <w:t xml:space="preserve"> </w:t>
-      </w:r>
-      <w:proofErr w:type="spellStart"/>
-      <w:r>
-        <w:t>přístroje</w:t>
-      </w:r>
-      <w:proofErr w:type="spellEnd"/>
-      <w:r>
-        <w:t xml:space="preserve"> </w:t>
-      </w:r>
-      <w:proofErr w:type="spellStart"/>
-      <w:r>
-        <w:t>připravené</w:t>
-      </w:r>
-      <w:proofErr w:type="spellEnd"/>
-      <w:r>
-        <w:t xml:space="preserve"> k </w:t>
-      </w:r>
-      <w:proofErr w:type="spellStart"/>
-      <w:r>
-        <w:t>vyšetření</w:t>
-      </w:r>
-      <w:proofErr w:type="spellEnd"/>
-      <w:r>
-        <w:t xml:space="preserve"> </w:t>
-      </w:r>
-      <w:proofErr w:type="spellStart"/>
-      <w:r>
-        <w:t>pacienta</w:t>
-      </w:r>
-      <w:proofErr w:type="spellEnd"/>
-      <w:r>
-        <w:t>.</w:t>
-      </w:r>
-      <w:bookmarkEnd w:id="30"/>
       <w:bookmarkEnd w:id="32"/>
       <w:bookmarkEnd w:id="33"/>
       <w:bookmarkEnd w:id="34"/>
@@ -6663,7 +6764,7 @@
       <w:bookmarkStart w:id="37" w:name="_Toc217925696"/>
       <w:bookmarkStart w:id="38" w:name="_Toc217932286"/>
       <w:bookmarkStart w:id="39" w:name="_Toc217935662"/>
-      <w:bookmarkStart w:id="40" w:name="_Toc217980661"/>
+      <w:bookmarkStart w:id="40" w:name="_Toc218428398"/>
       <w:proofErr w:type="spellStart"/>
       <w:r>
         <w:t>Neurovědy</w:t>
@@ -7697,7 +7798,7 @@
       <w:bookmarkStart w:id="42" w:name="_Toc217925697"/>
       <w:bookmarkStart w:id="43" w:name="_Toc217932287"/>
       <w:bookmarkStart w:id="44" w:name="_Toc217935663"/>
-      <w:bookmarkStart w:id="45" w:name="_Toc217980662"/>
+      <w:bookmarkStart w:id="45" w:name="_Toc218428399"/>
       <w:r>
         <w:lastRenderedPageBreak/>
         <w:t>Metodika klinických studií pro hodnocení nových léčiv</w:t>
@@ -8182,7 +8283,7 @@
       <w:bookmarkStart w:id="47" w:name="_Toc217925698"/>
       <w:bookmarkStart w:id="48" w:name="_Toc217932288"/>
       <w:bookmarkStart w:id="49" w:name="_Toc217935664"/>
-      <w:bookmarkStart w:id="50" w:name="_Toc217980663"/>
+      <w:bookmarkStart w:id="50" w:name="_Toc218428400"/>
       <w:proofErr w:type="spellStart"/>
       <w:r>
         <w:t>Prevence</w:t>
@@ -8250,7 +8351,7 @@
       <w:bookmarkStart w:id="52" w:name="_Toc217925699"/>
       <w:bookmarkStart w:id="53" w:name="_Toc217932289"/>
       <w:bookmarkStart w:id="54" w:name="_Toc217935665"/>
-      <w:bookmarkStart w:id="55" w:name="_Toc217980664"/>
+      <w:bookmarkStart w:id="55" w:name="_Toc218428401"/>
       <w:proofErr w:type="spellStart"/>
       <w:r>
         <w:t>Monitorování</w:t>
@@ -10018,7 +10119,7 @@
       <w:bookmarkStart w:id="57" w:name="_Toc217925700"/>
       <w:bookmarkStart w:id="58" w:name="_Toc217932290"/>
       <w:bookmarkStart w:id="59" w:name="_Toc217935666"/>
-      <w:bookmarkStart w:id="60" w:name="_Toc217980665"/>
+      <w:bookmarkStart w:id="60" w:name="_Toc218428402"/>
       <w:proofErr w:type="spellStart"/>
       <w:r>
         <w:t>Etické</w:t>
@@ -11146,7 +11247,7 @@
       <w:bookmarkStart w:id="62" w:name="_Toc217925701"/>
       <w:bookmarkStart w:id="63" w:name="_Toc217932291"/>
       <w:bookmarkStart w:id="64" w:name="_Toc217935667"/>
-      <w:bookmarkStart w:id="65" w:name="_Toc217980666"/>
+      <w:bookmarkStart w:id="65" w:name="_Toc218428403"/>
       <w:proofErr w:type="spellStart"/>
       <w:r>
         <w:t>Psychosociální</w:t>
@@ -11214,7 +11315,7 @@
       <w:bookmarkStart w:id="67" w:name="_Toc217925702"/>
       <w:bookmarkStart w:id="68" w:name="_Toc217932292"/>
       <w:bookmarkStart w:id="69" w:name="_Toc217935668"/>
-      <w:bookmarkStart w:id="70" w:name="_Toc217980667"/>
+      <w:bookmarkStart w:id="70" w:name="_Toc218428404"/>
       <w:proofErr w:type="spellStart"/>
       <w:r>
         <w:t>Pokroky</w:t>
@@ -12996,7 +13097,7 @@
       <w:bookmarkStart w:id="72" w:name="_Toc217925703"/>
       <w:bookmarkStart w:id="73" w:name="_Toc217932293"/>
       <w:bookmarkStart w:id="74" w:name="_Toc217935669"/>
-      <w:bookmarkStart w:id="75" w:name="_Toc217980668"/>
+      <w:bookmarkStart w:id="75" w:name="_Toc218428405"/>
       <w:proofErr w:type="spellStart"/>
       <w:r>
         <w:t>Personalizované</w:t>
@@ -14767,7 +14868,7 @@
       <w:bookmarkStart w:id="77" w:name="_Toc217925704"/>
       <w:bookmarkStart w:id="78" w:name="_Toc217932294"/>
       <w:bookmarkStart w:id="79" w:name="_Toc217935670"/>
-      <w:bookmarkStart w:id="80" w:name="_Toc217980669"/>
+      <w:bookmarkStart w:id="80" w:name="_Toc218428406"/>
       <w:proofErr w:type="spellStart"/>
       <w:r>
         <w:t>Ochrana</w:t>
@@ -16659,7 +16760,7 @@
       <w:bookmarkStart w:id="82" w:name="_Toc217925705"/>
       <w:bookmarkStart w:id="83" w:name="_Toc217932295"/>
       <w:bookmarkStart w:id="84" w:name="_Toc217935671"/>
-      <w:bookmarkStart w:id="85" w:name="_Toc217980670"/>
+      <w:bookmarkStart w:id="85" w:name="_Toc218428407"/>
       <w:r>
         <w:lastRenderedPageBreak/>
         <w:t>Závěr</w:t>
@@ -16757,15 +16858,7 @@
       </w:r>
       <w:proofErr w:type="spellEnd"/>
       <w:r>
-        <w:t xml:space="preserve">. </w:t>
-      </w:r>
-      <w:proofErr w:type="spellStart"/>
-      <w:r>
-        <w:t>Buněčné</w:t>
-      </w:r>
-      <w:proofErr w:type="spellEnd"/>
-      <w:r>
-        <w:t xml:space="preserve"> </w:t>
+        <w:t xml:space="preserve">. Buněčné </w:t>
       </w:r>
       <w:proofErr w:type="spellStart"/>
       <w:r>
@@ -17230,6 +17323,17 @@
     </w:p>
     <w:p>
       <w:pPr>
+        <w:pStyle w:val="Nadpis1"/>
+      </w:pPr>
+      <w:bookmarkStart w:id="86" w:name="_Toc218428408"/>
+      <w:r>
+        <w:lastRenderedPageBreak/>
+        <w:t>seznam</w:t>
+      </w:r>
+      <w:bookmarkEnd w:id="86"/>
+    </w:p>
+    <w:p>
+      <w:pPr>
         <w:pStyle w:val="Seznamobrzk"/>
         <w:tabs>
           <w:tab w:val="right" w:leader="dot" w:pos="9015"/>
@@ -17247,7 +17351,6 @@
         <w:rPr>
           <w:b/>
         </w:rPr>
-        <w:lastRenderedPageBreak/>
         <w:fldChar w:fldCharType="begin"/>
       </w:r>
       <w:r>
@@ -17406,10 +17509,16 @@
         <w:fldChar w:fldCharType="end"/>
       </w:r>
     </w:p>
-    <w:bookmarkStart w:id="86" w:name="_Toc217980671" w:displacedByCustomXml="next"/>
+    <w:bookmarkStart w:id="87" w:name="_Toc218428409" w:displacedByCustomXml="next"/>
     <w:sdt>
       <w:sdtPr>
         <w:rPr>
+          <w:rFonts w:eastAsia="Arial" w:cs="Arial"/>
+          <w:b w:val="0"/>
+          <w:caps w:val="0"/>
+          <w:color w:val="auto"/>
+          <w:sz w:val="24"/>
+          <w:szCs w:val="20"/>
           <w:lang w:val="cs-CZ"/>
         </w:rPr>
         <w:id w:val="-1439063874"/>
@@ -17420,12 +17529,6 @@
       </w:sdtPr>
       <w:sdtEndPr>
         <w:rPr>
-          <w:rFonts w:eastAsia="Arial" w:cs="Arial"/>
-          <w:b w:val="0"/>
-          <w:caps w:val="0"/>
-          <w:color w:val="auto"/>
-          <w:sz w:val="24"/>
-          <w:szCs w:val="20"/>
           <w:lang w:val="en-US"/>
         </w:rPr>
       </w:sdtEndPr>
@@ -17440,7 +17543,7 @@
             </w:rPr>
             <w:t>Bibliografie</w:t>
           </w:r>
-          <w:bookmarkEnd w:id="86"/>
+          <w:bookmarkEnd w:id="87"/>
         </w:p>
         <w:sdt>
           <w:sdtPr>
@@ -18056,11 +18159,144 @@
     </w:lvl>
   </w:abstractNum>
   <w:abstractNum w:abstractNumId="3" w15:restartNumberingAfterBreak="0">
+    <w:nsid w:val="37050C7C"/>
+    <w:multiLevelType w:val="multilevel"/>
+    <w:tmpl w:val="395E2E40"/>
+    <w:styleLink w:val="Aktulnseznam1"/>
+    <w:lvl w:ilvl="0">
+      <w:numFmt w:val="decimal"/>
+      <w:lvlText w:val=""/>
+      <w:lvlJc w:val="left"/>
+    </w:lvl>
+    <w:lvl w:ilvl="1">
+      <w:numFmt w:val="decimal"/>
+      <w:lvlText w:val=""/>
+      <w:lvlJc w:val="left"/>
+    </w:lvl>
+    <w:lvl w:ilvl="2">
+      <w:numFmt w:val="decimal"/>
+      <w:lvlText w:val=""/>
+      <w:lvlJc w:val="left"/>
+    </w:lvl>
+    <w:lvl w:ilvl="3">
+      <w:numFmt w:val="decimal"/>
+      <w:lvlText w:val=""/>
+      <w:lvlJc w:val="left"/>
+    </w:lvl>
+    <w:lvl w:ilvl="4">
+      <w:numFmt w:val="decimal"/>
+      <w:lvlText w:val=""/>
+      <w:lvlJc w:val="left"/>
+    </w:lvl>
+    <w:lvl w:ilvl="5">
+      <w:numFmt w:val="decimal"/>
+      <w:lvlText w:val=""/>
+      <w:lvlJc w:val="left"/>
+    </w:lvl>
+    <w:lvl w:ilvl="6">
+      <w:numFmt w:val="decimal"/>
+      <w:lvlText w:val=""/>
+      <w:lvlJc w:val="left"/>
+    </w:lvl>
+    <w:lvl w:ilvl="7">
+      <w:numFmt w:val="decimal"/>
+      <w:lvlText w:val=""/>
+      <w:lvlJc w:val="left"/>
+    </w:lvl>
+    <w:lvl w:ilvl="8">
+      <w:numFmt w:val="decimal"/>
+      <w:lvlText w:val=""/>
+      <w:lvlJc w:val="left"/>
+    </w:lvl>
+  </w:abstractNum>
+  <w:abstractNum w:abstractNumId="4" w15:restartNumberingAfterBreak="0">
     <w:nsid w:val="65CC7D9E"/>
     <w:multiLevelType w:val="multilevel"/>
-    <w:tmpl w:val="395E2E40"/>
+    <w:tmpl w:val="92E4ACC4"/>
+    <w:lvl w:ilvl="0">
+      <w:start w:val="1"/>
+      <w:numFmt w:val="decimal"/>
+      <w:pStyle w:val="Nadpis1"/>
+      <w:lvlText w:val="%1."/>
+      <w:lvlJc w:val="left"/>
+      <w:pPr>
+        <w:ind w:left="360" w:hanging="360"/>
+      </w:pPr>
+    </w:lvl>
+    <w:lvl w:ilvl="1">
+      <w:start w:val="1"/>
+      <w:numFmt w:val="decimal"/>
+      <w:lvlText w:val="%1.%2."/>
+      <w:lvlJc w:val="left"/>
+      <w:pPr>
+        <w:ind w:left="792" w:hanging="432"/>
+      </w:pPr>
+    </w:lvl>
+    <w:lvl w:ilvl="2">
+      <w:start w:val="1"/>
+      <w:numFmt w:val="decimal"/>
+      <w:lvlText w:val="%1.%2.%3."/>
+      <w:lvlJc w:val="left"/>
+      <w:pPr>
+        <w:ind w:left="1224" w:hanging="504"/>
+      </w:pPr>
+    </w:lvl>
+    <w:lvl w:ilvl="3">
+      <w:start w:val="1"/>
+      <w:numFmt w:val="decimal"/>
+      <w:lvlText w:val="%1.%2.%3.%4."/>
+      <w:lvlJc w:val="left"/>
+      <w:pPr>
+        <w:ind w:left="1728" w:hanging="648"/>
+      </w:pPr>
+    </w:lvl>
+    <w:lvl w:ilvl="4">
+      <w:start w:val="1"/>
+      <w:numFmt w:val="decimal"/>
+      <w:lvlText w:val="%1.%2.%3.%4.%5."/>
+      <w:lvlJc w:val="left"/>
+      <w:pPr>
+        <w:ind w:left="2232" w:hanging="792"/>
+      </w:pPr>
+    </w:lvl>
+    <w:lvl w:ilvl="5">
+      <w:start w:val="1"/>
+      <w:numFmt w:val="decimal"/>
+      <w:lvlText w:val="%1.%2.%3.%4.%5.%6."/>
+      <w:lvlJc w:val="left"/>
+      <w:pPr>
+        <w:ind w:left="2736" w:hanging="936"/>
+      </w:pPr>
+    </w:lvl>
+    <w:lvl w:ilvl="6">
+      <w:start w:val="1"/>
+      <w:numFmt w:val="decimal"/>
+      <w:lvlText w:val="%1.%2.%3.%4.%5.%6.%7."/>
+      <w:lvlJc w:val="left"/>
+      <w:pPr>
+        <w:ind w:left="3240" w:hanging="1080"/>
+      </w:pPr>
+    </w:lvl>
+    <w:lvl w:ilvl="7">
+      <w:start w:val="1"/>
+      <w:numFmt w:val="decimal"/>
+      <w:lvlText w:val="%1.%2.%3.%4.%5.%6.%7.%8."/>
+      <w:lvlJc w:val="left"/>
+      <w:pPr>
+        <w:ind w:left="3744" w:hanging="1224"/>
+      </w:pPr>
+    </w:lvl>
+    <w:lvl w:ilvl="8">
+      <w:start w:val="1"/>
+      <w:numFmt w:val="decimal"/>
+      <w:lvlText w:val="%1.%2.%3.%4.%5.%6.%7.%8.%9."/>
+      <w:lvlJc w:val="left"/>
+      <w:pPr>
+        <w:ind w:left="4320" w:hanging="1440"/>
+      </w:pPr>
+    </w:lvl>
   </w:abstractNum>
-  <w:abstractNum w:abstractNumId="4" w15:restartNumberingAfterBreak="0">
+  <w:abstractNum w:abstractNumId="5" w15:restartNumberingAfterBreak="0">
     <w:nsid w:val="72AF6DEF"/>
     <w:multiLevelType w:val="multilevel"/>
     <w:tmpl w:val="125CDA7E"/>
@@ -18149,19 +18385,22 @@
     </w:lvl>
   </w:abstractNum>
   <w:num w:numId="1" w16cid:durableId="1585140867">
-    <w:abstractNumId w:val="3"/>
+    <w:abstractNumId w:val="4"/>
   </w:num>
   <w:num w:numId="2" w16cid:durableId="426779000">
     <w:abstractNumId w:val="2"/>
   </w:num>
   <w:num w:numId="3" w16cid:durableId="1367802035">
-    <w:abstractNumId w:val="4"/>
+    <w:abstractNumId w:val="5"/>
   </w:num>
   <w:num w:numId="4" w16cid:durableId="197670479">
     <w:abstractNumId w:val="1"/>
   </w:num>
   <w:num w:numId="5" w16cid:durableId="628514471">
     <w:abstractNumId w:val="0"/>
+  </w:num>
+  <w:num w:numId="6" w16cid:durableId="827327652">
+    <w:abstractNumId w:val="3"/>
   </w:num>
 </w:numbering>
 </file>
@@ -18579,7 +18818,7 @@
     <w:link w:val="Nadpis1Char"/>
     <w:uiPriority w:val="9"/>
     <w:qFormat/>
-    <w:rsid w:val="00E61CB4"/>
+    <w:rsid w:val="0033223D"/>
     <w:pPr>
       <w:keepNext/>
       <w:keepLines/>
@@ -18658,6 +18897,7 @@
   <w:style w:type="character" w:default="1" w:styleId="Standardnpsmoodstavce">
     <w:name w:val="Default Paragraph Font"/>
     <w:uiPriority w:val="1"/>
+    <w:semiHidden/>
     <w:unhideWhenUsed/>
   </w:style>
   <w:style w:type="table" w:default="1" w:styleId="Normlntabulka">
@@ -19149,6 +19389,16 @@
     <w:basedOn w:val="Standardnpsmoodstavce"/>
     <w:rsid w:val="00A50144"/>
   </w:style>
+  <w:style w:type="numbering" w:customStyle="1" w:styleId="Aktulnseznam1">
+    <w:name w:val="Aktuální seznam1"/>
+    <w:uiPriority w:val="99"/>
+    <w:rsid w:val="0033223D"/>
+    <w:pPr>
+      <w:numPr>
+        <w:numId w:val="6"/>
+      </w:numPr>
+    </w:pPr>
+  </w:style>
 </w:styles>
 </file>
 

</xml_diff>

<commit_message>
uprava checku na popisek
</commit_message>
<xml_diff>
--- a/student.docx
+++ b/student.docx
@@ -1944,7 +1944,13 @@
       </w:fldSimple>
       <w:bookmarkEnd w:id="9"/>
       <w:r>
-        <w:t xml:space="preserve"> Výzkumný tým vyhodnocující data z klinického.</w:t>
+        <w:t xml:space="preserve"> Výzkumný tým vyhodnocující data z klinického</w:t>
+      </w:r>
+      <w:r>
+        <w:t xml:space="preserve"> pokusu</w:t>
+      </w:r>
+      <w:r>
+        <w:t>.</w:t>
       </w:r>
       <w:bookmarkEnd w:id="10"/>
       <w:bookmarkEnd w:id="11"/>
@@ -2134,7 +2140,10 @@
         <w:t xml:space="preserve"> </w:t>
       </w:r>
       <w:r>
-        <w:t>Různé diagnostické přístroje připravené k vyšetření pacienta.</w:t>
+        <w:t>Různé diagnostické přístroje připravené k vyšetření pacienta</w:t>
+      </w:r>
+      <w:r>
+        <w:t>.</w:t>
       </w:r>
       <w:bookmarkEnd w:id="31"/>
       <w:bookmarkEnd w:id="32"/>

</xml_diff>